<commit_message>
started working on solution for getting datetime, need to add a way to deal with utc different timezones
</commit_message>
<xml_diff>
--- a/input_data.docx
+++ b/input_data.docx
@@ -34,8 +34,8 @@
       <w:tblGrid>
         <w:gridCol w:w="2965"/>
         <w:gridCol w:w="810"/>
-        <w:gridCol w:w="2520"/>
-        <w:gridCol w:w="900"/>
+        <w:gridCol w:w="1890"/>
+        <w:gridCol w:w="1530"/>
         <w:gridCol w:w="990"/>
         <w:gridCol w:w="2117"/>
       </w:tblGrid>
@@ -103,7 +103,7 @@
         </w:tc>
         <w:tc>
           <w:tcPr>
-            <w:tcW w:w="2520" w:type="dxa"/>
+            <w:tcW w:w="1890" w:type="dxa"/>
           </w:tcPr>
           <w:p>
             <w:pPr>
@@ -132,7 +132,7 @@
         </w:tc>
         <w:tc>
           <w:tcPr>
-            <w:tcW w:w="900" w:type="dxa"/>
+            <w:tcW w:w="1530" w:type="dxa"/>
           </w:tcPr>
           <w:p>
             <w:pPr>
@@ -261,21 +261,21 @@
         </w:tc>
         <w:tc>
           <w:tcPr>
-            <w:tcW w:w="2520" w:type="dxa"/>
-          </w:tcPr>
-          <w:p>
-            <w:pPr>
-              <w:rPr>
-                <w:sz w:val="28"/>
-                <w:szCs w:val="28"/>
-                <w:lang w:val="en-US"/>
-              </w:rPr>
-            </w:pPr>
-          </w:p>
-        </w:tc>
-        <w:tc>
-          <w:tcPr>
-            <w:tcW w:w="900" w:type="dxa"/>
+            <w:tcW w:w="1890" w:type="dxa"/>
+          </w:tcPr>
+          <w:p>
+            <w:pPr>
+              <w:rPr>
+                <w:sz w:val="28"/>
+                <w:szCs w:val="28"/>
+                <w:lang w:val="en-US"/>
+              </w:rPr>
+            </w:pPr>
+          </w:p>
+        </w:tc>
+        <w:tc>
+          <w:tcPr>
+            <w:tcW w:w="1530" w:type="dxa"/>
           </w:tcPr>
           <w:p>
             <w:pPr>
@@ -369,7 +369,7 @@
         </w:tc>
         <w:tc>
           <w:tcPr>
-            <w:tcW w:w="2520" w:type="dxa"/>
+            <w:tcW w:w="1890" w:type="dxa"/>
           </w:tcPr>
           <w:p>
             <w:pPr>
@@ -392,7 +392,7 @@
         </w:tc>
         <w:tc>
           <w:tcPr>
-            <w:tcW w:w="900" w:type="dxa"/>
+            <w:tcW w:w="1530" w:type="dxa"/>
           </w:tcPr>
           <w:p>
             <w:pPr>
@@ -512,7 +512,7 @@
         </w:tc>
         <w:tc>
           <w:tcPr>
-            <w:tcW w:w="2520" w:type="dxa"/>
+            <w:tcW w:w="1890" w:type="dxa"/>
           </w:tcPr>
           <w:p>
             <w:pPr>
@@ -535,7 +535,7 @@
         </w:tc>
         <w:tc>
           <w:tcPr>
-            <w:tcW w:w="900" w:type="dxa"/>
+            <w:tcW w:w="1530" w:type="dxa"/>
           </w:tcPr>
           <w:p>
             <w:pPr>
@@ -655,7 +655,7 @@
         </w:tc>
         <w:tc>
           <w:tcPr>
-            <w:tcW w:w="2520" w:type="dxa"/>
+            <w:tcW w:w="1890" w:type="dxa"/>
           </w:tcPr>
           <w:p>
             <w:pPr>
@@ -678,7 +678,7 @@
         </w:tc>
         <w:tc>
           <w:tcPr>
-            <w:tcW w:w="900" w:type="dxa"/>
+            <w:tcW w:w="1530" w:type="dxa"/>
           </w:tcPr>
           <w:p>
             <w:pPr>
@@ -816,7 +816,7 @@
         </w:tc>
         <w:tc>
           <w:tcPr>
-            <w:tcW w:w="2520" w:type="dxa"/>
+            <w:tcW w:w="1890" w:type="dxa"/>
           </w:tcPr>
           <w:p>
             <w:pPr>
@@ -839,7 +839,7 @@
         </w:tc>
         <w:tc>
           <w:tcPr>
-            <w:tcW w:w="900" w:type="dxa"/>
+            <w:tcW w:w="1530" w:type="dxa"/>
           </w:tcPr>
           <w:p>
             <w:pPr>
@@ -951,7 +951,7 @@
         </w:tc>
         <w:tc>
           <w:tcPr>
-            <w:tcW w:w="2520" w:type="dxa"/>
+            <w:tcW w:w="1890" w:type="dxa"/>
           </w:tcPr>
           <w:p>
             <w:pPr>
@@ -974,17 +974,25 @@
         </w:tc>
         <w:tc>
           <w:tcPr>
-            <w:tcW w:w="900" w:type="dxa"/>
-          </w:tcPr>
-          <w:p>
-            <w:pPr>
-              <w:spacing w:after="160" w:line="259" w:lineRule="auto"/>
-              <w:rPr>
-                <w:sz w:val="28"/>
-                <w:szCs w:val="28"/>
-                <w:lang w:val="en-US"/>
-              </w:rPr>
-            </w:pPr>
+            <w:tcW w:w="1530" w:type="dxa"/>
+          </w:tcPr>
+          <w:p>
+            <w:pPr>
+              <w:spacing w:after="160" w:line="259" w:lineRule="auto"/>
+              <w:rPr>
+                <w:sz w:val="28"/>
+                <w:szCs w:val="28"/>
+                <w:lang w:val="en-US"/>
+              </w:rPr>
+            </w:pPr>
+            <w:r>
+              <w:rPr>
+                <w:sz w:val="28"/>
+                <w:szCs w:val="28"/>
+                <w:lang w:val="en-US"/>
+              </w:rPr>
+              <w:t>“1989-03-20 00:00:00”</w:t>
+            </w:r>
           </w:p>
         </w:tc>
         <w:tc>
@@ -1014,6 +1022,14 @@
                 <w:lang w:val="en-US"/>
               </w:rPr>
             </w:pPr>
+            <w:r>
+              <w:rPr>
+                <w:sz w:val="28"/>
+                <w:szCs w:val="28"/>
+                <w:lang w:val="en-US"/>
+              </w:rPr>
+              <w:t>initial value is first founding date (time is 0…)</w:t>
+            </w:r>
           </w:p>
         </w:tc>
       </w:tr>
@@ -1070,7 +1086,7 @@
         </w:tc>
         <w:tc>
           <w:tcPr>
-            <w:tcW w:w="2520" w:type="dxa"/>
+            <w:tcW w:w="1890" w:type="dxa"/>
           </w:tcPr>
           <w:p>
             <w:pPr>
@@ -1093,7 +1109,7 @@
         </w:tc>
         <w:tc>
           <w:tcPr>
-            <w:tcW w:w="900" w:type="dxa"/>
+            <w:tcW w:w="1530" w:type="dxa"/>
           </w:tcPr>
           <w:p>
             <w:pPr>
@@ -1189,7 +1205,6 @@
           <w:p>
             <w:pPr>
               <w:rPr>
-                <w:rFonts w:hint="cs"/>
                 <w:sz w:val="28"/>
                 <w:szCs w:val="28"/>
                 <w:lang w:val="en-US"/>
@@ -1231,7 +1246,7 @@
         </w:tc>
         <w:tc>
           <w:tcPr>
-            <w:tcW w:w="2520" w:type="dxa"/>
+            <w:tcW w:w="1890" w:type="dxa"/>
           </w:tcPr>
           <w:p>
             <w:pPr>
@@ -1253,7 +1268,7 @@
         </w:tc>
         <w:tc>
           <w:tcPr>
-            <w:tcW w:w="900" w:type="dxa"/>
+            <w:tcW w:w="1530" w:type="dxa"/>
           </w:tcPr>
           <w:p>
             <w:pPr>
@@ -1326,6 +1341,7 @@
                 <w:highlight w:val="yellow"/>
                 <w:lang w:val="en-US"/>
               </w:rPr>
+              <w:lastRenderedPageBreak/>
               <w:t>// autonomous</w:t>
             </w:r>
           </w:p>
@@ -1347,22 +1363,22 @@
         </w:tc>
         <w:tc>
           <w:tcPr>
-            <w:tcW w:w="2520" w:type="dxa"/>
-          </w:tcPr>
-          <w:p>
-            <w:pPr>
-              <w:spacing w:after="160" w:line="259" w:lineRule="auto"/>
-              <w:rPr>
-                <w:sz w:val="28"/>
-                <w:szCs w:val="28"/>
-                <w:lang w:val="en-US"/>
-              </w:rPr>
-            </w:pPr>
-          </w:p>
-        </w:tc>
-        <w:tc>
-          <w:tcPr>
-            <w:tcW w:w="900" w:type="dxa"/>
+            <w:tcW w:w="1890" w:type="dxa"/>
+          </w:tcPr>
+          <w:p>
+            <w:pPr>
+              <w:spacing w:after="160" w:line="259" w:lineRule="auto"/>
+              <w:rPr>
+                <w:sz w:val="28"/>
+                <w:szCs w:val="28"/>
+                <w:lang w:val="en-US"/>
+              </w:rPr>
+            </w:pPr>
+          </w:p>
+        </w:tc>
+        <w:tc>
+          <w:tcPr>
+            <w:tcW w:w="1530" w:type="dxa"/>
           </w:tcPr>
           <w:p>
             <w:pPr>
@@ -1458,7 +1474,7 @@
         </w:tc>
         <w:tc>
           <w:tcPr>
-            <w:tcW w:w="2520" w:type="dxa"/>
+            <w:tcW w:w="1890" w:type="dxa"/>
           </w:tcPr>
           <w:p>
             <w:pPr>
@@ -1480,7 +1496,7 @@
         </w:tc>
         <w:tc>
           <w:tcPr>
-            <w:tcW w:w="900" w:type="dxa"/>
+            <w:tcW w:w="1530" w:type="dxa"/>
           </w:tcPr>
           <w:p>
             <w:pPr>
@@ -1560,7 +1576,6 @@
                 <w:szCs w:val="28"/>
                 <w:lang w:val="en-US"/>
               </w:rPr>
-              <w:lastRenderedPageBreak/>
               <w:t>ballsInUpperAuto</w:t>
             </w:r>
             <w:proofErr w:type="spellEnd"/>
@@ -1591,7 +1606,7 @@
         </w:tc>
         <w:tc>
           <w:tcPr>
-            <w:tcW w:w="2520" w:type="dxa"/>
+            <w:tcW w:w="1890" w:type="dxa"/>
           </w:tcPr>
           <w:p>
             <w:pPr>
@@ -1614,7 +1629,7 @@
         </w:tc>
         <w:tc>
           <w:tcPr>
-            <w:tcW w:w="900" w:type="dxa"/>
+            <w:tcW w:w="1530" w:type="dxa"/>
           </w:tcPr>
           <w:p>
             <w:pPr>
@@ -1718,7 +1733,7 @@
         </w:tc>
         <w:tc>
           <w:tcPr>
-            <w:tcW w:w="2520" w:type="dxa"/>
+            <w:tcW w:w="1890" w:type="dxa"/>
           </w:tcPr>
           <w:p>
             <w:pPr>
@@ -1741,7 +1756,7 @@
         </w:tc>
         <w:tc>
           <w:tcPr>
-            <w:tcW w:w="900" w:type="dxa"/>
+            <w:tcW w:w="1530" w:type="dxa"/>
           </w:tcPr>
           <w:p>
             <w:pPr>
@@ -1845,7 +1860,7 @@
         </w:tc>
         <w:tc>
           <w:tcPr>
-            <w:tcW w:w="2520" w:type="dxa"/>
+            <w:tcW w:w="1890" w:type="dxa"/>
           </w:tcPr>
           <w:p>
             <w:pPr>
@@ -1868,7 +1883,7 @@
         </w:tc>
         <w:tc>
           <w:tcPr>
-            <w:tcW w:w="900" w:type="dxa"/>
+            <w:tcW w:w="1530" w:type="dxa"/>
           </w:tcPr>
           <w:p>
             <w:pPr>
@@ -1971,21 +1986,21 @@
         </w:tc>
         <w:tc>
           <w:tcPr>
-            <w:tcW w:w="2520" w:type="dxa"/>
-          </w:tcPr>
-          <w:p>
-            <w:pPr>
-              <w:rPr>
-                <w:sz w:val="28"/>
-                <w:szCs w:val="28"/>
-                <w:lang w:val="en-US"/>
-              </w:rPr>
-            </w:pPr>
-          </w:p>
-        </w:tc>
-        <w:tc>
-          <w:tcPr>
-            <w:tcW w:w="900" w:type="dxa"/>
+            <w:tcW w:w="1890" w:type="dxa"/>
+          </w:tcPr>
+          <w:p>
+            <w:pPr>
+              <w:rPr>
+                <w:sz w:val="28"/>
+                <w:szCs w:val="28"/>
+                <w:lang w:val="en-US"/>
+              </w:rPr>
+            </w:pPr>
+          </w:p>
+        </w:tc>
+        <w:tc>
+          <w:tcPr>
+            <w:tcW w:w="1530" w:type="dxa"/>
           </w:tcPr>
           <w:p>
             <w:pPr>
@@ -2102,21 +2117,21 @@
         </w:tc>
         <w:tc>
           <w:tcPr>
-            <w:tcW w:w="2520" w:type="dxa"/>
-          </w:tcPr>
-          <w:p>
-            <w:pPr>
-              <w:rPr>
-                <w:sz w:val="28"/>
-                <w:szCs w:val="28"/>
-                <w:lang w:val="en-US"/>
-              </w:rPr>
-            </w:pPr>
-          </w:p>
-        </w:tc>
-        <w:tc>
-          <w:tcPr>
-            <w:tcW w:w="900" w:type="dxa"/>
+            <w:tcW w:w="1890" w:type="dxa"/>
+          </w:tcPr>
+          <w:p>
+            <w:pPr>
+              <w:rPr>
+                <w:sz w:val="28"/>
+                <w:szCs w:val="28"/>
+                <w:lang w:val="en-US"/>
+              </w:rPr>
+            </w:pPr>
+          </w:p>
+        </w:tc>
+        <w:tc>
+          <w:tcPr>
+            <w:tcW w:w="1530" w:type="dxa"/>
           </w:tcPr>
           <w:p>
             <w:pPr>
@@ -2218,22 +2233,22 @@
         </w:tc>
         <w:tc>
           <w:tcPr>
-            <w:tcW w:w="2520" w:type="dxa"/>
-          </w:tcPr>
-          <w:p>
-            <w:pPr>
-              <w:spacing w:after="160" w:line="259" w:lineRule="auto"/>
-              <w:rPr>
-                <w:sz w:val="28"/>
-                <w:szCs w:val="28"/>
-                <w:lang w:val="en-US"/>
-              </w:rPr>
-            </w:pPr>
-          </w:p>
-        </w:tc>
-        <w:tc>
-          <w:tcPr>
-            <w:tcW w:w="900" w:type="dxa"/>
+            <w:tcW w:w="1890" w:type="dxa"/>
+          </w:tcPr>
+          <w:p>
+            <w:pPr>
+              <w:spacing w:after="160" w:line="259" w:lineRule="auto"/>
+              <w:rPr>
+                <w:sz w:val="28"/>
+                <w:szCs w:val="28"/>
+                <w:lang w:val="en-US"/>
+              </w:rPr>
+            </w:pPr>
+          </w:p>
+        </w:tc>
+        <w:tc>
+          <w:tcPr>
+            <w:tcW w:w="1530" w:type="dxa"/>
           </w:tcPr>
           <w:p>
             <w:pPr>
@@ -2336,37 +2351,29 @@
         </w:tc>
         <w:tc>
           <w:tcPr>
-            <w:tcW w:w="2520" w:type="dxa"/>
-          </w:tcPr>
-          <w:p>
-            <w:pPr>
-              <w:rPr>
-                <w:sz w:val="28"/>
-                <w:szCs w:val="28"/>
-                <w:lang w:val="en-US"/>
-              </w:rPr>
-            </w:pPr>
-            <w:r>
-              <w:rPr>
-                <w:sz w:val="28"/>
-                <w:szCs w:val="28"/>
-                <w:lang w:val="en-US"/>
-              </w:rPr>
-              <w:t>Small int (&lt; 1000)</w:t>
-            </w:r>
-            <w:r>
-              <w:rPr>
-                <w:sz w:val="28"/>
-                <w:szCs w:val="28"/>
-                <w:lang w:val="en-US"/>
-              </w:rPr>
-              <w:t>, list size by size of options?</w:t>
-            </w:r>
-          </w:p>
-        </w:tc>
-        <w:tc>
-          <w:tcPr>
-            <w:tcW w:w="900" w:type="dxa"/>
+            <w:tcW w:w="1890" w:type="dxa"/>
+          </w:tcPr>
+          <w:p>
+            <w:pPr>
+              <w:rPr>
+                <w:sz w:val="28"/>
+                <w:szCs w:val="28"/>
+                <w:lang w:val="en-US"/>
+              </w:rPr>
+            </w:pPr>
+            <w:r>
+              <w:rPr>
+                <w:sz w:val="28"/>
+                <w:szCs w:val="28"/>
+                <w:lang w:val="en-US"/>
+              </w:rPr>
+              <w:t>Small int (&lt; 1000), list size by size of options?</w:t>
+            </w:r>
+          </w:p>
+        </w:tc>
+        <w:tc>
+          <w:tcPr>
+            <w:tcW w:w="1530" w:type="dxa"/>
           </w:tcPr>
           <w:p>
             <w:pPr>
@@ -2475,21 +2482,21 @@
         </w:tc>
         <w:tc>
           <w:tcPr>
-            <w:tcW w:w="2520" w:type="dxa"/>
-          </w:tcPr>
-          <w:p>
-            <w:pPr>
-              <w:rPr>
-                <w:sz w:val="28"/>
-                <w:szCs w:val="28"/>
-                <w:lang w:val="en-US"/>
-              </w:rPr>
-            </w:pPr>
-          </w:p>
-        </w:tc>
-        <w:tc>
-          <w:tcPr>
-            <w:tcW w:w="900" w:type="dxa"/>
+            <w:tcW w:w="1890" w:type="dxa"/>
+          </w:tcPr>
+          <w:p>
+            <w:pPr>
+              <w:rPr>
+                <w:sz w:val="28"/>
+                <w:szCs w:val="28"/>
+                <w:lang w:val="en-US"/>
+              </w:rPr>
+            </w:pPr>
+          </w:p>
+        </w:tc>
+        <w:tc>
+          <w:tcPr>
+            <w:tcW w:w="1530" w:type="dxa"/>
           </w:tcPr>
           <w:p>
             <w:pPr>
@@ -2590,7 +2597,7 @@
         </w:tc>
         <w:tc>
           <w:tcPr>
-            <w:tcW w:w="2520" w:type="dxa"/>
+            <w:tcW w:w="1890" w:type="dxa"/>
           </w:tcPr>
           <w:p>
             <w:pPr>
@@ -2612,7 +2619,7 @@
         </w:tc>
         <w:tc>
           <w:tcPr>
-            <w:tcW w:w="900" w:type="dxa"/>
+            <w:tcW w:w="1530" w:type="dxa"/>
           </w:tcPr>
           <w:p>
             <w:pPr>
@@ -2706,22 +2713,22 @@
         </w:tc>
         <w:tc>
           <w:tcPr>
-            <w:tcW w:w="2520" w:type="dxa"/>
-          </w:tcPr>
-          <w:p>
-            <w:pPr>
-              <w:spacing w:after="160" w:line="259" w:lineRule="auto"/>
-              <w:rPr>
-                <w:sz w:val="28"/>
-                <w:szCs w:val="28"/>
-                <w:lang w:val="en-US"/>
-              </w:rPr>
-            </w:pPr>
-          </w:p>
-        </w:tc>
-        <w:tc>
-          <w:tcPr>
-            <w:tcW w:w="900" w:type="dxa"/>
+            <w:tcW w:w="1890" w:type="dxa"/>
+          </w:tcPr>
+          <w:p>
+            <w:pPr>
+              <w:spacing w:after="160" w:line="259" w:lineRule="auto"/>
+              <w:rPr>
+                <w:sz w:val="28"/>
+                <w:szCs w:val="28"/>
+                <w:lang w:val="en-US"/>
+              </w:rPr>
+            </w:pPr>
+          </w:p>
+        </w:tc>
+        <w:tc>
+          <w:tcPr>
+            <w:tcW w:w="1530" w:type="dxa"/>
           </w:tcPr>
           <w:p>
             <w:pPr>
@@ -2817,7 +2824,7 @@
         </w:tc>
         <w:tc>
           <w:tcPr>
-            <w:tcW w:w="2520" w:type="dxa"/>
+            <w:tcW w:w="1890" w:type="dxa"/>
           </w:tcPr>
           <w:p>
             <w:pPr>
@@ -2840,7 +2847,7 @@
         </w:tc>
         <w:tc>
           <w:tcPr>
-            <w:tcW w:w="900" w:type="dxa"/>
+            <w:tcW w:w="1530" w:type="dxa"/>
           </w:tcPr>
           <w:p>
             <w:pPr>
@@ -2952,7 +2959,7 @@
         </w:tc>
         <w:tc>
           <w:tcPr>
-            <w:tcW w:w="2520" w:type="dxa"/>
+            <w:tcW w:w="1890" w:type="dxa"/>
           </w:tcPr>
           <w:p>
             <w:pPr>
@@ -2975,7 +2982,7 @@
         </w:tc>
         <w:tc>
           <w:tcPr>
-            <w:tcW w:w="900" w:type="dxa"/>
+            <w:tcW w:w="1530" w:type="dxa"/>
           </w:tcPr>
           <w:p>
             <w:pPr>
@@ -3079,7 +3086,7 @@
         </w:tc>
         <w:tc>
           <w:tcPr>
-            <w:tcW w:w="2520" w:type="dxa"/>
+            <w:tcW w:w="1890" w:type="dxa"/>
           </w:tcPr>
           <w:p>
             <w:pPr>
@@ -3102,7 +3109,7 @@
         </w:tc>
         <w:tc>
           <w:tcPr>
-            <w:tcW w:w="900" w:type="dxa"/>
+            <w:tcW w:w="1530" w:type="dxa"/>
           </w:tcPr>
           <w:p>
             <w:pPr>
@@ -3198,22 +3205,22 @@
         </w:tc>
         <w:tc>
           <w:tcPr>
-            <w:tcW w:w="2520" w:type="dxa"/>
-          </w:tcPr>
-          <w:p>
-            <w:pPr>
-              <w:spacing w:after="160" w:line="259" w:lineRule="auto"/>
-              <w:rPr>
-                <w:sz w:val="28"/>
-                <w:szCs w:val="28"/>
-                <w:lang w:val="en-US"/>
-              </w:rPr>
-            </w:pPr>
-          </w:p>
-        </w:tc>
-        <w:tc>
-          <w:tcPr>
-            <w:tcW w:w="900" w:type="dxa"/>
+            <w:tcW w:w="1890" w:type="dxa"/>
+          </w:tcPr>
+          <w:p>
+            <w:pPr>
+              <w:spacing w:after="160" w:line="259" w:lineRule="auto"/>
+              <w:rPr>
+                <w:sz w:val="28"/>
+                <w:szCs w:val="28"/>
+                <w:lang w:val="en-US"/>
+              </w:rPr>
+            </w:pPr>
+          </w:p>
+        </w:tc>
+        <w:tc>
+          <w:tcPr>
+            <w:tcW w:w="1530" w:type="dxa"/>
           </w:tcPr>
           <w:p>
             <w:pPr>
@@ -3309,7 +3316,7 @@
         </w:tc>
         <w:tc>
           <w:tcPr>
-            <w:tcW w:w="2520" w:type="dxa"/>
+            <w:tcW w:w="1890" w:type="dxa"/>
           </w:tcPr>
           <w:p>
             <w:pPr>
@@ -3332,7 +3339,7 @@
         </w:tc>
         <w:tc>
           <w:tcPr>
-            <w:tcW w:w="900" w:type="dxa"/>
+            <w:tcW w:w="1530" w:type="dxa"/>
           </w:tcPr>
           <w:p>
             <w:pPr>
@@ -3436,22 +3443,22 @@
         </w:tc>
         <w:tc>
           <w:tcPr>
-            <w:tcW w:w="2520" w:type="dxa"/>
-          </w:tcPr>
-          <w:p>
-            <w:pPr>
-              <w:spacing w:after="160" w:line="259" w:lineRule="auto"/>
-              <w:rPr>
-                <w:sz w:val="28"/>
-                <w:szCs w:val="28"/>
-                <w:lang w:val="en-US"/>
-              </w:rPr>
-            </w:pPr>
-          </w:p>
-        </w:tc>
-        <w:tc>
-          <w:tcPr>
-            <w:tcW w:w="900" w:type="dxa"/>
+            <w:tcW w:w="1890" w:type="dxa"/>
+          </w:tcPr>
+          <w:p>
+            <w:pPr>
+              <w:spacing w:after="160" w:line="259" w:lineRule="auto"/>
+              <w:rPr>
+                <w:sz w:val="28"/>
+                <w:szCs w:val="28"/>
+                <w:lang w:val="en-US"/>
+              </w:rPr>
+            </w:pPr>
+          </w:p>
+        </w:tc>
+        <w:tc>
+          <w:tcPr>
+            <w:tcW w:w="1530" w:type="dxa"/>
           </w:tcPr>
           <w:p>
             <w:pPr>
@@ -3555,7 +3562,7 @@
         </w:tc>
         <w:tc>
           <w:tcPr>
-            <w:tcW w:w="2520" w:type="dxa"/>
+            <w:tcW w:w="1890" w:type="dxa"/>
           </w:tcPr>
           <w:p>
             <w:pPr>
@@ -3578,7 +3585,7 @@
         </w:tc>
         <w:tc>
           <w:tcPr>
-            <w:tcW w:w="900" w:type="dxa"/>
+            <w:tcW w:w="1530" w:type="dxa"/>
           </w:tcPr>
           <w:p>
             <w:pPr>
@@ -3661,6 +3668,7 @@
                 <w:highlight w:val="yellow"/>
                 <w:lang w:val="en-US"/>
               </w:rPr>
+              <w:lastRenderedPageBreak/>
               <w:t>// post game</w:t>
             </w:r>
           </w:p>
@@ -3682,22 +3690,22 @@
         </w:tc>
         <w:tc>
           <w:tcPr>
-            <w:tcW w:w="2520" w:type="dxa"/>
-          </w:tcPr>
-          <w:p>
-            <w:pPr>
-              <w:spacing w:after="160" w:line="259" w:lineRule="auto"/>
-              <w:rPr>
-                <w:sz w:val="28"/>
-                <w:szCs w:val="28"/>
-                <w:lang w:val="en-US"/>
-              </w:rPr>
-            </w:pPr>
-          </w:p>
-        </w:tc>
-        <w:tc>
-          <w:tcPr>
-            <w:tcW w:w="900" w:type="dxa"/>
+            <w:tcW w:w="1890" w:type="dxa"/>
+          </w:tcPr>
+          <w:p>
+            <w:pPr>
+              <w:spacing w:after="160" w:line="259" w:lineRule="auto"/>
+              <w:rPr>
+                <w:sz w:val="28"/>
+                <w:szCs w:val="28"/>
+                <w:lang w:val="en-US"/>
+              </w:rPr>
+            </w:pPr>
+          </w:p>
+        </w:tc>
+        <w:tc>
+          <w:tcPr>
+            <w:tcW w:w="1530" w:type="dxa"/>
           </w:tcPr>
           <w:p>
             <w:pPr>
@@ -3793,7 +3801,7 @@
         </w:tc>
         <w:tc>
           <w:tcPr>
-            <w:tcW w:w="2520" w:type="dxa"/>
+            <w:tcW w:w="1890" w:type="dxa"/>
           </w:tcPr>
           <w:p>
             <w:pPr>
@@ -3816,7 +3824,7 @@
         </w:tc>
         <w:tc>
           <w:tcPr>
-            <w:tcW w:w="900" w:type="dxa"/>
+            <w:tcW w:w="1530" w:type="dxa"/>
           </w:tcPr>
           <w:p>
             <w:pPr>
@@ -3928,7 +3936,7 @@
         </w:tc>
         <w:tc>
           <w:tcPr>
-            <w:tcW w:w="2520" w:type="dxa"/>
+            <w:tcW w:w="1890" w:type="dxa"/>
           </w:tcPr>
           <w:p>
             <w:pPr>
@@ -3951,7 +3959,7 @@
         </w:tc>
         <w:tc>
           <w:tcPr>
-            <w:tcW w:w="900" w:type="dxa"/>
+            <w:tcW w:w="1530" w:type="dxa"/>
           </w:tcPr>
           <w:p>
             <w:pPr>
@@ -4063,7 +4071,7 @@
         </w:tc>
         <w:tc>
           <w:tcPr>
-            <w:tcW w:w="2520" w:type="dxa"/>
+            <w:tcW w:w="1890" w:type="dxa"/>
           </w:tcPr>
           <w:p>
             <w:pPr>
@@ -4086,7 +4094,7 @@
         </w:tc>
         <w:tc>
           <w:tcPr>
-            <w:tcW w:w="900" w:type="dxa"/>
+            <w:tcW w:w="1530" w:type="dxa"/>
           </w:tcPr>
           <w:p>
             <w:pPr>
@@ -4197,7 +4205,7 @@
         </w:tc>
         <w:tc>
           <w:tcPr>
-            <w:tcW w:w="2520" w:type="dxa"/>
+            <w:tcW w:w="1890" w:type="dxa"/>
           </w:tcPr>
           <w:p>
             <w:pPr>
@@ -4219,7 +4227,7 @@
         </w:tc>
         <w:tc>
           <w:tcPr>
-            <w:tcW w:w="900" w:type="dxa"/>
+            <w:tcW w:w="1530" w:type="dxa"/>
           </w:tcPr>
           <w:p>
             <w:pPr>
@@ -4328,7 +4336,7 @@
         </w:tc>
         <w:tc>
           <w:tcPr>
-            <w:tcW w:w="2520" w:type="dxa"/>
+            <w:tcW w:w="1890" w:type="dxa"/>
           </w:tcPr>
           <w:p>
             <w:pPr>
@@ -4350,7 +4358,7 @@
         </w:tc>
         <w:tc>
           <w:tcPr>
-            <w:tcW w:w="900" w:type="dxa"/>
+            <w:tcW w:w="1530" w:type="dxa"/>
           </w:tcPr>
           <w:p>
             <w:pPr>
@@ -4459,7 +4467,7 @@
         </w:tc>
         <w:tc>
           <w:tcPr>
-            <w:tcW w:w="2520" w:type="dxa"/>
+            <w:tcW w:w="1890" w:type="dxa"/>
           </w:tcPr>
           <w:p>
             <w:pPr>
@@ -4481,7 +4489,7 @@
         </w:tc>
         <w:tc>
           <w:tcPr>
-            <w:tcW w:w="900" w:type="dxa"/>
+            <w:tcW w:w="1530" w:type="dxa"/>
           </w:tcPr>
           <w:p>
             <w:pPr>
@@ -4561,7 +4569,6 @@
                 <w:szCs w:val="28"/>
                 <w:lang w:val="en-US"/>
               </w:rPr>
-              <w:lastRenderedPageBreak/>
               <w:t>wasBroken</w:t>
             </w:r>
             <w:proofErr w:type="spellEnd"/>
@@ -4591,7 +4598,7 @@
         </w:tc>
         <w:tc>
           <w:tcPr>
-            <w:tcW w:w="2520" w:type="dxa"/>
+            <w:tcW w:w="1890" w:type="dxa"/>
           </w:tcPr>
           <w:p>
             <w:pPr>
@@ -4613,7 +4620,7 @@
         </w:tc>
         <w:tc>
           <w:tcPr>
-            <w:tcW w:w="900" w:type="dxa"/>
+            <w:tcW w:w="1530" w:type="dxa"/>
           </w:tcPr>
           <w:p>
             <w:pPr>
@@ -4665,15 +4672,7 @@
                 <w:szCs w:val="28"/>
                 <w:lang w:val="en-US"/>
               </w:rPr>
-              <w:t>1-3</w:t>
-            </w:r>
-            <w:r>
-              <w:rPr>
-                <w:sz w:val="28"/>
-                <w:szCs w:val="28"/>
-                <w:lang w:val="en-US"/>
-              </w:rPr>
-              <w:t xml:space="preserve"> (by seriousness of </w:t>
+              <w:t xml:space="preserve">1-3 (by seriousness of </w:t>
             </w:r>
             <w:proofErr w:type="spellStart"/>
             <w:r>
@@ -4748,7 +4747,7 @@
         </w:tc>
         <w:tc>
           <w:tcPr>
-            <w:tcW w:w="2520" w:type="dxa"/>
+            <w:tcW w:w="1890" w:type="dxa"/>
           </w:tcPr>
           <w:p>
             <w:pPr>
@@ -4770,7 +4769,7 @@
         </w:tc>
         <w:tc>
           <w:tcPr>
-            <w:tcW w:w="900" w:type="dxa"/>
+            <w:tcW w:w="1530" w:type="dxa"/>
           </w:tcPr>
           <w:p>
             <w:pPr>
@@ -4871,7 +4870,7 @@
         </w:tc>
         <w:tc>
           <w:tcPr>
-            <w:tcW w:w="2520" w:type="dxa"/>
+            <w:tcW w:w="1890" w:type="dxa"/>
           </w:tcPr>
           <w:p>
             <w:pPr>
@@ -4893,7 +4892,7 @@
         </w:tc>
         <w:tc>
           <w:tcPr>
-            <w:tcW w:w="900" w:type="dxa"/>
+            <w:tcW w:w="1530" w:type="dxa"/>
           </w:tcPr>
           <w:p>
             <w:pPr>
@@ -4993,21 +4992,21 @@
         </w:tc>
         <w:tc>
           <w:tcPr>
-            <w:tcW w:w="2520" w:type="dxa"/>
-          </w:tcPr>
-          <w:p>
-            <w:pPr>
-              <w:rPr>
-                <w:sz w:val="28"/>
-                <w:szCs w:val="28"/>
-                <w:lang w:val="en-US"/>
-              </w:rPr>
-            </w:pPr>
-          </w:p>
-        </w:tc>
-        <w:tc>
-          <w:tcPr>
-            <w:tcW w:w="900" w:type="dxa"/>
+            <w:tcW w:w="1890" w:type="dxa"/>
+          </w:tcPr>
+          <w:p>
+            <w:pPr>
+              <w:rPr>
+                <w:sz w:val="28"/>
+                <w:szCs w:val="28"/>
+                <w:lang w:val="en-US"/>
+              </w:rPr>
+            </w:pPr>
+          </w:p>
+        </w:tc>
+        <w:tc>
+          <w:tcPr>
+            <w:tcW w:w="1530" w:type="dxa"/>
           </w:tcPr>
           <w:p>
             <w:pPr>
@@ -5100,37 +5099,45 @@
         </w:tc>
         <w:tc>
           <w:tcPr>
-            <w:tcW w:w="2520" w:type="dxa"/>
-          </w:tcPr>
-          <w:p>
-            <w:pPr>
-              <w:rPr>
-                <w:sz w:val="28"/>
-                <w:szCs w:val="28"/>
-                <w:lang w:val="en-US"/>
-              </w:rPr>
-            </w:pPr>
-          </w:p>
-        </w:tc>
-        <w:tc>
-          <w:tcPr>
-            <w:tcW w:w="900" w:type="dxa"/>
-          </w:tcPr>
-          <w:p>
-            <w:pPr>
-              <w:rPr>
-                <w:sz w:val="28"/>
-                <w:szCs w:val="28"/>
-                <w:lang w:val="en-US"/>
-              </w:rPr>
-            </w:pPr>
-            <w:r>
-              <w:rPr>
-                <w:sz w:val="28"/>
-                <w:szCs w:val="28"/>
-                <w:lang w:val="en-US"/>
-              </w:rPr>
-              <w:t>False</w:t>
+            <w:tcW w:w="1890" w:type="dxa"/>
+          </w:tcPr>
+          <w:p>
+            <w:pPr>
+              <w:rPr>
+                <w:sz w:val="28"/>
+                <w:szCs w:val="28"/>
+                <w:lang w:val="en-US"/>
+              </w:rPr>
+            </w:pPr>
+          </w:p>
+        </w:tc>
+        <w:tc>
+          <w:tcPr>
+            <w:tcW w:w="1530" w:type="dxa"/>
+          </w:tcPr>
+          <w:p>
+            <w:pPr>
+              <w:rPr>
+                <w:sz w:val="28"/>
+                <w:szCs w:val="28"/>
+                <w:lang w:val="en-US"/>
+              </w:rPr>
+            </w:pPr>
+            <w:r>
+              <w:rPr>
+                <w:sz w:val="28"/>
+                <w:szCs w:val="28"/>
+                <w:lang w:val="en-US"/>
+              </w:rPr>
+              <w:t>f</w:t>
+            </w:r>
+            <w:r>
+              <w:rPr>
+                <w:sz w:val="28"/>
+                <w:szCs w:val="28"/>
+                <w:lang w:val="en-US"/>
+              </w:rPr>
+              <w:t>alse</w:t>
             </w:r>
           </w:p>
         </w:tc>
@@ -5215,21 +5222,21 @@
         </w:tc>
         <w:tc>
           <w:tcPr>
-            <w:tcW w:w="2520" w:type="dxa"/>
-          </w:tcPr>
-          <w:p>
-            <w:pPr>
-              <w:rPr>
-                <w:sz w:val="28"/>
-                <w:szCs w:val="28"/>
-                <w:lang w:val="en-US"/>
-              </w:rPr>
-            </w:pPr>
-          </w:p>
-        </w:tc>
-        <w:tc>
-          <w:tcPr>
-            <w:tcW w:w="900" w:type="dxa"/>
+            <w:tcW w:w="1890" w:type="dxa"/>
+          </w:tcPr>
+          <w:p>
+            <w:pPr>
+              <w:rPr>
+                <w:sz w:val="28"/>
+                <w:szCs w:val="28"/>
+                <w:lang w:val="en-US"/>
+              </w:rPr>
+            </w:pPr>
+          </w:p>
+        </w:tc>
+        <w:tc>
+          <w:tcPr>
+            <w:tcW w:w="1530" w:type="dxa"/>
           </w:tcPr>
           <w:p>
             <w:pPr>
@@ -5279,6 +5286,635 @@
         </w:tc>
       </w:tr>
     </w:tbl>
+    <w:p>
+      <w:pPr>
+        <w:rPr>
+          <w:lang w:val="en-US"/>
+        </w:rPr>
+      </w:pPr>
+    </w:p>
+    <w:p>
+      <w:pPr>
+        <w:rPr>
+          <w:lang w:val="en-US"/>
+        </w:rPr>
+      </w:pPr>
+      <w:r>
+        <w:rPr>
+          <w:lang w:val="en-US"/>
+        </w:rPr>
+        <w:br w:type="page"/>
+      </w:r>
+    </w:p>
+    <w:p>
+      <w:pPr>
+        <w:rPr>
+          <w:lang w:val="en-US"/>
+        </w:rPr>
+      </w:pPr>
+      <w:r>
+        <w:rPr>
+          <w:lang w:val="en-US"/>
+        </w:rPr>
+        <w:lastRenderedPageBreak/>
+        <w:t xml:space="preserve">Use python and the above table to help create </w:t>
+      </w:r>
+      <w:proofErr w:type="spellStart"/>
+      <w:r>
+        <w:rPr>
+          <w:lang w:val="en-US"/>
+        </w:rPr>
+        <w:t>js</w:t>
+      </w:r>
+      <w:proofErr w:type="spellEnd"/>
+      <w:r>
+        <w:rPr>
+          <w:lang w:val="en-US"/>
+        </w:rPr>
+        <w:t xml:space="preserve"> object with code below:</w:t>
+      </w:r>
+    </w:p>
+    <w:p>
+      <w:pPr>
+        <w:shd w:val="clear" w:color="auto" w:fill="2B2B2B"/>
+        <w:tabs>
+          <w:tab w:val="left" w:pos="916"/>
+          <w:tab w:val="left" w:pos="1832"/>
+          <w:tab w:val="left" w:pos="2748"/>
+          <w:tab w:val="left" w:pos="3664"/>
+          <w:tab w:val="left" w:pos="4580"/>
+          <w:tab w:val="left" w:pos="5496"/>
+          <w:tab w:val="left" w:pos="6412"/>
+          <w:tab w:val="left" w:pos="7328"/>
+          <w:tab w:val="left" w:pos="8244"/>
+          <w:tab w:val="left" w:pos="9160"/>
+          <w:tab w:val="left" w:pos="10076"/>
+          <w:tab w:val="left" w:pos="10992"/>
+          <w:tab w:val="left" w:pos="11908"/>
+          <w:tab w:val="left" w:pos="12824"/>
+          <w:tab w:val="left" w:pos="13740"/>
+          <w:tab w:val="left" w:pos="14656"/>
+        </w:tabs>
+        <w:spacing w:after="0" w:line="240" w:lineRule="auto"/>
+        <w:rPr>
+          <w:rFonts w:ascii="Courier New" w:eastAsia="Times New Roman" w:hAnsi="Courier New" w:cs="Courier New"/>
+          <w:color w:val="A9B7C6"/>
+          <w:sz w:val="20"/>
+          <w:szCs w:val="20"/>
+          <w:lang w:eastAsia="en-IL"/>
+        </w:rPr>
+      </w:pPr>
+      <w:r>
+        <w:rPr>
+          <w:rFonts w:ascii="Courier New" w:eastAsia="Times New Roman" w:hAnsi="Courier New" w:cs="Courier New"/>
+          <w:color w:val="A9B7C6"/>
+          <w:sz w:val="20"/>
+          <w:szCs w:val="20"/>
+          <w:lang w:eastAsia="en-IL"/>
+        </w:rPr>
+        <w:t xml:space="preserve">names = </w:t>
+      </w:r>
+      <w:r>
+        <w:rPr>
+          <w:rFonts w:ascii="Courier New" w:eastAsia="Times New Roman" w:hAnsi="Courier New" w:cs="Courier New"/>
+          <w:color w:val="6A8759"/>
+          <w:sz w:val="20"/>
+          <w:szCs w:val="20"/>
+          <w:lang w:eastAsia="en-IL"/>
+        </w:rPr>
+        <w:t>"""names from word""</w:t>
+      </w:r>
+      <w:proofErr w:type="gramStart"/>
+      <w:r>
+        <w:rPr>
+          <w:rFonts w:ascii="Courier New" w:eastAsia="Times New Roman" w:hAnsi="Courier New" w:cs="Courier New"/>
+          <w:color w:val="6A8759"/>
+          <w:sz w:val="20"/>
+          <w:szCs w:val="20"/>
+          <w:lang w:eastAsia="en-IL"/>
+        </w:rPr>
+        <w:t>"</w:t>
+      </w:r>
+      <w:r>
+        <w:rPr>
+          <w:rFonts w:ascii="Courier New" w:eastAsia="Times New Roman" w:hAnsi="Courier New" w:cs="Courier New"/>
+          <w:color w:val="A9B7C6"/>
+          <w:sz w:val="20"/>
+          <w:szCs w:val="20"/>
+          <w:lang w:eastAsia="en-IL"/>
+        </w:rPr>
+        <w:t>.</w:t>
+      </w:r>
+      <w:proofErr w:type="spellStart"/>
+      <w:r>
+        <w:rPr>
+          <w:rFonts w:ascii="Courier New" w:eastAsia="Times New Roman" w:hAnsi="Courier New" w:cs="Courier New"/>
+          <w:color w:val="A9B7C6"/>
+          <w:sz w:val="20"/>
+          <w:szCs w:val="20"/>
+          <w:lang w:eastAsia="en-IL"/>
+        </w:rPr>
+        <w:t>splitlines</w:t>
+      </w:r>
+      <w:proofErr w:type="spellEnd"/>
+      <w:proofErr w:type="gramEnd"/>
+      <w:r>
+        <w:rPr>
+          <w:rFonts w:ascii="Courier New" w:eastAsia="Times New Roman" w:hAnsi="Courier New" w:cs="Courier New"/>
+          <w:color w:val="A9B7C6"/>
+          <w:sz w:val="20"/>
+          <w:szCs w:val="20"/>
+          <w:lang w:eastAsia="en-IL"/>
+        </w:rPr>
+        <w:t>()</w:t>
+      </w:r>
+      <w:r>
+        <w:rPr>
+          <w:rFonts w:ascii="Courier New" w:eastAsia="Times New Roman" w:hAnsi="Courier New" w:cs="Courier New"/>
+          <w:color w:val="A9B7C6"/>
+          <w:sz w:val="20"/>
+          <w:szCs w:val="20"/>
+          <w:lang w:eastAsia="en-IL"/>
+        </w:rPr>
+        <w:br/>
+      </w:r>
+      <w:r>
+        <w:rPr>
+          <w:rFonts w:ascii="Courier New" w:eastAsia="Times New Roman" w:hAnsi="Courier New" w:cs="Courier New"/>
+          <w:color w:val="A9B7C6"/>
+          <w:sz w:val="20"/>
+          <w:szCs w:val="20"/>
+          <w:lang w:eastAsia="en-IL"/>
+        </w:rPr>
+        <w:br/>
+      </w:r>
+      <w:proofErr w:type="spellStart"/>
+      <w:r>
+        <w:rPr>
+          <w:rFonts w:ascii="Courier New" w:eastAsia="Times New Roman" w:hAnsi="Courier New" w:cs="Courier New"/>
+          <w:color w:val="A9B7C6"/>
+          <w:sz w:val="20"/>
+          <w:szCs w:val="20"/>
+          <w:lang w:eastAsia="en-IL"/>
+        </w:rPr>
+        <w:t>def_vals</w:t>
+      </w:r>
+      <w:proofErr w:type="spellEnd"/>
+      <w:r>
+        <w:rPr>
+          <w:rFonts w:ascii="Courier New" w:eastAsia="Times New Roman" w:hAnsi="Courier New" w:cs="Courier New"/>
+          <w:color w:val="A9B7C6"/>
+          <w:sz w:val="20"/>
+          <w:szCs w:val="20"/>
+          <w:lang w:eastAsia="en-IL"/>
+        </w:rPr>
+        <w:t xml:space="preserve"> = </w:t>
+      </w:r>
+      <w:r>
+        <w:rPr>
+          <w:rFonts w:ascii="Courier New" w:eastAsia="Times New Roman" w:hAnsi="Courier New" w:cs="Courier New"/>
+          <w:color w:val="6A8759"/>
+          <w:sz w:val="20"/>
+          <w:szCs w:val="20"/>
+          <w:lang w:eastAsia="en-IL"/>
+        </w:rPr>
+        <w:t>"""</w:t>
+      </w:r>
+      <w:proofErr w:type="spellStart"/>
+      <w:r>
+        <w:rPr>
+          <w:rFonts w:ascii="Courier New" w:eastAsia="Times New Roman" w:hAnsi="Courier New" w:cs="Courier New"/>
+          <w:color w:val="6A8759"/>
+          <w:sz w:val="20"/>
+          <w:szCs w:val="20"/>
+          <w:lang w:eastAsia="en-IL"/>
+        </w:rPr>
+        <w:t>vals</w:t>
+      </w:r>
+      <w:proofErr w:type="spellEnd"/>
+      <w:r>
+        <w:rPr>
+          <w:rFonts w:ascii="Courier New" w:eastAsia="Times New Roman" w:hAnsi="Courier New" w:cs="Courier New"/>
+          <w:color w:val="6A8759"/>
+          <w:sz w:val="20"/>
+          <w:szCs w:val="20"/>
+          <w:lang w:eastAsia="en-IL"/>
+        </w:rPr>
+        <w:t xml:space="preserve"> from word"""</w:t>
+      </w:r>
+      <w:r>
+        <w:rPr>
+          <w:rFonts w:ascii="Courier New" w:eastAsia="Times New Roman" w:hAnsi="Courier New" w:cs="Courier New"/>
+          <w:color w:val="A9B7C6"/>
+          <w:sz w:val="20"/>
+          <w:szCs w:val="20"/>
+          <w:lang w:eastAsia="en-IL"/>
+        </w:rPr>
+        <w:t>.</w:t>
+      </w:r>
+      <w:proofErr w:type="spellStart"/>
+      <w:r>
+        <w:rPr>
+          <w:rFonts w:ascii="Courier New" w:eastAsia="Times New Roman" w:hAnsi="Courier New" w:cs="Courier New"/>
+          <w:color w:val="A9B7C6"/>
+          <w:sz w:val="20"/>
+          <w:szCs w:val="20"/>
+          <w:lang w:eastAsia="en-IL"/>
+        </w:rPr>
+        <w:t>splitlines</w:t>
+      </w:r>
+      <w:proofErr w:type="spellEnd"/>
+      <w:r>
+        <w:rPr>
+          <w:rFonts w:ascii="Courier New" w:eastAsia="Times New Roman" w:hAnsi="Courier New" w:cs="Courier New"/>
+          <w:color w:val="A9B7C6"/>
+          <w:sz w:val="20"/>
+          <w:szCs w:val="20"/>
+          <w:lang w:eastAsia="en-IL"/>
+        </w:rPr>
+        <w:t>()</w:t>
+      </w:r>
+      <w:r>
+        <w:rPr>
+          <w:rFonts w:ascii="Courier New" w:eastAsia="Times New Roman" w:hAnsi="Courier New" w:cs="Courier New"/>
+          <w:color w:val="A9B7C6"/>
+          <w:sz w:val="20"/>
+          <w:szCs w:val="20"/>
+          <w:lang w:eastAsia="en-IL"/>
+        </w:rPr>
+        <w:br/>
+      </w:r>
+      <w:r>
+        <w:rPr>
+          <w:rFonts w:ascii="Courier New" w:eastAsia="Times New Roman" w:hAnsi="Courier New" w:cs="Courier New"/>
+          <w:color w:val="A9B7C6"/>
+          <w:sz w:val="20"/>
+          <w:szCs w:val="20"/>
+          <w:lang w:eastAsia="en-IL"/>
+        </w:rPr>
+        <w:br/>
+      </w:r>
+      <w:r>
+        <w:rPr>
+          <w:rFonts w:ascii="Courier New" w:eastAsia="Times New Roman" w:hAnsi="Courier New" w:cs="Courier New"/>
+          <w:color w:val="CC7832"/>
+          <w:sz w:val="20"/>
+          <w:szCs w:val="20"/>
+          <w:lang w:eastAsia="en-IL"/>
+        </w:rPr>
+        <w:t xml:space="preserve">for </w:t>
+      </w:r>
+      <w:r>
+        <w:rPr>
+          <w:rFonts w:ascii="Courier New" w:eastAsia="Times New Roman" w:hAnsi="Courier New" w:cs="Courier New"/>
+          <w:color w:val="A9B7C6"/>
+          <w:sz w:val="20"/>
+          <w:szCs w:val="20"/>
+          <w:lang w:eastAsia="en-IL"/>
+        </w:rPr>
+        <w:t>name</w:t>
+      </w:r>
+      <w:r>
+        <w:rPr>
+          <w:rFonts w:ascii="Courier New" w:eastAsia="Times New Roman" w:hAnsi="Courier New" w:cs="Courier New"/>
+          <w:color w:val="CC7832"/>
+          <w:sz w:val="20"/>
+          <w:szCs w:val="20"/>
+          <w:lang w:eastAsia="en-IL"/>
+        </w:rPr>
+        <w:t xml:space="preserve">, </w:t>
+      </w:r>
+      <w:proofErr w:type="spellStart"/>
+      <w:r>
+        <w:rPr>
+          <w:rFonts w:ascii="Courier New" w:eastAsia="Times New Roman" w:hAnsi="Courier New" w:cs="Courier New"/>
+          <w:color w:val="A9B7C6"/>
+          <w:sz w:val="20"/>
+          <w:szCs w:val="20"/>
+          <w:lang w:eastAsia="en-IL"/>
+        </w:rPr>
+        <w:t>val</w:t>
+      </w:r>
+      <w:proofErr w:type="spellEnd"/>
+      <w:r>
+        <w:rPr>
+          <w:rFonts w:ascii="Courier New" w:eastAsia="Times New Roman" w:hAnsi="Courier New" w:cs="Courier New"/>
+          <w:color w:val="A9B7C6"/>
+          <w:sz w:val="20"/>
+          <w:szCs w:val="20"/>
+          <w:lang w:eastAsia="en-IL"/>
+        </w:rPr>
+        <w:t xml:space="preserve"> </w:t>
+      </w:r>
+      <w:r>
+        <w:rPr>
+          <w:rFonts w:ascii="Courier New" w:eastAsia="Times New Roman" w:hAnsi="Courier New" w:cs="Courier New"/>
+          <w:color w:val="CC7832"/>
+          <w:sz w:val="20"/>
+          <w:szCs w:val="20"/>
+          <w:lang w:eastAsia="en-IL"/>
+        </w:rPr>
+        <w:t xml:space="preserve">in </w:t>
+      </w:r>
+      <w:r>
+        <w:rPr>
+          <w:rFonts w:ascii="Courier New" w:eastAsia="Times New Roman" w:hAnsi="Courier New" w:cs="Courier New"/>
+          <w:color w:val="8888C6"/>
+          <w:sz w:val="20"/>
+          <w:szCs w:val="20"/>
+          <w:lang w:eastAsia="en-IL"/>
+        </w:rPr>
+        <w:t>zip</w:t>
+      </w:r>
+      <w:r>
+        <w:rPr>
+          <w:rFonts w:ascii="Courier New" w:eastAsia="Times New Roman" w:hAnsi="Courier New" w:cs="Courier New"/>
+          <w:color w:val="A9B7C6"/>
+          <w:sz w:val="20"/>
+          <w:szCs w:val="20"/>
+          <w:lang w:eastAsia="en-IL"/>
+        </w:rPr>
+        <w:t>(names</w:t>
+      </w:r>
+      <w:r>
+        <w:rPr>
+          <w:rFonts w:ascii="Courier New" w:eastAsia="Times New Roman" w:hAnsi="Courier New" w:cs="Courier New"/>
+          <w:color w:val="CC7832"/>
+          <w:sz w:val="20"/>
+          <w:szCs w:val="20"/>
+          <w:lang w:eastAsia="en-IL"/>
+        </w:rPr>
+        <w:t xml:space="preserve">, </w:t>
+      </w:r>
+      <w:proofErr w:type="spellStart"/>
+      <w:r>
+        <w:rPr>
+          <w:rFonts w:ascii="Courier New" w:eastAsia="Times New Roman" w:hAnsi="Courier New" w:cs="Courier New"/>
+          <w:color w:val="A9B7C6"/>
+          <w:sz w:val="20"/>
+          <w:szCs w:val="20"/>
+          <w:lang w:eastAsia="en-IL"/>
+        </w:rPr>
+        <w:t>def_vals</w:t>
+      </w:r>
+      <w:proofErr w:type="spellEnd"/>
+      <w:r>
+        <w:rPr>
+          <w:rFonts w:ascii="Courier New" w:eastAsia="Times New Roman" w:hAnsi="Courier New" w:cs="Courier New"/>
+          <w:color w:val="A9B7C6"/>
+          <w:sz w:val="20"/>
+          <w:szCs w:val="20"/>
+          <w:lang w:eastAsia="en-IL"/>
+        </w:rPr>
+        <w:t>):</w:t>
+      </w:r>
+      <w:r>
+        <w:rPr>
+          <w:rFonts w:ascii="Courier New" w:eastAsia="Times New Roman" w:hAnsi="Courier New" w:cs="Courier New"/>
+          <w:color w:val="A9B7C6"/>
+          <w:sz w:val="20"/>
+          <w:szCs w:val="20"/>
+          <w:lang w:eastAsia="en-IL"/>
+        </w:rPr>
+        <w:br/>
+        <w:t xml:space="preserve">    </w:t>
+      </w:r>
+      <w:r>
+        <w:rPr>
+          <w:rFonts w:ascii="Courier New" w:eastAsia="Times New Roman" w:hAnsi="Courier New" w:cs="Courier New"/>
+          <w:color w:val="CC7832"/>
+          <w:sz w:val="20"/>
+          <w:szCs w:val="20"/>
+          <w:lang w:eastAsia="en-IL"/>
+        </w:rPr>
+        <w:t xml:space="preserve">if </w:t>
+      </w:r>
+      <w:r>
+        <w:rPr>
+          <w:rFonts w:ascii="Courier New" w:eastAsia="Times New Roman" w:hAnsi="Courier New" w:cs="Courier New"/>
+          <w:color w:val="A9B7C6"/>
+          <w:sz w:val="20"/>
+          <w:szCs w:val="20"/>
+          <w:lang w:eastAsia="en-IL"/>
+        </w:rPr>
+        <w:t>name[</w:t>
+      </w:r>
+      <w:r>
+        <w:rPr>
+          <w:rFonts w:ascii="Courier New" w:eastAsia="Times New Roman" w:hAnsi="Courier New" w:cs="Courier New"/>
+          <w:color w:val="6897BB"/>
+          <w:sz w:val="20"/>
+          <w:szCs w:val="20"/>
+          <w:lang w:eastAsia="en-IL"/>
+        </w:rPr>
+        <w:t>0</w:t>
+      </w:r>
+      <w:r>
+        <w:rPr>
+          <w:rFonts w:ascii="Courier New" w:eastAsia="Times New Roman" w:hAnsi="Courier New" w:cs="Courier New"/>
+          <w:color w:val="A9B7C6"/>
+          <w:sz w:val="20"/>
+          <w:szCs w:val="20"/>
+          <w:lang w:eastAsia="en-IL"/>
+        </w:rPr>
+        <w:t>:</w:t>
+      </w:r>
+      <w:r>
+        <w:rPr>
+          <w:rFonts w:ascii="Courier New" w:eastAsia="Times New Roman" w:hAnsi="Courier New" w:cs="Courier New"/>
+          <w:color w:val="6897BB"/>
+          <w:sz w:val="20"/>
+          <w:szCs w:val="20"/>
+          <w:lang w:eastAsia="en-IL"/>
+        </w:rPr>
+        <w:t>2</w:t>
+      </w:r>
+      <w:r>
+        <w:rPr>
+          <w:rFonts w:ascii="Courier New" w:eastAsia="Times New Roman" w:hAnsi="Courier New" w:cs="Courier New"/>
+          <w:color w:val="A9B7C6"/>
+          <w:sz w:val="20"/>
+          <w:szCs w:val="20"/>
+          <w:lang w:eastAsia="en-IL"/>
+        </w:rPr>
+        <w:t xml:space="preserve">] != </w:t>
+      </w:r>
+      <w:r>
+        <w:rPr>
+          <w:rFonts w:ascii="Courier New" w:eastAsia="Times New Roman" w:hAnsi="Courier New" w:cs="Courier New"/>
+          <w:color w:val="6A8759"/>
+          <w:sz w:val="20"/>
+          <w:szCs w:val="20"/>
+          <w:lang w:eastAsia="en-IL"/>
+        </w:rPr>
+        <w:t>"//"</w:t>
+      </w:r>
+      <w:r>
+        <w:rPr>
+          <w:rFonts w:ascii="Courier New" w:eastAsia="Times New Roman" w:hAnsi="Courier New" w:cs="Courier New"/>
+          <w:color w:val="A9B7C6"/>
+          <w:sz w:val="20"/>
+          <w:szCs w:val="20"/>
+          <w:lang w:eastAsia="en-IL"/>
+        </w:rPr>
+        <w:t>:</w:t>
+      </w:r>
+      <w:r>
+        <w:rPr>
+          <w:rFonts w:ascii="Courier New" w:eastAsia="Times New Roman" w:hAnsi="Courier New" w:cs="Courier New"/>
+          <w:color w:val="A9B7C6"/>
+          <w:sz w:val="20"/>
+          <w:szCs w:val="20"/>
+          <w:lang w:eastAsia="en-IL"/>
+        </w:rPr>
+        <w:br/>
+        <w:t xml:space="preserve">        </w:t>
+      </w:r>
+      <w:r>
+        <w:rPr>
+          <w:rFonts w:ascii="Courier New" w:eastAsia="Times New Roman" w:hAnsi="Courier New" w:cs="Courier New"/>
+          <w:color w:val="8888C6"/>
+          <w:sz w:val="20"/>
+          <w:szCs w:val="20"/>
+          <w:lang w:eastAsia="en-IL"/>
+        </w:rPr>
+        <w:t>print</w:t>
+      </w:r>
+      <w:r>
+        <w:rPr>
+          <w:rFonts w:ascii="Courier New" w:eastAsia="Times New Roman" w:hAnsi="Courier New" w:cs="Courier New"/>
+          <w:color w:val="A9B7C6"/>
+          <w:sz w:val="20"/>
+          <w:szCs w:val="20"/>
+          <w:lang w:eastAsia="en-IL"/>
+        </w:rPr>
+        <w:t xml:space="preserve">(name + </w:t>
+      </w:r>
+      <w:r>
+        <w:rPr>
+          <w:rFonts w:ascii="Courier New" w:eastAsia="Times New Roman" w:hAnsi="Courier New" w:cs="Courier New"/>
+          <w:color w:val="6A8759"/>
+          <w:sz w:val="20"/>
+          <w:szCs w:val="20"/>
+          <w:lang w:eastAsia="en-IL"/>
+        </w:rPr>
+        <w:t xml:space="preserve">": " </w:t>
+      </w:r>
+      <w:r>
+        <w:rPr>
+          <w:rFonts w:ascii="Courier New" w:eastAsia="Times New Roman" w:hAnsi="Courier New" w:cs="Courier New"/>
+          <w:color w:val="A9B7C6"/>
+          <w:sz w:val="20"/>
+          <w:szCs w:val="20"/>
+          <w:lang w:eastAsia="en-IL"/>
+        </w:rPr>
+        <w:t xml:space="preserve">+ </w:t>
+      </w:r>
+      <w:proofErr w:type="spellStart"/>
+      <w:r>
+        <w:rPr>
+          <w:rFonts w:ascii="Courier New" w:eastAsia="Times New Roman" w:hAnsi="Courier New" w:cs="Courier New"/>
+          <w:color w:val="A9B7C6"/>
+          <w:sz w:val="20"/>
+          <w:szCs w:val="20"/>
+          <w:lang w:eastAsia="en-IL"/>
+        </w:rPr>
+        <w:t>val</w:t>
+      </w:r>
+      <w:proofErr w:type="spellEnd"/>
+      <w:r>
+        <w:rPr>
+          <w:rFonts w:ascii="Courier New" w:eastAsia="Times New Roman" w:hAnsi="Courier New" w:cs="Courier New"/>
+          <w:color w:val="A9B7C6"/>
+          <w:sz w:val="20"/>
+          <w:szCs w:val="20"/>
+          <w:lang w:eastAsia="en-IL"/>
+        </w:rPr>
+        <w:t xml:space="preserve"> + </w:t>
+      </w:r>
+      <w:r>
+        <w:rPr>
+          <w:rFonts w:ascii="Courier New" w:eastAsia="Times New Roman" w:hAnsi="Courier New" w:cs="Courier New"/>
+          <w:color w:val="6A8759"/>
+          <w:sz w:val="20"/>
+          <w:szCs w:val="20"/>
+          <w:lang w:eastAsia="en-IL"/>
+        </w:rPr>
+        <w:t>","</w:t>
+      </w:r>
+      <w:r>
+        <w:rPr>
+          <w:rFonts w:ascii="Courier New" w:eastAsia="Times New Roman" w:hAnsi="Courier New" w:cs="Courier New"/>
+          <w:color w:val="A9B7C6"/>
+          <w:sz w:val="20"/>
+          <w:szCs w:val="20"/>
+          <w:lang w:eastAsia="en-IL"/>
+        </w:rPr>
+        <w:t>)</w:t>
+      </w:r>
+      <w:r>
+        <w:rPr>
+          <w:rFonts w:ascii="Courier New" w:eastAsia="Times New Roman" w:hAnsi="Courier New" w:cs="Courier New"/>
+          <w:color w:val="A9B7C6"/>
+          <w:sz w:val="20"/>
+          <w:szCs w:val="20"/>
+          <w:lang w:eastAsia="en-IL"/>
+        </w:rPr>
+        <w:br/>
+        <w:t xml:space="preserve">    </w:t>
+      </w:r>
+      <w:r>
+        <w:rPr>
+          <w:rFonts w:ascii="Courier New" w:eastAsia="Times New Roman" w:hAnsi="Courier New" w:cs="Courier New"/>
+          <w:color w:val="CC7832"/>
+          <w:sz w:val="20"/>
+          <w:szCs w:val="20"/>
+          <w:lang w:eastAsia="en-IL"/>
+        </w:rPr>
+        <w:t>else</w:t>
+      </w:r>
+      <w:r>
+        <w:rPr>
+          <w:rFonts w:ascii="Courier New" w:eastAsia="Times New Roman" w:hAnsi="Courier New" w:cs="Courier New"/>
+          <w:color w:val="A9B7C6"/>
+          <w:sz w:val="20"/>
+          <w:szCs w:val="20"/>
+          <w:lang w:eastAsia="en-IL"/>
+        </w:rPr>
+        <w:t>:</w:t>
+      </w:r>
+      <w:r>
+        <w:rPr>
+          <w:rFonts w:ascii="Courier New" w:eastAsia="Times New Roman" w:hAnsi="Courier New" w:cs="Courier New"/>
+          <w:color w:val="A9B7C6"/>
+          <w:sz w:val="20"/>
+          <w:szCs w:val="20"/>
+          <w:lang w:eastAsia="en-IL"/>
+        </w:rPr>
+        <w:br/>
+        <w:t xml:space="preserve">        </w:t>
+      </w:r>
+      <w:r>
+        <w:rPr>
+          <w:rFonts w:ascii="Courier New" w:eastAsia="Times New Roman" w:hAnsi="Courier New" w:cs="Courier New"/>
+          <w:color w:val="8888C6"/>
+          <w:sz w:val="20"/>
+          <w:szCs w:val="20"/>
+          <w:lang w:eastAsia="en-IL"/>
+        </w:rPr>
+        <w:t>print</w:t>
+      </w:r>
+      <w:r>
+        <w:rPr>
+          <w:rFonts w:ascii="Courier New" w:eastAsia="Times New Roman" w:hAnsi="Courier New" w:cs="Courier New"/>
+          <w:color w:val="A9B7C6"/>
+          <w:sz w:val="20"/>
+          <w:szCs w:val="20"/>
+          <w:lang w:eastAsia="en-IL"/>
+        </w:rPr>
+        <w:t>(name)</w:t>
+      </w:r>
+    </w:p>
     <w:p>
       <w:pPr>
         <w:rPr>
@@ -5881,6 +6517,7 @@
   <w:style w:type="character" w:default="1" w:styleId="DefaultParagraphFont">
     <w:name w:val="Default Paragraph Font"/>
     <w:uiPriority w:val="1"/>
+    <w:semiHidden/>
     <w:unhideWhenUsed/>
   </w:style>
   <w:style w:type="table" w:default="1" w:styleId="TableNormal">
@@ -5933,6 +6570,56 @@
         <w:insideV w:val="single" w:sz="4" w:space="0" w:color="auto"/>
       </w:tblBorders>
     </w:tblPr>
+  </w:style>
+  <w:style w:type="paragraph" w:styleId="HTMLPreformatted">
+    <w:name w:val="HTML Preformatted"/>
+    <w:basedOn w:val="Normal"/>
+    <w:link w:val="HTMLPreformattedChar"/>
+    <w:uiPriority w:val="99"/>
+    <w:semiHidden/>
+    <w:unhideWhenUsed/>
+    <w:rsid w:val="00221A02"/>
+    <w:pPr>
+      <w:tabs>
+        <w:tab w:val="left" w:pos="916"/>
+        <w:tab w:val="left" w:pos="1832"/>
+        <w:tab w:val="left" w:pos="2748"/>
+        <w:tab w:val="left" w:pos="3664"/>
+        <w:tab w:val="left" w:pos="4580"/>
+        <w:tab w:val="left" w:pos="5496"/>
+        <w:tab w:val="left" w:pos="6412"/>
+        <w:tab w:val="left" w:pos="7328"/>
+        <w:tab w:val="left" w:pos="8244"/>
+        <w:tab w:val="left" w:pos="9160"/>
+        <w:tab w:val="left" w:pos="10076"/>
+        <w:tab w:val="left" w:pos="10992"/>
+        <w:tab w:val="left" w:pos="11908"/>
+        <w:tab w:val="left" w:pos="12824"/>
+        <w:tab w:val="left" w:pos="13740"/>
+        <w:tab w:val="left" w:pos="14656"/>
+      </w:tabs>
+      <w:spacing w:after="0" w:line="240" w:lineRule="auto"/>
+    </w:pPr>
+    <w:rPr>
+      <w:rFonts w:ascii="Courier New" w:eastAsia="Times New Roman" w:hAnsi="Courier New" w:cs="Courier New"/>
+      <w:sz w:val="20"/>
+      <w:szCs w:val="20"/>
+      <w:lang w:eastAsia="en-IL"/>
+    </w:rPr>
+  </w:style>
+  <w:style w:type="character" w:customStyle="1" w:styleId="HTMLPreformattedChar">
+    <w:name w:val="HTML Preformatted Char"/>
+    <w:basedOn w:val="DefaultParagraphFont"/>
+    <w:link w:val="HTMLPreformatted"/>
+    <w:uiPriority w:val="99"/>
+    <w:semiHidden/>
+    <w:rsid w:val="00221A02"/>
+    <w:rPr>
+      <w:rFonts w:ascii="Courier New" w:eastAsia="Times New Roman" w:hAnsi="Courier New" w:cs="Courier New"/>
+      <w:sz w:val="20"/>
+      <w:szCs w:val="20"/>
+      <w:lang w:eastAsia="en-IL"/>
+    </w:rPr>
   </w:style>
 </w:styles>
 </file>

</xml_diff>

<commit_message>
changed names of some directories and files - so will be more organized
</commit_message>
<xml_diff>
--- a/input_data.docx
+++ b/input_data.docx
@@ -946,6 +946,14 @@
                 <w:lang w:val="en-US"/>
               </w:rPr>
               <w:t>date</w:t>
+            </w:r>
+            <w:r>
+              <w:rPr>
+                <w:sz w:val="28"/>
+                <w:szCs w:val="28"/>
+                <w:lang w:val="en-US"/>
+              </w:rPr>
+              <w:t>time</w:t>
             </w:r>
           </w:p>
         </w:tc>

</xml_diff>

<commit_message>
created action types and actions for generic setters (all), and also inc and dec action types and actions for where relevent. for setters created cases in reducer, for inc and dec didn't yet.
</commit_message>
<xml_diff>
--- a/input_data.docx
+++ b/input_data.docx
@@ -332,7 +332,6 @@
                 <w:lang w:val="en-US"/>
               </w:rPr>
             </w:pPr>
-            <w:proofErr w:type="spellStart"/>
             <w:r>
               <w:rPr>
                 <w:sz w:val="28"/>
@@ -341,7 +340,6 @@
               </w:rPr>
               <w:t>compName</w:t>
             </w:r>
-            <w:proofErr w:type="spellEnd"/>
           </w:p>
         </w:tc>
         <w:tc>
@@ -467,7 +465,143 @@
                 <w:lang w:val="en-US"/>
               </w:rPr>
             </w:pPr>
-            <w:proofErr w:type="spellStart"/>
+            <w:r>
+              <w:rPr>
+                <w:sz w:val="28"/>
+                <w:szCs w:val="28"/>
+                <w:lang w:val="en-US"/>
+              </w:rPr>
+              <w:t>matchType</w:t>
+            </w:r>
+          </w:p>
+        </w:tc>
+        <w:tc>
+          <w:tcPr>
+            <w:tcW w:w="810" w:type="dxa"/>
+          </w:tcPr>
+          <w:p>
+            <w:pPr>
+              <w:rPr>
+                <w:sz w:val="28"/>
+                <w:szCs w:val="28"/>
+                <w:lang w:val="en-US"/>
+              </w:rPr>
+            </w:pPr>
+            <w:r>
+              <w:rPr>
+                <w:sz w:val="28"/>
+                <w:szCs w:val="28"/>
+                <w:lang w:val="en-US"/>
+              </w:rPr>
+              <w:t>str</w:t>
+            </w:r>
+          </w:p>
+        </w:tc>
+        <w:tc>
+          <w:tcPr>
+            <w:tcW w:w="1890" w:type="dxa"/>
+          </w:tcPr>
+          <w:p>
+            <w:pPr>
+              <w:rPr>
+                <w:sz w:val="28"/>
+                <w:szCs w:val="28"/>
+                <w:lang w:val="en-US"/>
+              </w:rPr>
+            </w:pPr>
+            <w:r>
+              <w:rPr>
+                <w:sz w:val="28"/>
+                <w:szCs w:val="28"/>
+                <w:lang w:val="en-US"/>
+              </w:rPr>
+              <w:t>&lt;50 chars</w:t>
+            </w:r>
+          </w:p>
+        </w:tc>
+        <w:tc>
+          <w:tcPr>
+            <w:tcW w:w="1530" w:type="dxa"/>
+          </w:tcPr>
+          <w:p>
+            <w:pPr>
+              <w:rPr>
+                <w:sz w:val="28"/>
+                <w:szCs w:val="28"/>
+                <w:lang w:val="en-US"/>
+              </w:rPr>
+            </w:pPr>
+            <w:r>
+              <w:rPr>
+                <w:sz w:val="28"/>
+                <w:szCs w:val="28"/>
+                <w:lang w:val="en-US"/>
+              </w:rPr>
+              <w:t>“”</w:t>
+            </w:r>
+          </w:p>
+        </w:tc>
+        <w:tc>
+          <w:tcPr>
+            <w:tcW w:w="990" w:type="dxa"/>
+          </w:tcPr>
+          <w:p>
+            <w:pPr>
+              <w:rPr>
+                <w:sz w:val="28"/>
+                <w:szCs w:val="28"/>
+                <w:lang w:val="en-US"/>
+              </w:rPr>
+            </w:pPr>
+            <w:r>
+              <w:rPr>
+                <w:sz w:val="28"/>
+                <w:szCs w:val="28"/>
+                <w:lang w:val="en-US"/>
+              </w:rPr>
+              <w:t>y</w:t>
+            </w:r>
+          </w:p>
+        </w:tc>
+        <w:tc>
+          <w:tcPr>
+            <w:tcW w:w="2117" w:type="dxa"/>
+          </w:tcPr>
+          <w:p>
+            <w:pPr>
+              <w:rPr>
+                <w:sz w:val="28"/>
+                <w:szCs w:val="28"/>
+                <w:lang w:val="en-US"/>
+              </w:rPr>
+            </w:pPr>
+            <w:r>
+              <w:rPr>
+                <w:sz w:val="28"/>
+                <w:szCs w:val="28"/>
+                <w:lang w:val="en-US"/>
+              </w:rPr>
+              <w:t>Options(“Test/Practice”, “Qualifications”, “Quarters”, “Semis”, “Finals”)</w:t>
+            </w:r>
+          </w:p>
+        </w:tc>
+      </w:tr>
+      <w:tr>
+        <w:trPr>
+          <w:trHeight w:val="433"/>
+        </w:trPr>
+        <w:tc>
+          <w:tcPr>
+            <w:tcW w:w="2965" w:type="dxa"/>
+          </w:tcPr>
+          <w:p>
+            <w:pPr>
+              <w:rPr>
+                <w:sz w:val="28"/>
+                <w:szCs w:val="28"/>
+                <w:lang w:val="en-US"/>
+              </w:rPr>
+            </w:pPr>
             <w:r>
               <w:rPr>
                 <w:sz w:val="28"/>
@@ -484,7 +618,6 @@
               </w:rPr>
               <w:t>Number</w:t>
             </w:r>
-            <w:proofErr w:type="spellEnd"/>
           </w:p>
         </w:tc>
         <w:tc>
@@ -618,7 +751,6 @@
                 <w:lang w:val="en-US"/>
               </w:rPr>
             </w:pPr>
-            <w:proofErr w:type="spellStart"/>
             <w:r>
               <w:rPr>
                 <w:sz w:val="28"/>
@@ -627,7 +759,6 @@
               </w:rPr>
               <w:t>teamNumber</w:t>
             </w:r>
-            <w:proofErr w:type="spellEnd"/>
           </w:p>
         </w:tc>
         <w:tc>
@@ -740,25 +871,7 @@
                 <w:szCs w:val="28"/>
                 <w:lang w:val="en-US"/>
               </w:rPr>
-              <w:t xml:space="preserve">O is an illegitimate team number. </w:t>
-            </w:r>
-            <w:proofErr w:type="gramStart"/>
-            <w:r>
-              <w:rPr>
-                <w:sz w:val="28"/>
-                <w:szCs w:val="28"/>
-                <w:lang w:val="en-US"/>
-              </w:rPr>
-              <w:t>Generally</w:t>
-            </w:r>
-            <w:proofErr w:type="gramEnd"/>
-            <w:r>
-              <w:rPr>
-                <w:sz w:val="28"/>
-                <w:szCs w:val="28"/>
-                <w:lang w:val="en-US"/>
-              </w:rPr>
-              <w:t xml:space="preserve"> team numbers should be 4 digits unless there are very special circumstances</w:t>
+              <w:t>O is an illegitimate team number. Generally team numbers should be 4 digits unless there are very special circumstances</w:t>
             </w:r>
           </w:p>
         </w:tc>
@@ -779,7 +892,6 @@
                 <w:lang w:val="en-US"/>
               </w:rPr>
             </w:pPr>
-            <w:proofErr w:type="spellStart"/>
             <w:r>
               <w:rPr>
                 <w:sz w:val="28"/>
@@ -788,7 +900,6 @@
               </w:rPr>
               <w:t>scouterName</w:t>
             </w:r>
-            <w:proofErr w:type="spellEnd"/>
           </w:p>
         </w:tc>
         <w:tc>
@@ -914,7 +1025,6 @@
                 <w:lang w:val="en-US"/>
               </w:rPr>
             </w:pPr>
-            <w:proofErr w:type="spellStart"/>
             <w:r>
               <w:rPr>
                 <w:sz w:val="28"/>
@@ -923,7 +1033,6 @@
               </w:rPr>
               <w:t>whenCaptured</w:t>
             </w:r>
-            <w:proofErr w:type="spellEnd"/>
           </w:p>
         </w:tc>
         <w:tc>
@@ -978,6 +1087,14 @@
               </w:rPr>
               <w:t>Size of date</w:t>
             </w:r>
+            <w:r>
+              <w:rPr>
+                <w:sz w:val="28"/>
+                <w:szCs w:val="28"/>
+                <w:lang w:val="en-US"/>
+              </w:rPr>
+              <w:t>0</w:t>
+            </w:r>
           </w:p>
         </w:tc>
         <w:tc>
@@ -1036,7 +1153,16 @@
                 <w:szCs w:val="28"/>
                 <w:lang w:val="en-US"/>
               </w:rPr>
-              <w:t>initial value is first founding date (time is 0…)</w:t>
+              <w:t xml:space="preserve">initial value is first founding </w:t>
+            </w:r>
+            <w:r>
+              <w:rPr>
+                <w:sz w:val="28"/>
+                <w:szCs w:val="28"/>
+                <w:lang w:val="en-US"/>
+              </w:rPr>
+              <w:lastRenderedPageBreak/>
+              <w:t>date (time is 0…)</w:t>
             </w:r>
           </w:p>
         </w:tc>
@@ -1057,16 +1183,15 @@
                 <w:lang w:val="en-US"/>
               </w:rPr>
             </w:pPr>
-            <w:proofErr w:type="spellStart"/>
-            <w:r>
-              <w:rPr>
-                <w:sz w:val="28"/>
-                <w:szCs w:val="28"/>
-                <w:lang w:val="en-US"/>
-              </w:rPr>
+            <w:r>
+              <w:rPr>
+                <w:sz w:val="28"/>
+                <w:szCs w:val="28"/>
+                <w:lang w:val="en-US"/>
+              </w:rPr>
+              <w:lastRenderedPageBreak/>
               <w:t>scouterTeamNumber</w:t>
             </w:r>
-            <w:proofErr w:type="spellEnd"/>
           </w:p>
         </w:tc>
         <w:tc>
@@ -1179,25 +1304,7 @@
                 <w:szCs w:val="28"/>
                 <w:lang w:val="en-US"/>
               </w:rPr>
-              <w:t>See “</w:t>
-            </w:r>
-            <w:proofErr w:type="spellStart"/>
-            <w:r>
-              <w:rPr>
-                <w:sz w:val="28"/>
-                <w:szCs w:val="28"/>
-                <w:lang w:val="en-US"/>
-              </w:rPr>
-              <w:t>teamNumber</w:t>
-            </w:r>
-            <w:proofErr w:type="spellEnd"/>
-            <w:r>
-              <w:rPr>
-                <w:sz w:val="28"/>
-                <w:szCs w:val="28"/>
-                <w:lang w:val="en-US"/>
-              </w:rPr>
-              <w:t>”</w:t>
+              <w:t>See “teamNumber”</w:t>
             </w:r>
           </w:p>
         </w:tc>
@@ -1218,7 +1325,6 @@
                 <w:lang w:val="en-US"/>
               </w:rPr>
             </w:pPr>
-            <w:proofErr w:type="spellStart"/>
             <w:r>
               <w:rPr>
                 <w:sz w:val="28"/>
@@ -1227,7 +1333,6 @@
               </w:rPr>
               <w:t>driverStation</w:t>
             </w:r>
-            <w:proofErr w:type="spellEnd"/>
           </w:p>
         </w:tc>
         <w:tc>
@@ -1349,7 +1454,6 @@
                 <w:highlight w:val="yellow"/>
                 <w:lang w:val="en-US"/>
               </w:rPr>
-              <w:lastRenderedPageBreak/>
               <w:t>// autonomous</w:t>
             </w:r>
           </w:p>
@@ -1446,7 +1550,6 @@
                 <w:lang w:val="en-US"/>
               </w:rPr>
             </w:pPr>
-            <w:proofErr w:type="spellStart"/>
             <w:r>
               <w:rPr>
                 <w:sz w:val="28"/>
@@ -1455,7 +1558,6 @@
               </w:rPr>
               <w:t>startPlace</w:t>
             </w:r>
-            <w:proofErr w:type="spellEnd"/>
           </w:p>
         </w:tc>
         <w:tc>
@@ -1577,7 +1679,6 @@
                 <w:lang w:val="en-US"/>
               </w:rPr>
             </w:pPr>
-            <w:proofErr w:type="spellStart"/>
             <w:r>
               <w:rPr>
                 <w:sz w:val="28"/>
@@ -1586,7 +1687,6 @@
               </w:rPr>
               <w:t>ballsInUpperAuto</w:t>
             </w:r>
-            <w:proofErr w:type="spellEnd"/>
           </w:p>
         </w:tc>
         <w:tc>
@@ -1704,7 +1804,6 @@
                 <w:lang w:val="en-US"/>
               </w:rPr>
             </w:pPr>
-            <w:proofErr w:type="spellStart"/>
             <w:r>
               <w:rPr>
                 <w:sz w:val="28"/>
@@ -1713,7 +1812,6 @@
               </w:rPr>
               <w:t>ballsInLowerAuto</w:t>
             </w:r>
-            <w:proofErr w:type="spellEnd"/>
           </w:p>
         </w:tc>
         <w:tc>
@@ -1831,7 +1929,6 @@
                 <w:lang w:val="en-US"/>
               </w:rPr>
             </w:pPr>
-            <w:proofErr w:type="spellStart"/>
             <w:r>
               <w:rPr>
                 <w:sz w:val="28"/>
@@ -1840,7 +1937,6 @@
               </w:rPr>
               <w:t>ballsMissedAuto</w:t>
             </w:r>
-            <w:proofErr w:type="spellEnd"/>
           </w:p>
         </w:tc>
         <w:tc>
@@ -1958,7 +2054,6 @@
                 <w:lang w:val="en-US"/>
               </w:rPr>
             </w:pPr>
-            <w:proofErr w:type="spellStart"/>
             <w:r>
               <w:rPr>
                 <w:sz w:val="28"/>
@@ -1967,7 +2062,6 @@
               </w:rPr>
               <w:t>passedLine</w:t>
             </w:r>
-            <w:proofErr w:type="spellEnd"/>
           </w:p>
         </w:tc>
         <w:tc>
@@ -2073,7 +2167,6 @@
                 <w:lang w:val="en-US"/>
               </w:rPr>
             </w:pPr>
-            <w:proofErr w:type="spellStart"/>
             <w:r>
               <w:rPr>
                 <w:sz w:val="28"/>
@@ -2098,7 +2191,6 @@
               </w:rPr>
               <w:t>Auto</w:t>
             </w:r>
-            <w:proofErr w:type="spellEnd"/>
           </w:p>
         </w:tc>
         <w:tc>
@@ -2204,7 +2296,6 @@
                 <w:lang w:val="en-US"/>
               </w:rPr>
             </w:pPr>
-            <w:proofErr w:type="spellStart"/>
             <w:r>
               <w:rPr>
                 <w:sz w:val="28"/>
@@ -2213,7 +2304,6 @@
               </w:rPr>
               <w:t>ballsHumanScoredAuto</w:t>
             </w:r>
-            <w:proofErr w:type="spellEnd"/>
           </w:p>
         </w:tc>
         <w:tc>
@@ -2323,7 +2413,6 @@
                 <w:lang w:val="en-US"/>
               </w:rPr>
             </w:pPr>
-            <w:proofErr w:type="spellStart"/>
             <w:r>
               <w:rPr>
                 <w:sz w:val="28"/>
@@ -2332,7 +2421,6 @@
               </w:rPr>
               <w:t>whichBallsCollected</w:t>
             </w:r>
-            <w:proofErr w:type="spellEnd"/>
           </w:p>
         </w:tc>
         <w:tc>
@@ -2454,7 +2542,6 @@
                 <w:lang w:val="en-US"/>
               </w:rPr>
             </w:pPr>
-            <w:proofErr w:type="spellStart"/>
             <w:r>
               <w:rPr>
                 <w:sz w:val="28"/>
@@ -2463,7 +2550,6 @@
               </w:rPr>
               <w:t>autoMalfunction</w:t>
             </w:r>
-            <w:proofErr w:type="spellEnd"/>
           </w:p>
         </w:tc>
         <w:tc>
@@ -2569,7 +2655,6 @@
                 <w:lang w:val="en-US"/>
               </w:rPr>
             </w:pPr>
-            <w:proofErr w:type="spellStart"/>
             <w:r>
               <w:rPr>
                 <w:sz w:val="28"/>
@@ -2578,7 +2663,6 @@
               </w:rPr>
               <w:t>autoFreeText</w:t>
             </w:r>
-            <w:proofErr w:type="spellEnd"/>
           </w:p>
         </w:tc>
         <w:tc>
@@ -2795,7 +2879,6 @@
                 <w:lang w:val="en-US"/>
               </w:rPr>
             </w:pPr>
-            <w:proofErr w:type="spellStart"/>
             <w:r>
               <w:rPr>
                 <w:sz w:val="28"/>
@@ -2804,7 +2887,6 @@
               </w:rPr>
               <w:t>ballsInUpperTele</w:t>
             </w:r>
-            <w:proofErr w:type="spellEnd"/>
           </w:p>
         </w:tc>
         <w:tc>
@@ -2922,7 +3004,6 @@
                 <w:lang w:val="en-US"/>
               </w:rPr>
             </w:pPr>
-            <w:proofErr w:type="spellStart"/>
             <w:r>
               <w:rPr>
                 <w:sz w:val="28"/>
@@ -2939,7 +3020,6 @@
               </w:rPr>
               <w:t>e</w:t>
             </w:r>
-            <w:proofErr w:type="spellEnd"/>
           </w:p>
         </w:tc>
         <w:tc>
@@ -3057,7 +3137,6 @@
                 <w:lang w:val="en-US"/>
               </w:rPr>
             </w:pPr>
-            <w:proofErr w:type="spellStart"/>
             <w:r>
               <w:rPr>
                 <w:sz w:val="28"/>
@@ -3066,7 +3145,6 @@
               </w:rPr>
               <w:t>ballsMissedTele</w:t>
             </w:r>
-            <w:proofErr w:type="spellEnd"/>
           </w:p>
         </w:tc>
         <w:tc>
@@ -3192,6 +3270,7 @@
                 <w:highlight w:val="yellow"/>
                 <w:lang w:val="en-US"/>
               </w:rPr>
+              <w:lastRenderedPageBreak/>
               <w:t>// end game</w:t>
             </w:r>
           </w:p>
@@ -3287,7 +3366,6 @@
                 <w:lang w:val="en-US"/>
               </w:rPr>
             </w:pPr>
-            <w:proofErr w:type="spellStart"/>
             <w:r>
               <w:rPr>
                 <w:sz w:val="28"/>
@@ -3296,7 +3374,6 @@
               </w:rPr>
               <w:t>levelClimbed</w:t>
             </w:r>
-            <w:proofErr w:type="spellEnd"/>
           </w:p>
         </w:tc>
         <w:tc>
@@ -3414,7 +3491,6 @@
                 <w:lang w:val="en-US"/>
               </w:rPr>
             </w:pPr>
-            <w:proofErr w:type="spellStart"/>
             <w:r>
               <w:rPr>
                 <w:sz w:val="28"/>
@@ -3423,7 +3499,6 @@
               </w:rPr>
               <w:t>climbSuccessful</w:t>
             </w:r>
-            <w:proofErr w:type="spellEnd"/>
           </w:p>
         </w:tc>
         <w:tc>
@@ -3533,7 +3608,6 @@
                 <w:lang w:val="en-US"/>
               </w:rPr>
             </w:pPr>
-            <w:proofErr w:type="spellStart"/>
             <w:r>
               <w:rPr>
                 <w:sz w:val="28"/>
@@ -3542,7 +3616,6 @@
               </w:rPr>
               <w:t>climbTime</w:t>
             </w:r>
-            <w:proofErr w:type="spellEnd"/>
           </w:p>
         </w:tc>
         <w:tc>
@@ -3676,7 +3749,6 @@
                 <w:highlight w:val="yellow"/>
                 <w:lang w:val="en-US"/>
               </w:rPr>
-              <w:lastRenderedPageBreak/>
               <w:t>// post game</w:t>
             </w:r>
           </w:p>
@@ -3772,7 +3844,6 @@
                 <w:lang w:val="en-US"/>
               </w:rPr>
             </w:pPr>
-            <w:proofErr w:type="spellStart"/>
             <w:r>
               <w:rPr>
                 <w:sz w:val="28"/>
@@ -3781,7 +3852,6 @@
               </w:rPr>
               <w:t>defensiveDefenseLevel</w:t>
             </w:r>
-            <w:proofErr w:type="spellEnd"/>
           </w:p>
         </w:tc>
         <w:tc>
@@ -3907,7 +3977,6 @@
                 <w:lang w:val="en-US"/>
               </w:rPr>
             </w:pPr>
-            <w:proofErr w:type="spellStart"/>
             <w:r>
               <w:rPr>
                 <w:sz w:val="28"/>
@@ -3916,7 +3985,6 @@
               </w:rPr>
               <w:t>offensiveDefenseLevel</w:t>
             </w:r>
-            <w:proofErr w:type="spellEnd"/>
           </w:p>
         </w:tc>
         <w:tc>
@@ -4042,7 +4110,6 @@
                 <w:lang w:val="en-US"/>
               </w:rPr>
             </w:pPr>
-            <w:proofErr w:type="spellStart"/>
             <w:r>
               <w:rPr>
                 <w:sz w:val="28"/>
@@ -4051,7 +4118,6 @@
               </w:rPr>
               <w:t>wasDefendedLevel</w:t>
             </w:r>
-            <w:proofErr w:type="spellEnd"/>
           </w:p>
         </w:tc>
         <w:tc>
@@ -4177,7 +4243,6 @@
                 <w:lang w:val="en-US"/>
               </w:rPr>
             </w:pPr>
-            <w:proofErr w:type="spellStart"/>
             <w:r>
               <w:rPr>
                 <w:sz w:val="28"/>
@@ -4186,7 +4251,6 @@
               </w:rPr>
               <w:t>shootingLocations</w:t>
             </w:r>
-            <w:proofErr w:type="spellEnd"/>
           </w:p>
         </w:tc>
         <w:tc>
@@ -4308,7 +4372,6 @@
                 <w:lang w:val="en-US"/>
               </w:rPr>
             </w:pPr>
-            <w:proofErr w:type="spellStart"/>
             <w:r>
               <w:rPr>
                 <w:sz w:val="28"/>
@@ -4317,7 +4380,6 @@
               </w:rPr>
               <w:t>collectingLocations</w:t>
             </w:r>
-            <w:proofErr w:type="spellEnd"/>
           </w:p>
         </w:tc>
         <w:tc>
@@ -4439,7 +4501,6 @@
                 <w:lang w:val="en-US"/>
               </w:rPr>
             </w:pPr>
-            <w:proofErr w:type="spellStart"/>
             <w:r>
               <w:rPr>
                 <w:sz w:val="28"/>
@@ -4448,7 +4509,6 @@
               </w:rPr>
               <w:t>goodTeamMateLevel</w:t>
             </w:r>
-            <w:proofErr w:type="spellEnd"/>
           </w:p>
         </w:tc>
         <w:tc>
@@ -4570,7 +4630,6 @@
                 <w:lang w:val="en-US"/>
               </w:rPr>
             </w:pPr>
-            <w:proofErr w:type="spellStart"/>
             <w:r>
               <w:rPr>
                 <w:sz w:val="28"/>
@@ -4579,7 +4638,6 @@
               </w:rPr>
               <w:t>wasBroken</w:t>
             </w:r>
-            <w:proofErr w:type="spellEnd"/>
           </w:p>
         </w:tc>
         <w:tc>
@@ -4680,25 +4738,7 @@
                 <w:szCs w:val="28"/>
                 <w:lang w:val="en-US"/>
               </w:rPr>
-              <w:t xml:space="preserve">1-3 (by seriousness of </w:t>
-            </w:r>
-            <w:proofErr w:type="spellStart"/>
-            <w:r>
-              <w:rPr>
-                <w:sz w:val="28"/>
-                <w:szCs w:val="28"/>
-                <w:lang w:val="en-US"/>
-              </w:rPr>
-              <w:t>damge</w:t>
-            </w:r>
-            <w:proofErr w:type="spellEnd"/>
-            <w:r>
-              <w:rPr>
-                <w:sz w:val="28"/>
-                <w:szCs w:val="28"/>
-                <w:lang w:val="en-US"/>
-              </w:rPr>
-              <w:t>)</w:t>
+              <w:t>1-3 (by seriousness of damge)</w:t>
             </w:r>
           </w:p>
         </w:tc>
@@ -4719,7 +4759,6 @@
                 <w:lang w:val="en-US"/>
               </w:rPr>
             </w:pPr>
-            <w:proofErr w:type="spellStart"/>
             <w:r>
               <w:rPr>
                 <w:sz w:val="28"/>
@@ -4728,7 +4767,6 @@
               </w:rPr>
               <w:t>freeText</w:t>
             </w:r>
-            <w:proofErr w:type="spellEnd"/>
           </w:p>
         </w:tc>
         <w:tc>
@@ -4842,7 +4880,6 @@
                 <w:lang w:val="en-US"/>
               </w:rPr>
             </w:pPr>
-            <w:proofErr w:type="spellStart"/>
             <w:r>
               <w:rPr>
                 <w:sz w:val="28"/>
@@ -4851,7 +4888,6 @@
               </w:rPr>
               <w:t>generalImpression</w:t>
             </w:r>
-            <w:proofErr w:type="spellEnd"/>
           </w:p>
         </w:tc>
         <w:tc>
@@ -5071,7 +5107,6 @@
                 <w:lang w:val="en-US"/>
               </w:rPr>
             </w:pPr>
-            <w:proofErr w:type="spellStart"/>
             <w:r>
               <w:rPr>
                 <w:sz w:val="28"/>
@@ -5080,7 +5115,6 @@
               </w:rPr>
               <w:t>robotNoFunction</w:t>
             </w:r>
-            <w:proofErr w:type="spellEnd"/>
           </w:p>
         </w:tc>
         <w:tc>
@@ -5137,15 +5171,7 @@
                 <w:szCs w:val="28"/>
                 <w:lang w:val="en-US"/>
               </w:rPr>
-              <w:t>f</w:t>
-            </w:r>
-            <w:r>
-              <w:rPr>
-                <w:sz w:val="28"/>
-                <w:szCs w:val="28"/>
-                <w:lang w:val="en-US"/>
-              </w:rPr>
-              <w:t>alse</w:t>
+              <w:t>false</w:t>
             </w:r>
           </w:p>
         </w:tc>
@@ -5194,7 +5220,6 @@
                 <w:lang w:val="en-US"/>
               </w:rPr>
             </w:pPr>
-            <w:proofErr w:type="spellStart"/>
             <w:r>
               <w:rPr>
                 <w:sz w:val="28"/>
@@ -5203,7 +5228,6 @@
               </w:rPr>
               <w:t>systemNoFunction</w:t>
             </w:r>
-            <w:proofErr w:type="spellEnd"/>
           </w:p>
         </w:tc>
         <w:tc>
@@ -5325,21 +5349,7 @@
           <w:lang w:val="en-US"/>
         </w:rPr>
         <w:lastRenderedPageBreak/>
-        <w:t xml:space="preserve">Use python and the above table to help create </w:t>
-      </w:r>
-      <w:proofErr w:type="spellStart"/>
-      <w:r>
-        <w:rPr>
-          <w:lang w:val="en-US"/>
-        </w:rPr>
-        <w:t>js</w:t>
-      </w:r>
-      <w:proofErr w:type="spellEnd"/>
-      <w:r>
-        <w:rPr>
-          <w:lang w:val="en-US"/>
-        </w:rPr>
-        <w:t xml:space="preserve"> object with code below:</w:t>
+        <w:t>Use python and the above table to help create js object with code below:</w:t>
       </w:r>
     </w:p>
     <w:p>
@@ -5390,9 +5400,39 @@
           <w:szCs w:val="20"/>
           <w:lang w:eastAsia="en-IL"/>
         </w:rPr>
-        <w:t>"""names from word""</w:t>
-      </w:r>
-      <w:proofErr w:type="gramStart"/>
+        <w:t>"""names from word"""</w:t>
+      </w:r>
+      <w:r>
+        <w:rPr>
+          <w:rFonts w:ascii="Courier New" w:eastAsia="Times New Roman" w:hAnsi="Courier New" w:cs="Courier New"/>
+          <w:color w:val="A9B7C6"/>
+          <w:sz w:val="20"/>
+          <w:szCs w:val="20"/>
+          <w:lang w:eastAsia="en-IL"/>
+        </w:rPr>
+        <w:t>.splitlines()</w:t>
+      </w:r>
+      <w:r>
+        <w:rPr>
+          <w:rFonts w:ascii="Courier New" w:eastAsia="Times New Roman" w:hAnsi="Courier New" w:cs="Courier New"/>
+          <w:color w:val="A9B7C6"/>
+          <w:sz w:val="20"/>
+          <w:szCs w:val="20"/>
+          <w:lang w:eastAsia="en-IL"/>
+        </w:rPr>
+        <w:br/>
+      </w:r>
+      <w:r>
+        <w:rPr>
+          <w:rFonts w:ascii="Courier New" w:eastAsia="Times New Roman" w:hAnsi="Courier New" w:cs="Courier New"/>
+          <w:color w:val="A9B7C6"/>
+          <w:sz w:val="20"/>
+          <w:szCs w:val="20"/>
+          <w:lang w:eastAsia="en-IL"/>
+        </w:rPr>
+        <w:br/>
+        <w:t xml:space="preserve">def_vals = </w:t>
+      </w:r>
       <w:r>
         <w:rPr>
           <w:rFonts w:ascii="Courier New" w:eastAsia="Times New Roman" w:hAnsi="Courier New" w:cs="Courier New"/>
@@ -5401,40 +5441,17 @@
           <w:szCs w:val="20"/>
           <w:lang w:eastAsia="en-IL"/>
         </w:rPr>
-        <w:t>"</w:t>
-      </w:r>
-      <w:r>
-        <w:rPr>
-          <w:rFonts w:ascii="Courier New" w:eastAsia="Times New Roman" w:hAnsi="Courier New" w:cs="Courier New"/>
-          <w:color w:val="A9B7C6"/>
-          <w:sz w:val="20"/>
-          <w:szCs w:val="20"/>
-          <w:lang w:eastAsia="en-IL"/>
-        </w:rPr>
-        <w:t>.</w:t>
-      </w:r>
-      <w:proofErr w:type="spellStart"/>
-      <w:r>
-        <w:rPr>
-          <w:rFonts w:ascii="Courier New" w:eastAsia="Times New Roman" w:hAnsi="Courier New" w:cs="Courier New"/>
-          <w:color w:val="A9B7C6"/>
-          <w:sz w:val="20"/>
-          <w:szCs w:val="20"/>
-          <w:lang w:eastAsia="en-IL"/>
-        </w:rPr>
-        <w:t>splitlines</w:t>
-      </w:r>
-      <w:proofErr w:type="spellEnd"/>
-      <w:proofErr w:type="gramEnd"/>
-      <w:r>
-        <w:rPr>
-          <w:rFonts w:ascii="Courier New" w:eastAsia="Times New Roman" w:hAnsi="Courier New" w:cs="Courier New"/>
-          <w:color w:val="A9B7C6"/>
-          <w:sz w:val="20"/>
-          <w:szCs w:val="20"/>
-          <w:lang w:eastAsia="en-IL"/>
-        </w:rPr>
-        <w:t>()</w:t>
+        <w:t>"""vals from word"""</w:t>
+      </w:r>
+      <w:r>
+        <w:rPr>
+          <w:rFonts w:ascii="Courier New" w:eastAsia="Times New Roman" w:hAnsi="Courier New" w:cs="Courier New"/>
+          <w:color w:val="A9B7C6"/>
+          <w:sz w:val="20"/>
+          <w:szCs w:val="20"/>
+          <w:lang w:eastAsia="en-IL"/>
+        </w:rPr>
+        <w:t>.splitlines()</w:t>
       </w:r>
       <w:r>
         <w:rPr>
@@ -5456,112 +5473,6 @@
         </w:rPr>
         <w:br/>
       </w:r>
-      <w:proofErr w:type="spellStart"/>
-      <w:r>
-        <w:rPr>
-          <w:rFonts w:ascii="Courier New" w:eastAsia="Times New Roman" w:hAnsi="Courier New" w:cs="Courier New"/>
-          <w:color w:val="A9B7C6"/>
-          <w:sz w:val="20"/>
-          <w:szCs w:val="20"/>
-          <w:lang w:eastAsia="en-IL"/>
-        </w:rPr>
-        <w:t>def_vals</w:t>
-      </w:r>
-      <w:proofErr w:type="spellEnd"/>
-      <w:r>
-        <w:rPr>
-          <w:rFonts w:ascii="Courier New" w:eastAsia="Times New Roman" w:hAnsi="Courier New" w:cs="Courier New"/>
-          <w:color w:val="A9B7C6"/>
-          <w:sz w:val="20"/>
-          <w:szCs w:val="20"/>
-          <w:lang w:eastAsia="en-IL"/>
-        </w:rPr>
-        <w:t xml:space="preserve"> = </w:t>
-      </w:r>
-      <w:r>
-        <w:rPr>
-          <w:rFonts w:ascii="Courier New" w:eastAsia="Times New Roman" w:hAnsi="Courier New" w:cs="Courier New"/>
-          <w:color w:val="6A8759"/>
-          <w:sz w:val="20"/>
-          <w:szCs w:val="20"/>
-          <w:lang w:eastAsia="en-IL"/>
-        </w:rPr>
-        <w:t>"""</w:t>
-      </w:r>
-      <w:proofErr w:type="spellStart"/>
-      <w:r>
-        <w:rPr>
-          <w:rFonts w:ascii="Courier New" w:eastAsia="Times New Roman" w:hAnsi="Courier New" w:cs="Courier New"/>
-          <w:color w:val="6A8759"/>
-          <w:sz w:val="20"/>
-          <w:szCs w:val="20"/>
-          <w:lang w:eastAsia="en-IL"/>
-        </w:rPr>
-        <w:t>vals</w:t>
-      </w:r>
-      <w:proofErr w:type="spellEnd"/>
-      <w:r>
-        <w:rPr>
-          <w:rFonts w:ascii="Courier New" w:eastAsia="Times New Roman" w:hAnsi="Courier New" w:cs="Courier New"/>
-          <w:color w:val="6A8759"/>
-          <w:sz w:val="20"/>
-          <w:szCs w:val="20"/>
-          <w:lang w:eastAsia="en-IL"/>
-        </w:rPr>
-        <w:t xml:space="preserve"> from word"""</w:t>
-      </w:r>
-      <w:r>
-        <w:rPr>
-          <w:rFonts w:ascii="Courier New" w:eastAsia="Times New Roman" w:hAnsi="Courier New" w:cs="Courier New"/>
-          <w:color w:val="A9B7C6"/>
-          <w:sz w:val="20"/>
-          <w:szCs w:val="20"/>
-          <w:lang w:eastAsia="en-IL"/>
-        </w:rPr>
-        <w:t>.</w:t>
-      </w:r>
-      <w:proofErr w:type="spellStart"/>
-      <w:r>
-        <w:rPr>
-          <w:rFonts w:ascii="Courier New" w:eastAsia="Times New Roman" w:hAnsi="Courier New" w:cs="Courier New"/>
-          <w:color w:val="A9B7C6"/>
-          <w:sz w:val="20"/>
-          <w:szCs w:val="20"/>
-          <w:lang w:eastAsia="en-IL"/>
-        </w:rPr>
-        <w:t>splitlines</w:t>
-      </w:r>
-      <w:proofErr w:type="spellEnd"/>
-      <w:r>
-        <w:rPr>
-          <w:rFonts w:ascii="Courier New" w:eastAsia="Times New Roman" w:hAnsi="Courier New" w:cs="Courier New"/>
-          <w:color w:val="A9B7C6"/>
-          <w:sz w:val="20"/>
-          <w:szCs w:val="20"/>
-          <w:lang w:eastAsia="en-IL"/>
-        </w:rPr>
-        <w:t>()</w:t>
-      </w:r>
-      <w:r>
-        <w:rPr>
-          <w:rFonts w:ascii="Courier New" w:eastAsia="Times New Roman" w:hAnsi="Courier New" w:cs="Courier New"/>
-          <w:color w:val="A9B7C6"/>
-          <w:sz w:val="20"/>
-          <w:szCs w:val="20"/>
-          <w:lang w:eastAsia="en-IL"/>
-        </w:rPr>
-        <w:br/>
-      </w:r>
-      <w:r>
-        <w:rPr>
-          <w:rFonts w:ascii="Courier New" w:eastAsia="Times New Roman" w:hAnsi="Courier New" w:cs="Courier New"/>
-          <w:color w:val="A9B7C6"/>
-          <w:sz w:val="20"/>
-          <w:szCs w:val="20"/>
-          <w:lang w:eastAsia="en-IL"/>
-        </w:rPr>
-        <w:br/>
-      </w:r>
       <w:r>
         <w:rPr>
           <w:rFonts w:ascii="Courier New" w:eastAsia="Times New Roman" w:hAnsi="Courier New" w:cs="Courier New"/>
@@ -5592,27 +5503,15 @@
         </w:rPr>
         <w:t xml:space="preserve">, </w:t>
       </w:r>
-      <w:proofErr w:type="spellStart"/>
-      <w:r>
-        <w:rPr>
-          <w:rFonts w:ascii="Courier New" w:eastAsia="Times New Roman" w:hAnsi="Courier New" w:cs="Courier New"/>
-          <w:color w:val="A9B7C6"/>
-          <w:sz w:val="20"/>
-          <w:szCs w:val="20"/>
-          <w:lang w:eastAsia="en-IL"/>
-        </w:rPr>
-        <w:t>val</w:t>
-      </w:r>
-      <w:proofErr w:type="spellEnd"/>
-      <w:r>
-        <w:rPr>
-          <w:rFonts w:ascii="Courier New" w:eastAsia="Times New Roman" w:hAnsi="Courier New" w:cs="Courier New"/>
-          <w:color w:val="A9B7C6"/>
-          <w:sz w:val="20"/>
-          <w:szCs w:val="20"/>
-          <w:lang w:eastAsia="en-IL"/>
-        </w:rPr>
-        <w:t xml:space="preserve"> </w:t>
+      <w:r>
+        <w:rPr>
+          <w:rFonts w:ascii="Courier New" w:eastAsia="Times New Roman" w:hAnsi="Courier New" w:cs="Courier New"/>
+          <w:color w:val="A9B7C6"/>
+          <w:sz w:val="20"/>
+          <w:szCs w:val="20"/>
+          <w:lang w:eastAsia="en-IL"/>
+        </w:rPr>
+        <w:t xml:space="preserve">val </w:t>
       </w:r>
       <w:r>
         <w:rPr>
@@ -5654,27 +5553,15 @@
         </w:rPr>
         <w:t xml:space="preserve">, </w:t>
       </w:r>
-      <w:proofErr w:type="spellStart"/>
-      <w:r>
-        <w:rPr>
-          <w:rFonts w:ascii="Courier New" w:eastAsia="Times New Roman" w:hAnsi="Courier New" w:cs="Courier New"/>
-          <w:color w:val="A9B7C6"/>
-          <w:sz w:val="20"/>
-          <w:szCs w:val="20"/>
-          <w:lang w:eastAsia="en-IL"/>
-        </w:rPr>
-        <w:t>def_vals</w:t>
-      </w:r>
-      <w:proofErr w:type="spellEnd"/>
-      <w:r>
-        <w:rPr>
-          <w:rFonts w:ascii="Courier New" w:eastAsia="Times New Roman" w:hAnsi="Courier New" w:cs="Courier New"/>
-          <w:color w:val="A9B7C6"/>
-          <w:sz w:val="20"/>
-          <w:szCs w:val="20"/>
-          <w:lang w:eastAsia="en-IL"/>
-        </w:rPr>
-        <w:t>):</w:t>
+      <w:r>
+        <w:rPr>
+          <w:rFonts w:ascii="Courier New" w:eastAsia="Times New Roman" w:hAnsi="Courier New" w:cs="Courier New"/>
+          <w:color w:val="A9B7C6"/>
+          <w:sz w:val="20"/>
+          <w:szCs w:val="20"/>
+          <w:lang w:eastAsia="en-IL"/>
+        </w:rPr>
+        <w:t>def_vals):</w:t>
       </w:r>
       <w:r>
         <w:rPr>
@@ -5816,29 +5703,7 @@
           <w:szCs w:val="20"/>
           <w:lang w:eastAsia="en-IL"/>
         </w:rPr>
-        <w:t xml:space="preserve">+ </w:t>
-      </w:r>
-      <w:proofErr w:type="spellStart"/>
-      <w:r>
-        <w:rPr>
-          <w:rFonts w:ascii="Courier New" w:eastAsia="Times New Roman" w:hAnsi="Courier New" w:cs="Courier New"/>
-          <w:color w:val="A9B7C6"/>
-          <w:sz w:val="20"/>
-          <w:szCs w:val="20"/>
-          <w:lang w:eastAsia="en-IL"/>
-        </w:rPr>
-        <w:t>val</w:t>
-      </w:r>
-      <w:proofErr w:type="spellEnd"/>
-      <w:r>
-        <w:rPr>
-          <w:rFonts w:ascii="Courier New" w:eastAsia="Times New Roman" w:hAnsi="Courier New" w:cs="Courier New"/>
-          <w:color w:val="A9B7C6"/>
-          <w:sz w:val="20"/>
-          <w:szCs w:val="20"/>
-          <w:lang w:eastAsia="en-IL"/>
-        </w:rPr>
-        <w:t xml:space="preserve"> + </w:t>
+        <w:t xml:space="preserve">+ val + </w:t>
       </w:r>
       <w:r>
         <w:rPr>
@@ -5921,6 +5786,1099 @@
           <w:lang w:eastAsia="en-IL"/>
         </w:rPr>
         <w:t>(name)</w:t>
+      </w:r>
+    </w:p>
+    <w:p>
+      <w:pPr>
+        <w:rPr>
+          <w:lang w:val="en-US"/>
+        </w:rPr>
+      </w:pPr>
+    </w:p>
+    <w:p>
+      <w:pPr>
+        <w:rPr>
+          <w:lang w:val="en-US"/>
+        </w:rPr>
+      </w:pPr>
+      <w:r>
+        <w:rPr>
+          <w:lang w:val="en-US"/>
+        </w:rPr>
+        <w:t>use python and js reducer initial state to create action types using code below</w:t>
+      </w:r>
+    </w:p>
+    <w:p>
+      <w:pPr>
+        <w:pStyle w:val="HTMLPreformatted"/>
+        <w:shd w:val="clear" w:color="auto" w:fill="2B2B2B"/>
+        <w:rPr>
+          <w:color w:val="A9B7C6"/>
+        </w:rPr>
+      </w:pPr>
+      <w:r>
+        <w:rPr>
+          <w:color w:val="A9B7C6"/>
+        </w:rPr>
+        <w:t xml:space="preserve">lines = </w:t>
+      </w:r>
+      <w:r>
+        <w:rPr>
+          <w:color w:val="6A8759"/>
+        </w:rPr>
+        <w:t>"""js initial state from reducer"""</w:t>
+      </w:r>
+      <w:r>
+        <w:rPr>
+          <w:color w:val="A9B7C6"/>
+        </w:rPr>
+        <w:t>.splitlines()</w:t>
+      </w:r>
+      <w:r>
+        <w:rPr>
+          <w:color w:val="A9B7C6"/>
+        </w:rPr>
+        <w:br/>
+        <w:t>extracted_names = []</w:t>
+      </w:r>
+      <w:r>
+        <w:rPr>
+          <w:color w:val="A9B7C6"/>
+        </w:rPr>
+        <w:br/>
+      </w:r>
+      <w:r>
+        <w:rPr>
+          <w:color w:val="CC7832"/>
+        </w:rPr>
+        <w:t xml:space="preserve">for </w:t>
+      </w:r>
+      <w:r>
+        <w:rPr>
+          <w:color w:val="A9B7C6"/>
+        </w:rPr>
+        <w:t xml:space="preserve">line </w:t>
+      </w:r>
+      <w:r>
+        <w:rPr>
+          <w:color w:val="CC7832"/>
+        </w:rPr>
+        <w:t xml:space="preserve">in </w:t>
+      </w:r>
+      <w:r>
+        <w:rPr>
+          <w:color w:val="A9B7C6"/>
+        </w:rPr>
+        <w:t>lines:</w:t>
+      </w:r>
+      <w:r>
+        <w:rPr>
+          <w:color w:val="A9B7C6"/>
+        </w:rPr>
+        <w:br/>
+        <w:t xml:space="preserve">    </w:t>
+      </w:r>
+      <w:r>
+        <w:rPr>
+          <w:color w:val="CC7832"/>
+        </w:rPr>
+        <w:t xml:space="preserve">if </w:t>
+      </w:r>
+      <w:r>
+        <w:rPr>
+          <w:color w:val="A9B7C6"/>
+        </w:rPr>
+        <w:t>line[</w:t>
+      </w:r>
+      <w:r>
+        <w:rPr>
+          <w:color w:val="6897BB"/>
+        </w:rPr>
+        <w:t>4</w:t>
+      </w:r>
+      <w:r>
+        <w:rPr>
+          <w:color w:val="A9B7C6"/>
+        </w:rPr>
+        <w:t>:</w:t>
+      </w:r>
+      <w:r>
+        <w:rPr>
+          <w:color w:val="6897BB"/>
+        </w:rPr>
+        <w:t>6</w:t>
+      </w:r>
+      <w:r>
+        <w:rPr>
+          <w:color w:val="A9B7C6"/>
+        </w:rPr>
+        <w:t xml:space="preserve">] != </w:t>
+      </w:r>
+      <w:r>
+        <w:rPr>
+          <w:color w:val="6A8759"/>
+        </w:rPr>
+        <w:t xml:space="preserve">"//" </w:t>
+      </w:r>
+      <w:r>
+        <w:rPr>
+          <w:color w:val="CC7832"/>
+        </w:rPr>
+        <w:t xml:space="preserve">and </w:t>
+      </w:r>
+      <w:r>
+        <w:rPr>
+          <w:color w:val="A9B7C6"/>
+        </w:rPr>
+        <w:t xml:space="preserve">line != </w:t>
+      </w:r>
+      <w:r>
+        <w:rPr>
+          <w:color w:val="6A8759"/>
+        </w:rPr>
+        <w:t>""</w:t>
+      </w:r>
+      <w:r>
+        <w:rPr>
+          <w:color w:val="A9B7C6"/>
+        </w:rPr>
+        <w:t>:</w:t>
+      </w:r>
+      <w:r>
+        <w:rPr>
+          <w:color w:val="A9B7C6"/>
+        </w:rPr>
+        <w:br/>
+        <w:t xml:space="preserve">        name = line[</w:t>
+      </w:r>
+      <w:r>
+        <w:rPr>
+          <w:color w:val="6897BB"/>
+        </w:rPr>
+        <w:t>4</w:t>
+      </w:r>
+      <w:r>
+        <w:rPr>
+          <w:color w:val="A9B7C6"/>
+        </w:rPr>
+        <w:t>:line.find(</w:t>
+      </w:r>
+      <w:r>
+        <w:rPr>
+          <w:color w:val="6A8759"/>
+        </w:rPr>
+        <w:t>":"</w:t>
+      </w:r>
+      <w:r>
+        <w:rPr>
+          <w:color w:val="A9B7C6"/>
+        </w:rPr>
+        <w:t>)]</w:t>
+      </w:r>
+      <w:r>
+        <w:rPr>
+          <w:color w:val="A9B7C6"/>
+        </w:rPr>
+        <w:br/>
+        <w:t xml:space="preserve">        extracted_names.append(name)</w:t>
+      </w:r>
+      <w:r>
+        <w:rPr>
+          <w:color w:val="A9B7C6"/>
+        </w:rPr>
+        <w:br/>
+      </w:r>
+      <w:r>
+        <w:rPr>
+          <w:color w:val="A9B7C6"/>
+        </w:rPr>
+        <w:br/>
+      </w:r>
+      <w:r>
+        <w:rPr>
+          <w:color w:val="CC7832"/>
+        </w:rPr>
+        <w:t xml:space="preserve">for </w:t>
+      </w:r>
+      <w:r>
+        <w:rPr>
+          <w:color w:val="A9B7C6"/>
+        </w:rPr>
+        <w:t xml:space="preserve">name </w:t>
+      </w:r>
+      <w:r>
+        <w:rPr>
+          <w:color w:val="CC7832"/>
+        </w:rPr>
+        <w:t xml:space="preserve">in </w:t>
+      </w:r>
+      <w:r>
+        <w:rPr>
+          <w:color w:val="A9B7C6"/>
+        </w:rPr>
+        <w:t>extracted_names:</w:t>
+      </w:r>
+      <w:r>
+        <w:rPr>
+          <w:color w:val="A9B7C6"/>
+        </w:rPr>
+        <w:br/>
+        <w:t xml:space="preserve">    </w:t>
+      </w:r>
+      <w:r>
+        <w:rPr>
+          <w:color w:val="8888C6"/>
+        </w:rPr>
+        <w:t>print</w:t>
+      </w:r>
+      <w:r>
+        <w:rPr>
+          <w:color w:val="A9B7C6"/>
+        </w:rPr>
+        <w:t>(</w:t>
+      </w:r>
+      <w:r>
+        <w:rPr>
+          <w:color w:val="6A8759"/>
+        </w:rPr>
+        <w:t xml:space="preserve">f"export const </w:t>
+      </w:r>
+      <w:r>
+        <w:rPr>
+          <w:color w:val="CC7832"/>
+        </w:rPr>
+        <w:t>{</w:t>
+      </w:r>
+      <w:r>
+        <w:rPr>
+          <w:color w:val="A9B7C6"/>
+        </w:rPr>
+        <w:t>name</w:t>
+      </w:r>
+      <w:r>
+        <w:rPr>
+          <w:color w:val="CC7832"/>
+        </w:rPr>
+        <w:t>}</w:t>
+      </w:r>
+      <w:r>
+        <w:rPr>
+          <w:color w:val="6A8759"/>
+        </w:rPr>
+        <w:t>_SET = '</w:t>
+      </w:r>
+      <w:r>
+        <w:rPr>
+          <w:color w:val="CC7832"/>
+        </w:rPr>
+        <w:t>{</w:t>
+      </w:r>
+      <w:r>
+        <w:rPr>
+          <w:color w:val="A9B7C6"/>
+        </w:rPr>
+        <w:t>name</w:t>
+      </w:r>
+      <w:r>
+        <w:rPr>
+          <w:color w:val="CC7832"/>
+        </w:rPr>
+        <w:t>}</w:t>
+      </w:r>
+      <w:r>
+        <w:rPr>
+          <w:color w:val="6A8759"/>
+          <w:lang w:val="en-US"/>
+        </w:rPr>
+        <w:t>_</w:t>
+      </w:r>
+      <w:r>
+        <w:rPr>
+          <w:color w:val="6A8759"/>
+        </w:rPr>
+        <w:t>set</w:t>
+      </w:r>
+      <w:r>
+        <w:rPr>
+          <w:color w:val="6A8759"/>
+        </w:rPr>
+        <w:t>'</w:t>
+      </w:r>
+      <w:r>
+        <w:rPr>
+          <w:color w:val="6A8759"/>
+        </w:rPr>
+        <w:t>;"</w:t>
+      </w:r>
+      <w:r>
+        <w:rPr>
+          <w:color w:val="A9B7C6"/>
+        </w:rPr>
+        <w:t>)</w:t>
+      </w:r>
+    </w:p>
+    <w:p/>
+    <w:p>
+      <w:pPr>
+        <w:rPr>
+          <w:lang w:val="en-US"/>
+        </w:rPr>
+      </w:pPr>
+      <w:r>
+        <w:rPr>
+          <w:lang w:val="en-US"/>
+        </w:rPr>
+        <w:t>create actions for reducer (set) using python and initial state from reducer</w:t>
+      </w:r>
+    </w:p>
+    <w:p>
+      <w:pPr>
+        <w:shd w:val="clear" w:color="auto" w:fill="2B2B2B"/>
+        <w:tabs>
+          <w:tab w:val="left" w:pos="916"/>
+          <w:tab w:val="left" w:pos="1832"/>
+          <w:tab w:val="left" w:pos="2748"/>
+          <w:tab w:val="left" w:pos="3664"/>
+          <w:tab w:val="left" w:pos="4580"/>
+          <w:tab w:val="left" w:pos="5496"/>
+          <w:tab w:val="left" w:pos="6412"/>
+          <w:tab w:val="left" w:pos="7328"/>
+          <w:tab w:val="left" w:pos="8244"/>
+          <w:tab w:val="left" w:pos="9160"/>
+          <w:tab w:val="left" w:pos="10076"/>
+          <w:tab w:val="left" w:pos="10992"/>
+          <w:tab w:val="left" w:pos="11908"/>
+          <w:tab w:val="left" w:pos="12824"/>
+          <w:tab w:val="left" w:pos="13740"/>
+          <w:tab w:val="left" w:pos="14656"/>
+        </w:tabs>
+        <w:spacing w:after="0" w:line="240" w:lineRule="auto"/>
+        <w:rPr>
+          <w:rFonts w:ascii="Courier New" w:eastAsia="Times New Roman" w:hAnsi="Courier New" w:cs="Courier New"/>
+          <w:color w:val="A9B7C6"/>
+          <w:sz w:val="20"/>
+          <w:szCs w:val="20"/>
+          <w:lang w:eastAsia="en-IL"/>
+        </w:rPr>
+      </w:pPr>
+      <w:r>
+        <w:rPr>
+          <w:rFonts w:ascii="Courier New" w:eastAsia="Times New Roman" w:hAnsi="Courier New" w:cs="Courier New"/>
+          <w:color w:val="A9B7C6"/>
+          <w:sz w:val="20"/>
+          <w:szCs w:val="20"/>
+          <w:lang w:eastAsia="en-IL"/>
+        </w:rPr>
+        <w:t xml:space="preserve">lines = </w:t>
+      </w:r>
+      <w:r>
+        <w:rPr>
+          <w:rFonts w:ascii="Courier New" w:eastAsia="Times New Roman" w:hAnsi="Courier New" w:cs="Courier New"/>
+          <w:color w:val="6A8759"/>
+          <w:sz w:val="20"/>
+          <w:szCs w:val="20"/>
+          <w:lang w:eastAsia="en-IL"/>
+        </w:rPr>
+        <w:t>"""initial state from reducer"""</w:t>
+      </w:r>
+      <w:r>
+        <w:rPr>
+          <w:rFonts w:ascii="Courier New" w:eastAsia="Times New Roman" w:hAnsi="Courier New" w:cs="Courier New"/>
+          <w:color w:val="A9B7C6"/>
+          <w:sz w:val="20"/>
+          <w:szCs w:val="20"/>
+          <w:lang w:eastAsia="en-IL"/>
+        </w:rPr>
+        <w:t>.splitlines()</w:t>
+      </w:r>
+      <w:r>
+        <w:rPr>
+          <w:rFonts w:ascii="Courier New" w:eastAsia="Times New Roman" w:hAnsi="Courier New" w:cs="Courier New"/>
+          <w:color w:val="A9B7C6"/>
+          <w:sz w:val="20"/>
+          <w:szCs w:val="20"/>
+          <w:lang w:eastAsia="en-IL"/>
+        </w:rPr>
+        <w:br/>
+        <w:t>extracted_names = []</w:t>
+      </w:r>
+      <w:r>
+        <w:rPr>
+          <w:rFonts w:ascii="Courier New" w:eastAsia="Times New Roman" w:hAnsi="Courier New" w:cs="Courier New"/>
+          <w:color w:val="A9B7C6"/>
+          <w:sz w:val="20"/>
+          <w:szCs w:val="20"/>
+          <w:lang w:eastAsia="en-IL"/>
+        </w:rPr>
+        <w:br/>
+      </w:r>
+      <w:r>
+        <w:rPr>
+          <w:rFonts w:ascii="Courier New" w:eastAsia="Times New Roman" w:hAnsi="Courier New" w:cs="Courier New"/>
+          <w:color w:val="CC7832"/>
+          <w:sz w:val="20"/>
+          <w:szCs w:val="20"/>
+          <w:lang w:eastAsia="en-IL"/>
+        </w:rPr>
+        <w:t xml:space="preserve">for </w:t>
+      </w:r>
+      <w:r>
+        <w:rPr>
+          <w:rFonts w:ascii="Courier New" w:eastAsia="Times New Roman" w:hAnsi="Courier New" w:cs="Courier New"/>
+          <w:color w:val="A9B7C6"/>
+          <w:sz w:val="20"/>
+          <w:szCs w:val="20"/>
+          <w:lang w:eastAsia="en-IL"/>
+        </w:rPr>
+        <w:t xml:space="preserve">line </w:t>
+      </w:r>
+      <w:r>
+        <w:rPr>
+          <w:rFonts w:ascii="Courier New" w:eastAsia="Times New Roman" w:hAnsi="Courier New" w:cs="Courier New"/>
+          <w:color w:val="CC7832"/>
+          <w:sz w:val="20"/>
+          <w:szCs w:val="20"/>
+          <w:lang w:eastAsia="en-IL"/>
+        </w:rPr>
+        <w:t xml:space="preserve">in </w:t>
+      </w:r>
+      <w:r>
+        <w:rPr>
+          <w:rFonts w:ascii="Courier New" w:eastAsia="Times New Roman" w:hAnsi="Courier New" w:cs="Courier New"/>
+          <w:color w:val="A9B7C6"/>
+          <w:sz w:val="20"/>
+          <w:szCs w:val="20"/>
+          <w:lang w:eastAsia="en-IL"/>
+        </w:rPr>
+        <w:t>lines:</w:t>
+      </w:r>
+      <w:r>
+        <w:rPr>
+          <w:rFonts w:ascii="Courier New" w:eastAsia="Times New Roman" w:hAnsi="Courier New" w:cs="Courier New"/>
+          <w:color w:val="A9B7C6"/>
+          <w:sz w:val="20"/>
+          <w:szCs w:val="20"/>
+          <w:lang w:eastAsia="en-IL"/>
+        </w:rPr>
+        <w:br/>
+        <w:t xml:space="preserve">    </w:t>
+      </w:r>
+      <w:r>
+        <w:rPr>
+          <w:rFonts w:ascii="Courier New" w:eastAsia="Times New Roman" w:hAnsi="Courier New" w:cs="Courier New"/>
+          <w:color w:val="CC7832"/>
+          <w:sz w:val="20"/>
+          <w:szCs w:val="20"/>
+          <w:lang w:eastAsia="en-IL"/>
+        </w:rPr>
+        <w:t xml:space="preserve">if </w:t>
+      </w:r>
+      <w:r>
+        <w:rPr>
+          <w:rFonts w:ascii="Courier New" w:eastAsia="Times New Roman" w:hAnsi="Courier New" w:cs="Courier New"/>
+          <w:color w:val="A9B7C6"/>
+          <w:sz w:val="20"/>
+          <w:szCs w:val="20"/>
+          <w:lang w:eastAsia="en-IL"/>
+        </w:rPr>
+        <w:t>line[</w:t>
+      </w:r>
+      <w:r>
+        <w:rPr>
+          <w:rFonts w:ascii="Courier New" w:eastAsia="Times New Roman" w:hAnsi="Courier New" w:cs="Courier New"/>
+          <w:color w:val="6897BB"/>
+          <w:sz w:val="20"/>
+          <w:szCs w:val="20"/>
+          <w:lang w:eastAsia="en-IL"/>
+        </w:rPr>
+        <w:t>4</w:t>
+      </w:r>
+      <w:r>
+        <w:rPr>
+          <w:rFonts w:ascii="Courier New" w:eastAsia="Times New Roman" w:hAnsi="Courier New" w:cs="Courier New"/>
+          <w:color w:val="A9B7C6"/>
+          <w:sz w:val="20"/>
+          <w:szCs w:val="20"/>
+          <w:lang w:eastAsia="en-IL"/>
+        </w:rPr>
+        <w:t>:</w:t>
+      </w:r>
+      <w:r>
+        <w:rPr>
+          <w:rFonts w:ascii="Courier New" w:eastAsia="Times New Roman" w:hAnsi="Courier New" w:cs="Courier New"/>
+          <w:color w:val="6897BB"/>
+          <w:sz w:val="20"/>
+          <w:szCs w:val="20"/>
+          <w:lang w:eastAsia="en-IL"/>
+        </w:rPr>
+        <w:t>6</w:t>
+      </w:r>
+      <w:r>
+        <w:rPr>
+          <w:rFonts w:ascii="Courier New" w:eastAsia="Times New Roman" w:hAnsi="Courier New" w:cs="Courier New"/>
+          <w:color w:val="A9B7C6"/>
+          <w:sz w:val="20"/>
+          <w:szCs w:val="20"/>
+          <w:lang w:eastAsia="en-IL"/>
+        </w:rPr>
+        <w:t xml:space="preserve">] != </w:t>
+      </w:r>
+      <w:r>
+        <w:rPr>
+          <w:rFonts w:ascii="Courier New" w:eastAsia="Times New Roman" w:hAnsi="Courier New" w:cs="Courier New"/>
+          <w:color w:val="6A8759"/>
+          <w:sz w:val="20"/>
+          <w:szCs w:val="20"/>
+          <w:lang w:eastAsia="en-IL"/>
+        </w:rPr>
+        <w:t xml:space="preserve">"//" </w:t>
+      </w:r>
+      <w:r>
+        <w:rPr>
+          <w:rFonts w:ascii="Courier New" w:eastAsia="Times New Roman" w:hAnsi="Courier New" w:cs="Courier New"/>
+          <w:color w:val="CC7832"/>
+          <w:sz w:val="20"/>
+          <w:szCs w:val="20"/>
+          <w:lang w:eastAsia="en-IL"/>
+        </w:rPr>
+        <w:t xml:space="preserve">and </w:t>
+      </w:r>
+      <w:r>
+        <w:rPr>
+          <w:rFonts w:ascii="Courier New" w:eastAsia="Times New Roman" w:hAnsi="Courier New" w:cs="Courier New"/>
+          <w:color w:val="A9B7C6"/>
+          <w:sz w:val="20"/>
+          <w:szCs w:val="20"/>
+          <w:lang w:eastAsia="en-IL"/>
+        </w:rPr>
+        <w:t xml:space="preserve">line != </w:t>
+      </w:r>
+      <w:r>
+        <w:rPr>
+          <w:rFonts w:ascii="Courier New" w:eastAsia="Times New Roman" w:hAnsi="Courier New" w:cs="Courier New"/>
+          <w:color w:val="6A8759"/>
+          <w:sz w:val="20"/>
+          <w:szCs w:val="20"/>
+          <w:lang w:eastAsia="en-IL"/>
+        </w:rPr>
+        <w:t>""</w:t>
+      </w:r>
+      <w:r>
+        <w:rPr>
+          <w:rFonts w:ascii="Courier New" w:eastAsia="Times New Roman" w:hAnsi="Courier New" w:cs="Courier New"/>
+          <w:color w:val="A9B7C6"/>
+          <w:sz w:val="20"/>
+          <w:szCs w:val="20"/>
+          <w:lang w:eastAsia="en-IL"/>
+        </w:rPr>
+        <w:t>:</w:t>
+      </w:r>
+      <w:r>
+        <w:rPr>
+          <w:rFonts w:ascii="Courier New" w:eastAsia="Times New Roman" w:hAnsi="Courier New" w:cs="Courier New"/>
+          <w:color w:val="A9B7C6"/>
+          <w:sz w:val="20"/>
+          <w:szCs w:val="20"/>
+          <w:lang w:eastAsia="en-IL"/>
+        </w:rPr>
+        <w:br/>
+        <w:t xml:space="preserve">        name = line[</w:t>
+      </w:r>
+      <w:r>
+        <w:rPr>
+          <w:rFonts w:ascii="Courier New" w:eastAsia="Times New Roman" w:hAnsi="Courier New" w:cs="Courier New"/>
+          <w:color w:val="6897BB"/>
+          <w:sz w:val="20"/>
+          <w:szCs w:val="20"/>
+          <w:lang w:eastAsia="en-IL"/>
+        </w:rPr>
+        <w:t>4</w:t>
+      </w:r>
+      <w:r>
+        <w:rPr>
+          <w:rFonts w:ascii="Courier New" w:eastAsia="Times New Roman" w:hAnsi="Courier New" w:cs="Courier New"/>
+          <w:color w:val="A9B7C6"/>
+          <w:sz w:val="20"/>
+          <w:szCs w:val="20"/>
+          <w:lang w:eastAsia="en-IL"/>
+        </w:rPr>
+        <w:t>:line.find(</w:t>
+      </w:r>
+      <w:r>
+        <w:rPr>
+          <w:rFonts w:ascii="Courier New" w:eastAsia="Times New Roman" w:hAnsi="Courier New" w:cs="Courier New"/>
+          <w:color w:val="6A8759"/>
+          <w:sz w:val="20"/>
+          <w:szCs w:val="20"/>
+          <w:lang w:eastAsia="en-IL"/>
+        </w:rPr>
+        <w:t>":"</w:t>
+      </w:r>
+      <w:r>
+        <w:rPr>
+          <w:rFonts w:ascii="Courier New" w:eastAsia="Times New Roman" w:hAnsi="Courier New" w:cs="Courier New"/>
+          <w:color w:val="A9B7C6"/>
+          <w:sz w:val="20"/>
+          <w:szCs w:val="20"/>
+          <w:lang w:eastAsia="en-IL"/>
+        </w:rPr>
+        <w:t>)]</w:t>
+      </w:r>
+      <w:r>
+        <w:rPr>
+          <w:rFonts w:ascii="Courier New" w:eastAsia="Times New Roman" w:hAnsi="Courier New" w:cs="Courier New"/>
+          <w:color w:val="A9B7C6"/>
+          <w:sz w:val="20"/>
+          <w:szCs w:val="20"/>
+          <w:lang w:eastAsia="en-IL"/>
+        </w:rPr>
+        <w:br/>
+        <w:t xml:space="preserve">        extracted_names.append(name)</w:t>
+      </w:r>
+      <w:r>
+        <w:rPr>
+          <w:rFonts w:ascii="Courier New" w:eastAsia="Times New Roman" w:hAnsi="Courier New" w:cs="Courier New"/>
+          <w:color w:val="A9B7C6"/>
+          <w:sz w:val="20"/>
+          <w:szCs w:val="20"/>
+          <w:lang w:eastAsia="en-IL"/>
+        </w:rPr>
+        <w:br/>
+      </w:r>
+      <w:r>
+        <w:rPr>
+          <w:rFonts w:ascii="Courier New" w:eastAsia="Times New Roman" w:hAnsi="Courier New" w:cs="Courier New"/>
+          <w:color w:val="A9B7C6"/>
+          <w:sz w:val="20"/>
+          <w:szCs w:val="20"/>
+          <w:lang w:eastAsia="en-IL"/>
+        </w:rPr>
+        <w:br/>
+      </w:r>
+      <w:r>
+        <w:rPr>
+          <w:rFonts w:ascii="Courier New" w:eastAsia="Times New Roman" w:hAnsi="Courier New" w:cs="Courier New"/>
+          <w:color w:val="CC7832"/>
+          <w:sz w:val="20"/>
+          <w:szCs w:val="20"/>
+          <w:lang w:eastAsia="en-IL"/>
+        </w:rPr>
+        <w:t xml:space="preserve">for </w:t>
+      </w:r>
+      <w:r>
+        <w:rPr>
+          <w:rFonts w:ascii="Courier New" w:eastAsia="Times New Roman" w:hAnsi="Courier New" w:cs="Courier New"/>
+          <w:color w:val="A9B7C6"/>
+          <w:sz w:val="20"/>
+          <w:szCs w:val="20"/>
+          <w:lang w:eastAsia="en-IL"/>
+        </w:rPr>
+        <w:t xml:space="preserve">name </w:t>
+      </w:r>
+      <w:r>
+        <w:rPr>
+          <w:rFonts w:ascii="Courier New" w:eastAsia="Times New Roman" w:hAnsi="Courier New" w:cs="Courier New"/>
+          <w:color w:val="CC7832"/>
+          <w:sz w:val="20"/>
+          <w:szCs w:val="20"/>
+          <w:lang w:eastAsia="en-IL"/>
+        </w:rPr>
+        <w:t xml:space="preserve">in </w:t>
+      </w:r>
+      <w:r>
+        <w:rPr>
+          <w:rFonts w:ascii="Courier New" w:eastAsia="Times New Roman" w:hAnsi="Courier New" w:cs="Courier New"/>
+          <w:color w:val="A9B7C6"/>
+          <w:sz w:val="20"/>
+          <w:szCs w:val="20"/>
+          <w:lang w:eastAsia="en-IL"/>
+        </w:rPr>
+        <w:t>extracted_names:</w:t>
+      </w:r>
+      <w:r>
+        <w:rPr>
+          <w:rFonts w:ascii="Courier New" w:eastAsia="Times New Roman" w:hAnsi="Courier New" w:cs="Courier New"/>
+          <w:color w:val="A9B7C6"/>
+          <w:sz w:val="20"/>
+          <w:szCs w:val="20"/>
+          <w:lang w:eastAsia="en-IL"/>
+        </w:rPr>
+        <w:br/>
+        <w:t xml:space="preserve">    </w:t>
+      </w:r>
+      <w:r>
+        <w:rPr>
+          <w:rFonts w:ascii="Courier New" w:eastAsia="Times New Roman" w:hAnsi="Courier New" w:cs="Courier New"/>
+          <w:color w:val="CC7832"/>
+          <w:sz w:val="20"/>
+          <w:szCs w:val="20"/>
+          <w:lang w:eastAsia="en-IL"/>
+        </w:rPr>
+        <w:t xml:space="preserve">if </w:t>
+      </w:r>
+      <w:r>
+        <w:rPr>
+          <w:rFonts w:ascii="Courier New" w:eastAsia="Times New Roman" w:hAnsi="Courier New" w:cs="Courier New"/>
+          <w:color w:val="8888C6"/>
+          <w:sz w:val="20"/>
+          <w:szCs w:val="20"/>
+          <w:lang w:eastAsia="en-IL"/>
+        </w:rPr>
+        <w:t>len</w:t>
+      </w:r>
+      <w:r>
+        <w:rPr>
+          <w:rFonts w:ascii="Courier New" w:eastAsia="Times New Roman" w:hAnsi="Courier New" w:cs="Courier New"/>
+          <w:color w:val="A9B7C6"/>
+          <w:sz w:val="20"/>
+          <w:szCs w:val="20"/>
+          <w:lang w:eastAsia="en-IL"/>
+        </w:rPr>
+        <w:t xml:space="preserve">(name) &gt;= </w:t>
+      </w:r>
+      <w:r>
+        <w:rPr>
+          <w:rFonts w:ascii="Courier New" w:eastAsia="Times New Roman" w:hAnsi="Courier New" w:cs="Courier New"/>
+          <w:color w:val="6897BB"/>
+          <w:sz w:val="20"/>
+          <w:szCs w:val="20"/>
+          <w:lang w:eastAsia="en-IL"/>
+        </w:rPr>
+        <w:t>2</w:t>
+      </w:r>
+      <w:r>
+        <w:rPr>
+          <w:rFonts w:ascii="Courier New" w:eastAsia="Times New Roman" w:hAnsi="Courier New" w:cs="Courier New"/>
+          <w:color w:val="A9B7C6"/>
+          <w:sz w:val="20"/>
+          <w:szCs w:val="20"/>
+          <w:lang w:eastAsia="en-IL"/>
+        </w:rPr>
+        <w:t>:</w:t>
+      </w:r>
+      <w:r>
+        <w:rPr>
+          <w:rFonts w:ascii="Courier New" w:eastAsia="Times New Roman" w:hAnsi="Courier New" w:cs="Courier New"/>
+          <w:color w:val="A9B7C6"/>
+          <w:sz w:val="20"/>
+          <w:szCs w:val="20"/>
+          <w:lang w:eastAsia="en-IL"/>
+        </w:rPr>
+        <w:br/>
+        <w:t xml:space="preserve">        upperName = name[</w:t>
+      </w:r>
+      <w:r>
+        <w:rPr>
+          <w:rFonts w:ascii="Courier New" w:eastAsia="Times New Roman" w:hAnsi="Courier New" w:cs="Courier New"/>
+          <w:color w:val="6897BB"/>
+          <w:sz w:val="20"/>
+          <w:szCs w:val="20"/>
+          <w:lang w:eastAsia="en-IL"/>
+        </w:rPr>
+        <w:t>0</w:t>
+      </w:r>
+      <w:r>
+        <w:rPr>
+          <w:rFonts w:ascii="Courier New" w:eastAsia="Times New Roman" w:hAnsi="Courier New" w:cs="Courier New"/>
+          <w:color w:val="A9B7C6"/>
+          <w:sz w:val="20"/>
+          <w:szCs w:val="20"/>
+          <w:lang w:eastAsia="en-IL"/>
+        </w:rPr>
+        <w:t>].upper() + name[</w:t>
+      </w:r>
+      <w:r>
+        <w:rPr>
+          <w:rFonts w:ascii="Courier New" w:eastAsia="Times New Roman" w:hAnsi="Courier New" w:cs="Courier New"/>
+          <w:color w:val="6897BB"/>
+          <w:sz w:val="20"/>
+          <w:szCs w:val="20"/>
+          <w:lang w:eastAsia="en-IL"/>
+        </w:rPr>
+        <w:t>1</w:t>
+      </w:r>
+      <w:r>
+        <w:rPr>
+          <w:rFonts w:ascii="Courier New" w:eastAsia="Times New Roman" w:hAnsi="Courier New" w:cs="Courier New"/>
+          <w:color w:val="A9B7C6"/>
+          <w:sz w:val="20"/>
+          <w:szCs w:val="20"/>
+          <w:lang w:eastAsia="en-IL"/>
+        </w:rPr>
+        <w:t>:]</w:t>
+      </w:r>
+      <w:r>
+        <w:rPr>
+          <w:rFonts w:ascii="Courier New" w:eastAsia="Times New Roman" w:hAnsi="Courier New" w:cs="Courier New"/>
+          <w:color w:val="A9B7C6"/>
+          <w:sz w:val="20"/>
+          <w:szCs w:val="20"/>
+          <w:lang w:eastAsia="en-IL"/>
+        </w:rPr>
+        <w:br/>
+        <w:t xml:space="preserve">        </w:t>
+      </w:r>
+      <w:r>
+        <w:rPr>
+          <w:rFonts w:ascii="Courier New" w:eastAsia="Times New Roman" w:hAnsi="Courier New" w:cs="Courier New"/>
+          <w:color w:val="8888C6"/>
+          <w:sz w:val="20"/>
+          <w:szCs w:val="20"/>
+          <w:lang w:eastAsia="en-IL"/>
+        </w:rPr>
+        <w:t>print</w:t>
+      </w:r>
+      <w:r>
+        <w:rPr>
+          <w:rFonts w:ascii="Courier New" w:eastAsia="Times New Roman" w:hAnsi="Courier New" w:cs="Courier New"/>
+          <w:color w:val="A9B7C6"/>
+          <w:sz w:val="20"/>
+          <w:szCs w:val="20"/>
+          <w:lang w:eastAsia="en-IL"/>
+        </w:rPr>
+        <w:t>(</w:t>
+      </w:r>
+      <w:r>
+        <w:rPr>
+          <w:rFonts w:ascii="Courier New" w:eastAsia="Times New Roman" w:hAnsi="Courier New" w:cs="Courier New"/>
+          <w:color w:val="6A8759"/>
+          <w:sz w:val="20"/>
+          <w:szCs w:val="20"/>
+          <w:lang w:eastAsia="en-IL"/>
+        </w:rPr>
+        <w:t xml:space="preserve">"export function set" </w:t>
+      </w:r>
+      <w:r>
+        <w:rPr>
+          <w:rFonts w:ascii="Courier New" w:eastAsia="Times New Roman" w:hAnsi="Courier New" w:cs="Courier New"/>
+          <w:color w:val="A9B7C6"/>
+          <w:sz w:val="20"/>
+          <w:szCs w:val="20"/>
+          <w:lang w:eastAsia="en-IL"/>
+        </w:rPr>
+        <w:t xml:space="preserve">+ upperName + </w:t>
+      </w:r>
+      <w:r>
+        <w:rPr>
+          <w:rFonts w:ascii="Courier New" w:eastAsia="Times New Roman" w:hAnsi="Courier New" w:cs="Courier New"/>
+          <w:color w:val="6A8759"/>
+          <w:sz w:val="20"/>
+          <w:szCs w:val="20"/>
+          <w:lang w:eastAsia="en-IL"/>
+        </w:rPr>
+        <w:t xml:space="preserve">"(new" </w:t>
+      </w:r>
+      <w:r>
+        <w:rPr>
+          <w:rFonts w:ascii="Courier New" w:eastAsia="Times New Roman" w:hAnsi="Courier New" w:cs="Courier New"/>
+          <w:color w:val="A9B7C6"/>
+          <w:sz w:val="20"/>
+          <w:szCs w:val="20"/>
+          <w:lang w:eastAsia="en-IL"/>
+        </w:rPr>
+        <w:t xml:space="preserve">+ upperName + </w:t>
+      </w:r>
+      <w:r>
+        <w:rPr>
+          <w:rFonts w:ascii="Courier New" w:eastAsia="Times New Roman" w:hAnsi="Courier New" w:cs="Courier New"/>
+          <w:color w:val="6A8759"/>
+          <w:sz w:val="20"/>
+          <w:szCs w:val="20"/>
+          <w:lang w:eastAsia="en-IL"/>
+        </w:rPr>
+        <w:t>"){"</w:t>
+      </w:r>
+      <w:r>
+        <w:rPr>
+          <w:rFonts w:ascii="Courier New" w:eastAsia="Times New Roman" w:hAnsi="Courier New" w:cs="Courier New"/>
+          <w:color w:val="A9B7C6"/>
+          <w:sz w:val="20"/>
+          <w:szCs w:val="20"/>
+          <w:lang w:eastAsia="en-IL"/>
+        </w:rPr>
+        <w:t>)</w:t>
+      </w:r>
+      <w:r>
+        <w:rPr>
+          <w:rFonts w:ascii="Courier New" w:eastAsia="Times New Roman" w:hAnsi="Courier New" w:cs="Courier New"/>
+          <w:color w:val="A9B7C6"/>
+          <w:sz w:val="20"/>
+          <w:szCs w:val="20"/>
+          <w:lang w:eastAsia="en-IL"/>
+        </w:rPr>
+        <w:br/>
+        <w:t xml:space="preserve">        </w:t>
+      </w:r>
+      <w:r>
+        <w:rPr>
+          <w:rFonts w:ascii="Courier New" w:eastAsia="Times New Roman" w:hAnsi="Courier New" w:cs="Courier New"/>
+          <w:color w:val="8888C6"/>
+          <w:sz w:val="20"/>
+          <w:szCs w:val="20"/>
+          <w:lang w:eastAsia="en-IL"/>
+        </w:rPr>
+        <w:t>print</w:t>
+      </w:r>
+      <w:r>
+        <w:rPr>
+          <w:rFonts w:ascii="Courier New" w:eastAsia="Times New Roman" w:hAnsi="Courier New" w:cs="Courier New"/>
+          <w:color w:val="A9B7C6"/>
+          <w:sz w:val="20"/>
+          <w:szCs w:val="20"/>
+          <w:lang w:eastAsia="en-IL"/>
+        </w:rPr>
+        <w:t>(</w:t>
+      </w:r>
+      <w:r>
+        <w:rPr>
+          <w:rFonts w:ascii="Courier New" w:eastAsia="Times New Roman" w:hAnsi="Courier New" w:cs="Courier New"/>
+          <w:color w:val="6A8759"/>
+          <w:sz w:val="20"/>
+          <w:szCs w:val="20"/>
+          <w:lang w:eastAsia="en-IL"/>
+        </w:rPr>
+        <w:t xml:space="preserve">"return {type: actionTypes." </w:t>
+      </w:r>
+      <w:r>
+        <w:rPr>
+          <w:rFonts w:ascii="Courier New" w:eastAsia="Times New Roman" w:hAnsi="Courier New" w:cs="Courier New"/>
+          <w:color w:val="A9B7C6"/>
+          <w:sz w:val="20"/>
+          <w:szCs w:val="20"/>
+          <w:lang w:eastAsia="en-IL"/>
+        </w:rPr>
+        <w:t xml:space="preserve">+ name + </w:t>
+      </w:r>
+      <w:r>
+        <w:rPr>
+          <w:rFonts w:ascii="Courier New" w:eastAsia="Times New Roman" w:hAnsi="Courier New" w:cs="Courier New"/>
+          <w:color w:val="6A8759"/>
+          <w:sz w:val="20"/>
+          <w:szCs w:val="20"/>
+          <w:lang w:eastAsia="en-IL"/>
+        </w:rPr>
+        <w:t xml:space="preserve">"_SET, payload: {" </w:t>
+      </w:r>
+      <w:r>
+        <w:rPr>
+          <w:rFonts w:ascii="Courier New" w:eastAsia="Times New Roman" w:hAnsi="Courier New" w:cs="Courier New"/>
+          <w:color w:val="A9B7C6"/>
+          <w:sz w:val="20"/>
+          <w:szCs w:val="20"/>
+          <w:lang w:eastAsia="en-IL"/>
+        </w:rPr>
+        <w:t xml:space="preserve">+ name + </w:t>
+      </w:r>
+      <w:r>
+        <w:rPr>
+          <w:rFonts w:ascii="Courier New" w:eastAsia="Times New Roman" w:hAnsi="Courier New" w:cs="Courier New"/>
+          <w:color w:val="6A8759"/>
+          <w:sz w:val="20"/>
+          <w:szCs w:val="20"/>
+          <w:lang w:eastAsia="en-IL"/>
+        </w:rPr>
+        <w:t xml:space="preserve">": new" </w:t>
+      </w:r>
+      <w:r>
+        <w:rPr>
+          <w:rFonts w:ascii="Courier New" w:eastAsia="Times New Roman" w:hAnsi="Courier New" w:cs="Courier New"/>
+          <w:color w:val="A9B7C6"/>
+          <w:sz w:val="20"/>
+          <w:szCs w:val="20"/>
+          <w:lang w:eastAsia="en-IL"/>
+        </w:rPr>
+        <w:t xml:space="preserve">+ upperName + </w:t>
+      </w:r>
+      <w:r>
+        <w:rPr>
+          <w:rFonts w:ascii="Courier New" w:eastAsia="Times New Roman" w:hAnsi="Courier New" w:cs="Courier New"/>
+          <w:color w:val="6A8759"/>
+          <w:sz w:val="20"/>
+          <w:szCs w:val="20"/>
+          <w:lang w:eastAsia="en-IL"/>
+        </w:rPr>
+        <w:t>"}};"</w:t>
+      </w:r>
+      <w:r>
+        <w:rPr>
+          <w:rFonts w:ascii="Courier New" w:eastAsia="Times New Roman" w:hAnsi="Courier New" w:cs="Courier New"/>
+          <w:color w:val="A9B7C6"/>
+          <w:sz w:val="20"/>
+          <w:szCs w:val="20"/>
+          <w:lang w:eastAsia="en-IL"/>
+        </w:rPr>
+        <w:t>)</w:t>
+      </w:r>
+      <w:r>
+        <w:rPr>
+          <w:rFonts w:ascii="Courier New" w:eastAsia="Times New Roman" w:hAnsi="Courier New" w:cs="Courier New"/>
+          <w:color w:val="A9B7C6"/>
+          <w:sz w:val="20"/>
+          <w:szCs w:val="20"/>
+          <w:lang w:eastAsia="en-IL"/>
+        </w:rPr>
+        <w:br/>
+        <w:t xml:space="preserve">        </w:t>
+      </w:r>
+      <w:r>
+        <w:rPr>
+          <w:rFonts w:ascii="Courier New" w:eastAsia="Times New Roman" w:hAnsi="Courier New" w:cs="Courier New"/>
+          <w:color w:val="8888C6"/>
+          <w:sz w:val="20"/>
+          <w:szCs w:val="20"/>
+          <w:lang w:eastAsia="en-IL"/>
+        </w:rPr>
+        <w:t>print</w:t>
+      </w:r>
+      <w:r>
+        <w:rPr>
+          <w:rFonts w:ascii="Courier New" w:eastAsia="Times New Roman" w:hAnsi="Courier New" w:cs="Courier New"/>
+          <w:color w:val="A9B7C6"/>
+          <w:sz w:val="20"/>
+          <w:szCs w:val="20"/>
+          <w:lang w:eastAsia="en-IL"/>
+        </w:rPr>
+        <w:t>(</w:t>
+      </w:r>
+      <w:r>
+        <w:rPr>
+          <w:rFonts w:ascii="Courier New" w:eastAsia="Times New Roman" w:hAnsi="Courier New" w:cs="Courier New"/>
+          <w:color w:val="6A8759"/>
+          <w:sz w:val="20"/>
+          <w:szCs w:val="20"/>
+          <w:lang w:eastAsia="en-IL"/>
+        </w:rPr>
+        <w:t>"}</w:t>
+      </w:r>
+      <w:r>
+        <w:rPr>
+          <w:rFonts w:ascii="Courier New" w:eastAsia="Times New Roman" w:hAnsi="Courier New" w:cs="Courier New"/>
+          <w:color w:val="CC7832"/>
+          <w:sz w:val="20"/>
+          <w:szCs w:val="20"/>
+          <w:lang w:eastAsia="en-IL"/>
+        </w:rPr>
+        <w:t>\n</w:t>
+      </w:r>
+      <w:r>
+        <w:rPr>
+          <w:rFonts w:ascii="Courier New" w:eastAsia="Times New Roman" w:hAnsi="Courier New" w:cs="Courier New"/>
+          <w:color w:val="6A8759"/>
+          <w:sz w:val="20"/>
+          <w:szCs w:val="20"/>
+          <w:lang w:eastAsia="en-IL"/>
+        </w:rPr>
+        <w:t>"</w:t>
+      </w:r>
+      <w:r>
+        <w:rPr>
+          <w:rFonts w:ascii="Courier New" w:eastAsia="Times New Roman" w:hAnsi="Courier New" w:cs="Courier New"/>
+          <w:color w:val="A9B7C6"/>
+          <w:sz w:val="20"/>
+          <w:szCs w:val="20"/>
+          <w:lang w:eastAsia="en-IL"/>
+        </w:rPr>
+        <w:t>)</w:t>
       </w:r>
     </w:p>
     <w:p>
@@ -6584,7 +7542,6 @@
     <w:basedOn w:val="Normal"/>
     <w:link w:val="HTMLPreformattedChar"/>
     <w:uiPriority w:val="99"/>
-    <w:semiHidden/>
     <w:unhideWhenUsed/>
     <w:rsid w:val="00221A02"/>
     <w:pPr>
@@ -6620,7 +7577,6 @@
     <w:basedOn w:val="DefaultParagraphFont"/>
     <w:link w:val="HTMLPreformatted"/>
     <w:uiPriority w:val="99"/>
-    <w:semiHidden/>
     <w:rsid w:val="00221A02"/>
     <w:rPr>
       <w:rFonts w:ascii="Courier New" w:eastAsia="Times New Roman" w:hAnsi="Courier New" w:cs="Courier New"/>

</xml_diff>

<commit_message>
structur of preGame meade and app is currently working, started creating own components though theey aren't yet fully tested and also made styles folder thought huis is also not fully tested
</commit_message>
<xml_diff>
--- a/input_data.docx
+++ b/input_data.docx
@@ -10847,6 +10847,1862 @@
       </w:r>
     </w:p>
     <w:p/>
+    <w:p>
+      <w:pPr>
+        <w:rPr>
+          <w:lang w:val="en-US"/>
+        </w:rPr>
+      </w:pPr>
+      <w:r>
+        <w:rPr>
+          <w:lang w:val="en-US"/>
+        </w:rPr>
+        <w:br w:type="page"/>
+      </w:r>
+    </w:p>
+    <w:p>
+      <w:pPr>
+        <w:rPr>
+          <w:lang w:val="en-US"/>
+        </w:rPr>
+      </w:pPr>
+    </w:p>
+    <w:p>
+      <w:pPr>
+        <w:rPr>
+          <w:lang w:val="en-US"/>
+        </w:rPr>
+      </w:pPr>
+      <w:r>
+        <w:rPr>
+          <w:noProof/>
+          <w:lang w:val="en-US"/>
+        </w:rPr>
+        <mc:AlternateContent>
+          <mc:Choice Requires="wpc">
+            <w:drawing>
+              <wp:inline distT="0" distB="0" distL="0" distR="0" wp14:anchorId="1F287ACF" wp14:editId="6E494F08">
+                <wp:extent cx="5486400" cy="3200400"/>
+                <wp:effectExtent l="0" t="0" r="0" b="0"/>
+                <wp:docPr id="63" name="Canvas 63"/>
+                <wp:cNvGraphicFramePr>
+                  <a:graphicFrameLocks xmlns:a="http://schemas.openxmlformats.org/drawingml/2006/main" noChangeAspect="1"/>
+                </wp:cNvGraphicFramePr>
+                <a:graphic xmlns:a="http://schemas.openxmlformats.org/drawingml/2006/main">
+                  <a:graphicData uri="http://schemas.microsoft.com/office/word/2010/wordprocessingCanvas">
+                    <wpc:wpc>
+                      <wpc:bg>
+                        <a:solidFill>
+                          <a:prstClr val="white"/>
+                        </a:solidFill>
+                      </wpc:bg>
+                      <wpc:whole/>
+                      <w14:contentPart bwMode="auto" r:id="rId5">
+                        <w14:nvContentPartPr>
+                          <w14:cNvPr id="64" name="Ink 64"/>
+                          <w14:cNvContentPartPr/>
+                        </w14:nvContentPartPr>
+                        <w14:xfrm>
+                          <a:off x="1496243" y="491871"/>
+                          <a:ext cx="291600" cy="394920"/>
+                        </w14:xfrm>
+                      </w14:contentPart>
+                      <w14:contentPart bwMode="auto" r:id="rId6">
+                        <w14:nvContentPartPr>
+                          <w14:cNvPr id="65" name="Ink 65"/>
+                          <w14:cNvContentPartPr/>
+                        </w14:nvContentPartPr>
+                        <w14:xfrm>
+                          <a:off x="2027243" y="634071"/>
+                          <a:ext cx="336960" cy="162000"/>
+                        </w14:xfrm>
+                      </w14:contentPart>
+                      <w14:contentPart bwMode="auto" r:id="rId7">
+                        <w14:nvContentPartPr>
+                          <w14:cNvPr id="66" name="Ink 66"/>
+                          <w14:cNvContentPartPr/>
+                        </w14:nvContentPartPr>
+                        <w14:xfrm>
+                          <a:off x="2494883" y="533271"/>
+                          <a:ext cx="923400" cy="293040"/>
+                        </w14:xfrm>
+                      </w14:contentPart>
+                      <w14:contentPart bwMode="auto" r:id="rId8">
+                        <w14:nvContentPartPr>
+                          <w14:cNvPr id="67" name="Ink 67"/>
+                          <w14:cNvContentPartPr/>
+                        </w14:nvContentPartPr>
+                        <w14:xfrm>
+                          <a:off x="1670843" y="1346151"/>
+                          <a:ext cx="327960" cy="279000"/>
+                        </w14:xfrm>
+                      </w14:contentPart>
+                      <w14:contentPart bwMode="auto" r:id="rId9">
+                        <w14:nvContentPartPr>
+                          <w14:cNvPr id="68" name="Ink 68"/>
+                          <w14:cNvContentPartPr/>
+                        </w14:nvContentPartPr>
+                        <w14:xfrm>
+                          <a:off x="2083763" y="1449471"/>
+                          <a:ext cx="95760" cy="155880"/>
+                        </w14:xfrm>
+                      </w14:contentPart>
+                      <w14:contentPart bwMode="auto" r:id="rId10">
+                        <w14:nvContentPartPr>
+                          <w14:cNvPr id="69" name="Ink 69"/>
+                          <w14:cNvContentPartPr/>
+                        </w14:nvContentPartPr>
+                        <w14:xfrm>
+                          <a:off x="2256923" y="1328511"/>
+                          <a:ext cx="160920" cy="320040"/>
+                        </w14:xfrm>
+                      </w14:contentPart>
+                      <w14:contentPart bwMode="auto" r:id="rId11">
+                        <w14:nvContentPartPr>
+                          <w14:cNvPr id="70" name="Ink 70"/>
+                          <w14:cNvContentPartPr/>
+                        </w14:nvContentPartPr>
+                        <w14:xfrm>
+                          <a:off x="2545283" y="1516071"/>
+                          <a:ext cx="156960" cy="181080"/>
+                        </w14:xfrm>
+                      </w14:contentPart>
+                      <w14:contentPart bwMode="auto" r:id="rId12">
+                        <w14:nvContentPartPr>
+                          <w14:cNvPr id="71" name="Ink 71"/>
+                          <w14:cNvContentPartPr/>
+                        </w14:nvContentPartPr>
+                        <w14:xfrm>
+                          <a:off x="2769923" y="1201431"/>
+                          <a:ext cx="380880" cy="467640"/>
+                        </w14:xfrm>
+                      </w14:contentPart>
+                      <w14:contentPart bwMode="auto" r:id="rId13">
+                        <w14:nvContentPartPr>
+                          <w14:cNvPr id="72" name="Ink 72"/>
+                          <w14:cNvContentPartPr/>
+                        </w14:nvContentPartPr>
+                        <w14:xfrm>
+                          <a:off x="2547443" y="2242551"/>
+                          <a:ext cx="29160" cy="18720"/>
+                        </w14:xfrm>
+                      </w14:contentPart>
+                      <w14:contentPart bwMode="auto" r:id="rId14">
+                        <w14:nvContentPartPr>
+                          <w14:cNvPr id="73" name="Ink 73"/>
+                          <w14:cNvContentPartPr/>
+                        </w14:nvContentPartPr>
+                        <w14:xfrm>
+                          <a:off x="2859563" y="2259111"/>
+                          <a:ext cx="49320" cy="15480"/>
+                        </w14:xfrm>
+                      </w14:contentPart>
+                      <w14:contentPart bwMode="auto" r:id="rId15">
+                        <w14:nvContentPartPr>
+                          <w14:cNvPr id="74" name="Ink 74"/>
+                          <w14:cNvContentPartPr/>
+                        </w14:nvContentPartPr>
+                        <w14:xfrm>
+                          <a:off x="2131643" y="2191431"/>
+                          <a:ext cx="6480" cy="14400"/>
+                        </w14:xfrm>
+                      </w14:contentPart>
+                    </wpc:wpc>
+                  </a:graphicData>
+                </a:graphic>
+              </wp:inline>
+            </w:drawing>
+          </mc:Choice>
+          <mc:Fallback>
+            <w:pict>
+              <v:group w14:anchorId="730ED544" id="Canvas 63" o:spid="_x0000_s1026" editas="canvas" style="width:6in;height:252pt;mso-position-horizontal-relative:char;mso-position-vertical-relative:line" coordsize="54864,32004" o:gfxdata="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">
+                <v:shapetype id="_x0000_t75" coordsize="21600,21600" o:spt="75" o:preferrelative="t" path="m@4@5l@4@11@9@11@9@5xe" filled="f" stroked="f">
+                  <v:stroke joinstyle="miter"/>
+                  <v:formulas>
+                    <v:f eqn="if lineDrawn pixelLineWidth 0"/>
+                    <v:f eqn="sum @0 1 0"/>
+                    <v:f eqn="sum 0 0 @1"/>
+                    <v:f eqn="prod @2 1 2"/>
+                    <v:f eqn="prod @3 21600 pixelWidth"/>
+                    <v:f eqn="prod @3 21600 pixelHeight"/>
+                    <v:f eqn="sum @0 0 1"/>
+                    <v:f eqn="prod @6 1 2"/>
+                    <v:f eqn="prod @7 21600 pixelWidth"/>
+                    <v:f eqn="sum @8 21600 0"/>
+                    <v:f eqn="prod @7 21600 pixelHeight"/>
+                    <v:f eqn="sum @10 21600 0"/>
+                  </v:formulas>
+                  <v:path o:extrusionok="f" gradientshapeok="t" o:connecttype="rect"/>
+                  <o:lock v:ext="edit" aspectratio="t"/>
+                </v:shapetype>
+                <v:shape id="_x0000_s1027" type="#_x0000_t75" style="position:absolute;width:54864;height:32004;visibility:visible;mso-wrap-style:square" filled="t">
+                  <v:fill o:detectmouseclick="t"/>
+                  <v:path o:connecttype="none"/>
+                </v:shape>
+                <v:shape id="Ink 64" o:spid="_x0000_s1028" type="#_x0000_t75" style="position:absolute;left:14876;top:4832;width:3092;height:4125;visibility:visible;mso-wrap-style:square" o:gfxdata="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">
+                  <v:imagedata r:id="rId16" o:title=""/>
+                </v:shape>
+                <v:shape id="Ink 65" o:spid="_x0000_s1029" type="#_x0000_t75" style="position:absolute;left:20186;top:6250;width:3546;height:1797;visibility:visible;mso-wrap-style:square" o:gfxdata="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">
+                  <v:imagedata r:id="rId17" o:title=""/>
+                </v:shape>
+                <v:shape id="Ink 66" o:spid="_x0000_s1030" type="#_x0000_t75" style="position:absolute;left:24862;top:5242;width:9410;height:3107;visibility:visible;mso-wrap-style:square" o:gfxdata="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">
+                  <v:imagedata r:id="rId18" o:title=""/>
+                </v:shape>
+                <v:shape id="Ink 67" o:spid="_x0000_s1031" type="#_x0000_t75" style="position:absolute;left:16618;top:13371;width:3456;height:2966;visibility:visible;mso-wrap-style:square" o:gfxdata="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">
+                  <v:imagedata r:id="rId19" o:title=""/>
+                </v:shape>
+                <v:shape id="Ink 68" o:spid="_x0000_s1032" type="#_x0000_t75" style="position:absolute;left:20747;top:14404;width:1134;height:1735;visibility:visible;mso-wrap-style:square" o:gfxdata="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">
+                  <v:imagedata r:id="rId20" o:title=""/>
+                </v:shape>
+                <v:shape id="Ink 69" o:spid="_x0000_s1033" type="#_x0000_t75" style="position:absolute;left:22482;top:13198;width:1786;height:3377;visibility:visible;mso-wrap-style:square" o:gfxdata="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">
+                  <v:imagedata r:id="rId21" o:title=""/>
+                </v:shape>
+                <v:shape id="Ink 70" o:spid="_x0000_s1034" type="#_x0000_t75" style="position:absolute;left:25366;top:15070;width:1746;height:1987;visibility:visible;mso-wrap-style:square" o:gfxdata="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">
+                  <v:imagedata r:id="rId22" o:title=""/>
+                </v:shape>
+                <v:shape id="Ink 71" o:spid="_x0000_s1035" type="#_x0000_t75" style="position:absolute;left:27609;top:11927;width:3985;height:4853;visibility:visible;mso-wrap-style:square" o:gfxdata="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">
+                  <v:imagedata r:id="rId23" o:title=""/>
+                </v:shape>
+                <v:shape id="Ink 72" o:spid="_x0000_s1036" type="#_x0000_t75" style="position:absolute;left:25384;top:22339;width:468;height:363;visibility:visible;mso-wrap-style:square" o:gfxdata="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">
+                  <v:imagedata r:id="rId24" o:title=""/>
+                </v:shape>
+                <v:shape id="Ink 73" o:spid="_x0000_s1037" type="#_x0000_t75" style="position:absolute;left:28505;top:22504;width:670;height:331;visibility:visible;mso-wrap-style:square" o:gfxdata="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">
+                  <v:imagedata r:id="rId25" o:title=""/>
+                </v:shape>
+                <v:shape id="Ink 74" o:spid="_x0000_s1038" type="#_x0000_t75" style="position:absolute;left:21230;top:21827;width:241;height:321;visibility:visible;mso-wrap-style:square" o:gfxdata="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">
+                  <v:imagedata r:id="rId26" o:title=""/>
+                </v:shape>
+                <w10:anchorlock/>
+              </v:group>
+            </w:pict>
+          </mc:Fallback>
+        </mc:AlternateContent>
+      </w:r>
+      <w:r>
+        <w:rPr>
+          <w:noProof/>
+          <w:lang w:val="en-US"/>
+        </w:rPr>
+        <mc:AlternateContent>
+          <mc:Choice Requires="wpc">
+            <w:drawing>
+              <wp:inline distT="0" distB="0" distL="0" distR="0" wp14:anchorId="51214D55" wp14:editId="47818FE8">
+                <wp:extent cx="5486400" cy="3200400"/>
+                <wp:effectExtent l="0" t="0" r="0" b="0"/>
+                <wp:docPr id="25" name="Canvas 25"/>
+                <wp:cNvGraphicFramePr>
+                  <a:graphicFrameLocks xmlns:a="http://schemas.openxmlformats.org/drawingml/2006/main" noChangeAspect="1"/>
+                </wp:cNvGraphicFramePr>
+                <a:graphic xmlns:a="http://schemas.openxmlformats.org/drawingml/2006/main">
+                  <a:graphicData uri="http://schemas.microsoft.com/office/word/2010/wordprocessingCanvas">
+                    <wpc:wpc>
+                      <wpc:bg>
+                        <a:solidFill>
+                          <a:prstClr val="white"/>
+                        </a:solidFill>
+                      </wpc:bg>
+                      <wpc:whole/>
+                      <w14:contentPart bwMode="auto" r:id="rId27">
+                        <w14:nvContentPartPr>
+                          <w14:cNvPr id="26" name="Ink 26"/>
+                          <w14:cNvContentPartPr/>
+                        </w14:nvContentPartPr>
+                        <w14:xfrm>
+                          <a:off x="2843003" y="268698"/>
+                          <a:ext cx="179640" cy="2603160"/>
+                        </w14:xfrm>
+                      </w14:contentPart>
+                      <w14:contentPart bwMode="auto" r:id="rId28">
+                        <w14:nvContentPartPr>
+                          <w14:cNvPr id="27" name="Ink 27"/>
+                          <w14:cNvContentPartPr/>
+                        </w14:nvContentPartPr>
+                        <w14:xfrm>
+                          <a:off x="978203" y="1606818"/>
+                          <a:ext cx="3352320" cy="198000"/>
+                        </w14:xfrm>
+                      </w14:contentPart>
+                      <w14:contentPart bwMode="auto" r:id="rId29">
+                        <w14:nvContentPartPr>
+                          <w14:cNvPr id="28" name="Ink 28"/>
+                          <w14:cNvContentPartPr/>
+                        </w14:nvContentPartPr>
+                        <w14:xfrm>
+                          <a:off x="3581363" y="793578"/>
+                          <a:ext cx="567000" cy="74520"/>
+                        </w14:xfrm>
+                      </w14:contentPart>
+                      <w14:contentPart bwMode="auto" r:id="rId30">
+                        <w14:nvContentPartPr>
+                          <w14:cNvPr id="29" name="Ink 29"/>
+                          <w14:cNvContentPartPr/>
+                        </w14:nvContentPartPr>
+                        <w14:xfrm>
+                          <a:off x="3894563" y="545898"/>
+                          <a:ext cx="88920" cy="667080"/>
+                        </w14:xfrm>
+                      </w14:contentPart>
+                      <w14:contentPart bwMode="auto" r:id="rId31">
+                        <w14:nvContentPartPr>
+                          <w14:cNvPr id="30" name="Ink 30"/>
+                          <w14:cNvContentPartPr/>
+                        </w14:nvContentPartPr>
+                        <w14:xfrm>
+                          <a:off x="1566083" y="882498"/>
+                          <a:ext cx="586440" cy="44640"/>
+                        </w14:xfrm>
+                      </w14:contentPart>
+                      <w14:contentPart bwMode="auto" r:id="rId32">
+                        <w14:nvContentPartPr>
+                          <w14:cNvPr id="31" name="Ink 31"/>
+                          <w14:cNvContentPartPr/>
+                        </w14:nvContentPartPr>
+                        <w14:xfrm>
+                          <a:off x="3479483" y="2012538"/>
+                          <a:ext cx="389880" cy="68760"/>
+                        </w14:xfrm>
+                      </w14:contentPart>
+                      <w14:contentPart bwMode="auto" r:id="rId33">
+                        <w14:nvContentPartPr>
+                          <w14:cNvPr id="32" name="Ink 32"/>
+                          <w14:cNvContentPartPr/>
+                        </w14:nvContentPartPr>
+                        <w14:xfrm>
+                          <a:off x="3843443" y="1843338"/>
+                          <a:ext cx="30240" cy="581040"/>
+                        </w14:xfrm>
+                      </w14:contentPart>
+                      <w14:contentPart bwMode="auto" r:id="rId34">
+                        <w14:nvContentPartPr>
+                          <w14:cNvPr id="33" name="Ink 33"/>
+                          <w14:cNvContentPartPr/>
+                        </w14:nvContentPartPr>
+                        <w14:xfrm>
+                          <a:off x="3496043" y="2023338"/>
+                          <a:ext cx="664200" cy="96120"/>
+                        </w14:xfrm>
+                      </w14:contentPart>
+                      <w14:contentPart bwMode="auto" r:id="rId35">
+                        <w14:nvContentPartPr>
+                          <w14:cNvPr id="34" name="Ink 34"/>
+                          <w14:cNvContentPartPr/>
+                        </w14:nvContentPartPr>
+                        <w14:xfrm>
+                          <a:off x="1667243" y="2064018"/>
+                          <a:ext cx="558720" cy="89640"/>
+                        </w14:xfrm>
+                      </w14:contentPart>
+                      <w14:contentPart bwMode="auto" r:id="rId36">
+                        <w14:nvContentPartPr>
+                          <w14:cNvPr id="35" name="Ink 35"/>
+                          <w14:cNvContentPartPr/>
+                        </w14:nvContentPartPr>
+                        <w14:xfrm>
+                          <a:off x="949403" y="2514018"/>
+                          <a:ext cx="3508920" cy="142560"/>
+                        </w14:xfrm>
+                      </w14:contentPart>
+                      <w14:contentPart bwMode="auto" r:id="rId37">
+                        <w14:nvContentPartPr>
+                          <w14:cNvPr id="36" name="Ink 36"/>
+                          <w14:cNvContentPartPr/>
+                        </w14:nvContentPartPr>
+                        <w14:xfrm>
+                          <a:off x="3417563" y="2699778"/>
+                          <a:ext cx="583920" cy="128880"/>
+                        </w14:xfrm>
+                      </w14:contentPart>
+                      <w14:contentPart bwMode="auto" r:id="rId38">
+                        <w14:nvContentPartPr>
+                          <w14:cNvPr id="37" name="Ink 37"/>
+                          <w14:cNvContentPartPr/>
+                        </w14:nvContentPartPr>
+                        <w14:xfrm>
+                          <a:off x="3758483" y="2586378"/>
+                          <a:ext cx="7560" cy="389520"/>
+                        </w14:xfrm>
+                      </w14:contentPart>
+                      <w14:contentPart bwMode="auto" r:id="rId39">
+                        <w14:nvContentPartPr>
+                          <w14:cNvPr id="38" name="Ink 38"/>
+                          <w14:cNvContentPartPr/>
+                        </w14:nvContentPartPr>
+                        <w14:xfrm>
+                          <a:off x="1862723" y="2956458"/>
+                          <a:ext cx="530280" cy="68040"/>
+                        </w14:xfrm>
+                      </w14:contentPart>
+                    </wpc:wpc>
+                  </a:graphicData>
+                </a:graphic>
+              </wp:inline>
+            </w:drawing>
+          </mc:Choice>
+          <mc:Fallback>
+            <w:pict>
+              <v:group w14:anchorId="7007AF91" id="Canvas 25" o:spid="_x0000_s1026" editas="canvas" style="width:6in;height:252pt;mso-position-horizontal-relative:char;mso-position-vertical-relative:line" coordsize="54864,32004" o:gfxdata="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">
+                <v:shape id="_x0000_s1027" type="#_x0000_t75" style="position:absolute;width:54864;height:32004;visibility:visible;mso-wrap-style:square" filled="t">
+                  <v:fill o:detectmouseclick="t"/>
+                  <v:path o:connecttype="none"/>
+                </v:shape>
+                <v:shape id="Ink 26" o:spid="_x0000_s1028" type="#_x0000_t75" style="position:absolute;left:28340;top:2600;width:1972;height:26208;visibility:visible;mso-wrap-style:square" o:gfxdata="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">
+                  <v:imagedata r:id="rId40" o:title=""/>
+                </v:shape>
+                <v:shape id="Ink 27" o:spid="_x0000_s1029" type="#_x0000_t75" style="position:absolute;left:9692;top:15978;width:33699;height:2156;visibility:visible;mso-wrap-style:square" o:gfxdata="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">
+                  <v:imagedata r:id="rId41" o:title=""/>
+                </v:shape>
+                <v:shape id="Ink 28" o:spid="_x0000_s1030" type="#_x0000_t75" style="position:absolute;left:35723;top:7845;width:5847;height:922;visibility:visible;mso-wrap-style:square" o:gfxdata="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">
+                  <v:imagedata r:id="rId42" o:title=""/>
+                </v:shape>
+                <v:shape id="Ink 29" o:spid="_x0000_s1031" type="#_x0000_t75" style="position:absolute;left:38855;top:5372;width:1066;height:6847;visibility:visible;mso-wrap-style:square" o:gfxdata="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">
+                  <v:imagedata r:id="rId43" o:title=""/>
+                </v:shape>
+                <v:shape id="Ink 30" o:spid="_x0000_s1032" type="#_x0000_t75" style="position:absolute;left:15574;top:8734;width:6041;height:623;visibility:visible;mso-wrap-style:square" o:gfxdata="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">
+                  <v:imagedata r:id="rId44" o:title=""/>
+                </v:shape>
+                <v:shape id="Ink 31" o:spid="_x0000_s1033" type="#_x0000_t75" style="position:absolute;left:34708;top:20035;width:4075;height:864;visibility:visible;mso-wrap-style:square" o:gfxdata="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">
+                  <v:imagedata r:id="rId45" o:title=""/>
+                </v:shape>
+                <v:shape id="Ink 32" o:spid="_x0000_s1034" type="#_x0000_t75" style="position:absolute;left:38348;top:18346;width:478;height:5987;visibility:visible;mso-wrap-style:square" o:gfxdata="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">
+                  <v:imagedata r:id="rId46" o:title=""/>
+                </v:shape>
+                <v:shape id="Ink 33" o:spid="_x0000_s1035" type="#_x0000_t75" style="position:absolute;left:34874;top:20143;width:6818;height:1137;visibility:visible;mso-wrap-style:square" o:gfxdata="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">
+                  <v:imagedata r:id="rId47" o:title=""/>
+                </v:shape>
+                <v:shape id="Ink 34" o:spid="_x0000_s1036" type="#_x0000_t75" style="position:absolute;left:16582;top:20550;width:5764;height:1072;visibility:visible;mso-wrap-style:square" o:gfxdata="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">
+                  <v:imagedata r:id="rId48" o:title=""/>
+                </v:shape>
+                <v:shape id="Ink 35" o:spid="_x0000_s1037" type="#_x0000_t75" style="position:absolute;left:9404;top:25050;width:35265;height:1602;visibility:visible;mso-wrap-style:square" o:gfxdata="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">
+                  <v:imagedata r:id="rId49" o:title=""/>
+                </v:shape>
+                <v:shape id="Ink 36" o:spid="_x0000_s1038" type="#_x0000_t75" style="position:absolute;left:34085;top:26911;width:6016;height:1465;visibility:visible;mso-wrap-style:square" o:gfxdata="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">
+                  <v:imagedata r:id="rId50" o:title=""/>
+                </v:shape>
+                <v:shape id="Ink 37" o:spid="_x0000_s1039" type="#_x0000_t75" style="position:absolute;left:37494;top:25777;width:252;height:4071;visibility:visible;mso-wrap-style:square" o:gfxdata="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">
+                  <v:imagedata r:id="rId51" o:title=""/>
+                </v:shape>
+                <v:shape id="Ink 38" o:spid="_x0000_s1040" type="#_x0000_t75" style="position:absolute;left:18540;top:29478;width:5480;height:856;visibility:visible;mso-wrap-style:square" o:gfxdata="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">
+                  <v:imagedata r:id="rId52" o:title=""/>
+                </v:shape>
+                <w10:anchorlock/>
+              </v:group>
+            </w:pict>
+          </mc:Fallback>
+        </mc:AlternateContent>
+      </w:r>
+    </w:p>
+    <w:p>
+      <w:pPr>
+        <w:rPr>
+          <w:lang w:val="en-US"/>
+        </w:rPr>
+      </w:pPr>
+      <w:r>
+        <w:rPr>
+          <w:noProof/>
+          <w:lang w:val="en-US"/>
+        </w:rPr>
+        <w:lastRenderedPageBreak/>
+        <mc:AlternateContent>
+          <mc:Choice Requires="wpc">
+            <w:drawing>
+              <wp:inline distT="0" distB="0" distL="0" distR="0" wp14:anchorId="0711E1D0" wp14:editId="56954F74">
+                <wp:extent cx="5486400" cy="3200400"/>
+                <wp:effectExtent l="0" t="0" r="0" b="0"/>
+                <wp:docPr id="40" name="Canvas 40"/>
+                <wp:cNvGraphicFramePr>
+                  <a:graphicFrameLocks xmlns:a="http://schemas.openxmlformats.org/drawingml/2006/main" noChangeAspect="1"/>
+                </wp:cNvGraphicFramePr>
+                <a:graphic xmlns:a="http://schemas.openxmlformats.org/drawingml/2006/main">
+                  <a:graphicData uri="http://schemas.microsoft.com/office/word/2010/wordprocessingCanvas">
+                    <wpc:wpc>
+                      <wpc:bg>
+                        <a:solidFill>
+                          <a:prstClr val="white"/>
+                        </a:solidFill>
+                      </wpc:bg>
+                      <wpc:whole/>
+                      <w14:contentPart bwMode="auto" r:id="rId53">
+                        <w14:nvContentPartPr>
+                          <w14:cNvPr id="41" name="Ink 41"/>
+                          <w14:cNvContentPartPr/>
+                        </w14:nvContentPartPr>
+                        <w14:xfrm>
+                          <a:off x="1016723" y="383816"/>
+                          <a:ext cx="187200" cy="418320"/>
+                        </w14:xfrm>
+                      </w14:contentPart>
+                      <w14:contentPart bwMode="auto" r:id="rId54">
+                        <w14:nvContentPartPr>
+                          <w14:cNvPr id="42" name="Ink 42"/>
+                          <w14:cNvContentPartPr/>
+                        </w14:nvContentPartPr>
+                        <w14:xfrm>
+                          <a:off x="1368803" y="538976"/>
+                          <a:ext cx="235440" cy="120240"/>
+                        </w14:xfrm>
+                      </w14:contentPart>
+                      <w14:contentPart bwMode="auto" r:id="rId55">
+                        <w14:nvContentPartPr>
+                          <w14:cNvPr id="43" name="Ink 43"/>
+                          <w14:cNvContentPartPr/>
+                        </w14:nvContentPartPr>
+                        <w14:xfrm>
+                          <a:off x="1766963" y="411176"/>
+                          <a:ext cx="74880" cy="291240"/>
+                        </w14:xfrm>
+                      </w14:contentPart>
+                      <w14:contentPart bwMode="auto" r:id="rId56">
+                        <w14:nvContentPartPr>
+                          <w14:cNvPr id="44" name="Ink 44"/>
+                          <w14:cNvContentPartPr/>
+                        </w14:nvContentPartPr>
+                        <w14:xfrm>
+                          <a:off x="2059283" y="389216"/>
+                          <a:ext cx="114120" cy="258840"/>
+                        </w14:xfrm>
+                      </w14:contentPart>
+                      <w14:contentPart bwMode="auto" r:id="rId57">
+                        <w14:nvContentPartPr>
+                          <w14:cNvPr id="45" name="Ink 45"/>
+                          <w14:cNvContentPartPr/>
+                        </w14:nvContentPartPr>
+                        <w14:xfrm>
+                          <a:off x="2310563" y="581096"/>
+                          <a:ext cx="75960" cy="58320"/>
+                        </w14:xfrm>
+                      </w14:contentPart>
+                      <w14:contentPart bwMode="auto" r:id="rId58">
+                        <w14:nvContentPartPr>
+                          <w14:cNvPr id="46" name="Ink 46"/>
+                          <w14:cNvContentPartPr/>
+                        </w14:nvContentPartPr>
+                        <w14:xfrm>
+                          <a:off x="2530523" y="367616"/>
+                          <a:ext cx="320760" cy="280440"/>
+                        </w14:xfrm>
+                      </w14:contentPart>
+                      <w14:contentPart bwMode="auto" r:id="rId59">
+                        <w14:nvContentPartPr>
+                          <w14:cNvPr id="47" name="Ink 47"/>
+                          <w14:cNvContentPartPr/>
+                        </w14:nvContentPartPr>
+                        <w14:xfrm>
+                          <a:off x="3390923" y="236216"/>
+                          <a:ext cx="75960" cy="387360"/>
+                        </w14:xfrm>
+                      </w14:contentPart>
+                      <w14:contentPart bwMode="auto" r:id="rId60">
+                        <w14:nvContentPartPr>
+                          <w14:cNvPr id="48" name="Ink 48"/>
+                          <w14:cNvContentPartPr/>
+                        </w14:nvContentPartPr>
+                        <w14:xfrm>
+                          <a:off x="3579203" y="594416"/>
+                          <a:ext cx="46800" cy="67680"/>
+                        </w14:xfrm>
+                      </w14:contentPart>
+                      <w14:contentPart bwMode="auto" r:id="rId61">
+                        <w14:nvContentPartPr>
+                          <w14:cNvPr id="49" name="Ink 49"/>
+                          <w14:cNvContentPartPr/>
+                        </w14:nvContentPartPr>
+                        <w14:xfrm>
+                          <a:off x="3642203" y="451496"/>
+                          <a:ext cx="360" cy="360"/>
+                        </w14:xfrm>
+                      </w14:contentPart>
+                      <w14:contentPart bwMode="auto" r:id="rId62">
+                        <w14:nvContentPartPr>
+                          <w14:cNvPr id="50" name="Ink 50"/>
+                          <w14:cNvContentPartPr/>
+                        </w14:nvContentPartPr>
+                        <w14:xfrm>
+                          <a:off x="3742643" y="493976"/>
+                          <a:ext cx="570240" cy="188640"/>
+                        </w14:xfrm>
+                      </w14:contentPart>
+                      <w14:contentPart bwMode="auto" r:id="rId63">
+                        <w14:nvContentPartPr>
+                          <w14:cNvPr id="51" name="Ink 51"/>
+                          <w14:cNvContentPartPr/>
+                        </w14:nvContentPartPr>
+                        <w14:xfrm>
+                          <a:off x="1175483" y="1283456"/>
+                          <a:ext cx="501840" cy="260640"/>
+                        </w14:xfrm>
+                      </w14:contentPart>
+                      <w14:contentPart bwMode="auto" r:id="rId64">
+                        <w14:nvContentPartPr>
+                          <w14:cNvPr id="52" name="Ink 52"/>
+                          <w14:cNvContentPartPr/>
+                        </w14:nvContentPartPr>
+                        <w14:xfrm>
+                          <a:off x="1829243" y="1022096"/>
+                          <a:ext cx="237600" cy="325440"/>
+                        </w14:xfrm>
+                      </w14:contentPart>
+                      <w14:contentPart bwMode="auto" r:id="rId65">
+                        <w14:nvContentPartPr>
+                          <w14:cNvPr id="53" name="Ink 53"/>
+                          <w14:cNvContentPartPr/>
+                        </w14:nvContentPartPr>
+                        <w14:xfrm>
+                          <a:off x="2283203" y="1294256"/>
+                          <a:ext cx="184680" cy="86040"/>
+                        </w14:xfrm>
+                      </w14:contentPart>
+                      <w14:contentPart bwMode="auto" r:id="rId66">
+                        <w14:nvContentPartPr>
+                          <w14:cNvPr id="54" name="Ink 54"/>
+                          <w14:cNvContentPartPr/>
+                        </w14:nvContentPartPr>
+                        <w14:xfrm>
+                          <a:off x="2755163" y="1063496"/>
+                          <a:ext cx="23760" cy="268200"/>
+                        </w14:xfrm>
+                      </w14:contentPart>
+                      <w14:contentPart bwMode="auto" r:id="rId67">
+                        <w14:nvContentPartPr>
+                          <w14:cNvPr id="55" name="Ink 55"/>
+                          <w14:cNvContentPartPr/>
+                        </w14:nvContentPartPr>
+                        <w14:xfrm>
+                          <a:off x="2664443" y="1158896"/>
+                          <a:ext cx="282600" cy="34560"/>
+                        </w14:xfrm>
+                      </w14:contentPart>
+                      <w14:contentPart bwMode="auto" r:id="rId68">
+                        <w14:nvContentPartPr>
+                          <w14:cNvPr id="56" name="Ink 56"/>
+                          <w14:cNvContentPartPr/>
+                        </w14:nvContentPartPr>
+                        <w14:xfrm>
+                          <a:off x="3448883" y="1229456"/>
+                          <a:ext cx="65880" cy="140400"/>
+                        </w14:xfrm>
+                      </w14:contentPart>
+                      <w14:contentPart bwMode="auto" r:id="rId69">
+                        <w14:nvContentPartPr>
+                          <w14:cNvPr id="57" name="Ink 57"/>
+                          <w14:cNvContentPartPr/>
+                        </w14:nvContentPartPr>
+                        <w14:xfrm>
+                          <a:off x="3683243" y="1121816"/>
+                          <a:ext cx="181080" cy="278280"/>
+                        </w14:xfrm>
+                      </w14:contentPart>
+                      <w14:contentPart bwMode="auto" r:id="rId70">
+                        <w14:nvContentPartPr>
+                          <w14:cNvPr id="58" name="Ink 58"/>
+                          <w14:cNvContentPartPr/>
+                        </w14:nvContentPartPr>
+                        <w14:xfrm>
+                          <a:off x="3941723" y="1012736"/>
+                          <a:ext cx="87480" cy="290160"/>
+                        </w14:xfrm>
+                      </w14:contentPart>
+                      <w14:contentPart bwMode="auto" r:id="rId71">
+                        <w14:nvContentPartPr>
+                          <w14:cNvPr id="59" name="Ink 59"/>
+                          <w14:cNvContentPartPr/>
+                        </w14:nvContentPartPr>
+                        <w14:xfrm>
+                          <a:off x="4168523" y="1235216"/>
+                          <a:ext cx="268920" cy="123480"/>
+                        </w14:xfrm>
+                      </w14:contentPart>
+                      <w14:contentPart bwMode="auto" r:id="rId72">
+                        <w14:nvContentPartPr>
+                          <w14:cNvPr id="60" name="Ink 60"/>
+                          <w14:cNvContentPartPr/>
+                        </w14:nvContentPartPr>
+                        <w14:xfrm>
+                          <a:off x="4658483" y="1150976"/>
+                          <a:ext cx="60480" cy="201600"/>
+                        </w14:xfrm>
+                      </w14:contentPart>
+                      <w14:contentPart bwMode="auto" r:id="rId73">
+                        <w14:nvContentPartPr>
+                          <w14:cNvPr id="61" name="Ink 61"/>
+                          <w14:cNvContentPartPr/>
+                        </w14:nvContentPartPr>
+                        <w14:xfrm>
+                          <a:off x="4590443" y="1131536"/>
+                          <a:ext cx="129240" cy="46440"/>
+                        </w14:xfrm>
+                      </w14:contentPart>
+                      <w14:contentPart bwMode="auto" r:id="rId74">
+                        <w14:nvContentPartPr>
+                          <w14:cNvPr id="62" name="Ink 62"/>
+                          <w14:cNvContentPartPr/>
+                        </w14:nvContentPartPr>
+                        <w14:xfrm>
+                          <a:off x="4800323" y="764696"/>
+                          <a:ext cx="339840" cy="568080"/>
+                        </w14:xfrm>
+                      </w14:contentPart>
+                    </wpc:wpc>
+                  </a:graphicData>
+                </a:graphic>
+              </wp:inline>
+            </w:drawing>
+          </mc:Choice>
+          <mc:Fallback>
+            <w:pict>
+              <v:group w14:anchorId="0F83919D" id="Canvas 40" o:spid="_x0000_s1026" editas="canvas" style="width:6in;height:252pt;mso-position-horizontal-relative:char;mso-position-vertical-relative:line" coordsize="54864,32004" o:gfxdata="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">
+                <v:shape id="_x0000_s1027" type="#_x0000_t75" style="position:absolute;width:54864;height:32004;visibility:visible;mso-wrap-style:square" filled="t">
+                  <v:fill o:detectmouseclick="t"/>
+                  <v:path o:connecttype="none"/>
+                </v:shape>
+                <v:shape id="Ink 41" o:spid="_x0000_s1028" type="#_x0000_t75" style="position:absolute;left:10077;top:3751;width:2048;height:4360;visibility:visible;mso-wrap-style:square" o:gfxdata="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">
+                  <v:imagedata r:id="rId75" o:title=""/>
+                </v:shape>
+                <v:shape id="Ink 42" o:spid="_x0000_s1029" type="#_x0000_t75" style="position:absolute;left:13601;top:5299;width:2531;height:1379;visibility:visible;mso-wrap-style:square" o:gfxdata="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">
+                  <v:imagedata r:id="rId76" o:title=""/>
+                </v:shape>
+                <v:shape id="Ink 43" o:spid="_x0000_s1030" type="#_x0000_t75" style="position:absolute;left:17579;top:4021;width:925;height:3089;visibility:visible;mso-wrap-style:square" o:gfxdata="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">
+                  <v:imagedata r:id="rId77" o:title=""/>
+                </v:shape>
+                <v:shape id="Ink 44" o:spid="_x0000_s1031" type="#_x0000_t75" style="position:absolute;left:20506;top:3802;width:1318;height:2764;visibility:visible;mso-wrap-style:square" o:gfxdata="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">
+                  <v:imagedata r:id="rId78" o:title=""/>
+                </v:shape>
+                <v:shape id="Ink 45" o:spid="_x0000_s1032" type="#_x0000_t75" style="position:absolute;left:23019;top:5724;width:936;height:760;visibility:visible;mso-wrap-style:square" o:gfxdata="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">
+                  <v:imagedata r:id="rId79" o:title=""/>
+                </v:shape>
+                <v:shape id="Ink 46" o:spid="_x0000_s1033" type="#_x0000_t75" style="position:absolute;left:25218;top:3589;width:3384;height:2981;visibility:visible;mso-wrap-style:square" o:gfxdata="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">
+                  <v:imagedata r:id="rId80" o:title=""/>
+                </v:shape>
+                <v:shape id="Ink 47" o:spid="_x0000_s1034" type="#_x0000_t75" style="position:absolute;left:33819;top:2275;width:936;height:4050;visibility:visible;mso-wrap-style:square" o:gfxdata="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">
+                  <v:imagedata r:id="rId81" o:title=""/>
+                </v:shape>
+                <v:shape id="Ink 48" o:spid="_x0000_s1035" type="#_x0000_t75" style="position:absolute;left:35705;top:5854;width:645;height:853;visibility:visible;mso-wrap-style:square" o:gfxdata="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">
+                  <v:imagedata r:id="rId82" o:title=""/>
+                </v:shape>
+                <v:shape id="Ink 49" o:spid="_x0000_s1036" type="#_x0000_t75" style="position:absolute;left:36335;top:4428;width:180;height:180;visibility:visible;mso-wrap-style:square" o:gfxdata="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">
+                  <v:imagedata r:id="rId83" o:title=""/>
+                </v:shape>
+                <v:shape id="Ink 50" o:spid="_x0000_s1037" type="#_x0000_t75" style="position:absolute;left:37340;top:4853;width:5878;height:2063;visibility:visible;mso-wrap-style:square" o:gfxdata="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">
+                  <v:imagedata r:id="rId84" o:title=""/>
+                </v:shape>
+                <v:shape id="Ink 51" o:spid="_x0000_s1038" type="#_x0000_t75" style="position:absolute;left:11664;top:12744;width:5195;height:2783;visibility:visible;mso-wrap-style:square" o:gfxdata="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">
+                  <v:imagedata r:id="rId85" o:title=""/>
+                </v:shape>
+                <v:shape id="Ink 52" o:spid="_x0000_s1039" type="#_x0000_t75" style="position:absolute;left:18202;top:10134;width:2552;height:3431;visibility:visible;mso-wrap-style:square" o:gfxdata="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">
+                  <v:imagedata r:id="rId86" o:title=""/>
+                </v:shape>
+                <v:shape id="Ink 53" o:spid="_x0000_s1040" type="#_x0000_t75" style="position:absolute;left:22745;top:12852;width:2023;height:1037;visibility:visible;mso-wrap-style:square" o:gfxdata="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">
+                  <v:imagedata r:id="rId87" o:title=""/>
+                </v:shape>
+                <v:shape id="Ink 54" o:spid="_x0000_s1041" type="#_x0000_t75" style="position:absolute;left:27461;top:10548;width:414;height:2858;visibility:visible;mso-wrap-style:square" o:gfxdata="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">
+                  <v:imagedata r:id="rId88" o:title=""/>
+                </v:shape>
+                <v:shape id="Ink 55" o:spid="_x0000_s1042" type="#_x0000_t75" style="position:absolute;left:26554;top:11498;width:3002;height:522;visibility:visible;mso-wrap-style:square" o:gfxdata="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">
+                  <v:imagedata r:id="rId89" o:title=""/>
+                </v:shape>
+                <v:shape id="Ink 56" o:spid="_x0000_s1043" type="#_x0000_t75" style="position:absolute;left:34398;top:12208;width:836;height:1580;visibility:visible;mso-wrap-style:square" o:gfxdata="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">
+                  <v:imagedata r:id="rId90" o:title=""/>
+                </v:shape>
+                <v:shape id="Ink 57" o:spid="_x0000_s1044" type="#_x0000_t75" style="position:absolute;left:36742;top:11128;width:1987;height:2959;visibility:visible;mso-wrap-style:square" o:gfxdata="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">
+                  <v:imagedata r:id="rId91" o:title=""/>
+                </v:shape>
+                <v:shape id="Ink 58" o:spid="_x0000_s1045" type="#_x0000_t75" style="position:absolute;left:39330;top:10037;width:1052;height:3078;visibility:visible;mso-wrap-style:square" o:gfxdata="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">
+                  <v:imagedata r:id="rId92" o:title=""/>
+                </v:shape>
+                <v:shape id="Ink 59" o:spid="_x0000_s1046" type="#_x0000_t75" style="position:absolute;left:41595;top:12265;width:2865;height:1411;visibility:visible;mso-wrap-style:square" o:gfxdata="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">
+                  <v:imagedata r:id="rId93" o:title=""/>
+                </v:shape>
+                <v:shape id="Ink 60" o:spid="_x0000_s1047" type="#_x0000_t75" style="position:absolute;left:46498;top:11419;width:781;height:2193;visibility:visible;mso-wrap-style:square" o:gfxdata="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">
+                  <v:imagedata r:id="rId94" o:title=""/>
+                </v:shape>
+                <v:shape id="Ink 61" o:spid="_x0000_s1048" type="#_x0000_t75" style="position:absolute;left:45818;top:11225;width:1468;height:641;visibility:visible;mso-wrap-style:square" o:gfxdata="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">
+                  <v:imagedata r:id="rId95" o:title=""/>
+                </v:shape>
+                <v:shape id="Ink 62" o:spid="_x0000_s1049" type="#_x0000_t75" style="position:absolute;left:47913;top:7556;width:3575;height:5858;visibility:visible;mso-wrap-style:square" o:gfxdata="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">
+                  <v:imagedata r:id="rId96" o:title=""/>
+                </v:shape>
+                <w10:anchorlock/>
+              </v:group>
+            </w:pict>
+          </mc:Fallback>
+        </mc:AlternateContent>
+      </w:r>
+    </w:p>
+    <w:p>
+      <w:pPr>
+        <w:rPr>
+          <w:lang w:val="en-US"/>
+        </w:rPr>
+      </w:pPr>
+      <w:r>
+        <w:rPr>
+          <w:noProof/>
+          <w:lang w:val="en-US"/>
+        </w:rPr>
+        <mc:AlternateContent>
+          <mc:Choice Requires="wpc">
+            <w:drawing>
+              <wp:inline distT="0" distB="0" distL="0" distR="0" wp14:anchorId="0653506E" wp14:editId="0B0BEFC0">
+                <wp:extent cx="5486400" cy="3200400"/>
+                <wp:effectExtent l="0" t="0" r="0" b="0"/>
+                <wp:docPr id="75" name="Canvas 75"/>
+                <wp:cNvGraphicFramePr>
+                  <a:graphicFrameLocks xmlns:a="http://schemas.openxmlformats.org/drawingml/2006/main" noChangeAspect="1"/>
+                </wp:cNvGraphicFramePr>
+                <a:graphic xmlns:a="http://schemas.openxmlformats.org/drawingml/2006/main">
+                  <a:graphicData uri="http://schemas.microsoft.com/office/word/2010/wordprocessingCanvas">
+                    <wpc:wpc>
+                      <wpc:bg>
+                        <a:solidFill>
+                          <a:prstClr val="white"/>
+                        </a:solidFill>
+                      </wpc:bg>
+                      <wpc:whole/>
+                      <w14:contentPart bwMode="auto" r:id="rId97">
+                        <w14:nvContentPartPr>
+                          <w14:cNvPr id="76" name="Ink 76"/>
+                          <w14:cNvContentPartPr/>
+                        </w14:nvContentPartPr>
+                        <w14:xfrm>
+                          <a:off x="2922203" y="194760"/>
+                          <a:ext cx="55800" cy="2697840"/>
+                        </w14:xfrm>
+                      </w14:contentPart>
+                      <w14:contentPart bwMode="auto" r:id="rId98">
+                        <w14:nvContentPartPr>
+                          <w14:cNvPr id="77" name="Ink 77"/>
+                          <w14:cNvContentPartPr/>
+                        </w14:nvContentPartPr>
+                        <w14:xfrm>
+                          <a:off x="1503083" y="730440"/>
+                          <a:ext cx="2582280" cy="198720"/>
+                        </w14:xfrm>
+                      </w14:contentPart>
+                      <w14:contentPart bwMode="auto" r:id="rId99">
+                        <w14:nvContentPartPr>
+                          <w14:cNvPr id="78" name="Ink 78"/>
+                          <w14:cNvContentPartPr/>
+                        </w14:nvContentPartPr>
+                        <w14:xfrm>
+                          <a:off x="1939403" y="1845000"/>
+                          <a:ext cx="2243160" cy="259200"/>
+                        </w14:xfrm>
+                      </w14:contentPart>
+                      <w14:contentPart bwMode="auto" r:id="rId100">
+                        <w14:nvContentPartPr>
+                          <w14:cNvPr id="79" name="Ink 79"/>
+                          <w14:cNvContentPartPr/>
+                        </w14:nvContentPartPr>
+                        <w14:xfrm>
+                          <a:off x="3550763" y="205200"/>
+                          <a:ext cx="405000" cy="75600"/>
+                        </w14:xfrm>
+                      </w14:contentPart>
+                      <w14:contentPart bwMode="auto" r:id="rId101">
+                        <w14:nvContentPartPr>
+                          <w14:cNvPr id="80" name="Ink 80"/>
+                          <w14:cNvContentPartPr/>
+                        </w14:nvContentPartPr>
+                        <w14:xfrm>
+                          <a:off x="3914363" y="185760"/>
+                          <a:ext cx="17640" cy="263160"/>
+                        </w14:xfrm>
+                      </w14:contentPart>
+                      <w14:contentPart bwMode="auto" r:id="rId102">
+                        <w14:nvContentPartPr>
+                          <w14:cNvPr id="81" name="Ink 81"/>
+                          <w14:cNvContentPartPr/>
+                        </w14:nvContentPartPr>
+                        <w14:xfrm>
+                          <a:off x="3426203" y="1071000"/>
+                          <a:ext cx="405720" cy="430920"/>
+                        </w14:xfrm>
+                      </w14:contentPart>
+                      <w14:contentPart bwMode="auto" r:id="rId103">
+                        <w14:nvContentPartPr>
+                          <w14:cNvPr id="82" name="Ink 82"/>
+                          <w14:cNvContentPartPr/>
+                        </w14:nvContentPartPr>
+                        <w14:xfrm>
+                          <a:off x="3431603" y="2451960"/>
+                          <a:ext cx="481680" cy="82800"/>
+                        </w14:xfrm>
+                      </w14:contentPart>
+                      <w14:contentPart bwMode="auto" r:id="rId104">
+                        <w14:nvContentPartPr>
+                          <w14:cNvPr id="83" name="Ink 83"/>
+                          <w14:cNvContentPartPr/>
+                        </w14:nvContentPartPr>
+                        <w14:xfrm>
+                          <a:off x="3745523" y="2297520"/>
+                          <a:ext cx="54000" cy="541080"/>
+                        </w14:xfrm>
+                      </w14:contentPart>
+                      <w14:contentPart bwMode="auto" r:id="rId105">
+                        <w14:nvContentPartPr>
+                          <w14:cNvPr id="84" name="Ink 84"/>
+                          <w14:cNvContentPartPr/>
+                        </w14:nvContentPartPr>
+                        <w14:xfrm>
+                          <a:off x="2139203" y="1079640"/>
+                          <a:ext cx="497880" cy="77760"/>
+                        </w14:xfrm>
+                      </w14:contentPart>
+                      <w14:contentPart bwMode="auto" r:id="rId106">
+                        <w14:nvContentPartPr>
+                          <w14:cNvPr id="85" name="Ink 85"/>
+                          <w14:cNvContentPartPr/>
+                        </w14:nvContentPartPr>
+                        <w14:xfrm>
+                          <a:off x="2178443" y="317880"/>
+                          <a:ext cx="261000" cy="33840"/>
+                        </w14:xfrm>
+                      </w14:contentPart>
+                      <w14:contentPart bwMode="auto" r:id="rId107">
+                        <w14:nvContentPartPr>
+                          <w14:cNvPr id="86" name="Ink 86"/>
+                          <w14:cNvContentPartPr/>
+                        </w14:nvContentPartPr>
+                        <w14:xfrm>
+                          <a:off x="2243963" y="2481840"/>
+                          <a:ext cx="278640" cy="59400"/>
+                        </w14:xfrm>
+                      </w14:contentPart>
+                      <w14:contentPart bwMode="auto" r:id="rId108">
+                        <w14:nvContentPartPr>
+                          <w14:cNvPr id="87" name="Ink 87"/>
+                          <w14:cNvContentPartPr/>
+                        </w14:nvContentPartPr>
+                        <w14:xfrm>
+                          <a:off x="195203" y="450720"/>
+                          <a:ext cx="297720" cy="71640"/>
+                        </w14:xfrm>
+                      </w14:contentPart>
+                      <w14:contentPart bwMode="auto" r:id="rId109">
+                        <w14:nvContentPartPr>
+                          <w14:cNvPr id="88" name="Ink 88"/>
+                          <w14:cNvContentPartPr/>
+                        </w14:nvContentPartPr>
+                        <w14:xfrm>
+                          <a:off x="309683" y="425880"/>
+                          <a:ext cx="27720" cy="421200"/>
+                        </w14:xfrm>
+                      </w14:contentPart>
+                      <w14:contentPart bwMode="auto" r:id="rId110">
+                        <w14:nvContentPartPr>
+                          <w14:cNvPr id="89" name="Ink 89"/>
+                          <w14:cNvContentPartPr/>
+                        </w14:nvContentPartPr>
+                        <w14:xfrm>
+                          <a:off x="549083" y="425880"/>
+                          <a:ext cx="206280" cy="407880"/>
+                        </w14:xfrm>
+                      </w14:contentPart>
+                      <w14:contentPart bwMode="auto" r:id="rId111">
+                        <w14:nvContentPartPr>
+                          <w14:cNvPr id="90" name="Ink 90"/>
+                          <w14:cNvContentPartPr/>
+                        </w14:nvContentPartPr>
+                        <w14:xfrm>
+                          <a:off x="849323" y="574200"/>
+                          <a:ext cx="117720" cy="222120"/>
+                        </w14:xfrm>
+                      </w14:contentPart>
+                    </wpc:wpc>
+                  </a:graphicData>
+                </a:graphic>
+              </wp:inline>
+            </w:drawing>
+          </mc:Choice>
+          <mc:Fallback>
+            <w:pict>
+              <v:group w14:anchorId="0E1DA27E" id="Canvas 75" o:spid="_x0000_s1026" editas="canvas" style="width:6in;height:252pt;mso-position-horizontal-relative:char;mso-position-vertical-relative:line" coordsize="54864,32004" o:gfxdata="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">
+                <v:shape id="_x0000_s1027" type="#_x0000_t75" style="position:absolute;width:54864;height:32004;visibility:visible;mso-wrap-style:square" filled="t">
+                  <v:fill o:detectmouseclick="t"/>
+                  <v:path o:connecttype="none"/>
+                </v:shape>
+                <v:shape id="Ink 76" o:spid="_x0000_s1028" type="#_x0000_t75" style="position:absolute;left:29132;top:1861;width:734;height:27155;visibility:visible;mso-wrap-style:square" o:gfxdata="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">
+                  <v:imagedata r:id="rId112" o:title=""/>
+                </v:shape>
+                <v:shape id="Ink 77" o:spid="_x0000_s1029" type="#_x0000_t75" style="position:absolute;left:14940;top:7218;width:26000;height:2163;visibility:visible;mso-wrap-style:square" o:gfxdata="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">
+                  <v:imagedata r:id="rId113" o:title=""/>
+                </v:shape>
+                <v:shape id="Ink 78" o:spid="_x0000_s1030" type="#_x0000_t75" style="position:absolute;left:19307;top:18360;width:22608;height:2768;visibility:visible;mso-wrap-style:square" o:gfxdata="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">
+                  <v:imagedata r:id="rId114" o:title=""/>
+                </v:shape>
+                <v:shape id="Ink 79" o:spid="_x0000_s1031" type="#_x0000_t75" style="position:absolute;left:35417;top:1965;width:4227;height:933;visibility:visible;mso-wrap-style:square" o:gfxdata="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">
+                  <v:imagedata r:id="rId115" o:title=""/>
+                </v:shape>
+                <v:shape id="Ink 80" o:spid="_x0000_s1032" type="#_x0000_t75" style="position:absolute;left:39053;top:1767;width:353;height:2808;visibility:visible;mso-wrap-style:square" o:gfxdata="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">
+                  <v:imagedata r:id="rId116" o:title=""/>
+                </v:shape>
+                <v:shape id="Ink 81" o:spid="_x0000_s1033" type="#_x0000_t75" style="position:absolute;left:34175;top:10623;width:4234;height:4486;visibility:visible;mso-wrap-style:square" o:gfxdata="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">
+                  <v:imagedata r:id="rId117" o:title=""/>
+                </v:shape>
+                <v:shape id="Ink 82" o:spid="_x0000_s1034" type="#_x0000_t75" style="position:absolute;left:34226;top:24429;width:4993;height:1005;visibility:visible;mso-wrap-style:square" o:gfxdata="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">
+                  <v:imagedata r:id="rId118" o:title=""/>
+                </v:shape>
+                <v:shape id="Ink 83" o:spid="_x0000_s1035" type="#_x0000_t75" style="position:absolute;left:37368;top:22885;width:717;height:5587;visibility:visible;mso-wrap-style:square" o:gfxdata="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">
+                  <v:imagedata r:id="rId119" o:title=""/>
+                </v:shape>
+                <v:shape id="Ink 84" o:spid="_x0000_s1036" type="#_x0000_t75" style="position:absolute;left:21305;top:10706;width:5155;height:954;visibility:visible;mso-wrap-style:square" o:gfxdata="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">
+                  <v:imagedata r:id="rId120" o:title=""/>
+                </v:shape>
+                <v:shape id="Ink 85" o:spid="_x0000_s1037" type="#_x0000_t75" style="position:absolute;left:21694;top:3092;width:2786;height:515;visibility:visible;mso-wrap-style:square" o:gfxdata="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">
+                  <v:imagedata r:id="rId121" o:title=""/>
+                </v:shape>
+                <v:shape id="Ink 86" o:spid="_x0000_s1038" type="#_x0000_t75" style="position:absolute;left:22349;top:24728;width:2963;height:770;visibility:visible;mso-wrap-style:square" o:gfxdata="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">
+                  <v:imagedata r:id="rId122" o:title=""/>
+                </v:shape>
+                <v:shape id="Ink 87" o:spid="_x0000_s1039" type="#_x0000_t75" style="position:absolute;left:1865;top:4417;width:3154;height:893;visibility:visible;mso-wrap-style:square" o:gfxdata="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">
+                  <v:imagedata r:id="rId123" o:title=""/>
+                </v:shape>
+                <v:shape id="Ink 88" o:spid="_x0000_s1040" type="#_x0000_t75" style="position:absolute;left:3010;top:4168;width:454;height:4389;visibility:visible;mso-wrap-style:square" o:gfxdata="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">
+                  <v:imagedata r:id="rId124" o:title=""/>
+                </v:shape>
+                <v:shape id="Ink 89" o:spid="_x0000_s1041" type="#_x0000_t75" style="position:absolute;left:5400;top:4168;width:2240;height:4256;visibility:visible;mso-wrap-style:square" o:gfxdata="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">
+                  <v:imagedata r:id="rId125" o:title=""/>
+                </v:shape>
+                <v:shape id="Ink 90" o:spid="_x0000_s1042" type="#_x0000_t75" style="position:absolute;left:8403;top:5655;width:1353;height:2398;visibility:visible;mso-wrap-style:square" o:gfxdata="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">
+                  <v:imagedata r:id="rId126" o:title=""/>
+                </v:shape>
+                <w10:anchorlock/>
+              </v:group>
+            </w:pict>
+          </mc:Fallback>
+        </mc:AlternateContent>
+      </w:r>
+    </w:p>
+    <w:p>
+      <w:pPr>
+        <w:rPr>
+          <w:lang w:val="en-US"/>
+        </w:rPr>
+      </w:pPr>
+      <w:r>
+        <w:rPr>
+          <w:noProof/>
+          <w:lang w:val="en-US"/>
+        </w:rPr>
+        <w:lastRenderedPageBreak/>
+        <mc:AlternateContent>
+          <mc:Choice Requires="wpi">
+            <w:drawing>
+              <wp:anchor distT="0" distB="0" distL="114300" distR="114300" simplePos="0" relativeHeight="251660288" behindDoc="0" locked="0" layoutInCell="1" allowOverlap="1" wp14:anchorId="6A4083A4" wp14:editId="1E3C8BD5">
+                <wp:simplePos x="0" y="0"/>
+                <wp:positionH relativeFrom="column">
+                  <wp:posOffset>2360235</wp:posOffset>
+                </wp:positionH>
+                <wp:positionV relativeFrom="paragraph">
+                  <wp:posOffset>473618</wp:posOffset>
+                </wp:positionV>
+                <wp:extent cx="360" cy="2160"/>
+                <wp:effectExtent l="38100" t="57150" r="57150" b="55245"/>
+                <wp:wrapNone/>
+                <wp:docPr id="143" name="Ink 143"/>
+                <wp:cNvGraphicFramePr/>
+                <a:graphic xmlns:a="http://schemas.openxmlformats.org/drawingml/2006/main">
+                  <a:graphicData uri="http://schemas.microsoft.com/office/word/2010/wordprocessingInk">
+                    <w14:contentPart bwMode="auto" r:id="rId127">
+                      <w14:nvContentPartPr>
+                        <w14:cNvContentPartPr/>
+                      </w14:nvContentPartPr>
+                      <w14:xfrm>
+                        <a:off x="0" y="0"/>
+                        <a:ext cx="360" cy="2160"/>
+                      </w14:xfrm>
+                    </w14:contentPart>
+                  </a:graphicData>
+                </a:graphic>
+              </wp:anchor>
+            </w:drawing>
+          </mc:Choice>
+          <mc:Fallback>
+            <w:pict>
+              <v:shape w14:anchorId="112E0AA6" id="Ink 143" o:spid="_x0000_s1026" type="#_x0000_t75" style="position:absolute;margin-left:185.15pt;margin-top:36.6pt;width:1.45pt;height:1.55pt;z-index:251660288;visibility:visible;mso-wrap-style:square;mso-wrap-distance-left:9pt;mso-wrap-distance-top:0;mso-wrap-distance-right:9pt;mso-wrap-distance-bottom:0;mso-position-horizontal:absolute;mso-position-horizontal-relative:text;mso-position-vertical:absolute;mso-position-vertical-relative:text" o:gfxdata="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">
+                <v:imagedata r:id="rId83" o:title=""/>
+              </v:shape>
+            </w:pict>
+          </mc:Fallback>
+        </mc:AlternateContent>
+      </w:r>
+      <w:r>
+        <w:rPr>
+          <w:noProof/>
+          <w:lang w:val="en-US"/>
+        </w:rPr>
+        <mc:AlternateContent>
+          <mc:Choice Requires="wpi">
+            <w:drawing>
+              <wp:anchor distT="0" distB="0" distL="114300" distR="114300" simplePos="0" relativeHeight="251659264" behindDoc="0" locked="0" layoutInCell="1" allowOverlap="1" wp14:anchorId="1186F142" wp14:editId="30AFC78B">
+                <wp:simplePos x="0" y="0"/>
+                <wp:positionH relativeFrom="column">
+                  <wp:posOffset>4507995</wp:posOffset>
+                </wp:positionH>
+                <wp:positionV relativeFrom="paragraph">
+                  <wp:posOffset>1070498</wp:posOffset>
+                </wp:positionV>
+                <wp:extent cx="2160" cy="360"/>
+                <wp:effectExtent l="57150" t="38100" r="55245" b="57150"/>
+                <wp:wrapNone/>
+                <wp:docPr id="142" name="Ink 142"/>
+                <wp:cNvGraphicFramePr/>
+                <a:graphic xmlns:a="http://schemas.openxmlformats.org/drawingml/2006/main">
+                  <a:graphicData uri="http://schemas.microsoft.com/office/word/2010/wordprocessingInk">
+                    <w14:contentPart bwMode="auto" r:id="rId128">
+                      <w14:nvContentPartPr>
+                        <w14:cNvContentPartPr/>
+                      </w14:nvContentPartPr>
+                      <w14:xfrm>
+                        <a:off x="0" y="0"/>
+                        <a:ext cx="2160" cy="360"/>
+                      </w14:xfrm>
+                    </w14:contentPart>
+                  </a:graphicData>
+                </a:graphic>
+              </wp:anchor>
+            </w:drawing>
+          </mc:Choice>
+          <mc:Fallback>
+            <w:pict>
+              <v:shape w14:anchorId="78F14466" id="Ink 142" o:spid="_x0000_s1026" type="#_x0000_t75" style="position:absolute;margin-left:354.25pt;margin-top:83.6pt;width:1.55pt;height:1.45pt;z-index:251659264;visibility:visible;mso-wrap-style:square;mso-wrap-distance-left:9pt;mso-wrap-distance-top:0;mso-wrap-distance-right:9pt;mso-wrap-distance-bottom:0;mso-position-horizontal:absolute;mso-position-horizontal-relative:text;mso-position-vertical:absolute;mso-position-vertical-relative:text" o:gfxdata="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">
+                <v:imagedata r:id="rId83" o:title=""/>
+              </v:shape>
+            </w:pict>
+          </mc:Fallback>
+        </mc:AlternateContent>
+      </w:r>
+      <w:r>
+        <w:rPr>
+          <w:noProof/>
+          <w:lang w:val="en-US"/>
+        </w:rPr>
+        <mc:AlternateContent>
+          <mc:Choice Requires="wpc">
+            <w:drawing>
+              <wp:inline distT="0" distB="0" distL="0" distR="0" wp14:anchorId="4348DAD9" wp14:editId="5D7C8253">
+                <wp:extent cx="5486400" cy="3200400"/>
+                <wp:effectExtent l="0" t="0" r="0" b="0"/>
+                <wp:docPr id="91" name="Canvas 91"/>
+                <wp:cNvGraphicFramePr>
+                  <a:graphicFrameLocks xmlns:a="http://schemas.openxmlformats.org/drawingml/2006/main" noChangeAspect="1"/>
+                </wp:cNvGraphicFramePr>
+                <a:graphic xmlns:a="http://schemas.openxmlformats.org/drawingml/2006/main">
+                  <a:graphicData uri="http://schemas.microsoft.com/office/word/2010/wordprocessingCanvas">
+                    <wpc:wpc>
+                      <wpc:bg>
+                        <a:solidFill>
+                          <a:prstClr val="white"/>
+                        </a:solidFill>
+                      </wpc:bg>
+                      <wpc:whole/>
+                      <w14:contentPart bwMode="auto" r:id="rId129">
+                        <w14:nvContentPartPr>
+                          <w14:cNvPr id="92" name="Ink 92"/>
+                          <w14:cNvContentPartPr/>
+                        </w14:nvContentPartPr>
+                        <w14:xfrm>
+                          <a:off x="1401203" y="239566"/>
+                          <a:ext cx="507960" cy="424080"/>
+                        </w14:xfrm>
+                      </w14:contentPart>
+                      <w14:contentPart bwMode="auto" r:id="rId130">
+                        <w14:nvContentPartPr>
+                          <w14:cNvPr id="93" name="Ink 93"/>
+                          <w14:cNvContentPartPr/>
+                        </w14:nvContentPartPr>
+                        <w14:xfrm>
+                          <a:off x="2272763" y="293926"/>
+                          <a:ext cx="430920" cy="412200"/>
+                        </w14:xfrm>
+                      </w14:contentPart>
+                      <w14:contentPart bwMode="auto" r:id="rId131">
+                        <w14:nvContentPartPr>
+                          <w14:cNvPr id="94" name="Ink 94"/>
+                          <w14:cNvContentPartPr/>
+                        </w14:nvContentPartPr>
+                        <w14:xfrm>
+                          <a:off x="1227323" y="1121566"/>
+                          <a:ext cx="127800" cy="237960"/>
+                        </w14:xfrm>
+                      </w14:contentPart>
+                      <w14:contentPart bwMode="auto" r:id="rId132">
+                        <w14:nvContentPartPr>
+                          <w14:cNvPr id="95" name="Ink 95"/>
+                          <w14:cNvContentPartPr/>
+                        </w14:nvContentPartPr>
+                        <w14:xfrm>
+                          <a:off x="1580123" y="1004926"/>
+                          <a:ext cx="23400" cy="252000"/>
+                        </w14:xfrm>
+                      </w14:contentPart>
+                      <w14:contentPart bwMode="auto" r:id="rId133">
+                        <w14:nvContentPartPr>
+                          <w14:cNvPr id="96" name="Ink 96"/>
+                          <w14:cNvContentPartPr/>
+                        </w14:nvContentPartPr>
+                        <w14:xfrm>
+                          <a:off x="1785323" y="1105366"/>
+                          <a:ext cx="38880" cy="163440"/>
+                        </w14:xfrm>
+                      </w14:contentPart>
+                      <w14:contentPart bwMode="auto" r:id="rId134">
+                        <w14:nvContentPartPr>
+                          <w14:cNvPr id="97" name="Ink 97"/>
+                          <w14:cNvContentPartPr/>
+                        </w14:nvContentPartPr>
+                        <w14:xfrm>
+                          <a:off x="1986203" y="1174486"/>
+                          <a:ext cx="218160" cy="129960"/>
+                        </w14:xfrm>
+                      </w14:contentPart>
+                      <w14:contentPart bwMode="auto" r:id="rId135">
+                        <w14:nvContentPartPr>
+                          <w14:cNvPr id="98" name="Ink 98"/>
+                          <w14:cNvContentPartPr/>
+                        </w14:nvContentPartPr>
+                        <w14:xfrm>
+                          <a:off x="2217683" y="1027606"/>
+                          <a:ext cx="149760" cy="126000"/>
+                        </w14:xfrm>
+                      </w14:contentPart>
+                      <w14:contentPart bwMode="auto" r:id="rId136">
+                        <w14:nvContentPartPr>
+                          <w14:cNvPr id="99" name="Ink 99"/>
+                          <w14:cNvContentPartPr/>
+                        </w14:nvContentPartPr>
+                        <w14:xfrm>
+                          <a:off x="2929763" y="979726"/>
+                          <a:ext cx="108360" cy="263520"/>
+                        </w14:xfrm>
+                      </w14:contentPart>
+                      <w14:contentPart bwMode="auto" r:id="rId137">
+                        <w14:nvContentPartPr>
+                          <w14:cNvPr id="100" name="Ink 100"/>
+                          <w14:cNvContentPartPr/>
+                        </w14:nvContentPartPr>
+                        <w14:xfrm>
+                          <a:off x="2804123" y="1047046"/>
+                          <a:ext cx="256680" cy="48960"/>
+                        </w14:xfrm>
+                      </w14:contentPart>
+                      <w14:contentPart bwMode="auto" r:id="rId138">
+                        <w14:nvContentPartPr>
+                          <w14:cNvPr id="101" name="Ink 101"/>
+                          <w14:cNvContentPartPr/>
+                        </w14:nvContentPartPr>
+                        <w14:xfrm>
+                          <a:off x="3334403" y="1154326"/>
+                          <a:ext cx="3240" cy="33840"/>
+                        </w14:xfrm>
+                      </w14:contentPart>
+                      <w14:contentPart bwMode="auto" r:id="rId139">
+                        <w14:nvContentPartPr>
+                          <w14:cNvPr id="102" name="Ink 102"/>
+                          <w14:cNvContentPartPr/>
+                        </w14:nvContentPartPr>
+                        <w14:xfrm>
+                          <a:off x="3428363" y="957766"/>
+                          <a:ext cx="360" cy="360"/>
+                        </w14:xfrm>
+                      </w14:contentPart>
+                      <w14:contentPart bwMode="auto" r:id="rId140">
+                        <w14:nvContentPartPr>
+                          <w14:cNvPr id="103" name="Ink 103"/>
+                          <w14:cNvContentPartPr/>
+                        </w14:nvContentPartPr>
+                        <w14:xfrm>
+                          <a:off x="3500363" y="1051366"/>
+                          <a:ext cx="342000" cy="177480"/>
+                        </w14:xfrm>
+                      </w14:contentPart>
+                      <w14:contentPart bwMode="auto" r:id="rId141">
+                        <w14:nvContentPartPr>
+                          <w14:cNvPr id="104" name="Ink 104"/>
+                          <w14:cNvContentPartPr/>
+                        </w14:nvContentPartPr>
+                        <w14:xfrm>
+                          <a:off x="4000403" y="1012126"/>
+                          <a:ext cx="279360" cy="183240"/>
+                        </w14:xfrm>
+                      </w14:contentPart>
+                      <w14:contentPart bwMode="auto" r:id="rId142">
+                        <w14:nvContentPartPr>
+                          <w14:cNvPr id="105" name="Ink 105"/>
+                          <w14:cNvContentPartPr/>
+                        </w14:nvContentPartPr>
+                        <w14:xfrm>
+                          <a:off x="4424843" y="986206"/>
+                          <a:ext cx="41760" cy="241920"/>
+                        </w14:xfrm>
+                      </w14:contentPart>
+                      <w14:contentPart bwMode="auto" r:id="rId143">
+                        <w14:nvContentPartPr>
+                          <w14:cNvPr id="106" name="Ink 106"/>
+                          <w14:cNvContentPartPr/>
+                        </w14:nvContentPartPr>
+                        <w14:xfrm>
+                          <a:off x="1736363" y="1740766"/>
+                          <a:ext cx="91440" cy="234360"/>
+                        </w14:xfrm>
+                      </w14:contentPart>
+                      <w14:contentPart bwMode="auto" r:id="rId144">
+                        <w14:nvContentPartPr>
+                          <w14:cNvPr id="107" name="Ink 107"/>
+                          <w14:cNvContentPartPr/>
+                        </w14:nvContentPartPr>
+                        <w14:xfrm>
+                          <a:off x="1920683" y="1879006"/>
+                          <a:ext cx="240120" cy="133920"/>
+                        </w14:xfrm>
+                      </w14:contentPart>
+                      <w14:contentPart bwMode="auto" r:id="rId145">
+                        <w14:nvContentPartPr>
+                          <w14:cNvPr id="108" name="Ink 108"/>
+                          <w14:cNvContentPartPr/>
+                        </w14:nvContentPartPr>
+                        <w14:xfrm>
+                          <a:off x="2272403" y="1610446"/>
+                          <a:ext cx="122400" cy="409680"/>
+                        </w14:xfrm>
+                      </w14:contentPart>
+                      <w14:contentPart bwMode="auto" r:id="rId146">
+                        <w14:nvContentPartPr>
+                          <w14:cNvPr id="109" name="Ink 109"/>
+                          <w14:cNvContentPartPr/>
+                        </w14:nvContentPartPr>
+                        <w14:xfrm>
+                          <a:off x="2628083" y="2038126"/>
+                          <a:ext cx="2520" cy="1440"/>
+                        </w14:xfrm>
+                      </w14:contentPart>
+                      <w14:contentPart bwMode="auto" r:id="rId147">
+                        <w14:nvContentPartPr>
+                          <w14:cNvPr id="110" name="Ink 110"/>
+                          <w14:cNvContentPartPr/>
+                        </w14:nvContentPartPr>
+                        <w14:xfrm>
+                          <a:off x="1828523" y="2812846"/>
+                          <a:ext cx="29520" cy="22680"/>
+                        </w14:xfrm>
+                      </w14:contentPart>
+                      <w14:contentPart bwMode="auto" r:id="rId148">
+                        <w14:nvContentPartPr>
+                          <w14:cNvPr id="111" name="Ink 111"/>
+                          <w14:cNvContentPartPr/>
+                        </w14:nvContentPartPr>
+                        <w14:xfrm>
+                          <a:off x="2521163" y="2578486"/>
+                          <a:ext cx="17640" cy="21960"/>
+                        </w14:xfrm>
+                      </w14:contentPart>
+                      <w14:contentPart bwMode="auto" r:id="rId149">
+                        <w14:nvContentPartPr>
+                          <w14:cNvPr id="112" name="Ink 112"/>
+                          <w14:cNvContentPartPr/>
+                        </w14:nvContentPartPr>
+                        <w14:xfrm>
+                          <a:off x="2916443" y="2663446"/>
+                          <a:ext cx="360" cy="360"/>
+                        </w14:xfrm>
+                      </w14:contentPart>
+                    </wpc:wpc>
+                  </a:graphicData>
+                </a:graphic>
+              </wp:inline>
+            </w:drawing>
+          </mc:Choice>
+          <mc:Fallback>
+            <w:pict>
+              <v:group w14:anchorId="0DEB24FD" id="Canvas 91" o:spid="_x0000_s1026" editas="canvas" style="width:6in;height:252pt;mso-position-horizontal-relative:char;mso-position-vertical-relative:line" coordsize="54864,32004" o:gfxdata="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">
+                <v:shape id="_x0000_s1027" type="#_x0000_t75" style="position:absolute;width:54864;height:32004;visibility:visible;mso-wrap-style:square" filled="t">
+                  <v:fill o:detectmouseclick="t"/>
+                  <v:path o:connecttype="none"/>
+                </v:shape>
+                <v:shape id="Ink 92" o:spid="_x0000_s1028" type="#_x0000_t75" style="position:absolute;left:13925;top:2309;width:5256;height:4417;visibility:visible;mso-wrap-style:square" o:gfxdata="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">
+                  <v:imagedata r:id="rId150" o:title=""/>
+                </v:shape>
+                <v:shape id="Ink 93" o:spid="_x0000_s1029" type="#_x0000_t75" style="position:absolute;left:22641;top:2849;width:4485;height:4298;visibility:visible;mso-wrap-style:square" o:gfxdata="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">
+                  <v:imagedata r:id="rId151" o:title=""/>
+                </v:shape>
+                <v:shape id="Ink 94" o:spid="_x0000_s1030" type="#_x0000_t75" style="position:absolute;left:12186;top:11129;width:1455;height:2556;visibility:visible;mso-wrap-style:square" o:gfxdata="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">
+                  <v:imagedata r:id="rId152" o:title=""/>
+                </v:shape>
+                <v:shape id="Ink 95" o:spid="_x0000_s1031" type="#_x0000_t75" style="position:absolute;left:15714;top:9962;width:411;height:2697;visibility:visible;mso-wrap-style:square" o:gfxdata="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">
+                  <v:imagedata r:id="rId153" o:title=""/>
+                </v:shape>
+                <v:shape id="Ink 96" o:spid="_x0000_s1032" type="#_x0000_t75" style="position:absolute;left:17766;top:10967;width:566;height:1811;visibility:visible;mso-wrap-style:square" o:gfxdata="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">
+                  <v:imagedata r:id="rId154" o:title=""/>
+                </v:shape>
+                <v:shape id="Ink 97" o:spid="_x0000_s1033" type="#_x0000_t75" style="position:absolute;left:19775;top:11654;width:2358;height:1476;visibility:visible;mso-wrap-style:square" o:gfxdata="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">
+                  <v:imagedata r:id="rId155" o:title=""/>
+                </v:shape>
+                <v:shape id="Ink 98" o:spid="_x0000_s1034" type="#_x0000_t75" style="position:absolute;left:22086;top:10189;width:1674;height:1437;visibility:visible;mso-wrap-style:square" o:gfxdata="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">
+                  <v:imagedata r:id="rId156" o:title=""/>
+                </v:shape>
+                <v:shape id="Ink 99" o:spid="_x0000_s1035" type="#_x0000_t75" style="position:absolute;left:29207;top:9710;width:1260;height:2812;visibility:visible;mso-wrap-style:square" o:gfxdata="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">
+                  <v:imagedata r:id="rId157" o:title=""/>
+                </v:shape>
+                <v:shape id="Ink 100" o:spid="_x0000_s1036" type="#_x0000_t75" style="position:absolute;left:27951;top:10380;width:2743;height:666;visibility:visible;mso-wrap-style:square" o:gfxdata="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">
+                  <v:imagedata r:id="rId158" o:title=""/>
+                </v:shape>
+                <v:shape id="Ink 101" o:spid="_x0000_s1037" type="#_x0000_t75" style="position:absolute;left:33257;top:11456;width:209;height:515;visibility:visible;mso-wrap-style:square" o:gfxdata="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">
+                  <v:imagedata r:id="rId159" o:title=""/>
+                </v:shape>
+                <v:shape id="Ink 102" o:spid="_x0000_s1038" type="#_x0000_t75" style="position:absolute;left:34197;top:9491;width:180;height:180;visibility:visible;mso-wrap-style:square" o:gfxdata="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">
+                  <v:imagedata r:id="rId83" o:title=""/>
+                </v:shape>
+                <v:shape id="Ink 103" o:spid="_x0000_s1039" type="#_x0000_t75" style="position:absolute;left:34917;top:10427;width:3596;height:1951;visibility:visible;mso-wrap-style:square" o:gfxdata="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">
+                  <v:imagedata r:id="rId160" o:title=""/>
+                </v:shape>
+                <v:shape id="Ink 104" o:spid="_x0000_s1040" type="#_x0000_t75" style="position:absolute;left:39914;top:10031;width:2970;height:2009;visibility:visible;mso-wrap-style:square" o:gfxdata="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">
+                  <v:imagedata r:id="rId161" o:title=""/>
+                </v:shape>
+                <v:shape id="Ink 105" o:spid="_x0000_s1041" type="#_x0000_t75" style="position:absolute;left:44158;top:9775;width:594;height:2596;visibility:visible;mso-wrap-style:square" o:gfxdata="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">
+                  <v:imagedata r:id="rId162" o:title=""/>
+                </v:shape>
+                <v:shape id="Ink 106" o:spid="_x0000_s1042" type="#_x0000_t75" style="position:absolute;left:17277;top:17317;width:1091;height:2520;visibility:visible;mso-wrap-style:square" o:gfxdata="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">
+                  <v:imagedata r:id="rId163" o:title=""/>
+                </v:shape>
+                <v:shape id="Ink 107" o:spid="_x0000_s1043" type="#_x0000_t75" style="position:absolute;left:19120;top:18700;width:2578;height:1515;visibility:visible;mso-wrap-style:square" o:gfxdata="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">
+                  <v:imagedata r:id="rId164" o:title=""/>
+                </v:shape>
+                <v:shape id="Ink 108" o:spid="_x0000_s1044" type="#_x0000_t75" style="position:absolute;left:22634;top:16018;width:1400;height:4273;visibility:visible;mso-wrap-style:square" o:gfxdata="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">
+                  <v:imagedata r:id="rId165" o:title=""/>
+                </v:shape>
+                <v:shape id="Ink 109" o:spid="_x0000_s1045" type="#_x0000_t75" style="position:absolute;left:26194;top:20294;width:202;height:191;visibility:visible;mso-wrap-style:square" o:gfxdata="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">
+                  <v:imagedata r:id="rId83" o:title=""/>
+                </v:shape>
+                <v:shape id="Ink 110" o:spid="_x0000_s1046" type="#_x0000_t75" style="position:absolute;left:18195;top:28038;width:471;height:403;visibility:visible;mso-wrap-style:square" o:gfxdata="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">
+                  <v:imagedata r:id="rId166" o:title=""/>
+                </v:shape>
+                <v:shape id="Ink 111" o:spid="_x0000_s1047" type="#_x0000_t75" style="position:absolute;left:25121;top:25694;width:353;height:396;visibility:visible;mso-wrap-style:square" o:gfxdata="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">
+                  <v:imagedata r:id="rId167" o:title=""/>
+                </v:shape>
+                <v:shape id="Ink 112" o:spid="_x0000_s1048" type="#_x0000_t75" style="position:absolute;left:29074;top:26548;width:180;height:180;visibility:visible;mso-wrap-style:square" o:gfxdata="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">
+                  <v:imagedata r:id="rId83" o:title=""/>
+                </v:shape>
+                <w10:anchorlock/>
+              </v:group>
+            </w:pict>
+          </mc:Fallback>
+        </mc:AlternateContent>
+      </w:r>
+    </w:p>
+    <w:p>
+      <w:pPr>
+        <w:rPr>
+          <w:lang w:val="en-US"/>
+        </w:rPr>
+      </w:pPr>
+      <w:r>
+        <w:rPr>
+          <w:noProof/>
+          <w:lang w:val="en-US"/>
+        </w:rPr>
+        <mc:AlternateContent>
+          <mc:Choice Requires="wpc">
+            <w:drawing>
+              <wp:inline distT="0" distB="0" distL="0" distR="0" wp14:anchorId="501A7AB4" wp14:editId="11BFA7B8">
+                <wp:extent cx="5486400" cy="3200400"/>
+                <wp:effectExtent l="0" t="0" r="0" b="0"/>
+                <wp:docPr id="113" name="Canvas 113"/>
+                <wp:cNvGraphicFramePr>
+                  <a:graphicFrameLocks xmlns:a="http://schemas.openxmlformats.org/drawingml/2006/main" noChangeAspect="1"/>
+                </wp:cNvGraphicFramePr>
+                <a:graphic xmlns:a="http://schemas.openxmlformats.org/drawingml/2006/main">
+                  <a:graphicData uri="http://schemas.microsoft.com/office/word/2010/wordprocessingCanvas">
+                    <wpc:wpc>
+                      <wpc:bg>
+                        <a:solidFill>
+                          <a:prstClr val="white"/>
+                        </a:solidFill>
+                      </wpc:bg>
+                      <wpc:whole/>
+                      <w14:contentPart bwMode="auto" r:id="rId168">
+                        <w14:nvContentPartPr>
+                          <w14:cNvPr id="114" name="Ink 114"/>
+                          <w14:cNvContentPartPr/>
+                        </w14:nvContentPartPr>
+                        <w14:xfrm>
+                          <a:off x="537923" y="201434"/>
+                          <a:ext cx="293040" cy="495360"/>
+                        </w14:xfrm>
+                      </w14:contentPart>
+                      <w14:contentPart bwMode="auto" r:id="rId169">
+                        <w14:nvContentPartPr>
+                          <w14:cNvPr id="115" name="Ink 115"/>
+                          <w14:cNvContentPartPr/>
+                        </w14:nvContentPartPr>
+                        <w14:xfrm>
+                          <a:off x="1033283" y="301154"/>
+                          <a:ext cx="156600" cy="191520"/>
+                        </w14:xfrm>
+                      </w14:contentPart>
+                      <w14:contentPart bwMode="auto" r:id="rId170">
+                        <w14:nvContentPartPr>
+                          <w14:cNvPr id="116" name="Ink 116"/>
+                          <w14:cNvContentPartPr/>
+                        </w14:nvContentPartPr>
+                        <w14:xfrm>
+                          <a:off x="1415243" y="231314"/>
+                          <a:ext cx="87840" cy="322200"/>
+                        </w14:xfrm>
+                      </w14:contentPart>
+                      <w14:contentPart bwMode="auto" r:id="rId171">
+                        <w14:nvContentPartPr>
+                          <w14:cNvPr id="117" name="Ink 117"/>
+                          <w14:cNvContentPartPr/>
+                        </w14:nvContentPartPr>
+                        <w14:xfrm>
+                          <a:off x="1653203" y="262634"/>
+                          <a:ext cx="187200" cy="423360"/>
+                        </w14:xfrm>
+                      </w14:contentPart>
+                      <w14:contentPart bwMode="auto" r:id="rId172">
+                        <w14:nvContentPartPr>
+                          <w14:cNvPr id="118" name="Ink 118"/>
+                          <w14:cNvContentPartPr/>
+                        </w14:nvContentPartPr>
+                        <w14:xfrm>
+                          <a:off x="1586603" y="424994"/>
+                          <a:ext cx="212040" cy="7920"/>
+                        </w14:xfrm>
+                      </w14:contentPart>
+                      <w14:contentPart bwMode="auto" r:id="rId173">
+                        <w14:nvContentPartPr>
+                          <w14:cNvPr id="119" name="Ink 119"/>
+                          <w14:cNvContentPartPr/>
+                        </w14:nvContentPartPr>
+                        <w14:xfrm>
+                          <a:off x="1998443" y="419594"/>
+                          <a:ext cx="6840" cy="213480"/>
+                        </w14:xfrm>
+                      </w14:contentPart>
+                      <w14:contentPart bwMode="auto" r:id="rId174">
+                        <w14:nvContentPartPr>
+                          <w14:cNvPr id="120" name="Ink 120"/>
+                          <w14:cNvContentPartPr/>
+                        </w14:nvContentPartPr>
+                        <w14:xfrm>
+                          <a:off x="1289603" y="878234"/>
+                          <a:ext cx="185040" cy="348480"/>
+                        </w14:xfrm>
+                      </w14:contentPart>
+                      <w14:contentPart bwMode="auto" r:id="rId175">
+                        <w14:nvContentPartPr>
+                          <w14:cNvPr id="121" name="Ink 121"/>
+                          <w14:cNvContentPartPr/>
+                        </w14:nvContentPartPr>
+                        <w14:xfrm>
+                          <a:off x="1578323" y="1027274"/>
+                          <a:ext cx="119880" cy="199440"/>
+                        </w14:xfrm>
+                      </w14:contentPart>
+                      <w14:contentPart bwMode="auto" r:id="rId176">
+                        <w14:nvContentPartPr>
+                          <w14:cNvPr id="122" name="Ink 122"/>
+                          <w14:cNvContentPartPr/>
+                        </w14:nvContentPartPr>
+                        <w14:xfrm>
+                          <a:off x="1918523" y="1001714"/>
+                          <a:ext cx="113040" cy="243360"/>
+                        </w14:xfrm>
+                      </w14:contentPart>
+                      <w14:contentPart bwMode="auto" r:id="rId177">
+                        <w14:nvContentPartPr>
+                          <w14:cNvPr id="123" name="Ink 123"/>
+                          <w14:cNvContentPartPr/>
+                        </w14:nvContentPartPr>
+                        <w14:xfrm>
+                          <a:off x="1822403" y="1030874"/>
+                          <a:ext cx="620280" cy="140400"/>
+                        </w14:xfrm>
+                      </w14:contentPart>
+                      <w14:contentPart bwMode="auto" r:id="rId178">
+                        <w14:nvContentPartPr>
+                          <w14:cNvPr id="124" name="Ink 124"/>
+                          <w14:cNvContentPartPr/>
+                        </w14:nvContentPartPr>
+                        <w14:xfrm>
+                          <a:off x="2512883" y="1044554"/>
+                          <a:ext cx="268200" cy="124920"/>
+                        </w14:xfrm>
+                      </w14:contentPart>
+                      <w14:contentPart bwMode="auto" r:id="rId179">
+                        <w14:nvContentPartPr>
+                          <w14:cNvPr id="125" name="Ink 125"/>
+                          <w14:cNvContentPartPr/>
+                        </w14:nvContentPartPr>
+                        <w14:xfrm>
+                          <a:off x="2879363" y="984074"/>
+                          <a:ext cx="52560" cy="146880"/>
+                        </w14:xfrm>
+                      </w14:contentPart>
+                      <w14:contentPart bwMode="auto" r:id="rId180">
+                        <w14:nvContentPartPr>
+                          <w14:cNvPr id="126" name="Ink 126"/>
+                          <w14:cNvContentPartPr/>
+                        </w14:nvContentPartPr>
+                        <w14:xfrm>
+                          <a:off x="3075563" y="941234"/>
+                          <a:ext cx="110160" cy="225360"/>
+                        </w14:xfrm>
+                      </w14:contentPart>
+                      <w14:contentPart bwMode="auto" r:id="rId181">
+                        <w14:nvContentPartPr>
+                          <w14:cNvPr id="127" name="Ink 127"/>
+                          <w14:cNvContentPartPr/>
+                        </w14:nvContentPartPr>
+                        <w14:xfrm>
+                          <a:off x="1344323" y="1430114"/>
+                          <a:ext cx="267120" cy="36720"/>
+                        </w14:xfrm>
+                      </w14:contentPart>
+                      <w14:contentPart bwMode="auto" r:id="rId182">
+                        <w14:nvContentPartPr>
+                          <w14:cNvPr id="128" name="Ink 128"/>
+                          <w14:cNvContentPartPr/>
+                        </w14:nvContentPartPr>
+                        <w14:xfrm>
+                          <a:off x="1575803" y="1370714"/>
+                          <a:ext cx="29880" cy="215640"/>
+                        </w14:xfrm>
+                      </w14:contentPart>
+                      <w14:contentPart bwMode="auto" r:id="rId183">
+                        <w14:nvContentPartPr>
+                          <w14:cNvPr id="129" name="Ink 129"/>
+                          <w14:cNvContentPartPr/>
+                        </w14:nvContentPartPr>
+                        <w14:xfrm>
+                          <a:off x="1860923" y="1432634"/>
+                          <a:ext cx="205560" cy="289440"/>
+                        </w14:xfrm>
+                      </w14:contentPart>
+                      <w14:contentPart bwMode="auto" r:id="rId184">
+                        <w14:nvContentPartPr>
+                          <w14:cNvPr id="130" name="Ink 130"/>
+                          <w14:cNvContentPartPr/>
+                        </w14:nvContentPartPr>
+                        <w14:xfrm>
+                          <a:off x="2188523" y="1436234"/>
+                          <a:ext cx="151200" cy="221400"/>
+                        </w14:xfrm>
+                      </w14:contentPart>
+                      <w14:contentPart bwMode="auto" r:id="rId185">
+                        <w14:nvContentPartPr>
+                          <w14:cNvPr id="131" name="Ink 131"/>
+                          <w14:cNvContentPartPr/>
+                        </w14:nvContentPartPr>
+                        <w14:xfrm>
+                          <a:off x="2202563" y="1503914"/>
+                          <a:ext cx="140040" cy="18360"/>
+                        </w14:xfrm>
+                      </w14:contentPart>
+                      <w14:contentPart bwMode="auto" r:id="rId186">
+                        <w14:nvContentPartPr>
+                          <w14:cNvPr id="132" name="Ink 132"/>
+                          <w14:cNvContentPartPr/>
+                        </w14:nvContentPartPr>
+                        <w14:xfrm>
+                          <a:off x="2570483" y="1626674"/>
+                          <a:ext cx="15840" cy="11520"/>
+                        </w14:xfrm>
+                      </w14:contentPart>
+                      <w14:contentPart bwMode="auto" r:id="rId187">
+                        <w14:nvContentPartPr>
+                          <w14:cNvPr id="133" name="Ink 133"/>
+                          <w14:cNvContentPartPr/>
+                        </w14:nvContentPartPr>
+                        <w14:xfrm>
+                          <a:off x="2828243" y="1602914"/>
+                          <a:ext cx="142200" cy="34560"/>
+                        </w14:xfrm>
+                      </w14:contentPart>
+                      <w14:contentPart bwMode="auto" r:id="rId188">
+                        <w14:nvContentPartPr>
+                          <w14:cNvPr id="134" name="Ink 134"/>
+                          <w14:cNvContentPartPr/>
+                        </w14:nvContentPartPr>
+                        <w14:xfrm>
+                          <a:off x="1187363" y="2300234"/>
+                          <a:ext cx="7200" cy="19800"/>
+                        </w14:xfrm>
+                      </w14:contentPart>
+                      <w14:contentPart bwMode="auto" r:id="rId189">
+                        <w14:nvContentPartPr>
+                          <w14:cNvPr id="135" name="Ink 135"/>
+                          <w14:cNvContentPartPr/>
+                        </w14:nvContentPartPr>
+                        <w14:xfrm>
+                          <a:off x="1556363" y="2256314"/>
+                          <a:ext cx="23040" cy="23040"/>
+                        </w14:xfrm>
+                      </w14:contentPart>
+                      <w14:contentPart bwMode="auto" r:id="rId190">
+                        <w14:nvContentPartPr>
+                          <w14:cNvPr id="136" name="Ink 136"/>
+                          <w14:cNvContentPartPr/>
+                        </w14:nvContentPartPr>
+                        <w14:xfrm>
+                          <a:off x="2173043" y="2107274"/>
+                          <a:ext cx="8640" cy="4680"/>
+                        </w14:xfrm>
+                      </w14:contentPart>
+                      <w14:contentPart bwMode="auto" r:id="rId191">
+                        <w14:nvContentPartPr>
+                          <w14:cNvPr id="137" name="Ink 137"/>
+                          <w14:cNvContentPartPr/>
+                        </w14:nvContentPartPr>
+                        <w14:xfrm>
+                          <a:off x="1326683" y="2591474"/>
+                          <a:ext cx="211320" cy="382320"/>
+                        </w14:xfrm>
+                      </w14:contentPart>
+                      <w14:contentPart bwMode="auto" r:id="rId192">
+                        <w14:nvContentPartPr>
+                          <w14:cNvPr id="138" name="Ink 138"/>
+                          <w14:cNvContentPartPr/>
+                        </w14:nvContentPartPr>
+                        <w14:xfrm>
+                          <a:off x="1716923" y="2672474"/>
+                          <a:ext cx="193320" cy="216720"/>
+                        </w14:xfrm>
+                      </w14:contentPart>
+                      <w14:contentPart bwMode="auto" r:id="rId193">
+                        <w14:nvContentPartPr>
+                          <w14:cNvPr id="139" name="Ink 139"/>
+                          <w14:cNvContentPartPr/>
+                        </w14:nvContentPartPr>
+                        <w14:xfrm>
+                          <a:off x="2001683" y="2708474"/>
+                          <a:ext cx="326160" cy="167760"/>
+                        </w14:xfrm>
+                      </w14:contentPart>
+                      <w14:contentPart bwMode="auto" r:id="rId194">
+                        <w14:nvContentPartPr>
+                          <w14:cNvPr id="140" name="Ink 140"/>
+                          <w14:cNvContentPartPr/>
+                        </w14:nvContentPartPr>
+                        <w14:xfrm>
+                          <a:off x="2499923" y="2536034"/>
+                          <a:ext cx="108720" cy="344880"/>
+                        </w14:xfrm>
+                      </w14:contentPart>
+                      <w14:contentPart bwMode="auto" r:id="rId195">
+                        <w14:nvContentPartPr>
+                          <w14:cNvPr id="141" name="Ink 141"/>
+                          <w14:cNvContentPartPr/>
+                        </w14:nvContentPartPr>
+                        <w14:xfrm>
+                          <a:off x="1160363" y="2429834"/>
+                          <a:ext cx="1731240" cy="653400"/>
+                        </w14:xfrm>
+                      </w14:contentPart>
+                    </wpc:wpc>
+                  </a:graphicData>
+                </a:graphic>
+              </wp:inline>
+            </w:drawing>
+          </mc:Choice>
+          <mc:Fallback>
+            <w:pict>
+              <v:group w14:anchorId="522E1900" id="Canvas 113" o:spid="_x0000_s1026" editas="canvas" style="width:6in;height:252pt;mso-position-horizontal-relative:char;mso-position-vertical-relative:line" coordsize="54864,32004" o:gfxdata="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">
+                <v:shape id="_x0000_s1027" type="#_x0000_t75" style="position:absolute;width:54864;height:32004;visibility:visible;mso-wrap-style:square" filled="t">
+                  <v:fill o:detectmouseclick="t"/>
+                  <v:path o:connecttype="none"/>
+                </v:shape>
+                <v:shape id="Ink 114" o:spid="_x0000_s1028" type="#_x0000_t75" style="position:absolute;left:5289;top:1924;width:3107;height:5130;visibility:visible;mso-wrap-style:square" o:gfxdata="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">
+                  <v:imagedata r:id="rId196" o:title=""/>
+                </v:shape>
+                <v:shape id="Ink 115" o:spid="_x0000_s1029" type="#_x0000_t75" style="position:absolute;left:10246;top:2921;width:1742;height:2092;visibility:visible;mso-wrap-style:square" o:gfxdata="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">
+                  <v:imagedata r:id="rId197" o:title=""/>
+                </v:shape>
+                <v:shape id="Ink 116" o:spid="_x0000_s1030" type="#_x0000_t75" style="position:absolute;left:14066;top:2223;width:1054;height:3398;visibility:visible;mso-wrap-style:square" o:gfxdata="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">
+                  <v:imagedata r:id="rId198" o:title=""/>
+                </v:shape>
+                <v:shape id="Ink 117" o:spid="_x0000_s1031" type="#_x0000_t75" style="position:absolute;left:16445;top:2536;width:2049;height:4410;visibility:visible;mso-wrap-style:square" o:gfxdata="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">
+                  <v:imagedata r:id="rId199" o:title=""/>
+                </v:shape>
+                <v:shape id="Ink 118" o:spid="_x0000_s1032" type="#_x0000_t75" style="position:absolute;left:15779;top:4163;width:2297;height:256;visibility:visible;mso-wrap-style:square" o:gfxdata="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">
+                  <v:imagedata r:id="rId200" o:title=""/>
+                </v:shape>
+                <v:shape id="Ink 119" o:spid="_x0000_s1033" type="#_x0000_t75" style="position:absolute;left:19898;top:4109;width:244;height:2311;visibility:visible;mso-wrap-style:square" o:gfxdata="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">
+                  <v:imagedata r:id="rId201" o:title=""/>
+                </v:shape>
+                <v:shape id="Ink 120" o:spid="_x0000_s1034" type="#_x0000_t75" style="position:absolute;left:12809;top:8692;width:2027;height:3661;visibility:visible;mso-wrap-style:square" o:gfxdata="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">
+                  <v:imagedata r:id="rId202" o:title=""/>
+                </v:shape>
+                <v:shape id="Ink 121" o:spid="_x0000_s1035" type="#_x0000_t75" style="position:absolute;left:15693;top:10186;width:1375;height:2171;visibility:visible;mso-wrap-style:square" o:gfxdata="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">
+                  <v:imagedata r:id="rId203" o:title=""/>
+                </v:shape>
+                <v:shape id="Ink 122" o:spid="_x0000_s1036" type="#_x0000_t75" style="position:absolute;left:19098;top:9927;width:1307;height:2610;visibility:visible;mso-wrap-style:square" o:gfxdata="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">
+                  <v:imagedata r:id="rId204" o:title=""/>
+                </v:shape>
+                <v:shape id="Ink 123" o:spid="_x0000_s1037" type="#_x0000_t75" style="position:absolute;left:18137;top:10218;width:6379;height:1581;visibility:visible;mso-wrap-style:square" o:gfxdata="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">
+                  <v:imagedata r:id="rId205" o:title=""/>
+                </v:shape>
+                <v:shape id="Ink 124" o:spid="_x0000_s1038" type="#_x0000_t75" style="position:absolute;left:25038;top:10359;width:2859;height:1425;visibility:visible;mso-wrap-style:square" o:gfxdata="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">
+                  <v:imagedata r:id="rId206" o:title=""/>
+                </v:shape>
+                <v:shape id="Ink 125" o:spid="_x0000_s1039" type="#_x0000_t75" style="position:absolute;left:28707;top:9754;width:702;height:1645;visibility:visible;mso-wrap-style:square" o:gfxdata="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">
+                  <v:imagedata r:id="rId207" o:title=""/>
+                </v:shape>
+                <v:shape id="Ink 126" o:spid="_x0000_s1040" type="#_x0000_t75" style="position:absolute;left:30669;top:9322;width:1278;height:2430;visibility:visible;mso-wrap-style:square" o:gfxdata="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">
+                  <v:imagedata r:id="rId208" o:title=""/>
+                </v:shape>
+                <v:shape id="Ink 127" o:spid="_x0000_s1041" type="#_x0000_t75" style="position:absolute;left:13356;top:14214;width:2848;height:544;visibility:visible;mso-wrap-style:square" o:gfxdata="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">
+                  <v:imagedata r:id="rId209" o:title=""/>
+                </v:shape>
+                <v:shape id="Ink 128" o:spid="_x0000_s1042" type="#_x0000_t75" style="position:absolute;left:15671;top:13617;width:475;height:2332;visibility:visible;mso-wrap-style:square" o:gfxdata="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">
+                  <v:imagedata r:id="rId210" o:title=""/>
+                </v:shape>
+                <v:shape id="Ink 129" o:spid="_x0000_s1043" type="#_x0000_t75" style="position:absolute;left:18522;top:14236;width:2232;height:3071;visibility:visible;mso-wrap-style:square" o:gfxdata="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">
+                  <v:imagedata r:id="rId211" o:title=""/>
+                </v:shape>
+                <v:shape id="Ink 130" o:spid="_x0000_s1044" type="#_x0000_t75" style="position:absolute;left:21795;top:14272;width:1688;height:2390;visibility:visible;mso-wrap-style:square" o:gfxdata="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">
+                  <v:imagedata r:id="rId212" o:title=""/>
+                </v:shape>
+                <v:shape id="Ink 131" o:spid="_x0000_s1045" type="#_x0000_t75" style="position:absolute;left:21935;top:14949;width:1577;height:360;visibility:visible;mso-wrap-style:square" o:gfxdata="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">
+                  <v:imagedata r:id="rId213" o:title=""/>
+                </v:shape>
+                <v:shape id="Ink 132" o:spid="_x0000_s1046" type="#_x0000_t75" style="position:absolute;left:25614;top:16180;width:335;height:291;visibility:visible;mso-wrap-style:square" o:gfxdata="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">
+                  <v:imagedata r:id="rId214" o:title=""/>
+                </v:shape>
+                <v:shape id="Ink 133" o:spid="_x0000_s1047" type="#_x0000_t75" style="position:absolute;left:28192;top:15939;width:1598;height:522;visibility:visible;mso-wrap-style:square" o:gfxdata="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">
+                  <v:imagedata r:id="rId215" o:title=""/>
+                </v:shape>
+                <v:shape id="Ink 134" o:spid="_x0000_s1048" type="#_x0000_t75" style="position:absolute;left:11783;top:22915;width:249;height:375;visibility:visible;mso-wrap-style:square" o:gfxdata="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">
+                  <v:imagedata r:id="rId216" o:title=""/>
+                </v:shape>
+                <v:shape id="Ink 135" o:spid="_x0000_s1049" type="#_x0000_t75" style="position:absolute;left:15473;top:22476;width:407;height:407;visibility:visible;mso-wrap-style:square" o:gfxdata="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">
+                  <v:imagedata r:id="rId217" o:title=""/>
+                </v:shape>
+                <v:shape id="Ink 136" o:spid="_x0000_s1050" type="#_x0000_t75" style="position:absolute;left:21644;top:20982;width:262;height:223;visibility:visible;mso-wrap-style:square" o:gfxdata="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">
+                  <v:imagedata r:id="rId218" o:title=""/>
+                </v:shape>
+                <v:shape id="Ink 137" o:spid="_x0000_s1051" type="#_x0000_t75" style="position:absolute;left:13180;top:25828;width:2290;height:3999;visibility:visible;mso-wrap-style:square" o:gfxdata="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">
+                  <v:imagedata r:id="rId219" o:title=""/>
+                </v:shape>
+                <v:shape id="Ink 138" o:spid="_x0000_s1052" type="#_x0000_t75" style="position:absolute;left:17079;top:26634;width:2109;height:2344;visibility:visible;mso-wrap-style:square" o:gfxdata="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">
+                  <v:imagedata r:id="rId220" o:title=""/>
+                </v:shape>
+                <v:shape id="Ink 139" o:spid="_x0000_s1053" type="#_x0000_t75" style="position:absolute;left:19930;top:26998;width:3438;height:1854;visibility:visible;mso-wrap-style:square" o:gfxdata="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">
+                  <v:imagedata r:id="rId221" o:title=""/>
+                </v:shape>
+                <v:shape id="Ink 140" o:spid="_x0000_s1054" type="#_x0000_t75" style="position:absolute;left:24912;top:25270;width:1264;height:3625;visibility:visible;mso-wrap-style:square" o:gfxdata="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">
+                  <v:imagedata r:id="rId222" o:title=""/>
+                </v:shape>
+                <v:shape id="Ink 141" o:spid="_x0000_s1055" type="#_x0000_t75" style="position:absolute;left:11517;top:24211;width:17489;height:6711;visibility:visible;mso-wrap-style:square" o:gfxdata="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">
+                  <v:imagedata r:id="rId223" o:title=""/>
+                </v:shape>
+                <w10:anchorlock/>
+              </v:group>
+            </w:pict>
+          </mc:Fallback>
+        </mc:AlternateContent>
+      </w:r>
+    </w:p>
     <w:p>
       <w:pPr>
         <w:rPr>
@@ -11554,6 +13410,3043 @@
 </w:styles>
 </file>
 
+<file path=word/ink/ink1.xml><?xml version="1.0" encoding="utf-8"?>
+<inkml:ink xmlns:inkml="http://www.w3.org/2003/InkML">
+  <inkml:definitions>
+    <inkml:context xml:id="ctx0">
+      <inkml:inkSource xml:id="inkSrc0">
+        <inkml:traceFormat>
+          <inkml:channel name="X" type="integer" min="-2.14748E9" max="2.14748E9" units="cm"/>
+          <inkml:channel name="Y" type="integer" min="-2.14748E9" max="2.14748E9" units="cm"/>
+          <inkml:channel name="F" type="integer" max="32767" units="dev"/>
+        </inkml:traceFormat>
+        <inkml:channelProperties>
+          <inkml:channelProperty channel="X" name="resolution" value="1000" units="1/cm"/>
+          <inkml:channelProperty channel="Y" name="resolution" value="1000" units="1/cm"/>
+          <inkml:channelProperty channel="F" name="resolution" value="0" units="1/dev"/>
+        </inkml:channelProperties>
+      </inkml:inkSource>
+      <inkml:timestamp xml:id="ts0" timeString="2022-02-27T12:58:03.533"/>
+    </inkml:context>
+    <inkml:brush xml:id="br0">
+      <inkml:brushProperty name="width" value="0.05" units="cm"/>
+      <inkml:brushProperty name="height" value="0.05" units="cm"/>
+    </inkml:brush>
+  </inkml:definitions>
+  <inkml:trace contextRef="#ctx0" brushRef="#br0">1 174 24575,'0'0'0,"0"10"0,1 5 0,1-1 0,1 1 0,0-1 0,1 1 0,9 18 0,3 17 0,4 25 0,-3 0 0,-4 1 0,-3 1 0,-4 0 0,-3 0 0,-12 143 0,-3-151 0,8-58 0,1-26 0,1-30 0,3 0 0,11-74 0,27-93 0,32-66 0,-55 229 0,3 0 0,2 1 0,39-67 0,-52 102 0,0 1 0,0 0 0,1 1 0,1 0 0,0 0 0,23-18 0,-29 26 0,-1 1 0,1-1 0,0 1 0,0 0 0,0 0 0,0 1 0,0-1 0,0 1 0,1 0 0,-1 0 0,0 0 0,1 0 0,-1 1 0,0 0 0,1 0 0,-1 0 0,1 1 0,-1-1 0,0 1 0,1 0 0,-1 0 0,0 0 0,0 1 0,0 0 0,0 0 0,6 3 0,2 4 0,-1 0 0,-1 0 0,1 1 0,-2 0 0,1 0 0,-1 1 0,-1 1 0,0-1 0,-1 1 0,0 1 0,9 22 0,2 11 0,-3 0 0,12 52 0,27 252 0,-15-77 0,-32-239-1365,0-15-5461</inkml:trace>
+</inkml:ink>
+</file>
+
+<file path=word/ink/ink10.xml><?xml version="1.0" encoding="utf-8"?>
+<inkml:ink xmlns:inkml="http://www.w3.org/2003/InkML">
+  <inkml:definitions>
+    <inkml:context xml:id="ctx0">
+      <inkml:inkSource xml:id="inkSrc0">
+        <inkml:traceFormat>
+          <inkml:channel name="X" type="integer" min="-2.14748E9" max="2.14748E9" units="cm"/>
+          <inkml:channel name="Y" type="integer" min="-2.14748E9" max="2.14748E9" units="cm"/>
+          <inkml:channel name="F" type="integer" max="32767" units="dev"/>
+        </inkml:traceFormat>
+        <inkml:channelProperties>
+          <inkml:channelProperty channel="X" name="resolution" value="1000" units="1/cm"/>
+          <inkml:channelProperty channel="Y" name="resolution" value="1000" units="1/cm"/>
+          <inkml:channelProperty channel="F" name="resolution" value="0" units="1/dev"/>
+        </inkml:channelProperties>
+      </inkml:inkSource>
+      <inkml:timestamp xml:id="ts0" timeString="2022-02-27T12:58:09.143"/>
+    </inkml:context>
+    <inkml:brush xml:id="br0">
+      <inkml:brushProperty name="width" value="0.05" units="cm"/>
+      <inkml:brushProperty name="height" value="0.05" units="cm"/>
+    </inkml:brush>
+  </inkml:definitions>
+  <inkml:trace contextRef="#ctx0" brushRef="#br0">0 1 24575,'0'0'0,"0"0"0,3 5 0,3 4 0,3 3 0,4-1 0,10-6 0,17-14 0,2-6-8191</inkml:trace>
+</inkml:ink>
+</file>
+
+<file path=word/ink/ink100.xml><?xml version="1.0" encoding="utf-8"?>
+<inkml:ink xmlns:inkml="http://www.w3.org/2003/InkML">
+  <inkml:definitions>
+    <inkml:context xml:id="ctx0">
+      <inkml:inkSource xml:id="inkSrc0">
+        <inkml:traceFormat>
+          <inkml:channel name="X" type="integer" min="-2.14748E9" max="2.14748E9" units="cm"/>
+          <inkml:channel name="Y" type="integer" min="-2.14748E9" max="2.14748E9" units="cm"/>
+          <inkml:channel name="F" type="integer" max="32767" units="dev"/>
+        </inkml:traceFormat>
+        <inkml:channelProperties>
+          <inkml:channelProperty channel="X" name="resolution" value="1000" units="1/cm"/>
+          <inkml:channelProperty channel="Y" name="resolution" value="1000" units="1/cm"/>
+          <inkml:channelProperty channel="F" name="resolution" value="0" units="1/dev"/>
+        </inkml:channelProperties>
+      </inkml:inkSource>
+      <inkml:timestamp xml:id="ts0" timeString="2022-02-27T12:59:26.139"/>
+    </inkml:context>
+    <inkml:brush xml:id="br0">
+      <inkml:brushProperty name="width" value="0.05" units="cm"/>
+      <inkml:brushProperty name="height" value="0.05" units="cm"/>
+    </inkml:brush>
+  </inkml:definitions>
+  <inkml:trace contextRef="#ctx0" brushRef="#br0">1 219 24575,'0'0'0,"10"7"0,15 11 0,16 11 0,11 10 0,7 3 0,0 0 0,-6-7 0,-9-10 0,-12-8-8191</inkml:trace>
+  <inkml:trace contextRef="#ctx0" brushRef="#br0" timeOffset="1">571 0 24575,'0'0'0,"0"0"0,-7 9 0,-11 17 0,-17 31 0,-18 31 0,-12 26 0,-5 10 0,5-1 0,13-14 0,21-20 0,14-25-8191</inkml:trace>
+</inkml:ink>
+</file>
+
+<file path=word/ink/ink101.xml><?xml version="1.0" encoding="utf-8"?>
+<inkml:ink xmlns:inkml="http://www.w3.org/2003/InkML">
+  <inkml:definitions>
+    <inkml:context xml:id="ctx0">
+      <inkml:inkSource xml:id="inkSrc0">
+        <inkml:traceFormat>
+          <inkml:channel name="X" type="integer" min="-2.14748E9" max="2.14748E9" units="cm"/>
+          <inkml:channel name="Y" type="integer" min="-2.14748E9" max="2.14748E9" units="cm"/>
+          <inkml:channel name="F" type="integer" max="32767" units="dev"/>
+        </inkml:traceFormat>
+        <inkml:channelProperties>
+          <inkml:channelProperty channel="X" name="resolution" value="1000" units="1/cm"/>
+          <inkml:channelProperty channel="Y" name="resolution" value="1000" units="1/cm"/>
+          <inkml:channelProperty channel="F" name="resolution" value="0" units="1/dev"/>
+        </inkml:channelProperties>
+      </inkml:inkSource>
+      <inkml:timestamp xml:id="ts0" timeString="2022-02-27T12:59:26.467"/>
+    </inkml:context>
+    <inkml:brush xml:id="br0">
+      <inkml:brushProperty name="width" value="0.05" units="cm"/>
+      <inkml:brushProperty name="height" value="0.05" units="cm"/>
+    </inkml:brush>
+  </inkml:definitions>
+  <inkml:trace contextRef="#ctx0" brushRef="#br0">67 0 24575,'0'0'0,"-1"7"0,-18 83 0,-19 111 0,33-166 0,3 1 0,0-1 0,6 61 0,-3-86 0,1 0 0,0 0 0,0 0 0,7 17 0,-8-24 0,1 0 0,-1 0 0,1-1 0,0 1 0,-1 0 0,1-1 0,0 1 0,1-1 0,-1 0 0,0 0 0,1 0 0,-1 0 0,1 0 0,-1 0 0,1-1 0,0 1 0,0-1 0,0 0 0,3 1 0,1 0 0,-1-1 0,0-1 0,1 1 0,-1-1 0,1 0 0,-1-1 0,1 0 0,-1 0 0,1 0 0,-1 0 0,0-1 0,7-3 0,8-4 0,0-1 0,20-14 0,-3 0-682,52-44-1,-40 25-6143</inkml:trace>
+</inkml:ink>
+</file>
+
+<file path=word/ink/ink102.xml><?xml version="1.0" encoding="utf-8"?>
+<inkml:ink xmlns:inkml="http://www.w3.org/2003/InkML">
+  <inkml:definitions>
+    <inkml:context xml:id="ctx0">
+      <inkml:inkSource xml:id="inkSrc0">
+        <inkml:traceFormat>
+          <inkml:channel name="X" type="integer" min="-2.14748E9" max="2.14748E9" units="cm"/>
+          <inkml:channel name="Y" type="integer" min="-2.14748E9" max="2.14748E9" units="cm"/>
+          <inkml:channel name="F" type="integer" max="32767" units="dev"/>
+        </inkml:traceFormat>
+        <inkml:channelProperties>
+          <inkml:channelProperty channel="X" name="resolution" value="1000" units="1/cm"/>
+          <inkml:channelProperty channel="Y" name="resolution" value="1000" units="1/cm"/>
+          <inkml:channelProperty channel="F" name="resolution" value="0" units="1/dev"/>
+        </inkml:channelProperties>
+      </inkml:inkSource>
+      <inkml:timestamp xml:id="ts0" timeString="2022-02-27T12:59:26.842"/>
+    </inkml:context>
+    <inkml:brush xml:id="br0">
+      <inkml:brushProperty name="width" value="0.05" units="cm"/>
+      <inkml:brushProperty name="height" value="0.05" units="cm"/>
+    </inkml:brush>
+  </inkml:definitions>
+  <inkml:trace contextRef="#ctx0" brushRef="#br0">12 0 24575,'0'0'0,"0"0"0,0 0 0,0 0 0,0 0 0,-4 5 0,-1 2 0,2 2 0,5-1 0,7 0 0,11-1 0,13-3 0,13-2 0,17-6 0,10-4 0,3-4 0,-10 0-8191</inkml:trace>
+</inkml:ink>
+</file>
+
+<file path=word/ink/ink103.xml><?xml version="1.0" encoding="utf-8"?>
+<inkml:ink xmlns:inkml="http://www.w3.org/2003/InkML">
+  <inkml:definitions>
+    <inkml:context xml:id="ctx0">
+      <inkml:inkSource xml:id="inkSrc0">
+        <inkml:traceFormat>
+          <inkml:channel name="X" type="integer" min="-2.14748E9" max="2.14748E9" units="cm"/>
+          <inkml:channel name="Y" type="integer" min="-2.14748E9" max="2.14748E9" units="cm"/>
+          <inkml:channel name="F" type="integer" max="32767" units="dev"/>
+        </inkml:traceFormat>
+        <inkml:channelProperties>
+          <inkml:channelProperty channel="X" name="resolution" value="1000" units="1/cm"/>
+          <inkml:channelProperty channel="Y" name="resolution" value="1000" units="1/cm"/>
+          <inkml:channelProperty channel="F" name="resolution" value="0" units="1/dev"/>
+        </inkml:channelProperties>
+      </inkml:inkSource>
+      <inkml:timestamp xml:id="ts0" timeString="2022-02-27T12:59:27.170"/>
+    </inkml:context>
+    <inkml:brush xml:id="br0">
+      <inkml:brushProperty name="width" value="0.05" units="cm"/>
+      <inkml:brushProperty name="height" value="0.05" units="cm"/>
+    </inkml:brush>
+  </inkml:definitions>
+  <inkml:trace contextRef="#ctx0" brushRef="#br0">0 31 24575,'0'0'0,"0"0"0,0 0 0,0 0 0,0 0 0,0 0 0,0 0 0,7-5 0,10-7 0,2-1-8191</inkml:trace>
+</inkml:ink>
+</file>
+
+<file path=word/ink/ink104.xml><?xml version="1.0" encoding="utf-8"?>
+<inkml:ink xmlns:inkml="http://www.w3.org/2003/InkML">
+  <inkml:definitions>
+    <inkml:context xml:id="ctx0">
+      <inkml:inkSource xml:id="inkSrc0">
+        <inkml:traceFormat>
+          <inkml:channel name="X" type="integer" min="-2.14748E9" max="2.14748E9" units="cm"/>
+          <inkml:channel name="Y" type="integer" min="-2.14748E9" max="2.14748E9" units="cm"/>
+          <inkml:channel name="F" type="integer" max="32767" units="dev"/>
+        </inkml:traceFormat>
+        <inkml:channelProperties>
+          <inkml:channelProperty channel="X" name="resolution" value="1000" units="1/cm"/>
+          <inkml:channelProperty channel="Y" name="resolution" value="1000" units="1/cm"/>
+          <inkml:channelProperty channel="F" name="resolution" value="0" units="1/dev"/>
+        </inkml:channelProperties>
+      </inkml:inkSource>
+      <inkml:timestamp xml:id="ts0" timeString="2022-02-27T12:59:27.529"/>
+    </inkml:context>
+    <inkml:brush xml:id="br0">
+      <inkml:brushProperty name="width" value="0.05" units="cm"/>
+      <inkml:brushProperty name="height" value="0.05" units="cm"/>
+    </inkml:brush>
+  </inkml:definitions>
+  <inkml:trace contextRef="#ctx0" brushRef="#br0">0 95 24575,'0'0'0,"0"0"0,0 0 0,0 0 0,0 0 0,0 0 0,0 0 0</inkml:trace>
+  <inkml:trace contextRef="#ctx0" brushRef="#br0" timeOffset="1">394 0 24575,'0'0'0,"0"0"0,0 0 0,0 0 0,0 0 0,0 0 0,0 0 0</inkml:trace>
+</inkml:ink>
+</file>
+
+<file path=word/ink/ink105.xml><?xml version="1.0" encoding="utf-8"?>
+<inkml:ink xmlns:inkml="http://www.w3.org/2003/InkML">
+  <inkml:definitions>
+    <inkml:context xml:id="ctx0">
+      <inkml:inkSource xml:id="inkSrc0">
+        <inkml:traceFormat>
+          <inkml:channel name="X" type="integer" min="-2.14748E9" max="2.14748E9" units="cm"/>
+          <inkml:channel name="Y" type="integer" min="-2.14748E9" max="2.14748E9" units="cm"/>
+          <inkml:channel name="F" type="integer" max="32767" units="dev"/>
+        </inkml:traceFormat>
+        <inkml:channelProperties>
+          <inkml:channelProperty channel="X" name="resolution" value="1000" units="1/cm"/>
+          <inkml:channelProperty channel="Y" name="resolution" value="1000" units="1/cm"/>
+          <inkml:channelProperty channel="F" name="resolution" value="0" units="1/dev"/>
+        </inkml:channelProperties>
+      </inkml:inkSource>
+      <inkml:timestamp xml:id="ts0" timeString="2022-02-27T12:59:28.911"/>
+    </inkml:context>
+    <inkml:brush xml:id="br0">
+      <inkml:brushProperty name="width" value="0.05" units="cm"/>
+      <inkml:brushProperty name="height" value="0.05" units="cm"/>
+    </inkml:brush>
+  </inkml:definitions>
+  <inkml:trace contextRef="#ctx0" brushRef="#br0">0 54 24575,'0'0'0,"2"-7"0,6-15 0,2-2-8191</inkml:trace>
+</inkml:ink>
+</file>
+
+<file path=word/ink/ink106.xml><?xml version="1.0" encoding="utf-8"?>
+<inkml:ink xmlns:inkml="http://www.w3.org/2003/InkML">
+  <inkml:definitions>
+    <inkml:context xml:id="ctx0">
+      <inkml:inkSource xml:id="inkSrc0">
+        <inkml:traceFormat>
+          <inkml:channel name="X" type="integer" min="-2.14748E9" max="2.14748E9" units="cm"/>
+          <inkml:channel name="Y" type="integer" min="-2.14748E9" max="2.14748E9" units="cm"/>
+          <inkml:channel name="F" type="integer" max="32767" units="dev"/>
+        </inkml:traceFormat>
+        <inkml:channelProperties>
+          <inkml:channelProperty channel="X" name="resolution" value="1000" units="1/cm"/>
+          <inkml:channelProperty channel="Y" name="resolution" value="1000" units="1/cm"/>
+          <inkml:channelProperty channel="F" name="resolution" value="0" units="1/dev"/>
+        </inkml:channelProperties>
+      </inkml:inkSource>
+      <inkml:timestamp xml:id="ts0" timeString="2022-02-27T12:59:29.254"/>
+    </inkml:context>
+    <inkml:brush xml:id="br0">
+      <inkml:brushProperty name="width" value="0.05" units="cm"/>
+      <inkml:brushProperty name="height" value="0.05" units="cm"/>
+    </inkml:brush>
+  </inkml:definitions>
+  <inkml:trace contextRef="#ctx0" brushRef="#br0">0 1 24575,'0'0'0,"0"0"0,6 7 0,4 5 0,2 1 0,-1 0 0,-1-2 0,-2-4 0,-2-7 0</inkml:trace>
+</inkml:ink>
+</file>
+
+<file path=word/ink/ink107.xml><?xml version="1.0" encoding="utf-8"?>
+<inkml:ink xmlns:inkml="http://www.w3.org/2003/InkML">
+  <inkml:definitions>
+    <inkml:context xml:id="ctx0">
+      <inkml:inkSource xml:id="inkSrc0">
+        <inkml:traceFormat>
+          <inkml:channel name="X" type="integer" min="-2.14748E9" max="2.14748E9" units="cm"/>
+          <inkml:channel name="Y" type="integer" min="-2.14748E9" max="2.14748E9" units="cm"/>
+          <inkml:channel name="F" type="integer" max="32767" units="dev"/>
+        </inkml:traceFormat>
+        <inkml:channelProperties>
+          <inkml:channelProperty channel="X" name="resolution" value="1000" units="1/cm"/>
+          <inkml:channelProperty channel="Y" name="resolution" value="1000" units="1/cm"/>
+          <inkml:channelProperty channel="F" name="resolution" value="0" units="1/dev"/>
+        </inkml:channelProperties>
+      </inkml:inkSource>
+      <inkml:timestamp xml:id="ts0" timeString="2022-02-27T12:59:29.582"/>
+    </inkml:context>
+    <inkml:brush xml:id="br0">
+      <inkml:brushProperty name="width" value="0.05" units="cm"/>
+      <inkml:brushProperty name="height" value="0.05" units="cm"/>
+    </inkml:brush>
+  </inkml:definitions>
+  <inkml:trace contextRef="#ctx0" brushRef="#br0">1 12 24575,'0'0'0,"9"-5"0,4-2-8191</inkml:trace>
+</inkml:ink>
+</file>
+
+<file path=word/ink/ink108.xml><?xml version="1.0" encoding="utf-8"?>
+<inkml:ink xmlns:inkml="http://www.w3.org/2003/InkML">
+  <inkml:definitions>
+    <inkml:context xml:id="ctx0">
+      <inkml:inkSource xml:id="inkSrc0">
+        <inkml:traceFormat>
+          <inkml:channel name="X" type="integer" min="-2.14748E9" max="2.14748E9" units="cm"/>
+          <inkml:channel name="Y" type="integer" min="-2.14748E9" max="2.14748E9" units="cm"/>
+          <inkml:channel name="F" type="integer" max="32767" units="dev"/>
+        </inkml:traceFormat>
+        <inkml:channelProperties>
+          <inkml:channelProperty channel="X" name="resolution" value="1000" units="1/cm"/>
+          <inkml:channelProperty channel="Y" name="resolution" value="1000" units="1/cm"/>
+          <inkml:channelProperty channel="F" name="resolution" value="0" units="1/dev"/>
+        </inkml:channelProperties>
+      </inkml:inkSource>
+      <inkml:timestamp xml:id="ts0" timeString="2022-02-27T12:59:30.700"/>
+    </inkml:context>
+    <inkml:brush xml:id="br0">
+      <inkml:brushProperty name="width" value="0.05" units="cm"/>
+      <inkml:brushProperty name="height" value="0.05" units="cm"/>
+    </inkml:brush>
+  </inkml:definitions>
+  <inkml:trace contextRef="#ctx0" brushRef="#br0">314 1 24575,'0'0'0,"-8"0"0,-4 1 0,1 0 0,-1 1 0,0 1 0,1 0 0,-1 1 0,1 0 0,-11 5 0,-72 43 0,88-47 0,-11 5 0,1 1 0,-19 15 0,32-24 0,1 1 0,-1-1 0,0 1 0,1-1 0,-1 1 0,1 0 0,0 0 0,0 0 0,0 0 0,1 0 0,-1 1 0,1-1 0,-1 0 0,1 1 0,0-1 0,0 1 0,1 0 0,-1 6 0,1-6 0,1-1 0,0 0 0,0 0 0,0 0 0,1 0 0,-1 0 0,1 0 0,-1 0 0,1 0 0,0-1 0,0 1 0,0-1 0,1 1 0,-1-1 0,0 0 0,5 3 0,5 4 0,1-1 0,18 9 0,-22-12 0,140 63 0,-98-46 0,-1 1 0,77 49 0,-117-65 0,0 0 0,0 1 0,-1 1 0,0-1 0,-1 1 0,0 1 0,13 20 0,-17-23 0,0 0 0,0 1 0,-1 0 0,0 0 0,-1 0 0,0 0 0,0 1 0,-1-1 0,0 0 0,0 1 0,-1-1 0,-1 14 0,-1-4 0,-2 1 0,0-1 0,-1 0 0,-1-1 0,-1 1 0,0-1 0,-1-1 0,-1 1 0,-16 22 0,10-19 0,0-1 0,-1 0 0,0-2 0,-2 0 0,0 0 0,-36 24 0,44-35 24,1 0 0,-1-1 0,0 0 0,-21 7 0,28-11-89,0 0 1,1-1-1,-1 1 1,0-1-1,0 1 1,0-1-1,0 0 0,0 0 1,0 0-1,0-1 1,0 1-1,0-1 1,0 1-1,0-1 0,0 0 1,1 0-1,-1-1 1,0 1-1,1 0 1,-1-1-1,0 0 1,-3-3-1,-14-22-6761</inkml:trace>
+</inkml:ink>
+</file>
+
+<file path=word/ink/ink109.xml><?xml version="1.0" encoding="utf-8"?>
+<inkml:ink xmlns:inkml="http://www.w3.org/2003/InkML">
+  <inkml:definitions>
+    <inkml:context xml:id="ctx0">
+      <inkml:inkSource xml:id="inkSrc0">
+        <inkml:traceFormat>
+          <inkml:channel name="X" type="integer" min="-2.14748E9" max="2.14748E9" units="cm"/>
+          <inkml:channel name="Y" type="integer" min="-2.14748E9" max="2.14748E9" units="cm"/>
+          <inkml:channel name="F" type="integer" max="32767" units="dev"/>
+        </inkml:traceFormat>
+        <inkml:channelProperties>
+          <inkml:channelProperty channel="X" name="resolution" value="1000" units="1/cm"/>
+          <inkml:channelProperty channel="Y" name="resolution" value="1000" units="1/cm"/>
+          <inkml:channelProperty channel="F" name="resolution" value="0" units="1/dev"/>
+        </inkml:channelProperties>
+      </inkml:inkSource>
+      <inkml:timestamp xml:id="ts0" timeString="2022-02-27T12:59:31.031"/>
+    </inkml:context>
+    <inkml:brush xml:id="br0">
+      <inkml:brushProperty name="width" value="0.05" units="cm"/>
+      <inkml:brushProperty name="height" value="0.05" units="cm"/>
+    </inkml:brush>
+  </inkml:definitions>
+  <inkml:trace contextRef="#ctx0" brushRef="#br0">0 415 24575,'5'-1'0,"-1"1"0,1-1 0,-1-1 0,0 1 0,1 0 0,-1-1 0,0 0 0,0 0 0,4-3 0,-1 1 0,11-6 0,-1-2 0,0 1 0,-1-2 0,0 0 0,-1-2 0,0 1 0,-1-1 0,-1-1 0,14-23 0,-20 30 0,-1-1 0,-1 0 0,0-1 0,0 1 0,-1-1 0,0 0 0,-1 0 0,0 0 0,-1 0 0,0-1 0,-1 1 0,0-1 0,0 1 0,-2-1 0,1 1 0,-2-1 0,1 1 0,-5-14 0,6 24 0,0 0 0,0 0 0,-1 0 0,1 0 0,-1 0 0,1 0 0,-1 0 0,1 0 0,-1 1 0,1-1 0,-1 0 0,0 0 0,-1-1 0,2 2 0,-1 0 0,1 0 0,-1 1 0,0-1 0,1 0 0,-1 0 0,1 1 0,-1-1 0,1 0 0,-1 0 0,1 1 0,0-1 0,-1 1 0,1-1 0,-1 0 0,1 1 0,0-1 0,-1 1 0,1-1 0,0 1 0,-1-1 0,1 1 0,0-1 0,0 1 0,0-1 0,-1 1 0,1 0 0,0-1 0,0 1 0,0-1 0,0 1 0,0 0 0,-4 13 0,0 1 0,1-1 0,1 1 0,1 0 0,0 29 0,12 77 0,-5-84 0,2-1 0,15 45 0,-17-62 0,2 0 0,0-1 0,1 0 0,1 0 0,22 29 0,-29-42-59,1-1 0,0 0-1,0 1 1,0-1-1,0-1 1,1 1 0,0-1-1,-1 0 1,1 0 0,0 0-1,1 0 1,-1-1 0,0 0-1,1 0 1,-1-1-1,1 1 1,0-1 0,-1 0-1,1-1 1,0 1 0,0-1-1,9-1 1,42-11-5859,-50 10 5010</inkml:trace>
+</inkml:ink>
+</file>
+
+<file path=word/ink/ink11.xml><?xml version="1.0" encoding="utf-8"?>
+<inkml:ink xmlns:inkml="http://www.w3.org/2003/InkML">
+  <inkml:definitions>
+    <inkml:context xml:id="ctx0">
+      <inkml:inkSource xml:id="inkSrc0">
+        <inkml:traceFormat>
+          <inkml:channel name="X" type="integer" min="-2.14748E9" max="2.14748E9" units="cm"/>
+          <inkml:channel name="Y" type="integer" min="-2.14748E9" max="2.14748E9" units="cm"/>
+          <inkml:channel name="F" type="integer" max="32767" units="dev"/>
+        </inkml:traceFormat>
+        <inkml:channelProperties>
+          <inkml:channelProperty channel="X" name="resolution" value="1000" units="1/cm"/>
+          <inkml:channelProperty channel="Y" name="resolution" value="1000" units="1/cm"/>
+          <inkml:channelProperty channel="F" name="resolution" value="0" units="1/dev"/>
+        </inkml:channelProperties>
+      </inkml:inkSource>
+      <inkml:timestamp xml:id="ts0" timeString="2022-02-27T12:58:09.503"/>
+    </inkml:context>
+    <inkml:brush xml:id="br0">
+      <inkml:brushProperty name="width" value="0.05" units="cm"/>
+      <inkml:brushProperty name="height" value="0.05" units="cm"/>
+    </inkml:brush>
+  </inkml:definitions>
+  <inkml:trace contextRef="#ctx0" brushRef="#br0">1 1 24575,'0'0'0,"0"0"0,2 6 0,1 4 0,2 2 0,1-1 0</inkml:trace>
+</inkml:ink>
+</file>
+
+<file path=word/ink/ink110.xml><?xml version="1.0" encoding="utf-8"?>
+<inkml:ink xmlns:inkml="http://www.w3.org/2003/InkML">
+  <inkml:definitions>
+    <inkml:context xml:id="ctx0">
+      <inkml:inkSource xml:id="inkSrc0">
+        <inkml:traceFormat>
+          <inkml:channel name="X" type="integer" min="-2.14748E9" max="2.14748E9" units="cm"/>
+          <inkml:channel name="Y" type="integer" min="-2.14748E9" max="2.14748E9" units="cm"/>
+          <inkml:channel name="F" type="integer" max="32767" units="dev"/>
+        </inkml:traceFormat>
+        <inkml:channelProperties>
+          <inkml:channelProperty channel="X" name="resolution" value="1000" units="1/cm"/>
+          <inkml:channelProperty channel="Y" name="resolution" value="1000" units="1/cm"/>
+          <inkml:channelProperty channel="F" name="resolution" value="0" units="1/dev"/>
+        </inkml:channelProperties>
+      </inkml:inkSource>
+      <inkml:timestamp xml:id="ts0" timeString="2022-02-27T12:59:31.406"/>
+    </inkml:context>
+    <inkml:brush xml:id="br0">
+      <inkml:brushProperty name="width" value="0.05" units="cm"/>
+      <inkml:brushProperty name="height" value="0.05" units="cm"/>
+    </inkml:brush>
+  </inkml:definitions>
+  <inkml:trace contextRef="#ctx0" brushRef="#br0">101 54 24575,'-3'16'0,"-41"151"0,24-95 0,-13 80 0,33-152 0,0 0 0,0 0 0,0-1 0,0 1 0,1 0 0,-1 0 0,0 0 0,0 0 0,0 0 0,0 0 0,0 0 0,1 0 0,-1 0 0,0 0 0,0 0 0,0 0 0,0 0 0,0 0 0,1 0 0,-1 0 0,0 0 0,0 0 0,0 0 0,0 0 0,0 0 0,1 0 0,-1 0 0,0 0 0,0 1 0,0-1 0,0 0 0,0 0 0,0 0 0,1 0 0,-1 0 0,0 0 0,0 0 0,0 1 0,0-1 0,0 0 0,0 0 0,0 0 0,0 0 0,0 0 0,0 0 0,0 1 0,0-1 0,0 0 0,0 0 0,0 0 0,0 0 0,0 1 0,0-1 0,0 0 0,0 0 0,0 0 0,0 0 0,0 0 0,0 1 0,0-1 0,0 0 0,0 0 0,0 0 0,0 0 0,0 0 0,0 1 0,14-14 0,-11 10 0,109-112 0,40-37 0,-107 110 0,74-51 0,-109 85 0,1 1 0,0 1 0,0 0 0,24-9 0,-31 14 0,0 0 0,1 0 0,-1 0 0,0 0 0,1 1 0,-1 0 0,1 0 0,-1 0 0,0 0 0,1 1 0,-1-1 0,1 1 0,-1 1 0,0-1 0,0 0 0,0 1 0,6 3 0,-1 1 0,0 0 0,0 1 0,-1 0 0,0 0 0,-1 1 0,1 0 0,-1 1 0,6 10 0,45 81 0,-33-53 0,-21-40-74,4 7 142,1 1 0,13 16 0,-19-28-183,0 1 0,1-1 0,-1 0 0,0 0 0,1 0 0,0 0 0,0-1 0,0 1 0,0-1 0,0 0 0,0 0 0,9 2 0,19-1-6711</inkml:trace>
+</inkml:ink>
+</file>
+
+<file path=word/ink/ink111.xml><?xml version="1.0" encoding="utf-8"?>
+<inkml:ink xmlns:inkml="http://www.w3.org/2003/InkML">
+  <inkml:definitions>
+    <inkml:context xml:id="ctx0">
+      <inkml:inkSource xml:id="inkSrc0">
+        <inkml:traceFormat>
+          <inkml:channel name="X" type="integer" min="-2.14748E9" max="2.14748E9" units="cm"/>
+          <inkml:channel name="Y" type="integer" min="-2.14748E9" max="2.14748E9" units="cm"/>
+          <inkml:channel name="F" type="integer" max="32767" units="dev"/>
+        </inkml:traceFormat>
+        <inkml:channelProperties>
+          <inkml:channelProperty channel="X" name="resolution" value="1000" units="1/cm"/>
+          <inkml:channelProperty channel="Y" name="resolution" value="1000" units="1/cm"/>
+          <inkml:channelProperty channel="F" name="resolution" value="0" units="1/dev"/>
+        </inkml:channelProperties>
+      </inkml:inkSource>
+      <inkml:timestamp xml:id="ts0" timeString="2022-02-27T12:59:31.734"/>
+    </inkml:context>
+    <inkml:brush xml:id="br0">
+      <inkml:brushProperty name="width" value="0.05" units="cm"/>
+      <inkml:brushProperty name="height" value="0.05" units="cm"/>
+    </inkml:brush>
+  </inkml:definitions>
+  <inkml:trace contextRef="#ctx0" brushRef="#br0">102 501 24575,'0'0'0,"-5"6"0,-8 16 0,0 1 0,1 0 0,1 1 0,1 0 0,2 1 0,0 0 0,2 0 0,0 1 0,2 0 0,1 0 0,1 0 0,2 36 0,0-55 0,1-1 0,0 1 0,0-1 0,1 0 0,-1 0 0,1 0 0,1 0 0,-1 0 0,6 8 0,-7-12 0,0-1 0,0 1 0,1 0 0,-1-1 0,1 1 0,-1-1 0,1 1 0,-1-1 0,1 0 0,0 0 0,0 0 0,0 0 0,0 0 0,0 0 0,0 0 0,0 0 0,0-1 0,0 1 0,0-1 0,0 0 0,0 1 0,0-1 0,1 0 0,-1 0 0,0-1 0,0 1 0,0 0 0,0-1 0,0 1 0,0-1 0,3-1 0,1-1 0,0 1 0,-1-2 0,0 1 0,0-1 0,0 0 0,0 0 0,-1 0 0,1 0 0,-1-1 0,0 0 0,0 0 0,-1 0 0,0 0 0,5-9 0,2-9 0,0 1 0,10-36 0,-1-16 40,16-114 0,-6-80-690,-22 197-145,9-107-6031</inkml:trace>
+</inkml:ink>
+</file>
+
+<file path=word/ink/ink112.xml><?xml version="1.0" encoding="utf-8"?>
+<inkml:ink xmlns:inkml="http://www.w3.org/2003/InkML">
+  <inkml:definitions>
+    <inkml:context xml:id="ctx0">
+      <inkml:inkSource xml:id="inkSrc0">
+        <inkml:traceFormat>
+          <inkml:channel name="X" type="integer" min="-2.14748E9" max="2.14748E9" units="cm"/>
+          <inkml:channel name="Y" type="integer" min="-2.14748E9" max="2.14748E9" units="cm"/>
+          <inkml:channel name="F" type="integer" max="32767" units="dev"/>
+        </inkml:traceFormat>
+        <inkml:channelProperties>
+          <inkml:channelProperty channel="X" name="resolution" value="1000" units="1/cm"/>
+          <inkml:channelProperty channel="Y" name="resolution" value="1000" units="1/cm"/>
+          <inkml:channelProperty channel="F" name="resolution" value="0" units="1/dev"/>
+        </inkml:channelProperties>
+      </inkml:inkSource>
+      <inkml:timestamp xml:id="ts0" timeString="2022-02-27T12:59:33.421"/>
+    </inkml:context>
+    <inkml:brush xml:id="br0">
+      <inkml:brushProperty name="width" value="0.05" units="cm"/>
+      <inkml:brushProperty name="height" value="0.05" units="cm"/>
+    </inkml:brush>
+  </inkml:definitions>
+  <inkml:trace contextRef="#ctx0" brushRef="#br0">4809 10 24575,'0'0'0,"0"0"0,-155-9 0,-465 24 0,-3 32 0,-29 2 0,248-29-49,-211 13-508,3 27 468,217 5 89,47-7 0,327-55 70,0-1-1,1-1 1,-1 0-1,0-2 1,0 0-1,1-1 1,-1-2-1,1 0 1,-36-12-1,55 15-69,0 1 0,0-1 0,0 1 0,-1-1 0,1 1 0,0 0 0,0-1 0,0 1 0,0 0 0,0 0 0,-1-1 0,1 1 0,0 0 0,0 0 0,0 1 0,-1-1 0,1 0 0,0 0 0,0 1 0,0-1 0,0 0 0,0 1 0,-1-1 0,1 1 0,0-1 0,0 1 0,-1 1 0,1 0 0,-1 1 0,1 0 0,0 0 0,0 0 0,0 0 0,0 0 0,1 0 0,-1 0 0,1 0 0,0 3 0,-38 318 0,-13 124 0,48-419 0,-1 7 0,1 1 0,2-1 0,5 61 0,-3-87 0,1-1 0,0 0 0,0 0 0,1 0 0,0 0 0,1 0 0,-1 0 0,2-1 0,-1 0 0,1 1 0,1-2 0,-1 1 0,1-1 0,1 0 0,-1 0 0,1 0 0,0-1 0,1 0 0,9 5 0,3 0 0,0-1 0,1-1 0,1-1 0,33 8 0,96 13 0,762 64 0,-793-85 0,2317 87-706,-1736-110 1412,-697 15-706,0 0 0,-1 0 0,1 0 0,0-1 0,0 1 0,0-1 0,0 0 0,6-3 0,-8 3 0,-1-1 0,1 0 0,0 1 0,-1-1 0,1 0 0,-1 0 0,1 1 0,-1-1 0,0 0 0,0 0 0,0-1 0,0 1 0,0 0 0,-1 0 0,2-4 0,14-55 0,-2-1 0,8-96 0,-10-129 0,-62-650-1365,41 834-5461</inkml:trace>
+</inkml:ink>
+</file>
+
+<file path=word/ink/ink12.xml><?xml version="1.0" encoding="utf-8"?>
+<inkml:ink xmlns:inkml="http://www.w3.org/2003/InkML">
+  <inkml:definitions>
+    <inkml:context xml:id="ctx0">
+      <inkml:inkSource xml:id="inkSrc0">
+        <inkml:traceFormat>
+          <inkml:channel name="X" type="integer" min="-2.14748E9" max="2.14748E9" units="cm"/>
+          <inkml:channel name="Y" type="integer" min="-2.14748E9" max="2.14748E9" units="cm"/>
+          <inkml:channel name="F" type="integer" max="32767" units="dev"/>
+        </inkml:traceFormat>
+        <inkml:channelProperties>
+          <inkml:channelProperty channel="X" name="resolution" value="1000" units="1/cm"/>
+          <inkml:channelProperty channel="Y" name="resolution" value="1000" units="1/cm"/>
+          <inkml:channelProperty channel="F" name="resolution" value="0" units="1/dev"/>
+        </inkml:channelProperties>
+      </inkml:inkSource>
+      <inkml:timestamp xml:id="ts0" timeString="2022-02-27T12:56:31.952"/>
+    </inkml:context>
+    <inkml:brush xml:id="br0">
+      <inkml:brushProperty name="width" value="0.05" units="cm"/>
+      <inkml:brushProperty name="height" value="0.05" units="cm"/>
+    </inkml:brush>
+  </inkml:definitions>
+  <inkml:trace contextRef="#ctx0" brushRef="#br0">10 1 24575,'-3'9'0,"0"5"0,2 0 0,-1 25 0,1-14 0,13 2336-1842,40-1472-259,62-7 1273,-78-681 828,88 599 0,-57 79 43,-21-211-542,-45-662 466,38 382 508,-32-333-3881</inkml:trace>
+</inkml:ink>
+</file>
+
+<file path=word/ink/ink13.xml><?xml version="1.0" encoding="utf-8"?>
+<inkml:ink xmlns:inkml="http://www.w3.org/2003/InkML">
+  <inkml:definitions>
+    <inkml:context xml:id="ctx0">
+      <inkml:inkSource xml:id="inkSrc0">
+        <inkml:traceFormat>
+          <inkml:channel name="X" type="integer" min="-2.14748E9" max="2.14748E9" units="cm"/>
+          <inkml:channel name="Y" type="integer" min="-2.14748E9" max="2.14748E9" units="cm"/>
+          <inkml:channel name="F" type="integer" max="32767" units="dev"/>
+        </inkml:traceFormat>
+        <inkml:channelProperties>
+          <inkml:channelProperty channel="X" name="resolution" value="1000" units="1/cm"/>
+          <inkml:channelProperty channel="Y" name="resolution" value="1000" units="1/cm"/>
+          <inkml:channelProperty channel="F" name="resolution" value="0" units="1/dev"/>
+        </inkml:channelProperties>
+      </inkml:inkSource>
+      <inkml:timestamp xml:id="ts0" timeString="2022-02-27T12:56:32.796"/>
+    </inkml:context>
+    <inkml:brush xml:id="br0">
+      <inkml:brushProperty name="width" value="0.05" units="cm"/>
+      <inkml:brushProperty name="height" value="0.05" units="cm"/>
+    </inkml:brush>
+  </inkml:definitions>
+  <inkml:trace contextRef="#ctx0" brushRef="#br0">27 0 24575,'0'0'0,"-27"0"0,94 13 0,374 22-12,3-25-814,-420-9 733,998-3-1400,67 2 465,1642 158-1293,-1692-44 1470,284 27 179,-1075-116 894,136 12 429,-7-19-688,-254-20-1694</inkml:trace>
+</inkml:ink>
+</file>
+
+<file path=word/ink/ink14.xml><?xml version="1.0" encoding="utf-8"?>
+<inkml:ink xmlns:inkml="http://www.w3.org/2003/InkML">
+  <inkml:definitions>
+    <inkml:context xml:id="ctx0">
+      <inkml:inkSource xml:id="inkSrc0">
+        <inkml:traceFormat>
+          <inkml:channel name="X" type="integer" min="-2.14748E9" max="2.14748E9" units="cm"/>
+          <inkml:channel name="Y" type="integer" min="-2.14748E9" max="2.14748E9" units="cm"/>
+          <inkml:channel name="F" type="integer" max="32767" units="dev"/>
+        </inkml:traceFormat>
+        <inkml:channelProperties>
+          <inkml:channelProperty channel="X" name="resolution" value="1000" units="1/cm"/>
+          <inkml:channelProperty channel="Y" name="resolution" value="1000" units="1/cm"/>
+          <inkml:channelProperty channel="F" name="resolution" value="0" units="1/dev"/>
+        </inkml:channelProperties>
+      </inkml:inkSource>
+      <inkml:timestamp xml:id="ts0" timeString="2022-02-27T12:56:33.234"/>
+    </inkml:context>
+    <inkml:brush xml:id="br0">
+      <inkml:brushProperty name="width" value="0.05" units="cm"/>
+      <inkml:brushProperty name="height" value="0.05" units="cm"/>
+    </inkml:brush>
+  </inkml:definitions>
+  <inkml:trace contextRef="#ctx0" brushRef="#br0">0 206 24575,'0'0'0,"11"-1"0,17-3 0,29-4 0,36-4 0,35-4 0,37-4 0,24-4 0,10-1 0,0-2 0,-9 1 0,-14 2 0,-37 5-8191</inkml:trace>
+</inkml:ink>
+</file>
+
+<file path=word/ink/ink15.xml><?xml version="1.0" encoding="utf-8"?>
+<inkml:ink xmlns:inkml="http://www.w3.org/2003/InkML">
+  <inkml:definitions>
+    <inkml:context xml:id="ctx0">
+      <inkml:inkSource xml:id="inkSrc0">
+        <inkml:traceFormat>
+          <inkml:channel name="X" type="integer" min="-2.14748E9" max="2.14748E9" units="cm"/>
+          <inkml:channel name="Y" type="integer" min="-2.14748E9" max="2.14748E9" units="cm"/>
+          <inkml:channel name="F" type="integer" max="32767" units="dev"/>
+        </inkml:traceFormat>
+        <inkml:channelProperties>
+          <inkml:channelProperty channel="X" name="resolution" value="1000" units="1/cm"/>
+          <inkml:channelProperty channel="Y" name="resolution" value="1000" units="1/cm"/>
+          <inkml:channelProperty channel="F" name="resolution" value="0" units="1/dev"/>
+        </inkml:channelProperties>
+      </inkml:inkSource>
+      <inkml:timestamp xml:id="ts0" timeString="2022-02-27T12:56:33.593"/>
+    </inkml:context>
+    <inkml:brush xml:id="br0">
+      <inkml:brushProperty name="width" value="0.05" units="cm"/>
+      <inkml:brushProperty name="height" value="0.05" units="cm"/>
+    </inkml:brush>
+  </inkml:definitions>
+  <inkml:trace contextRef="#ctx0" brushRef="#br0">246 1 24575,'0'0'0,"0"16"0,-1 35 0,-4 61 0,-10 75 0,-15 77 0,-14 48-2752,-7 15 2752,-3-7 0,8-57-5439</inkml:trace>
+</inkml:ink>
+</file>
+
+<file path=word/ink/ink16.xml><?xml version="1.0" encoding="utf-8"?>
+<inkml:ink xmlns:inkml="http://www.w3.org/2003/InkML">
+  <inkml:definitions>
+    <inkml:context xml:id="ctx0">
+      <inkml:inkSource xml:id="inkSrc0">
+        <inkml:traceFormat>
+          <inkml:channel name="X" type="integer" min="-2.14748E9" max="2.14748E9" units="cm"/>
+          <inkml:channel name="Y" type="integer" min="-2.14748E9" max="2.14748E9" units="cm"/>
+          <inkml:channel name="F" type="integer" max="32767" units="dev"/>
+        </inkml:traceFormat>
+        <inkml:channelProperties>
+          <inkml:channelProperty channel="X" name="resolution" value="1000" units="1/cm"/>
+          <inkml:channelProperty channel="Y" name="resolution" value="1000" units="1/cm"/>
+          <inkml:channelProperty channel="F" name="resolution" value="0" units="1/dev"/>
+        </inkml:channelProperties>
+      </inkml:inkSource>
+      <inkml:timestamp xml:id="ts0" timeString="2022-02-27T12:56:33.921"/>
+    </inkml:context>
+    <inkml:brush xml:id="br0">
+      <inkml:brushProperty name="width" value="0.05" units="cm"/>
+      <inkml:brushProperty name="height" value="0.05" units="cm"/>
+    </inkml:brush>
+  </inkml:definitions>
+  <inkml:trace contextRef="#ctx0" brushRef="#br0">1 99 24575,'0'0'0,"0"0"0,7 3 0,22 3 0,48 3 0,79-3 0,98-11 0,86-19 0,61-21-1194,-37-4-5803</inkml:trace>
+</inkml:ink>
+</file>
+
+<file path=word/ink/ink17.xml><?xml version="1.0" encoding="utf-8"?>
+<inkml:ink xmlns:inkml="http://www.w3.org/2003/InkML">
+  <inkml:definitions>
+    <inkml:context xml:id="ctx0">
+      <inkml:inkSource xml:id="inkSrc0">
+        <inkml:traceFormat>
+          <inkml:channel name="X" type="integer" min="-2.14748E9" max="2.14748E9" units="cm"/>
+          <inkml:channel name="Y" type="integer" min="-2.14748E9" max="2.14748E9" units="cm"/>
+          <inkml:channel name="F" type="integer" max="32767" units="dev"/>
+        </inkml:traceFormat>
+        <inkml:channelProperties>
+          <inkml:channelProperty channel="X" name="resolution" value="1000" units="1/cm"/>
+          <inkml:channelProperty channel="Y" name="resolution" value="1000" units="1/cm"/>
+          <inkml:channelProperty channel="F" name="resolution" value="0" units="1/dev"/>
+        </inkml:channelProperties>
+      </inkml:inkSource>
+      <inkml:timestamp xml:id="ts0" timeString="2022-02-27T12:56:34.876"/>
+    </inkml:context>
+    <inkml:brush xml:id="br0">
+      <inkml:brushProperty name="width" value="0.05" units="cm"/>
+      <inkml:brushProperty name="height" value="0.05" units="cm"/>
+    </inkml:brush>
+  </inkml:definitions>
+  <inkml:trace contextRef="#ctx0" brushRef="#br0">1 0 24575,'0'0'0,"10"5"0,24 8 0,37 10 0,51 10 0,52 6 0,39-2 0,29-12 0,-26-10-8191</inkml:trace>
+</inkml:ink>
+</file>
+
+<file path=word/ink/ink18.xml><?xml version="1.0" encoding="utf-8"?>
+<inkml:ink xmlns:inkml="http://www.w3.org/2003/InkML">
+  <inkml:definitions>
+    <inkml:context xml:id="ctx0">
+      <inkml:inkSource xml:id="inkSrc0">
+        <inkml:traceFormat>
+          <inkml:channel name="X" type="integer" min="-2.14748E9" max="2.14748E9" units="cm"/>
+          <inkml:channel name="Y" type="integer" min="-2.14748E9" max="2.14748E9" units="cm"/>
+          <inkml:channel name="F" type="integer" max="32767" units="dev"/>
+        </inkml:traceFormat>
+        <inkml:channelProperties>
+          <inkml:channelProperty channel="X" name="resolution" value="1000" units="1/cm"/>
+          <inkml:channelProperty channel="Y" name="resolution" value="1000" units="1/cm"/>
+          <inkml:channelProperty channel="F" name="resolution" value="0" units="1/dev"/>
+        </inkml:channelProperties>
+      </inkml:inkSource>
+      <inkml:timestamp xml:id="ts0" timeString="2022-02-27T12:56:35.267"/>
+    </inkml:context>
+    <inkml:brush xml:id="br0">
+      <inkml:brushProperty name="width" value="0.05" units="cm"/>
+      <inkml:brushProperty name="height" value="0.05" units="cm"/>
+    </inkml:brush>
+  </inkml:definitions>
+  <inkml:trace contextRef="#ctx0" brushRef="#br0">30 1 24575,'0'0'0,"1"5"0,1 11 0,4 20 0,5 37 0,3 45 0,-2 49 0,-4 42 0,-9 24 0,-10 4-842,-9-23 842,-6-37 0,1-49-7349</inkml:trace>
+</inkml:ink>
+</file>
+
+<file path=word/ink/ink19.xml><?xml version="1.0" encoding="utf-8"?>
+<inkml:ink xmlns:inkml="http://www.w3.org/2003/InkML">
+  <inkml:definitions>
+    <inkml:context xml:id="ctx0">
+      <inkml:inkSource xml:id="inkSrc0">
+        <inkml:traceFormat>
+          <inkml:channel name="X" type="integer" min="-2.14748E9" max="2.14748E9" units="cm"/>
+          <inkml:channel name="Y" type="integer" min="-2.14748E9" max="2.14748E9" units="cm"/>
+          <inkml:channel name="F" type="integer" max="32767" units="dev"/>
+        </inkml:traceFormat>
+        <inkml:channelProperties>
+          <inkml:channelProperty channel="X" name="resolution" value="1000" units="1/cm"/>
+          <inkml:channelProperty channel="Y" name="resolution" value="1000" units="1/cm"/>
+          <inkml:channelProperty channel="F" name="resolution" value="0" units="1/dev"/>
+        </inkml:channelProperties>
+      </inkml:inkSource>
+      <inkml:timestamp xml:id="ts0" timeString="2022-02-27T12:56:35.923"/>
+    </inkml:context>
+    <inkml:brush xml:id="br0">
+      <inkml:brushProperty name="width" value="0.05" units="cm"/>
+      <inkml:brushProperty name="height" value="0.05" units="cm"/>
+    </inkml:brush>
+  </inkml:definitions>
+  <inkml:trace contextRef="#ctx0" brushRef="#br0">1 0 24575,'0'0'0,"7"3"0,18 5 0,30 6 0,43 7 0,45 5 0,38 4 0,33 4 0,18 3-797,5 0 797,-3-7 0,-4-12 0,-42-10-7394</inkml:trace>
+</inkml:ink>
+</file>
+
+<file path=word/ink/ink2.xml><?xml version="1.0" encoding="utf-8"?>
+<inkml:ink xmlns:inkml="http://www.w3.org/2003/InkML">
+  <inkml:definitions>
+    <inkml:context xml:id="ctx0">
+      <inkml:inkSource xml:id="inkSrc0">
+        <inkml:traceFormat>
+          <inkml:channel name="X" type="integer" min="-2.14748E9" max="2.14748E9" units="cm"/>
+          <inkml:channel name="Y" type="integer" min="-2.14748E9" max="2.14748E9" units="cm"/>
+          <inkml:channel name="F" type="integer" max="32767" units="dev"/>
+        </inkml:traceFormat>
+        <inkml:channelProperties>
+          <inkml:channelProperty channel="X" name="resolution" value="1000" units="1/cm"/>
+          <inkml:channelProperty channel="Y" name="resolution" value="1000" units="1/cm"/>
+          <inkml:channelProperty channel="F" name="resolution" value="0" units="1/dev"/>
+        </inkml:channelProperties>
+      </inkml:inkSource>
+      <inkml:timestamp xml:id="ts0" timeString="2022-02-27T12:58:04.017"/>
+    </inkml:context>
+    <inkml:brush xml:id="br0">
+      <inkml:brushProperty name="width" value="0.05" units="cm"/>
+      <inkml:brushProperty name="height" value="0.05" units="cm"/>
+    </inkml:brush>
+  </inkml:definitions>
+  <inkml:trace contextRef="#ctx0" brushRef="#br0">66 0 24575,'-5'9'0,"-7"22"0,2 1 0,0 0 0,2 0 0,2 1 0,-4 57 0,7-64 0,2 29 0,1-47 0,1 0 0,0 0 0,0 0 0,1 0 0,0-1 0,0 1 0,7 14 0,-8-20 0,0 0 0,0 0 0,0 0 0,1 0 0,-1 0 0,1 0 0,-1-1 0,1 1 0,-1 0 0,1-1 0,0 1 0,0-1 0,0 0 0,0 0 0,0 0 0,0 0 0,0 0 0,0 0 0,0 0 0,1-1 0,-1 1 0,0-1 0,1 1 0,-1-1 0,0 0 0,0 0 0,1 0 0,-1 0 0,0 0 0,1-1 0,-1 1 0,0-1 0,0 0 0,3 0 0,5-3 0,-1-1 0,0 1 0,0-1 0,0-1 0,-1 0 0,13-11 0,4-6 0,-2-1 0,40-52 0,31-62 0,-41 58 0,-53 79 0,0 1 0,1-1 0,-1 1 0,0-1 0,1 0 0,-1 1 0,0-1 0,1 1 0,-1-1 0,1 1 0,-1-1 0,1 1 0,-1-1 0,1 1 0,-1 0 0,1-1 0,-1 1 0,1 0 0,0-1 0,-1 1 0,1 0 0,0 0 0,-1 0 0,1-1 0,0 1 0,-1 0 0,1 0 0,0 0 0,-1 0 0,1 0 0,0 0 0,-1 0 0,1 1 0,0-1 0,-1 0 0,1 0 0,-1 0 0,1 1 0,0-1 0,-1 0 0,1 1 0,-1-1 0,1 0 0,-1 1 0,1-1 0,-1 1 0,1-1 0,0 2 0,3 3 0,0 0 0,-1 1 0,1-1 0,3 10 0,2 2 0,10 14 20,2-1 0,0-2 0,3 0 0,0-1 0,41 36 0,-47-49-155,-1-1 0,2-1 0,-1 0 0,2-1 0,-1-1 0,2-1 0,-1-1 0,1-1 0,0 0 0,28 3 0,-10-4-6691</inkml:trace>
+</inkml:ink>
+</file>
+
+<file path=word/ink/ink20.xml><?xml version="1.0" encoding="utf-8"?>
+<inkml:ink xmlns:inkml="http://www.w3.org/2003/InkML">
+  <inkml:definitions>
+    <inkml:context xml:id="ctx0">
+      <inkml:inkSource xml:id="inkSrc0">
+        <inkml:traceFormat>
+          <inkml:channel name="X" type="integer" min="-2.14748E9" max="2.14748E9" units="cm"/>
+          <inkml:channel name="Y" type="integer" min="-2.14748E9" max="2.14748E9" units="cm"/>
+          <inkml:channel name="F" type="integer" max="32767" units="dev"/>
+        </inkml:traceFormat>
+        <inkml:channelProperties>
+          <inkml:channelProperty channel="X" name="resolution" value="1000" units="1/cm"/>
+          <inkml:channelProperty channel="Y" name="resolution" value="1000" units="1/cm"/>
+          <inkml:channelProperty channel="F" name="resolution" value="0" units="1/dev"/>
+        </inkml:channelProperties>
+      </inkml:inkSource>
+      <inkml:timestamp xml:id="ts0" timeString="2022-02-27T12:56:36.560"/>
+    </inkml:context>
+    <inkml:brush xml:id="br0">
+      <inkml:brushProperty name="width" value="0.05" units="cm"/>
+      <inkml:brushProperty name="height" value="0.05" units="cm"/>
+    </inkml:brush>
+  </inkml:definitions>
+  <inkml:trace contextRef="#ctx0" brushRef="#br0">90 0 24575,'0'0'0,"0"0"0,-8 2 0,-7 2 0,-4 0 0,0 1 0,3-1 0,3 0 0,22 5 0,32 9 0,54 10 0,56 9 0,55 5 0,37-1 0,25-10-1038,21-16 1038,-39-11-7153</inkml:trace>
+</inkml:ink>
+</file>
+
+<file path=word/ink/ink21.xml><?xml version="1.0" encoding="utf-8"?>
+<inkml:ink xmlns:inkml="http://www.w3.org/2003/InkML">
+  <inkml:definitions>
+    <inkml:context xml:id="ctx0">
+      <inkml:inkSource xml:id="inkSrc0">
+        <inkml:traceFormat>
+          <inkml:channel name="X" type="integer" min="-2.14748E9" max="2.14748E9" units="cm"/>
+          <inkml:channel name="Y" type="integer" min="-2.14748E9" max="2.14748E9" units="cm"/>
+          <inkml:channel name="F" type="integer" max="32767" units="dev"/>
+        </inkml:traceFormat>
+        <inkml:channelProperties>
+          <inkml:channelProperty channel="X" name="resolution" value="1000" units="1/cm"/>
+          <inkml:channelProperty channel="Y" name="resolution" value="1000" units="1/cm"/>
+          <inkml:channelProperty channel="F" name="resolution" value="0" units="1/dev"/>
+        </inkml:channelProperties>
+      </inkml:inkSource>
+      <inkml:timestamp xml:id="ts0" timeString="2022-02-27T12:56:37.360"/>
+    </inkml:context>
+    <inkml:brush xml:id="br0">
+      <inkml:brushProperty name="width" value="0.05" units="cm"/>
+      <inkml:brushProperty name="height" value="0.05" units="cm"/>
+    </inkml:brush>
+  </inkml:definitions>
+  <inkml:trace contextRef="#ctx0" brushRef="#br0">0 396 24575,'11'-1'0,"497"-17"-38,268-17-927,423-89-1049,84-6 1632,596 88-833,-2 102 560,-857-37 433,-761-30-119,489-77 0,-562 46-1677</inkml:trace>
+</inkml:ink>
+</file>
+
+<file path=word/ink/ink22.xml><?xml version="1.0" encoding="utf-8"?>
+<inkml:ink xmlns:inkml="http://www.w3.org/2003/InkML">
+  <inkml:definitions>
+    <inkml:context xml:id="ctx0">
+      <inkml:inkSource xml:id="inkSrc0">
+        <inkml:traceFormat>
+          <inkml:channel name="X" type="integer" min="-2.14748E9" max="2.14748E9" units="cm"/>
+          <inkml:channel name="Y" type="integer" min="-2.14748E9" max="2.14748E9" units="cm"/>
+          <inkml:channel name="F" type="integer" max="32767" units="dev"/>
+        </inkml:traceFormat>
+        <inkml:channelProperties>
+          <inkml:channelProperty channel="X" name="resolution" value="1000" units="1/cm"/>
+          <inkml:channelProperty channel="Y" name="resolution" value="1000" units="1/cm"/>
+          <inkml:channelProperty channel="F" name="resolution" value="0" units="1/dev"/>
+        </inkml:channelProperties>
+      </inkml:inkSource>
+      <inkml:timestamp xml:id="ts0" timeString="2022-02-27T12:56:37.875"/>
+    </inkml:context>
+    <inkml:brush xml:id="br0">
+      <inkml:brushProperty name="width" value="0.05" units="cm"/>
+      <inkml:brushProperty name="height" value="0.05" units="cm"/>
+    </inkml:brush>
+  </inkml:definitions>
+  <inkml:trace contextRef="#ctx0" brushRef="#br0">0 1 24575,'0'0'0,"7"9"0,17 11 0,38 16 0,44 16 0,55 12 0,40 1 0,22-8 0,8-16-921,-6-28 921,-13-37 0,-42-13-7270</inkml:trace>
+</inkml:ink>
+</file>
+
+<file path=word/ink/ink23.xml><?xml version="1.0" encoding="utf-8"?>
+<inkml:ink xmlns:inkml="http://www.w3.org/2003/InkML">
+  <inkml:definitions>
+    <inkml:context xml:id="ctx0">
+      <inkml:inkSource xml:id="inkSrc0">
+        <inkml:traceFormat>
+          <inkml:channel name="X" type="integer" min="-2.14748E9" max="2.14748E9" units="cm"/>
+          <inkml:channel name="Y" type="integer" min="-2.14748E9" max="2.14748E9" units="cm"/>
+          <inkml:channel name="F" type="integer" max="32767" units="dev"/>
+        </inkml:traceFormat>
+        <inkml:channelProperties>
+          <inkml:channelProperty channel="X" name="resolution" value="1000" units="1/cm"/>
+          <inkml:channelProperty channel="Y" name="resolution" value="1000" units="1/cm"/>
+          <inkml:channelProperty channel="F" name="resolution" value="0" units="1/dev"/>
+        </inkml:channelProperties>
+      </inkml:inkSource>
+      <inkml:timestamp xml:id="ts0" timeString="2022-02-27T12:56:38.203"/>
+    </inkml:context>
+    <inkml:brush xml:id="br0">
+      <inkml:brushProperty name="width" value="0.05" units="cm"/>
+      <inkml:brushProperty name="height" value="0.05" units="cm"/>
+    </inkml:brush>
+  </inkml:definitions>
+  <inkml:trace contextRef="#ctx0" brushRef="#br0">20 1 24575,'0'0'0,"-4"11"0,-3 20 0,1 30 0,3 38 0,4 40 0,4 26 0,0 7 0,-2-12 0,-3-21 0,-3-35-8191</inkml:trace>
+</inkml:ink>
+</file>
+
+<file path=word/ink/ink24.xml><?xml version="1.0" encoding="utf-8"?>
+<inkml:ink xmlns:inkml="http://www.w3.org/2003/InkML">
+  <inkml:definitions>
+    <inkml:context xml:id="ctx0">
+      <inkml:inkSource xml:id="inkSrc0">
+        <inkml:traceFormat>
+          <inkml:channel name="X" type="integer" min="-2.14748E9" max="2.14748E9" units="cm"/>
+          <inkml:channel name="Y" type="integer" min="-2.14748E9" max="2.14748E9" units="cm"/>
+          <inkml:channel name="F" type="integer" max="32767" units="dev"/>
+        </inkml:traceFormat>
+        <inkml:channelProperties>
+          <inkml:channelProperty channel="X" name="resolution" value="1000" units="1/cm"/>
+          <inkml:channelProperty channel="Y" name="resolution" value="1000" units="1/cm"/>
+          <inkml:channelProperty channel="F" name="resolution" value="0" units="1/dev"/>
+        </inkml:channelProperties>
+      </inkml:inkSource>
+      <inkml:timestamp xml:id="ts0" timeString="2022-02-27T12:56:38.641"/>
+    </inkml:context>
+    <inkml:brush xml:id="br0">
+      <inkml:brushProperty name="width" value="0.05" units="cm"/>
+      <inkml:brushProperty name="height" value="0.05" units="cm"/>
+    </inkml:brush>
+  </inkml:definitions>
+  <inkml:trace contextRef="#ctx0" brushRef="#br0">34 1 24575,'0'0'0,"0"0"0,0 0 0,-6 1 0,-3 2 0,-1 0 0,2 0 0,22 6 0,56 15 0,83 19 0,89 9 0,70-13 0,47-28-851,-37-15-6489</inkml:trace>
+</inkml:ink>
+</file>
+
+<file path=word/ink/ink25.xml><?xml version="1.0" encoding="utf-8"?>
+<inkml:ink xmlns:inkml="http://www.w3.org/2003/InkML">
+  <inkml:definitions>
+    <inkml:context xml:id="ctx0">
+      <inkml:inkSource xml:id="inkSrc0">
+        <inkml:traceFormat>
+          <inkml:channel name="X" type="integer" min="-2.14748E9" max="2.14748E9" units="cm"/>
+          <inkml:channel name="Y" type="integer" min="-2.14748E9" max="2.14748E9" units="cm"/>
+          <inkml:channel name="F" type="integer" max="32767" units="dev"/>
+        </inkml:traceFormat>
+        <inkml:channelProperties>
+          <inkml:channelProperty channel="X" name="resolution" value="1000" units="1/cm"/>
+          <inkml:channelProperty channel="Y" name="resolution" value="1000" units="1/cm"/>
+          <inkml:channelProperty channel="F" name="resolution" value="0" units="1/dev"/>
+        </inkml:channelProperties>
+      </inkml:inkSource>
+      <inkml:timestamp xml:id="ts0" timeString="2022-02-27T12:57:39.235"/>
+    </inkml:context>
+    <inkml:brush xml:id="br0">
+      <inkml:brushProperty name="width" value="0.05" units="cm"/>
+      <inkml:brushProperty name="height" value="0.05" units="cm"/>
+    </inkml:brush>
+  </inkml:definitions>
+  <inkml:trace contextRef="#ctx0" brushRef="#br0">211 1 24575,'6'1'0,"-1"0"0,1 0 0,-1 1 0,0 0 0,1 0 0,-1 0 0,0 0 0,9 7 0,1-1 0,20 11 0,41 28 0,-61-35 0,1 0 0,-2 1 0,0 0 0,22 26 0,-33-34 0,1 0 0,-1-1 0,0 1 0,-1 0 0,1 1 0,-1-1 0,0 0 0,0 1 0,0-1 0,-1 1 0,0 0 0,0-1 0,0 7 0,-1-7 0,-1-1 0,1 0 0,-1 0 0,0 0 0,0 0 0,0 0 0,-1 0 0,1 0 0,-1 0 0,0 0 0,0 0 0,0-1 0,-1 1 0,1-1 0,-1 0 0,0 0 0,0 0 0,-4 4 0,3-3 0,-1 0 0,0-1 0,0 1 0,-1-1 0,1 0 0,-1 0 0,0-1 0,1 0 0,-1 0 0,0 0 0,0-1 0,0 1 0,-10-1 0,8-1 0,-1 0 0,1-1 0,0 0 0,0 0 0,0-1 0,1 0 0,-1 0 0,0-1 0,-9-5 0,-2-3 0,0 0 0,0-2 0,1 0 0,1-1 0,1-1 0,-25-28 0,-69-98 0,86 108 0,13 20 0,10 13 0,1 0 0,0 0 0,0 0 0,0-1 0,0 1 0,-1 0 0,1 0 0,0 0 0,0 0 0,0 0 0,-1 0 0,1 0 0,0 0 0,0 0 0,0 0 0,-1 0 0,1 0 0,0 0 0,0 0 0,-1 0 0,1 0 0,0 0 0,0 0 0,0 0 0,-1 0 0,1 0 0,0 0 0,0 0 0,0 0 0,-1 0 0,1 0 0,0 0 0,0 1 0,0-1 0,-1 2 0,0 0 0,0 1 0,1-1 0,-1 0 0,1 1 0,-1-1 0,1 0 0,0 1 0,0-1 0,1 5 0,48 387 0,-35-310 0,2 17-111,64 322-1143,-57-343-5572</inkml:trace>
+</inkml:ink>
+</file>
+
+<file path=word/ink/ink26.xml><?xml version="1.0" encoding="utf-8"?>
+<inkml:ink xmlns:inkml="http://www.w3.org/2003/InkML">
+  <inkml:definitions>
+    <inkml:context xml:id="ctx0">
+      <inkml:inkSource xml:id="inkSrc0">
+        <inkml:traceFormat>
+          <inkml:channel name="X" type="integer" min="-2.14748E9" max="2.14748E9" units="cm"/>
+          <inkml:channel name="Y" type="integer" min="-2.14748E9" max="2.14748E9" units="cm"/>
+          <inkml:channel name="F" type="integer" max="32767" units="dev"/>
+        </inkml:traceFormat>
+        <inkml:channelProperties>
+          <inkml:channelProperty channel="X" name="resolution" value="1000" units="1/cm"/>
+          <inkml:channelProperty channel="Y" name="resolution" value="1000" units="1/cm"/>
+          <inkml:channelProperty channel="F" name="resolution" value="0" units="1/dev"/>
+        </inkml:channelProperties>
+      </inkml:inkSource>
+      <inkml:timestamp xml:id="ts0" timeString="2022-02-27T12:57:39.641"/>
+    </inkml:context>
+    <inkml:brush xml:id="br0">
+      <inkml:brushProperty name="width" value="0.05" units="cm"/>
+      <inkml:brushProperty name="height" value="0.05" units="cm"/>
+    </inkml:brush>
+  </inkml:definitions>
+  <inkml:trace contextRef="#ctx0" brushRef="#br0">42 0 24575,'-3'13'0,"-6"28"0,0-7 0,2 1 0,2-1 0,0 1 0,2 52 0,3-84 0,0 1 0,1 0 0,-1 0 0,1-1 0,0 1 0,0-1 0,0 1 0,0-1 0,4 7 0,-4-9 0,0 0 0,0 0 0,0 0 0,0 0 0,0 0 0,0 0 0,0-1 0,0 1 0,0 0 0,0-1 0,1 1 0,-1-1 0,0 1 0,0-1 0,1 1 0,-1-1 0,0 0 0,1 0 0,-1 0 0,0 0 0,1 0 0,-1 0 0,0 0 0,1 0 0,-1 0 0,0-1 0,1 1 0,-1 0 0,0-1 0,2 0 0,6-3 0,1 0 0,-1 0 0,0-1 0,-1 0 0,15-12 0,39-37 0,-41 34 0,30-28 0,51-45 0,-98 90 0,0-1 0,0 1 0,1 0 0,-1 1 0,1-1 0,-1 1 0,1 0 0,0 0 0,0 0 0,8-1 0,-9 2 0,-1 1 0,0 0 0,1 1 0,-1-1 0,0 1 0,1-1 0,-1 1 0,0 0 0,0 0 0,0 0 0,0 0 0,0 1 0,0 0 0,0-1 0,0 1 0,0 0 0,3 3 0,36 32-31,-26-22-303,1-1 1,0 0-1,32 18 1,-9-12-6493</inkml:trace>
+</inkml:ink>
+</file>
+
+<file path=word/ink/ink27.xml><?xml version="1.0" encoding="utf-8"?>
+<inkml:ink xmlns:inkml="http://www.w3.org/2003/InkML">
+  <inkml:definitions>
+    <inkml:context xml:id="ctx0">
+      <inkml:inkSource xml:id="inkSrc0">
+        <inkml:traceFormat>
+          <inkml:channel name="X" type="integer" min="-2.14748E9" max="2.14748E9" units="cm"/>
+          <inkml:channel name="Y" type="integer" min="-2.14748E9" max="2.14748E9" units="cm"/>
+          <inkml:channel name="F" type="integer" max="32767" units="dev"/>
+        </inkml:traceFormat>
+        <inkml:channelProperties>
+          <inkml:channelProperty channel="X" name="resolution" value="1000" units="1/cm"/>
+          <inkml:channelProperty channel="Y" name="resolution" value="1000" units="1/cm"/>
+          <inkml:channelProperty channel="F" name="resolution" value="0" units="1/dev"/>
+        </inkml:channelProperties>
+      </inkml:inkSource>
+      <inkml:timestamp xml:id="ts0" timeString="2022-02-27T12:57:39.985"/>
+    </inkml:context>
+    <inkml:brush xml:id="br0">
+      <inkml:brushProperty name="width" value="0.05" units="cm"/>
+      <inkml:brushProperty name="height" value="0.05" units="cm"/>
+    </inkml:brush>
+  </inkml:definitions>
+  <inkml:trace contextRef="#ctx0" brushRef="#br0">207 0 24575,'0'0'0,"-2"1"0,-14 11 0,-1 1 0,1 0 0,1 1 0,0 1 0,1 0 0,1 1 0,1 1 0,0 0 0,1 0 0,0 1 0,2 1 0,0 0 0,1 0 0,1 0 0,1 1 0,-5 26 0,10-33 0,0 1 0,0 0 0,1 0 0,1-1 0,1 1 0,-1 0 0,7 21 0,4 0 0,22 50 0,7 17 0,-39-96 8,-1-1 0,1 0 0,-1 1 0,0-1 0,-1 1 0,1 0 0,-1-1 0,0 1 0,-1 0 0,1-1 0,-1 1 0,0-1 0,0 1 0,-3 6 0,2-8-79,0-1 1,0 1-1,0-1 0,0 0 0,-1 0 1,1 0-1,-1 0 0,0 0 1,0 0-1,0-1 0,0 1 0,0-1 1,-1 0-1,1 0 0,-1 0 1,1-1-1,-1 1 0,1-1 0,-1 0 1,-7 2-1,-4-1-6755</inkml:trace>
+</inkml:ink>
+</file>
+
+<file path=word/ink/ink28.xml><?xml version="1.0" encoding="utf-8"?>
+<inkml:ink xmlns:inkml="http://www.w3.org/2003/InkML">
+  <inkml:definitions>
+    <inkml:context xml:id="ctx0">
+      <inkml:inkSource xml:id="inkSrc0">
+        <inkml:traceFormat>
+          <inkml:channel name="X" type="integer" min="-2.14748E9" max="2.14748E9" units="cm"/>
+          <inkml:channel name="Y" type="integer" min="-2.14748E9" max="2.14748E9" units="cm"/>
+          <inkml:channel name="F" type="integer" max="32767" units="dev"/>
+        </inkml:traceFormat>
+        <inkml:channelProperties>
+          <inkml:channelProperty channel="X" name="resolution" value="1000" units="1/cm"/>
+          <inkml:channelProperty channel="Y" name="resolution" value="1000" units="1/cm"/>
+          <inkml:channelProperty channel="F" name="resolution" value="0" units="1/dev"/>
+        </inkml:channelProperties>
+      </inkml:inkSource>
+      <inkml:timestamp xml:id="ts0" timeString="2022-02-27T12:57:40.313"/>
+    </inkml:context>
+    <inkml:brush xml:id="br0">
+      <inkml:brushProperty name="width" value="0.05" units="cm"/>
+      <inkml:brushProperty name="height" value="0.05" units="cm"/>
+    </inkml:brush>
+  </inkml:definitions>
+  <inkml:trace contextRef="#ctx0" brushRef="#br0">317 0 24575,'-29'14'0,"1"0"0,0 2 0,1 1 0,-29 25 0,39-28 0,1 0 0,1 2 0,0 0 0,1 0 0,0 2 0,-20 34 0,31-44 0,-1-1 0,1 0 0,0 1 0,1 0 0,-1-1 0,2 1 0,-1 0 0,1 0 0,0 0 0,1 0 0,0 1 0,0-1 0,2 10 0,1-2 0,1 0 0,1-1 0,1 0 0,0 0 0,12 23 0,-10-25 0,-2 0 0,0 1 0,0 0 0,4 20 0,-9-29 0,0 1 0,0 0 0,-1-1 0,0 1 0,0-1 0,0 1 0,-1 0 0,0-1 0,0 1 0,0-1 0,-1 0 0,1 1 0,-1-1 0,-6 10 0,-11 14-1365,-2-4-5461</inkml:trace>
+</inkml:ink>
+</file>
+
+<file path=word/ink/ink29.xml><?xml version="1.0" encoding="utf-8"?>
+<inkml:ink xmlns:inkml="http://www.w3.org/2003/InkML">
+  <inkml:definitions>
+    <inkml:context xml:id="ctx0">
+      <inkml:inkSource xml:id="inkSrc0">
+        <inkml:traceFormat>
+          <inkml:channel name="X" type="integer" min="-2.14748E9" max="2.14748E9" units="cm"/>
+          <inkml:channel name="Y" type="integer" min="-2.14748E9" max="2.14748E9" units="cm"/>
+          <inkml:channel name="F" type="integer" max="32767" units="dev"/>
+        </inkml:traceFormat>
+        <inkml:channelProperties>
+          <inkml:channelProperty channel="X" name="resolution" value="1000" units="1/cm"/>
+          <inkml:channelProperty channel="Y" name="resolution" value="1000" units="1/cm"/>
+          <inkml:channelProperty channel="F" name="resolution" value="0" units="1/dev"/>
+        </inkml:channelProperties>
+      </inkml:inkSource>
+      <inkml:timestamp xml:id="ts0" timeString="2022-02-27T12:57:40.672"/>
+    </inkml:context>
+    <inkml:brush xml:id="br0">
+      <inkml:brushProperty name="width" value="0.05" units="cm"/>
+      <inkml:brushProperty name="height" value="0.05" units="cm"/>
+    </inkml:brush>
+  </inkml:definitions>
+  <inkml:trace contextRef="#ctx0" brushRef="#br0">1 11 24575,'0'0'0,"9"2"0,11 2 0,8-1 0,6-1 0,-1-3 0,-3-3 0,-6 0 0,-7-1 0,-7 1 0,-5 1 0,-13 9 0,-8 11 0,-3 10 0,3 8 0,7 5 0,5-5-8191</inkml:trace>
+</inkml:ink>
+</file>
+
+<file path=word/ink/ink3.xml><?xml version="1.0" encoding="utf-8"?>
+<inkml:ink xmlns:inkml="http://www.w3.org/2003/InkML">
+  <inkml:definitions>
+    <inkml:context xml:id="ctx0">
+      <inkml:inkSource xml:id="inkSrc0">
+        <inkml:traceFormat>
+          <inkml:channel name="X" type="integer" min="-2.14748E9" max="2.14748E9" units="cm"/>
+          <inkml:channel name="Y" type="integer" min="-2.14748E9" max="2.14748E9" units="cm"/>
+          <inkml:channel name="F" type="integer" max="32767" units="dev"/>
+        </inkml:traceFormat>
+        <inkml:channelProperties>
+          <inkml:channelProperty channel="X" name="resolution" value="1000" units="1/cm"/>
+          <inkml:channelProperty channel="Y" name="resolution" value="1000" units="1/cm"/>
+          <inkml:channelProperty channel="F" name="resolution" value="0" units="1/dev"/>
+        </inkml:channelProperties>
+      </inkml:inkSource>
+      <inkml:timestamp xml:id="ts0" timeString="2022-02-27T12:58:04.758"/>
+    </inkml:context>
+    <inkml:brush xml:id="br0">
+      <inkml:brushProperty name="width" value="0.05" units="cm"/>
+      <inkml:brushProperty name="height" value="0.05" units="cm"/>
+    </inkml:brush>
+  </inkml:definitions>
+  <inkml:trace contextRef="#ctx0" brushRef="#br0">1 680 24575,'0'0'0,"0"0"0,0-2 0,0-1 0,1 1 0,0-1 0,-1 1 0,1-1 0,0 1 0,0-1 0,0 1 0,2-3 0,3-7 0,14-35 0,2 1 0,2 1 0,2 2 0,2 0 0,1 2 0,63-67 0,-82 98 0,1 0 0,0 1 0,0 1 0,1-1 0,23-11 0,-32 19 0,1-1 0,-1 1 0,0 0 0,0 0 0,1 0 0,-1 1 0,0-1 0,1 1 0,-1 0 0,1 0 0,-1 0 0,7 1 0,-8 0 0,1 0 0,-1 0 0,0 0 0,0 0 0,1 1 0,-1-1 0,0 1 0,0-1 0,0 1 0,0 0 0,-1 0 0,1-1 0,0 1 0,-1 0 0,1 1 0,-1-1 0,0 0 0,0 0 0,2 4 0,1 6 0,-1 0 0,0 0 0,-1 0 0,0 0 0,-1 0 0,0 1 0,-1-1 0,-1 14 0,0-9 0,1 0 0,1-1 0,4 27 0,-5-42 0,0 1 0,1-1 0,-1 0 0,0 0 0,1 0 0,-1 0 0,1 0 0,0 1 0,-1-1 0,1 0 0,0 0 0,0-1 0,-1 1 0,1 0 0,0 0 0,0 0 0,0 0 0,0-1 0,0 1 0,0 0 0,0-1 0,1 1 0,-1-1 0,0 0 0,0 1 0,0-1 0,1 0 0,-1 1 0,0-1 0,0 0 0,0 0 0,3 0 0,3-1 0,1 0 0,-1 0 0,0-1 0,11-3 0,-7 1 0,-3 2 0,53-16 0,73-11 0,-112 26 0,0 1 0,0 0 0,1 2 0,-1 1 0,0 1 0,0 1 0,26 6 0,222 75 0,-20-4 0,-230-75 0,0-1 0,1-1 0,-1 0 0,1-2 0,-1 0 0,1-1 0,-1-1 0,1-1 0,-1-1 0,29-8 0,-34 6 0,0 0 0,0-1 0,0-1 0,-1 0 0,0-1 0,0-1 0,-1 0 0,0 0 0,-1-2 0,0 1 0,-1-2 0,0 0 0,17-23 0,-16 16 0,-1 0 0,-1-1 0,-1 0 0,-1-1 0,0 1 0,-2-1 0,0-1 0,-2 1 0,0-1 0,-1 0 0,-2 0 0,0 0 0,-1 0 0,-1 0 0,-8-41 0,8 56 0,-1 0 0,0 0 0,-1 0 0,-4-10 0,6 16 0,1 0 0,0 1 0,0-1 0,-1 0 0,1 1 0,-1-1 0,1 0 0,0 1 0,-1-1 0,1 1 0,-1-1 0,1 1 0,-1-1 0,0 1 0,1-1 0,-1 1 0,1-1 0,-1 1 0,0 0 0,1-1 0,-1 1 0,0 0 0,0 0 0,1 0 0,-1-1 0,0 1 0,0 0 0,1 0 0,-1 0 0,0 0 0,0 0 0,1 0 0,-1 0 0,0 1 0,1-1 0,-1 0 0,0 0 0,0 0 0,1 1 0,-1-1 0,0 0 0,1 1 0,-1-1 0,0 1 0,1-1 0,-1 1 0,1-1 0,-1 1 0,1-1 0,-1 1 0,1-1 0,-1 1 0,1 0 0,0-1 0,-1 1 0,1 1 0,-4 4 0,0 0 0,1 1 0,0-1 0,0 1 0,1 0 0,0 0 0,0 0 0,1 0 0,0 0 0,0 0 0,0 8 0,1 9 0,0 0 0,6 27 0,-1-21 0,1-1 0,1-1 0,2 0 0,0 0 0,3 0 0,0-1 0,1-1 0,2 0 0,0-1 0,2-1 0,1 0 0,1-1 0,0-2 0,2 1 0,1-2 0,0-1 0,1-1 0,1-1 0,1-1 0,28 14 0,86 30-1365,-8-16-5461</inkml:trace>
+</inkml:ink>
+</file>
+
+<file path=word/ink/ink30.xml><?xml version="1.0" encoding="utf-8"?>
+<inkml:ink xmlns:inkml="http://www.w3.org/2003/InkML">
+  <inkml:definitions>
+    <inkml:context xml:id="ctx0">
+      <inkml:inkSource xml:id="inkSrc0">
+        <inkml:traceFormat>
+          <inkml:channel name="X" type="integer" min="-2.14748E9" max="2.14748E9" units="cm"/>
+          <inkml:channel name="Y" type="integer" min="-2.14748E9" max="2.14748E9" units="cm"/>
+          <inkml:channel name="F" type="integer" max="32767" units="dev"/>
+        </inkml:traceFormat>
+        <inkml:channelProperties>
+          <inkml:channelProperty channel="X" name="resolution" value="1000" units="1/cm"/>
+          <inkml:channelProperty channel="Y" name="resolution" value="1000" units="1/cm"/>
+          <inkml:channelProperty channel="F" name="resolution" value="0" units="1/dev"/>
+        </inkml:channelProperties>
+      </inkml:inkSource>
+      <inkml:timestamp xml:id="ts0" timeString="2022-02-27T12:57:41"/>
+    </inkml:context>
+    <inkml:brush xml:id="br0">
+      <inkml:brushProperty name="width" value="0.05" units="cm"/>
+      <inkml:brushProperty name="height" value="0.05" units="cm"/>
+    </inkml:brush>
+  </inkml:definitions>
+  <inkml:trace contextRef="#ctx0" brushRef="#br0">211 628 24575,'-8'6'0,"-44"27"0,24-17 0,0 2 0,2 1 0,-42 39 0,68-57 0,2-2 0,9-5 0,16-12 0,31-34 0,99-114 0,-84 85 0,155-142 120,-171 174-615,3 3 0,77-45 0,-57 46-6331</inkml:trace>
+</inkml:ink>
+</file>
+
+<file path=word/ink/ink31.xml><?xml version="1.0" encoding="utf-8"?>
+<inkml:ink xmlns:inkml="http://www.w3.org/2003/InkML">
+  <inkml:definitions>
+    <inkml:context xml:id="ctx0">
+      <inkml:inkSource xml:id="inkSrc0">
+        <inkml:traceFormat>
+          <inkml:channel name="X" type="integer" min="-2.14748E9" max="2.14748E9" units="cm"/>
+          <inkml:channel name="Y" type="integer" min="-2.14748E9" max="2.14748E9" units="cm"/>
+          <inkml:channel name="F" type="integer" max="32767" units="dev"/>
+        </inkml:traceFormat>
+        <inkml:channelProperties>
+          <inkml:channelProperty channel="X" name="resolution" value="1000" units="1/cm"/>
+          <inkml:channelProperty channel="Y" name="resolution" value="1000" units="1/cm"/>
+          <inkml:channelProperty channel="F" name="resolution" value="0" units="1/dev"/>
+        </inkml:channelProperties>
+      </inkml:inkSource>
+      <inkml:timestamp xml:id="ts0" timeString="2022-02-27T12:57:41.376"/>
+    </inkml:context>
+    <inkml:brush xml:id="br0">
+      <inkml:brushProperty name="width" value="0.05" units="cm"/>
+      <inkml:brushProperty name="height" value="0.05" units="cm"/>
+    </inkml:brush>
+  </inkml:definitions>
+  <inkml:trace contextRef="#ctx0" brushRef="#br0">210 1 24575,'0'0'0,"0"0"0,-1 13 0,-3 20 0,-5 28 0,-7 36 0,-7 36 0,-6 23 0,-2 8 0,-2-7 0,-1-11 0,4-31-8191</inkml:trace>
+</inkml:ink>
+</file>
+
+<file path=word/ink/ink32.xml><?xml version="1.0" encoding="utf-8"?>
+<inkml:ink xmlns:inkml="http://www.w3.org/2003/InkML">
+  <inkml:definitions>
+    <inkml:context xml:id="ctx0">
+      <inkml:inkSource xml:id="inkSrc0">
+        <inkml:traceFormat>
+          <inkml:channel name="X" type="integer" min="-2.14748E9" max="2.14748E9" units="cm"/>
+          <inkml:channel name="Y" type="integer" min="-2.14748E9" max="2.14748E9" units="cm"/>
+          <inkml:channel name="F" type="integer" max="32767" units="dev"/>
+        </inkml:traceFormat>
+        <inkml:channelProperties>
+          <inkml:channelProperty channel="X" name="resolution" value="1000" units="1/cm"/>
+          <inkml:channelProperty channel="Y" name="resolution" value="1000" units="1/cm"/>
+          <inkml:channelProperty channel="F" name="resolution" value="0" units="1/dev"/>
+        </inkml:channelProperties>
+      </inkml:inkSource>
+      <inkml:timestamp xml:id="ts0" timeString="2022-02-27T12:57:41.703"/>
+    </inkml:context>
+    <inkml:brush xml:id="br0">
+      <inkml:brushProperty name="width" value="0.05" units="cm"/>
+      <inkml:brushProperty name="height" value="0.05" units="cm"/>
+    </inkml:brush>
+  </inkml:definitions>
+  <inkml:trace contextRef="#ctx0" brushRef="#br0">130 0 24575,'0'0'0,"-2"7"0,-3 7 0,-5 7 0,-5 5 0,-4 2 0,-2 0 0,-1-3 0,2-3 0,5-5-8191</inkml:trace>
+</inkml:ink>
+</file>
+
+<file path=word/ink/ink33.xml><?xml version="1.0" encoding="utf-8"?>
+<inkml:ink xmlns:inkml="http://www.w3.org/2003/InkML">
+  <inkml:definitions>
+    <inkml:context xml:id="ctx0">
+      <inkml:inkSource xml:id="inkSrc0">
+        <inkml:traceFormat>
+          <inkml:channel name="X" type="integer" min="-2.14748E9" max="2.14748E9" units="cm"/>
+          <inkml:channel name="Y" type="integer" min="-2.14748E9" max="2.14748E9" units="cm"/>
+          <inkml:channel name="F" type="integer" max="32767" units="dev"/>
+        </inkml:traceFormat>
+        <inkml:channelProperties>
+          <inkml:channelProperty channel="X" name="resolution" value="1000" units="1/cm"/>
+          <inkml:channelProperty channel="Y" name="resolution" value="1000" units="1/cm"/>
+          <inkml:channelProperty channel="F" name="resolution" value="0" units="1/dev"/>
+        </inkml:channelProperties>
+      </inkml:inkSource>
+      <inkml:timestamp xml:id="ts0" timeString="2022-02-27T12:57:42.063"/>
+    </inkml:context>
+    <inkml:brush xml:id="br0">
+      <inkml:brushProperty name="width" value="0.05" units="cm"/>
+      <inkml:brushProperty name="height" value="0.05" units="cm"/>
+    </inkml:brush>
+  </inkml:definitions>
+  <inkml:trace contextRef="#ctx0" brushRef="#br0">1 1 24575,'0'0'0,"0"0"0,0 0 0,0 0 0,0 0 0,0 0 0</inkml:trace>
+</inkml:ink>
+</file>
+
+<file path=word/ink/ink34.xml><?xml version="1.0" encoding="utf-8"?>
+<inkml:ink xmlns:inkml="http://www.w3.org/2003/InkML">
+  <inkml:definitions>
+    <inkml:context xml:id="ctx0">
+      <inkml:inkSource xml:id="inkSrc0">
+        <inkml:traceFormat>
+          <inkml:channel name="X" type="integer" min="-2.14748E9" max="2.14748E9" units="cm"/>
+          <inkml:channel name="Y" type="integer" min="-2.14748E9" max="2.14748E9" units="cm"/>
+          <inkml:channel name="F" type="integer" max="32767" units="dev"/>
+        </inkml:traceFormat>
+        <inkml:channelProperties>
+          <inkml:channelProperty channel="X" name="resolution" value="1000" units="1/cm"/>
+          <inkml:channelProperty channel="Y" name="resolution" value="1000" units="1/cm"/>
+          <inkml:channelProperty channel="F" name="resolution" value="0" units="1/dev"/>
+        </inkml:channelProperties>
+      </inkml:inkSource>
+      <inkml:timestamp xml:id="ts0" timeString="2022-02-27T12:57:42.422"/>
+    </inkml:context>
+    <inkml:brush xml:id="br0">
+      <inkml:brushProperty name="width" value="0.05" units="cm"/>
+      <inkml:brushProperty name="height" value="0.05" units="cm"/>
+    </inkml:brush>
+  </inkml:definitions>
+  <inkml:trace contextRef="#ctx0" brushRef="#br0">92 113 24575,'-2'13'0,"-3"26"0,-3-1 0,-1 1 0,-2-1 0,-1-1 0,-32 66 0,44-103 0,0 0 0,0 0 0,0 0 0,0 0 0,0 0 0,0 0 0,0 0 0,0 0 0,0 0 0,0 0 0,0 0 0,0 0 0,0 0 0,1 0 0,-1 0 0,0 0 0,0 0 0,0 0 0,0 0 0,0 0 0,0 0 0,0 0 0,0 0 0,0 0 0,0 0 0,0 0 0,0 0 0,0 0 0,1 0 0,-1 0 0,0 0 0,0 0 0,0 0 0,0 0 0,0 0 0,0 0 0,0 1 0,0-1 0,0 0 0,0 0 0,0 0 0,0 0 0,0 0 0,0 0 0,0 0 0,0 0 0,0 0 0,0 0 0,0 0 0,0 0 0,0 0 0,0 1 0,0-1 0,0 0 0,0 0 0,0 0 0,0 0 0,0 0 0,0 0 0,0 0 0,0 0 0,0 0 0,0 0 0,0 0 0,0 0 0,0 0 0,0 0 0,0 1 0,-1-1 0,12-5 0,23-13 0,-10 4 0,2 0 24,0 2 0,1 1 0,0 1 0,50-12 0,-68 20-102,0 1 0,0 0 0,0 0-1,1 0 1,-1 1 0,0 1 0,1 0 0,-1 0 0,0 0-1,0 2 1,0-1 0,0 1 0,0 0 0,0 1 0,-1 0-1,0 0 1,0 1 0,13 9 0,4 9-6748</inkml:trace>
+  <inkml:trace contextRef="#ctx0" brushRef="#br0" timeOffset="1">992 328 24575,'8'-8'0,"7"-7"0,-2-2 0,0 1 0,-1-1 0,-1-1 0,0 0 0,11-30 0,-11 21 0,-1 0 0,-1-1 0,-1-1 0,3-30 0,-5 81 0,-3-13 0,7 20 17,2-1 0,1-1 1,2 0-1,0-1 0,2 0 0,36 43 0,-11-24-512,1-1 0,66 51 0,-10-19-6331</inkml:trace>
+</inkml:ink>
+</file>
+
+<file path=word/ink/ink35.xml><?xml version="1.0" encoding="utf-8"?>
+<inkml:ink xmlns:inkml="http://www.w3.org/2003/InkML">
+  <inkml:definitions>
+    <inkml:context xml:id="ctx0">
+      <inkml:inkSource xml:id="inkSrc0">
+        <inkml:traceFormat>
+          <inkml:channel name="X" type="integer" min="-2.14748E9" max="2.14748E9" units="cm"/>
+          <inkml:channel name="Y" type="integer" min="-2.14748E9" max="2.14748E9" units="cm"/>
+          <inkml:channel name="F" type="integer" max="32767" units="dev"/>
+        </inkml:traceFormat>
+        <inkml:channelProperties>
+          <inkml:channelProperty channel="X" name="resolution" value="1000" units="1/cm"/>
+          <inkml:channelProperty channel="Y" name="resolution" value="1000" units="1/cm"/>
+          <inkml:channelProperty channel="F" name="resolution" value="0" units="1/dev"/>
+        </inkml:channelProperties>
+      </inkml:inkSource>
+      <inkml:timestamp xml:id="ts0" timeString="2022-02-27T12:57:43.454"/>
+    </inkml:context>
+    <inkml:brush xml:id="br0">
+      <inkml:brushProperty name="width" value="0.05" units="cm"/>
+      <inkml:brushProperty name="height" value="0.05" units="cm"/>
+    </inkml:brush>
+  </inkml:definitions>
+  <inkml:trace contextRef="#ctx0" brushRef="#br0">0 396 24575,'2'8'0,"4"9"0,1 0 0,0 0 0,1-1 0,1 0 0,19 27 0,-6-15 0,49 50 0,-60-67 0,1 0 0,1 0 0,0-2 0,0 1 0,22 10 0,-30-17 0,0-1 0,0 0 0,1 0 0,-1 0 0,0-1 0,1 0 0,-1 0 0,1-1 0,-1 1 0,0-1 0,1 0 0,-1 0 0,1-1 0,-1 0 0,1 0 0,-1 0 0,0-1 0,1 1 0,8-6 0,-3 1 0,-1 0 0,0-1 0,0-1 0,0 0 0,-1 0 0,-1-1 0,11-12 0,48-76 0,-28 39 0,-35 53 0,-1-1 0,1 2 0,1-1 0,-1 0 0,7-5 0,-9 9 0,0 0 0,-1 0 0,1 0 0,0 0 0,0 0 0,0 0 0,0 1 0,0-1 0,0 1 0,0-1 0,0 1 0,0 0 0,0 0 0,0 0 0,0 0 0,0 0 0,0 0 0,0 1 0,0-1 0,4 2 0,10 4 0,0 2 0,0 0 0,-1 0 0,0 2 0,18 14 0,9 6 0,-40-29 0,24 16 0,0-1 0,1-1 0,47 19 0,-67-31 0,0-1 0,1 1 0,-1-1 0,0-1 0,1 0 0,0 0 0,-1 0 0,1-1 0,0 0 0,-1-1 0,1 1 0,0-2 0,-1 1 0,1-1 0,-1 0 0,0 0 0,0-1 0,1 0 0,-2 0 0,11-7 0,-8 3 0,0 0 0,0-1 0,-1 0 0,0-1 0,-1 0 0,9-12 0,0-5 0,17-37 0,81-229-1365,-64 140-5461</inkml:trace>
+</inkml:ink>
+</file>
+
+<file path=word/ink/ink36.xml><?xml version="1.0" encoding="utf-8"?>
+<inkml:ink xmlns:inkml="http://www.w3.org/2003/InkML">
+  <inkml:definitions>
+    <inkml:context xml:id="ctx0">
+      <inkml:inkSource xml:id="inkSrc0">
+        <inkml:traceFormat>
+          <inkml:channel name="X" type="integer" min="-2.14748E9" max="2.14748E9" units="cm"/>
+          <inkml:channel name="Y" type="integer" min="-2.14748E9" max="2.14748E9" units="cm"/>
+          <inkml:channel name="F" type="integer" max="32767" units="dev"/>
+        </inkml:traceFormat>
+        <inkml:channelProperties>
+          <inkml:channelProperty channel="X" name="resolution" value="1000" units="1/cm"/>
+          <inkml:channelProperty channel="Y" name="resolution" value="1000" units="1/cm"/>
+          <inkml:channelProperty channel="F" name="resolution" value="0" units="1/dev"/>
+        </inkml:channelProperties>
+      </inkml:inkSource>
+      <inkml:timestamp xml:id="ts0" timeString="2022-02-27T12:57:43.782"/>
+    </inkml:context>
+    <inkml:brush xml:id="br0">
+      <inkml:brushProperty name="width" value="0.05" units="cm"/>
+      <inkml:brushProperty name="height" value="0.05" units="cm"/>
+    </inkml:brush>
+  </inkml:definitions>
+  <inkml:trace contextRef="#ctx0" brushRef="#br0">0 1 24575,'0'2'0,"0"1"0,1-1 0,-1 0 0,1 1 0,-1-1 0,1 0 0,0 1 0,2 2 0,3 12 0,11 54 0,-2 1 0,-4 1 0,-4 0 0,-2 0 0,-3 1 0,-4-1 0,-3 1 0,-22 109 0,13-104 0,13-79 0,1 0 0,0 1 0,0-1 0,0 1 0,0-1 0,-1 1 0,1-1 0,0 1 0,0-1 0,0 1 0,0-1 0,0 1 0,0-1 0,0 1 0,0-1 0,1 1 0,-1-1 0,0 1 0,0-1 0,0 1 0,0-1 0,1 0 0,-1 1 0,0-1 0,0 1 0,1-1 0,-1 0 0,0 1 0,1-1 0,-1 0 0,0 1 0,1-1 0,-1 0 0,1 1 0,-1-1 0,0 0 0,1 0 0,-1 1 0,1-1 0,-1 0 0,1 0 0,-1 0 0,1 0 0,-1 0 0,1 0 0,-1 0 0,1 0 0,-1 0 0,1 0 0,-1 0 0,1 0 0,-1 0 0,1 0 0,-1 0 0,0 0 0,1-1 0,0 1 0,34-17 0,-26 12 0,30-17 0,141-72 0,-138 74 0,1 2 0,61-16 0,-95 31 15,1 1 0,-1 0 0,1 1 0,-1 0 0,1 0 0,0 1 0,15 2 0,-21-1-83,0-1 1,-1 1-1,1 1 1,0-1-1,-1 0 1,1 1-1,-1 0 1,0 0-1,0 0 1,0 0-1,0 0 1,0 1-1,0-1 1,0 1-1,-1 0 1,1 0-1,-1 0 1,0 0-1,0 0 1,0 0-1,2 5 1,7 23-6759</inkml:trace>
+</inkml:ink>
+</file>
+
+<file path=word/ink/ink37.xml><?xml version="1.0" encoding="utf-8"?>
+<inkml:ink xmlns:inkml="http://www.w3.org/2003/InkML">
+  <inkml:definitions>
+    <inkml:context xml:id="ctx0">
+      <inkml:inkSource xml:id="inkSrc0">
+        <inkml:traceFormat>
+          <inkml:channel name="X" type="integer" min="-2.14748E9" max="2.14748E9" units="cm"/>
+          <inkml:channel name="Y" type="integer" min="-2.14748E9" max="2.14748E9" units="cm"/>
+          <inkml:channel name="F" type="integer" max="32767" units="dev"/>
+        </inkml:traceFormat>
+        <inkml:channelProperties>
+          <inkml:channelProperty channel="X" name="resolution" value="1000" units="1/cm"/>
+          <inkml:channelProperty channel="Y" name="resolution" value="1000" units="1/cm"/>
+          <inkml:channelProperty channel="F" name="resolution" value="0" units="1/dev"/>
+        </inkml:channelProperties>
+      </inkml:inkSource>
+      <inkml:timestamp xml:id="ts0" timeString="2022-02-27T12:57:44.173"/>
+    </inkml:context>
+    <inkml:brush xml:id="br0">
+      <inkml:brushProperty name="width" value="0.05" units="cm"/>
+      <inkml:brushProperty name="height" value="0.05" units="cm"/>
+    </inkml:brush>
+  </inkml:definitions>
+  <inkml:trace contextRef="#ctx0" brushRef="#br0">6 0 24575,'0'0'0,"0"0"0,0 0 0,-1 3 0,0 0 0,1 0 0,-1-1 0,0 1 0,1 0 0,-1 6 0,1-1 0,1-1 0,-1 1 0,1-1 0,1 1 0,0-1 0,0 0 0,0 0 0,1 1 0,0-1 0,0-1 0,1 1 0,0 0 0,0-1 0,0 0 0,1 0 0,0 0 0,0-1 0,1 0 0,-1 1 0,10 5 0,-3-3 0,0 0 0,0 0 0,0-1 0,1-1 0,0 0 0,1 0 0,-1-2 0,1 0 0,0 0 0,15 1 0,-16-4-76,1-1 1,0 0-1,-1-1 0,1 0 0,0-2 0,-1 1 0,0-2 0,0 1 1,0-2-1,0 0 0,0 0 0,-1-1 0,0-1 0,0 0 0,-1-1 1,0 0-1,19-18 0,0-4-6750</inkml:trace>
+</inkml:ink>
+</file>
+
+<file path=word/ink/ink38.xml><?xml version="1.0" encoding="utf-8"?>
+<inkml:ink xmlns:inkml="http://www.w3.org/2003/InkML">
+  <inkml:definitions>
+    <inkml:context xml:id="ctx0">
+      <inkml:inkSource xml:id="inkSrc0">
+        <inkml:traceFormat>
+          <inkml:channel name="X" type="integer" min="-2.14748E9" max="2.14748E9" units="cm"/>
+          <inkml:channel name="Y" type="integer" min="-2.14748E9" max="2.14748E9" units="cm"/>
+          <inkml:channel name="F" type="integer" max="32767" units="dev"/>
+        </inkml:traceFormat>
+        <inkml:channelProperties>
+          <inkml:channelProperty channel="X" name="resolution" value="1000" units="1/cm"/>
+          <inkml:channelProperty channel="Y" name="resolution" value="1000" units="1/cm"/>
+          <inkml:channelProperty channel="F" name="resolution" value="0" units="1/dev"/>
+        </inkml:channelProperties>
+      </inkml:inkSource>
+      <inkml:timestamp xml:id="ts0" timeString="2022-02-27T12:57:44.501"/>
+    </inkml:context>
+    <inkml:brush xml:id="br0">
+      <inkml:brushProperty name="width" value="0.05" units="cm"/>
+      <inkml:brushProperty name="height" value="0.05" units="cm"/>
+    </inkml:brush>
+  </inkml:definitions>
+  <inkml:trace contextRef="#ctx0" brushRef="#br0">45 1 24575,'0'0'0,"-1"11"0,-3 21 0,-4 27 0,-2 24 0,-1 20 0,3 7 0,5-3 0,8-13 0,6-20 0,4-26 0,3-28 0,-2-17-8191</inkml:trace>
+</inkml:ink>
+</file>
+
+<file path=word/ink/ink39.xml><?xml version="1.0" encoding="utf-8"?>
+<inkml:ink xmlns:inkml="http://www.w3.org/2003/InkML">
+  <inkml:definitions>
+    <inkml:context xml:id="ctx0">
+      <inkml:inkSource xml:id="inkSrc0">
+        <inkml:traceFormat>
+          <inkml:channel name="X" type="integer" min="-2.14748E9" max="2.14748E9" units="cm"/>
+          <inkml:channel name="Y" type="integer" min="-2.14748E9" max="2.14748E9" units="cm"/>
+          <inkml:channel name="F" type="integer" max="32767" units="dev"/>
+        </inkml:traceFormat>
+        <inkml:channelProperties>
+          <inkml:channelProperty channel="X" name="resolution" value="1000" units="1/cm"/>
+          <inkml:channelProperty channel="Y" name="resolution" value="1000" units="1/cm"/>
+          <inkml:channelProperty channel="F" name="resolution" value="0" units="1/dev"/>
+        </inkml:channelProperties>
+      </inkml:inkSource>
+      <inkml:timestamp xml:id="ts0" timeString="2022-02-27T12:57:44.829"/>
+    </inkml:context>
+    <inkml:brush xml:id="br0">
+      <inkml:brushProperty name="width" value="0.05" units="cm"/>
+      <inkml:brushProperty name="height" value="0.05" units="cm"/>
+    </inkml:brush>
+  </inkml:definitions>
+  <inkml:trace contextRef="#ctx0" brushRef="#br0">0 0 24575,'0'0'0,"0"0"0,0 0 0,11 5 0,20 5 0,23 4 0,28 2 0,24 1 0,16-3 0,8-4 0,4-4 0,-19-3-8191</inkml:trace>
+</inkml:ink>
+</file>
+
+<file path=word/ink/ink4.xml><?xml version="1.0" encoding="utf-8"?>
+<inkml:ink xmlns:inkml="http://www.w3.org/2003/InkML">
+  <inkml:definitions>
+    <inkml:context xml:id="ctx0">
+      <inkml:inkSource xml:id="inkSrc0">
+        <inkml:traceFormat>
+          <inkml:channel name="X" type="integer" min="-2.14748E9" max="2.14748E9" units="cm"/>
+          <inkml:channel name="Y" type="integer" min="-2.14748E9" max="2.14748E9" units="cm"/>
+          <inkml:channel name="F" type="integer" max="32767" units="dev"/>
+        </inkml:traceFormat>
+        <inkml:channelProperties>
+          <inkml:channelProperty channel="X" name="resolution" value="1000" units="1/cm"/>
+          <inkml:channelProperty channel="Y" name="resolution" value="1000" units="1/cm"/>
+          <inkml:channelProperty channel="F" name="resolution" value="0" units="1/dev"/>
+        </inkml:channelProperties>
+      </inkml:inkSource>
+      <inkml:timestamp xml:id="ts0" timeString="2022-02-27T12:58:06.508"/>
+    </inkml:context>
+    <inkml:brush xml:id="br0">
+      <inkml:brushProperty name="width" value="0.05" units="cm"/>
+      <inkml:brushProperty name="height" value="0.05" units="cm"/>
+    </inkml:brush>
+  </inkml:definitions>
+  <inkml:trace contextRef="#ctx0" brushRef="#br0">213 162 24575,'1'13'0,"3"65"0,-8 113 0,1-162 0,-1 0 0,-1-1 0,-1 1 0,-2-1 0,-1-1 0,-1 1 0,-16 30 0,23-53 0,0 1 0,0-1 0,-1 0 0,0 0 0,0 0 0,0 0 0,-1 0 0,0-1 0,-9 7 0,12-10 0,0 0 0,1 0 0,-1 0 0,0-1 0,0 1 0,0-1 0,0 1 0,1-1 0,-1 1 0,0-1 0,0 0 0,0 0 0,0 0 0,0 0 0,0-1 0,0 1 0,0 0 0,1-1 0,-1 1 0,0-1 0,0 0 0,0 0 0,1 1 0,-1-1 0,0 0 0,1 0 0,-1-1 0,1 1 0,-1 0 0,1 0 0,0-1 0,0 1 0,-1-1 0,1 1 0,-1-4 0,-3-2 0,1-1 0,0 0 0,0 0 0,1 0 0,1 0 0,-1-1 0,1 1 0,0-1 0,1 1 0,0-1 0,1 0 0,-1 1 0,2-1 0,1-13 0,2-7 0,1-1 0,1 1 0,11-29 0,-3 18 0,1 1 0,1 0 0,3 1 0,1 1 0,2 0 0,1 2 0,2 1 0,41-45 0,-56 69 0,0 1 0,0 0 0,1 1 0,0 0 0,1 1 0,0 0 0,12-5 0,-21 11 0,0-1 0,1 1 0,-1 1 0,0-1 0,1 0 0,-1 1 0,0-1 0,1 1 0,-1 0 0,1 0 0,-1 1 0,0-1 0,7 2 0,-7-1 0,-1 1 0,1-1 0,-1 1 0,1-1 0,-1 1 0,0 0 0,0 0 0,0 0 0,0 0 0,0 0 0,0 0 0,0 1 0,-1-1 0,1 0 0,-1 1 0,1 0 0,-1-1 0,0 1 0,0 2 0,2 5 0,-1 0 0,0-1 0,0 1 0,-1 0 0,-1 0 0,0 0 0,0-1 0,-1 1 0,0 0 0,0 0 0,-1-1 0,-1 1 0,-4 12 0,1-7 0,0 0 0,-1-1 0,0 1 0,-1-1 0,-1-1 0,-1 0 0,-15 18 0,2-9 0,0-2 0,-38 25 0,16-12 0,43-32 0,1 0 0,-1 1 0,0-1 0,0 1 0,1-1 0,-1 1 0,1 0 0,-1-1 0,1 1 0,0 0 0,0 0 0,0 0 0,-2 4 0,3-4 0,0-1 0,0 1 0,0 0 0,0-1 0,1 1 0,-1 0 0,1-1 0,-1 1 0,1-1 0,-1 1 0,1 0 0,0-1 0,0 0 0,-1 1 0,1-1 0,0 1 0,0-1 0,1 0 0,-1 0 0,2 2 0,9 9 0,1 0 0,1-2 0,-1 1 0,22 11 0,66 29 0,-80-41 0,193 83 120,-185-83-368,0-1 1,0-1-1,1-1 1,0-2-1,52 3 1,-28-11-6579</inkml:trace>
+</inkml:ink>
+</file>
+
+<file path=word/ink/ink40.xml><?xml version="1.0" encoding="utf-8"?>
+<inkml:ink xmlns:inkml="http://www.w3.org/2003/InkML">
+  <inkml:definitions>
+    <inkml:context xml:id="ctx0">
+      <inkml:inkSource xml:id="inkSrc0">
+        <inkml:traceFormat>
+          <inkml:channel name="X" type="integer" min="-2.14748E9" max="2.14748E9" units="cm"/>
+          <inkml:channel name="Y" type="integer" min="-2.14748E9" max="2.14748E9" units="cm"/>
+          <inkml:channel name="F" type="integer" max="32767" units="dev"/>
+        </inkml:traceFormat>
+        <inkml:channelProperties>
+          <inkml:channelProperty channel="X" name="resolution" value="1000" units="1/cm"/>
+          <inkml:channelProperty channel="Y" name="resolution" value="1000" units="1/cm"/>
+          <inkml:channelProperty channel="F" name="resolution" value="0" units="1/dev"/>
+        </inkml:channelProperties>
+      </inkml:inkSource>
+      <inkml:timestamp xml:id="ts0" timeString="2022-02-27T12:57:45.188"/>
+    </inkml:context>
+    <inkml:brush xml:id="br0">
+      <inkml:brushProperty name="width" value="0.05" units="cm"/>
+      <inkml:brushProperty name="height" value="0.05" units="cm"/>
+    </inkml:brush>
+  </inkml:definitions>
+  <inkml:trace contextRef="#ctx0" brushRef="#br0">183 1 24575,'0'0'0,"0"0"0,0 0 0,0 0 0,0 0 0,-9 4 0,-9 9 0,-11 16 0,-5 16 0,-1 11 0,6 5 0,10-3 0,10-9 0,8-13 0,5-11 0,2-12-8191</inkml:trace>
+</inkml:ink>
+</file>
+
+<file path=word/ink/ink41.xml><?xml version="1.0" encoding="utf-8"?>
+<inkml:ink xmlns:inkml="http://www.w3.org/2003/InkML">
+  <inkml:definitions>
+    <inkml:context xml:id="ctx0">
+      <inkml:inkSource xml:id="inkSrc0">
+        <inkml:traceFormat>
+          <inkml:channel name="X" type="integer" min="-2.14748E9" max="2.14748E9" units="cm"/>
+          <inkml:channel name="Y" type="integer" min="-2.14748E9" max="2.14748E9" units="cm"/>
+          <inkml:channel name="F" type="integer" max="32767" units="dev"/>
+        </inkml:traceFormat>
+        <inkml:channelProperties>
+          <inkml:channelProperty channel="X" name="resolution" value="1000" units="1/cm"/>
+          <inkml:channelProperty channel="Y" name="resolution" value="1000" units="1/cm"/>
+          <inkml:channelProperty channel="F" name="resolution" value="0" units="1/dev"/>
+        </inkml:channelProperties>
+      </inkml:inkSource>
+      <inkml:timestamp xml:id="ts0" timeString="2022-02-27T12:57:45.549"/>
+    </inkml:context>
+    <inkml:brush xml:id="br0">
+      <inkml:brushProperty name="width" value="0.05" units="cm"/>
+      <inkml:brushProperty name="height" value="0.05" units="cm"/>
+    </inkml:brush>
+  </inkml:definitions>
+  <inkml:trace contextRef="#ctx0" brushRef="#br0">148 485 24575,'-35'42'0,"19"-23"0,0 0 0,1 1 0,1 0 0,1 2 0,-20 43 0,32-62 0,0 1 0,0-1 0,0 1 0,0-1 0,1 1 0,0-1 0,-1 1 0,1 0 0,0-1 0,1 1 0,-1-1 0,2 7 0,-1-8 0,-1 0 0,1-1 0,0 1 0,0 0 0,0-1 0,0 1 0,0-1 0,0 0 0,1 1 0,-1-1 0,0 0 0,1 1 0,-1-1 0,1 0 0,-1 0 0,1 0 0,-1-1 0,1 1 0,0 0 0,0 0 0,-1-1 0,1 1 0,0-1 0,0 0 0,0 0 0,3 1 0,1-1 7,0 0 0,0-1 1,0 0-1,0 0 0,0 0 0,0 0 0,0-1 0,-1 0 0,1 0 0,0-1 0,-1 0 0,1 0 1,-1 0-1,0 0 0,7-7 0,0 0-254,-2-1 1,1 0-1,-1 0 1,-1-1-1,10-15 1,15-31-6580</inkml:trace>
+  <inkml:trace contextRef="#ctx0" brushRef="#br0" timeOffset="1">502 0 24575,'0'0'0,"-1"8"0,-1 17 0,-1 4-8191</inkml:trace>
+  <inkml:trace contextRef="#ctx0" brushRef="#br0" timeOffset="2">463 261 24575,'-5'25'0,"-5"28"0,-3 20 0,-2 7-3212,1-6 3212,1-16 0,1-20 1011,3-17-7001</inkml:trace>
+</inkml:ink>
+</file>
+
+<file path=word/ink/ink42.xml><?xml version="1.0" encoding="utf-8"?>
+<inkml:ink xmlns:inkml="http://www.w3.org/2003/InkML">
+  <inkml:definitions>
+    <inkml:context xml:id="ctx0">
+      <inkml:inkSource xml:id="inkSrc0">
+        <inkml:traceFormat>
+          <inkml:channel name="X" type="integer" min="-2.14748E9" max="2.14748E9" units="cm"/>
+          <inkml:channel name="Y" type="integer" min="-2.14748E9" max="2.14748E9" units="cm"/>
+          <inkml:channel name="F" type="integer" max="32767" units="dev"/>
+        </inkml:traceFormat>
+        <inkml:channelProperties>
+          <inkml:channelProperty channel="X" name="resolution" value="1000" units="1/cm"/>
+          <inkml:channelProperty channel="Y" name="resolution" value="1000" units="1/cm"/>
+          <inkml:channelProperty channel="F" name="resolution" value="0" units="1/dev"/>
+        </inkml:channelProperties>
+      </inkml:inkSource>
+      <inkml:timestamp xml:id="ts0" timeString="2022-02-27T12:57:45.924"/>
+    </inkml:context>
+    <inkml:brush xml:id="br0">
+      <inkml:brushProperty name="width" value="0.05" units="cm"/>
+      <inkml:brushProperty name="height" value="0.05" units="cm"/>
+    </inkml:brush>
+  </inkml:definitions>
+  <inkml:trace contextRef="#ctx0" brushRef="#br0">242 0 24575,'0'0'0,"-2"7"0,-6 18 0,-11 32 0,-10 33 0,-7 26 0,-1 14 0,3-1 0,4-18 0,3-27 0,8-28-8191</inkml:trace>
+</inkml:ink>
+</file>
+
+<file path=word/ink/ink43.xml><?xml version="1.0" encoding="utf-8"?>
+<inkml:ink xmlns:inkml="http://www.w3.org/2003/InkML">
+  <inkml:definitions>
+    <inkml:context xml:id="ctx0">
+      <inkml:inkSource xml:id="inkSrc0">
+        <inkml:traceFormat>
+          <inkml:channel name="X" type="integer" min="-2.14748E9" max="2.14748E9" units="cm"/>
+          <inkml:channel name="Y" type="integer" min="-2.14748E9" max="2.14748E9" units="cm"/>
+          <inkml:channel name="F" type="integer" max="32767" units="dev"/>
+        </inkml:traceFormat>
+        <inkml:channelProperties>
+          <inkml:channelProperty channel="X" name="resolution" value="1000" units="1/cm"/>
+          <inkml:channelProperty channel="Y" name="resolution" value="1000" units="1/cm"/>
+          <inkml:channelProperty channel="F" name="resolution" value="0" units="1/dev"/>
+        </inkml:channelProperties>
+      </inkml:inkSource>
+      <inkml:timestamp xml:id="ts0" timeString="2022-02-27T12:57:46.253"/>
+    </inkml:context>
+    <inkml:brush xml:id="br0">
+      <inkml:brushProperty name="width" value="0.05" units="cm"/>
+      <inkml:brushProperty name="height" value="0.05" units="cm"/>
+    </inkml:brush>
+  </inkml:definitions>
+  <inkml:trace contextRef="#ctx0" brushRef="#br0">0 343 24575,'7'-5'0,"7"-7"0,-1 0 0,-1 0 0,0-1 0,17-24 0,32-62 0,-58 93 0,27-53 0,-28 54 0,0 0 0,0 0 0,-1 0 0,0 0 0,0 0 0,0-1 0,-1 1 0,1 0 0,-2-11 0,1 15 0,0-1 0,0 1 0,0 0 0,-1 0 0,1 0 0,0 0 0,-1 0 0,1 0 0,-1 0 0,1-1 0,-1 1 0,1 1 0,-1-1 0,0 0 0,1 0 0,-1 0 0,0 0 0,0 0 0,0 1 0,0-1 0,0 0 0,0 1 0,0-1 0,-1 0 0,0 0 0,0 1 0,0 0 0,1 0 0,-1 0 0,0 0 0,0 0 0,0 0 0,1 0 0,-1 1 0,0-1 0,0 1 0,1-1 0,-1 1 0,-1 0 0,-4 3 0,1-1 0,0 1 0,1 0 0,-1 0 0,0 0 0,1 1 0,-6 6 0,6-4-91,0 0 0,0 0 0,1 0 0,0 1 0,0 0 0,1 0 0,0 0 0,0 0 0,1 0 0,0 1 0,1-1 0,0 1 0,0 0 0,1 13 0,4 18-6735</inkml:trace>
+  <inkml:trace contextRef="#ctx0" brushRef="#br0" timeOffset="1">746 98 24575,'0'0'0,"0"0"0,-5 10 0,-6 11 0,-4 9 0,-1 5 0,1-1 0,4-4 0,5-7 0,2-8 0,4-6 0</inkml:trace>
+</inkml:ink>
+</file>
+
+<file path=word/ink/ink44.xml><?xml version="1.0" encoding="utf-8"?>
+<inkml:ink xmlns:inkml="http://www.w3.org/2003/InkML">
+  <inkml:definitions>
+    <inkml:context xml:id="ctx0">
+      <inkml:inkSource xml:id="inkSrc0">
+        <inkml:traceFormat>
+          <inkml:channel name="X" type="integer" min="-2.14748E9" max="2.14748E9" units="cm"/>
+          <inkml:channel name="Y" type="integer" min="-2.14748E9" max="2.14748E9" units="cm"/>
+          <inkml:channel name="F" type="integer" max="32767" units="dev"/>
+        </inkml:traceFormat>
+        <inkml:channelProperties>
+          <inkml:channelProperty channel="X" name="resolution" value="1000" units="1/cm"/>
+          <inkml:channelProperty channel="Y" name="resolution" value="1000" units="1/cm"/>
+          <inkml:channelProperty channel="F" name="resolution" value="0" units="1/dev"/>
+        </inkml:channelProperties>
+      </inkml:inkSource>
+      <inkml:timestamp xml:id="ts0" timeString="2022-02-27T12:57:46.581"/>
+    </inkml:context>
+    <inkml:brush xml:id="br0">
+      <inkml:brushProperty name="width" value="0.05" units="cm"/>
+      <inkml:brushProperty name="height" value="0.05" units="cm"/>
+    </inkml:brush>
+  </inkml:definitions>
+  <inkml:trace contextRef="#ctx0" brushRef="#br0">168 0 24575,'-1'3'0,"1"-1"0,-1 1 0,0-1 0,1 1 0,-1-1 0,0 0 0,0 1 0,0-1 0,-1 0 0,-1 2 0,-4 9 0,-10 21 0,-58 130 0,61-130 0,2 0 0,-14 69 0,24-92 0,1 0 0,0-1 0,1 1 0,0 0 0,0 0 0,4 19 0,-3-28 0,-1 1 0,1 0 0,-1-1 0,1 1 0,0-1 0,0 1 0,0-1 0,0 0 0,1 1 0,-1-1 0,1 0 0,-1 0 0,1 0 0,0 0 0,-1 0 0,1 0 0,0 0 0,0-1 0,1 1 0,-1-1 0,0 1 0,0-1 0,1 0 0,-1 0 0,1 0 0,-1 0 0,1 0 0,-1-1 0,1 1 0,0-1 0,-1 0 0,5 1 0,-3-2-97,0 0-1,0 0 1,0 0-1,0 0 1,0 0-1,0-1 1,-1 1-1,1-1 1,-1 0-1,1 0 1,-1-1-1,0 1 0,6-6 1,14-15-6729</inkml:trace>
+</inkml:ink>
+</file>
+
+<file path=word/ink/ink45.xml><?xml version="1.0" encoding="utf-8"?>
+<inkml:ink xmlns:inkml="http://www.w3.org/2003/InkML">
+  <inkml:definitions>
+    <inkml:context xml:id="ctx0">
+      <inkml:inkSource xml:id="inkSrc0">
+        <inkml:traceFormat>
+          <inkml:channel name="X" type="integer" min="-2.14748E9" max="2.14748E9" units="cm"/>
+          <inkml:channel name="Y" type="integer" min="-2.14748E9" max="2.14748E9" units="cm"/>
+          <inkml:channel name="F" type="integer" max="32767" units="dev"/>
+        </inkml:traceFormat>
+        <inkml:channelProperties>
+          <inkml:channelProperty channel="X" name="resolution" value="1000" units="1/cm"/>
+          <inkml:channelProperty channel="Y" name="resolution" value="1000" units="1/cm"/>
+          <inkml:channelProperty channel="F" name="resolution" value="0" units="1/dev"/>
+        </inkml:channelProperties>
+      </inkml:inkSource>
+      <inkml:timestamp xml:id="ts0" timeString="2022-02-27T12:57:46.956"/>
+    </inkml:context>
+    <inkml:brush xml:id="br0">
+      <inkml:brushProperty name="width" value="0.05" units="cm"/>
+      <inkml:brushProperty name="height" value="0.05" units="cm"/>
+    </inkml:brush>
+  </inkml:definitions>
+  <inkml:trace contextRef="#ctx0" brushRef="#br0">359 88 24575,'-10'-3'0,"-64"-23"0,-154-31 0,224 57 0,0-1 0,0 1 0,-1-1 0,1 1 0,0 0 0,0 1 0,-8 0 0,12-1 0,0 0 0,-1 1 0,1-1 0,0 0 0,0 0 0,-1 0 0,1 0 0,0 0 0,0 0 0,-1 1 0,1-1 0,0 0 0,0 0 0,0 0 0,-1 1 0,1-1 0,0 0 0,0 0 0,0 0 0,0 1 0,-1-1 0,1 0 0,0 0 0,0 1 0,0-1 0,0 0 0,0 1 0,0-1 0,0 0 0,0 0 0,0 1 0,0-1 0,0 0 0,0 0 0,0 1 0,0-1 0,0 0 0,0 1 0,1 1 0,1 0 0,-1-1 0,0 1 0,0-1 0,1 1 0,-1-1 0,1 1 0,-1-1 0,4 2 0,13 10-136,1 0-1,0-2 1,1-1-1,0 0 1,0-1-1,1-1 1,0-2-1,1 0 0,27 4 1,-9-6-6690</inkml:trace>
+</inkml:ink>
+</file>
+
+<file path=word/ink/ink46.xml><?xml version="1.0" encoding="utf-8"?>
+<inkml:ink xmlns:inkml="http://www.w3.org/2003/InkML">
+  <inkml:definitions>
+    <inkml:context xml:id="ctx0">
+      <inkml:inkSource xml:id="inkSrc0">
+        <inkml:traceFormat>
+          <inkml:channel name="X" type="integer" min="-2.14748E9" max="2.14748E9" units="cm"/>
+          <inkml:channel name="Y" type="integer" min="-2.14748E9" max="2.14748E9" units="cm"/>
+          <inkml:channel name="F" type="integer" max="32767" units="dev"/>
+        </inkml:traceFormat>
+        <inkml:channelProperties>
+          <inkml:channelProperty channel="X" name="resolution" value="1000" units="1/cm"/>
+          <inkml:channelProperty channel="Y" name="resolution" value="1000" units="1/cm"/>
+          <inkml:channelProperty channel="F" name="resolution" value="0" units="1/dev"/>
+        </inkml:channelProperties>
+      </inkml:inkSource>
+      <inkml:timestamp xml:id="ts0" timeString="2022-02-27T12:57:47.284"/>
+    </inkml:context>
+    <inkml:brush xml:id="br0">
+      <inkml:brushProperty name="width" value="0.05" units="cm"/>
+      <inkml:brushProperty name="height" value="0.05" units="cm"/>
+    </inkml:brush>
+  </inkml:definitions>
+  <inkml:trace contextRef="#ctx0" brushRef="#br0">0 1392 24575,'15'7'0,"0"-1"0,1 0 0,-1-1 0,1-1 0,0-1 0,0 0 0,0-1 0,0-1 0,1 0 0,-1-1 0,0-1 0,1-1 0,-1 0 0,0-1 0,0-1 0,-1 0 0,1-1 0,28-14 0,-11 2 0,-1-1 0,-1-2 0,47-39 0,-61 42 0,-16 12 0,-8 5 0,-12 7 0,-15 12 0,0 1 0,1 2 0,1 1 0,2 2 0,0 1 0,1 1 0,2 1 0,-32 43 0,54-64 0,-1 1 0,1 0 0,1 0 0,-5 9 0,7-10 0,5-7 0,10-13 0,8-15 0,-1-1 0,24-46 0,323-674-738,-259 516 480,2-4-941,-10 24-4797</inkml:trace>
+</inkml:ink>
+</file>
+
+<file path=word/ink/ink47.xml><?xml version="1.0" encoding="utf-8"?>
+<inkml:ink xmlns:inkml="http://www.w3.org/2003/InkML">
+  <inkml:definitions>
+    <inkml:context xml:id="ctx0">
+      <inkml:inkSource xml:id="inkSrc0">
+        <inkml:traceFormat>
+          <inkml:channel name="X" type="integer" min="-2.14748E9" max="2.14748E9" units="cm"/>
+          <inkml:channel name="Y" type="integer" min="-2.14748E9" max="2.14748E9" units="cm"/>
+          <inkml:channel name="F" type="integer" max="32767" units="dev"/>
+        </inkml:traceFormat>
+        <inkml:channelProperties>
+          <inkml:channelProperty channel="X" name="resolution" value="1000" units="1/cm"/>
+          <inkml:channelProperty channel="Y" name="resolution" value="1000" units="1/cm"/>
+          <inkml:channelProperty channel="F" name="resolution" value="0" units="1/dev"/>
+        </inkml:channelProperties>
+      </inkml:inkSource>
+      <inkml:timestamp xml:id="ts0" timeString="2022-02-27T12:58:26.736"/>
+    </inkml:context>
+    <inkml:brush xml:id="br0">
+      <inkml:brushProperty name="width" value="0.05" units="cm"/>
+      <inkml:brushProperty name="height" value="0.05" units="cm"/>
+    </inkml:brush>
+  </inkml:definitions>
+  <inkml:trace contextRef="#ctx0" brushRef="#br0">73 9 24575,'-17'-3'0,"9"1"0,5 1 0,0 1 0,0-1 0,0 1 0,0-1 0,0 1 0,-6 0 0,8 0 0,0 0 0,1 1 0,-1-1 0,0 0 0,0 1 0,0-1 0,1 0 0,-1 1 0,0-1 0,0 1 0,1-1 0,-1 1 0,0 0 0,1-1 0,-1 1 0,1-1 0,-1 1 0,1 0 0,-1 0 0,1-1 0,-1 1 0,1 0 0,0 0 0,-1 0 0,1 0 0,0-1 0,0 1 0,0 0 0,-1 0 0,1 1 0,-1 17 0,0-1 0,4 34 0,-1-16 0,45 1200-2076,-20-430 53,-17-540 1283,53 1705-3208,-106-8 3245,14-1594 376,-1-81 443,-11 67 960,30-261-642</inkml:trace>
+</inkml:ink>
+</file>
+
+<file path=word/ink/ink48.xml><?xml version="1.0" encoding="utf-8"?>
+<inkml:ink xmlns:inkml="http://www.w3.org/2003/InkML">
+  <inkml:definitions>
+    <inkml:context xml:id="ctx0">
+      <inkml:inkSource xml:id="inkSrc0">
+        <inkml:traceFormat>
+          <inkml:channel name="X" type="integer" min="-2.14748E9" max="2.14748E9" units="cm"/>
+          <inkml:channel name="Y" type="integer" min="-2.14748E9" max="2.14748E9" units="cm"/>
+          <inkml:channel name="F" type="integer" max="32767" units="dev"/>
+        </inkml:traceFormat>
+        <inkml:channelProperties>
+          <inkml:channelProperty channel="X" name="resolution" value="1000" units="1/cm"/>
+          <inkml:channelProperty channel="Y" name="resolution" value="1000" units="1/cm"/>
+          <inkml:channelProperty channel="F" name="resolution" value="0" units="1/dev"/>
+        </inkml:channelProperties>
+      </inkml:inkSource>
+      <inkml:timestamp xml:id="ts0" timeString="2022-02-27T12:58:27.190"/>
+    </inkml:context>
+    <inkml:brush xml:id="br0">
+      <inkml:brushProperty name="width" value="0.05" units="cm"/>
+      <inkml:brushProperty name="height" value="0.05" units="cm"/>
+    </inkml:brush>
+  </inkml:definitions>
+  <inkml:trace contextRef="#ctx0" brushRef="#br0">0 1 24575,'4'0'0,"0"0"0,0 0 0,0 1 0,0 0 0,0 0 0,5 1 0,21 6 0,251 28 0,-20-13-435,79-5-1304,77-8 866,67-8-882,58-1 1316,963 26-1396,0 76-600,-964-37 835,-56 15 1091,-71 7 734,-80-5 2979</inkml:trace>
+</inkml:ink>
+</file>
+
+<file path=word/ink/ink49.xml><?xml version="1.0" encoding="utf-8"?>
+<inkml:ink xmlns:inkml="http://www.w3.org/2003/InkML">
+  <inkml:definitions>
+    <inkml:context xml:id="ctx0">
+      <inkml:inkSource xml:id="inkSrc0">
+        <inkml:traceFormat>
+          <inkml:channel name="X" type="integer" min="-2.14748E9" max="2.14748E9" units="cm"/>
+          <inkml:channel name="Y" type="integer" min="-2.14748E9" max="2.14748E9" units="cm"/>
+          <inkml:channel name="F" type="integer" max="32767" units="dev"/>
+        </inkml:traceFormat>
+        <inkml:channelProperties>
+          <inkml:channelProperty channel="X" name="resolution" value="1000" units="1/cm"/>
+          <inkml:channelProperty channel="Y" name="resolution" value="1000" units="1/cm"/>
+          <inkml:channelProperty channel="F" name="resolution" value="0" units="1/dev"/>
+        </inkml:channelProperties>
+      </inkml:inkSource>
+      <inkml:timestamp xml:id="ts0" timeString="2022-02-27T12:58:27.674"/>
+    </inkml:context>
+    <inkml:brush xml:id="br0">
+      <inkml:brushProperty name="width" value="0.05" units="cm"/>
+      <inkml:brushProperty name="height" value="0.05" units="cm"/>
+    </inkml:brush>
+  </inkml:definitions>
+  <inkml:trace contextRef="#ctx0" brushRef="#br0">1 636 24575,'9'2'0,"53"4"0,114 10 0,132 5 0,107 0-5318,76-7 5318,44-11-2449,13-13 2449,-7-14 0,-20-11 0,-22-18 0,-35-16 0,-34-16 0,-44-14-143,-50-12 143,-45-13 0,-73 15-281</inkml:trace>
+</inkml:ink>
+</file>
+
+<file path=word/ink/ink5.xml><?xml version="1.0" encoding="utf-8"?>
+<inkml:ink xmlns:inkml="http://www.w3.org/2003/InkML">
+  <inkml:definitions>
+    <inkml:context xml:id="ctx0">
+      <inkml:inkSource xml:id="inkSrc0">
+        <inkml:traceFormat>
+          <inkml:channel name="X" type="integer" min="-2.14748E9" max="2.14748E9" units="cm"/>
+          <inkml:channel name="Y" type="integer" min="-2.14748E9" max="2.14748E9" units="cm"/>
+          <inkml:channel name="F" type="integer" max="32767" units="dev"/>
+        </inkml:traceFormat>
+        <inkml:channelProperties>
+          <inkml:channelProperty channel="X" name="resolution" value="1000" units="1/cm"/>
+          <inkml:channelProperty channel="Y" name="resolution" value="1000" units="1/cm"/>
+          <inkml:channelProperty channel="F" name="resolution" value="0" units="1/dev"/>
+        </inkml:channelProperties>
+      </inkml:inkSource>
+      <inkml:timestamp xml:id="ts0" timeString="2022-02-27T12:58:06.883"/>
+    </inkml:context>
+    <inkml:brush xml:id="br0">
+      <inkml:brushProperty name="width" value="0.05" units="cm"/>
+      <inkml:brushProperty name="height" value="0.05" units="cm"/>
+    </inkml:brush>
+  </inkml:definitions>
+  <inkml:trace contextRef="#ctx0" brushRef="#br0">178 0 24575,'-8'8'0,"-15"14"0,0 2 0,1 0 0,-27 42 0,42-56 0,0 0 0,1 1 0,1 0 0,0 0 0,0 1 0,1-1 0,0 1 0,1 0 0,1 0 0,0 0 0,0 0 0,1 20 0,2-26 0,0 1 0,0-1 0,1 1 0,-1-1 0,1 0 0,1 0 0,-1 1 0,1-2 0,0 1 0,1 0 0,-1-1 0,1 1 0,0-1 0,0 0 0,1 0 0,5 4 0,-7-7 0,-1 0 0,1 0 0,0 0 0,-1-1 0,1 1 0,0-1 0,0 0 0,0 0 0,0 0 0,0 0 0,0 0 0,0-1 0,0 0 0,1 1 0,-1-1 0,0 0 0,0 0 0,0-1 0,0 1 0,1-1 0,-1 1 0,0-1 0,0 0 0,0 0 0,0-1 0,-1 1 0,1 0 0,0-1 0,0 0 0,-1 0 0,1 0 0,-1 0 0,1 0 0,-1 0 0,2-3 0,12-14-416,-1 0 0,24-41-1,-38 58 301,36-58-6710</inkml:trace>
+</inkml:ink>
+</file>
+
+<file path=word/ink/ink50.xml><?xml version="1.0" encoding="utf-8"?>
+<inkml:ink xmlns:inkml="http://www.w3.org/2003/InkML">
+  <inkml:definitions>
+    <inkml:context xml:id="ctx0">
+      <inkml:inkSource xml:id="inkSrc0">
+        <inkml:traceFormat>
+          <inkml:channel name="X" type="integer" min="-2.14748E9" max="2.14748E9" units="cm"/>
+          <inkml:channel name="Y" type="integer" min="-2.14748E9" max="2.14748E9" units="cm"/>
+          <inkml:channel name="F" type="integer" max="32767" units="dev"/>
+        </inkml:traceFormat>
+        <inkml:channelProperties>
+          <inkml:channelProperty channel="X" name="resolution" value="1000" units="1/cm"/>
+          <inkml:channelProperty channel="Y" name="resolution" value="1000" units="1/cm"/>
+          <inkml:channelProperty channel="F" name="resolution" value="0" units="1/dev"/>
+        </inkml:channelProperties>
+      </inkml:inkSource>
+      <inkml:timestamp xml:id="ts0" timeString="2022-02-27T12:58:28.018"/>
+    </inkml:context>
+    <inkml:brush xml:id="br0">
+      <inkml:brushProperty name="width" value="0.05" units="cm"/>
+      <inkml:brushProperty name="height" value="0.05" units="cm"/>
+    </inkml:brush>
+  </inkml:definitions>
+  <inkml:trace contextRef="#ctx0" brushRef="#br0">0 1 24575,'0'0'0,"12"5"0,24 10 0,42 12 0,45 11 0,35 4 0,22-5 0,9-10 0,1-14 0,-32-9-8191</inkml:trace>
+</inkml:ink>
+</file>
+
+<file path=word/ink/ink51.xml><?xml version="1.0" encoding="utf-8"?>
+<inkml:ink xmlns:inkml="http://www.w3.org/2003/InkML">
+  <inkml:definitions>
+    <inkml:context xml:id="ctx0">
+      <inkml:inkSource xml:id="inkSrc0">
+        <inkml:traceFormat>
+          <inkml:channel name="X" type="integer" min="-2.14748E9" max="2.14748E9" units="cm"/>
+          <inkml:channel name="Y" type="integer" min="-2.14748E9" max="2.14748E9" units="cm"/>
+          <inkml:channel name="F" type="integer" max="32767" units="dev"/>
+        </inkml:traceFormat>
+        <inkml:channelProperties>
+          <inkml:channelProperty channel="X" name="resolution" value="1000" units="1/cm"/>
+          <inkml:channelProperty channel="Y" name="resolution" value="1000" units="1/cm"/>
+          <inkml:channelProperty channel="F" name="resolution" value="0" units="1/dev"/>
+        </inkml:channelProperties>
+      </inkml:inkSource>
+      <inkml:timestamp xml:id="ts0" timeString="2022-02-27T12:58:28.362"/>
+    </inkml:context>
+    <inkml:brush xml:id="br0">
+      <inkml:brushProperty name="width" value="0.05" units="cm"/>
+      <inkml:brushProperty name="height" value="0.05" units="cm"/>
+    </inkml:brush>
+  </inkml:definitions>
+  <inkml:trace contextRef="#ctx0" brushRef="#br0">48 0 24575,'0'0'0,"0"0"0,-2 8 0,-1 17 0,-2 32 0,-4 42 0,-1 52 0,0 48 0,1-8-8191</inkml:trace>
+</inkml:ink>
+</file>
+
+<file path=word/ink/ink52.xml><?xml version="1.0" encoding="utf-8"?>
+<inkml:ink xmlns:inkml="http://www.w3.org/2003/InkML">
+  <inkml:definitions>
+    <inkml:context xml:id="ctx0">
+      <inkml:inkSource xml:id="inkSrc0">
+        <inkml:traceFormat>
+          <inkml:channel name="X" type="integer" min="-2.14748E9" max="2.14748E9" units="cm"/>
+          <inkml:channel name="Y" type="integer" min="-2.14748E9" max="2.14748E9" units="cm"/>
+          <inkml:channel name="F" type="integer" max="32767" units="dev"/>
+        </inkml:traceFormat>
+        <inkml:channelProperties>
+          <inkml:channelProperty channel="X" name="resolution" value="1000" units="1/cm"/>
+          <inkml:channelProperty channel="Y" name="resolution" value="1000" units="1/cm"/>
+          <inkml:channelProperty channel="F" name="resolution" value="0" units="1/dev"/>
+        </inkml:channelProperties>
+      </inkml:inkSource>
+      <inkml:timestamp xml:id="ts0" timeString="2022-02-27T12:58:28.722"/>
+    </inkml:context>
+    <inkml:brush xml:id="br0">
+      <inkml:brushProperty name="width" value="0.05" units="cm"/>
+      <inkml:brushProperty name="height" value="0.05" units="cm"/>
+    </inkml:brush>
+  </inkml:definitions>
+  <inkml:trace contextRef="#ctx0" brushRef="#br0">1 649 24575,'0'0'0,"12"5"0,43 9 0,71 12 0,70 2 0,47-9 0,21-16 0,-34-9-8191</inkml:trace>
+  <inkml:trace contextRef="#ctx0" brushRef="#br0" timeOffset="1">907 1 24575,'0'0'0,"-5"14"0,-6 32 0,-8 42 0,-3 42 0,3 34 0,9 21 0,14 12 0,15 5 0,5-33-8191</inkml:trace>
+</inkml:ink>
+</file>
+
+<file path=word/ink/ink53.xml><?xml version="1.0" encoding="utf-8"?>
+<inkml:ink xmlns:inkml="http://www.w3.org/2003/InkML">
+  <inkml:definitions>
+    <inkml:context xml:id="ctx0">
+      <inkml:inkSource xml:id="inkSrc0">
+        <inkml:traceFormat>
+          <inkml:channel name="X" type="integer" min="-2.14748E9" max="2.14748E9" units="cm"/>
+          <inkml:channel name="Y" type="integer" min="-2.14748E9" max="2.14748E9" units="cm"/>
+          <inkml:channel name="F" type="integer" max="32767" units="dev"/>
+        </inkml:traceFormat>
+        <inkml:channelProperties>
+          <inkml:channelProperty channel="X" name="resolution" value="1000" units="1/cm"/>
+          <inkml:channelProperty channel="Y" name="resolution" value="1000" units="1/cm"/>
+          <inkml:channelProperty channel="F" name="resolution" value="0" units="1/dev"/>
+        </inkml:channelProperties>
+      </inkml:inkSource>
+      <inkml:timestamp xml:id="ts0" timeString="2022-02-27T12:58:29.409"/>
+    </inkml:context>
+    <inkml:brush xml:id="br0">
+      <inkml:brushProperty name="width" value="0.05" units="cm"/>
+      <inkml:brushProperty name="height" value="0.05" units="cm"/>
+    </inkml:brush>
+  </inkml:definitions>
+  <inkml:trace contextRef="#ctx0" brushRef="#br0">0 229 24575,'0'0'0,"6"0"0,21-1 0,40-5 0,64-7 0,61-9 0,40-9 0,14-13-885,-6-13 885,-44 2-7306</inkml:trace>
+</inkml:ink>
+</file>
+
+<file path=word/ink/ink54.xml><?xml version="1.0" encoding="utf-8"?>
+<inkml:ink xmlns:inkml="http://www.w3.org/2003/InkML">
+  <inkml:definitions>
+    <inkml:context xml:id="ctx0">
+      <inkml:inkSource xml:id="inkSrc0">
+        <inkml:traceFormat>
+          <inkml:channel name="X" type="integer" min="-2.14748E9" max="2.14748E9" units="cm"/>
+          <inkml:channel name="Y" type="integer" min="-2.14748E9" max="2.14748E9" units="cm"/>
+          <inkml:channel name="F" type="integer" max="32767" units="dev"/>
+        </inkml:traceFormat>
+        <inkml:channelProperties>
+          <inkml:channelProperty channel="X" name="resolution" value="1000" units="1/cm"/>
+          <inkml:channelProperty channel="Y" name="resolution" value="1000" units="1/cm"/>
+          <inkml:channelProperty channel="F" name="resolution" value="0" units="1/dev"/>
+        </inkml:channelProperties>
+      </inkml:inkSource>
+      <inkml:timestamp xml:id="ts0" timeString="2022-02-27T12:58:29.815"/>
+    </inkml:context>
+    <inkml:brush xml:id="br0">
+      <inkml:brushProperty name="width" value="0.05" units="cm"/>
+      <inkml:brushProperty name="height" value="0.05" units="cm"/>
+    </inkml:brush>
+  </inkml:definitions>
+  <inkml:trace contextRef="#ctx0" brushRef="#br0">20 0 24575,'0'0'0,"0"10"0,5 22 0,5 35 0,9 46 0,8 46 0,2 30 0,-4 18 0,-11-5 0,-14-23 0,-20-34 0,-14-42 0,-14-40 0,2-30-8191</inkml:trace>
+</inkml:ink>
+</file>
+
+<file path=word/ink/ink55.xml><?xml version="1.0" encoding="utf-8"?>
+<inkml:ink xmlns:inkml="http://www.w3.org/2003/InkML">
+  <inkml:definitions>
+    <inkml:context xml:id="ctx0">
+      <inkml:inkSource xml:id="inkSrc0">
+        <inkml:traceFormat>
+          <inkml:channel name="X" type="integer" min="-2.14748E9" max="2.14748E9" units="cm"/>
+          <inkml:channel name="Y" type="integer" min="-2.14748E9" max="2.14748E9" units="cm"/>
+          <inkml:channel name="F" type="integer" max="32767" units="dev"/>
+        </inkml:traceFormat>
+        <inkml:channelProperties>
+          <inkml:channelProperty channel="X" name="resolution" value="1000" units="1/cm"/>
+          <inkml:channelProperty channel="Y" name="resolution" value="1000" units="1/cm"/>
+          <inkml:channelProperty channel="F" name="resolution" value="0" units="1/dev"/>
+        </inkml:channelProperties>
+      </inkml:inkSource>
+      <inkml:timestamp xml:id="ts0" timeString="2022-02-27T12:58:30.206"/>
+    </inkml:context>
+    <inkml:brush xml:id="br0">
+      <inkml:brushProperty name="width" value="0.05" units="cm"/>
+      <inkml:brushProperty name="height" value="0.05" units="cm"/>
+    </inkml:brush>
+  </inkml:definitions>
+  <inkml:trace contextRef="#ctx0" brushRef="#br0">204 1 24575,'-3'0'0,"0"-1"0,0 1 0,0 1 0,0-1 0,-1 0 0,1 1 0,0-1 0,0 1 0,-4 2 0,-4 0 0,-125 31 0,135-34 0,-1 0 0,1 1 0,-1-1 0,1 1 0,0 0 0,-1-1 0,1 1 0,0 0 0,0 0 0,0 0 0,-1 0 0,1 0 0,-1 1 0,2-1 0,-1 0 0,1-1 0,0 1 0,0-1 0,0 1 0,-1 0 0,1-1 0,0 1 0,0 0 0,0-1 0,0 1 0,0 0 0,0-1 0,0 1 0,0 0 0,0-1 0,0 1 0,0-1 0,1 1 0,-1 0 0,1 0 0,1 3 0,0-1 0,0 0 0,1 0 0,0 0 0,-1 0 0,1-1 0,0 1 0,0-1 0,1 0 0,3 3 0,19 9 0,1-1 0,1-1 0,0-2 0,1 0 0,43 8 0,-2-5-37,1-2 0,-1-4 0,1-2 0,1-4 0,75-8-1,-61-3-384,-1-3-1,-1-4 1,153-51-1,-94 12-5855</inkml:trace>
+</inkml:ink>
+</file>
+
+<file path=word/ink/ink56.xml><?xml version="1.0" encoding="utf-8"?>
+<inkml:ink xmlns:inkml="http://www.w3.org/2003/InkML">
+  <inkml:definitions>
+    <inkml:context xml:id="ctx0">
+      <inkml:inkSource xml:id="inkSrc0">
+        <inkml:traceFormat>
+          <inkml:channel name="X" type="integer" min="-2.14748E9" max="2.14748E9" units="cm"/>
+          <inkml:channel name="Y" type="integer" min="-2.14748E9" max="2.14748E9" units="cm"/>
+          <inkml:channel name="F" type="integer" max="32767" units="dev"/>
+        </inkml:traceFormat>
+        <inkml:channelProperties>
+          <inkml:channelProperty channel="X" name="resolution" value="1000" units="1/cm"/>
+          <inkml:channelProperty channel="Y" name="resolution" value="1000" units="1/cm"/>
+          <inkml:channelProperty channel="F" name="resolution" value="0" units="1/dev"/>
+        </inkml:channelProperties>
+      </inkml:inkSource>
+      <inkml:timestamp xml:id="ts0" timeString="2022-02-27T12:58:30.581"/>
+    </inkml:context>
+    <inkml:brush xml:id="br0">
+      <inkml:brushProperty name="width" value="0.05" units="cm"/>
+      <inkml:brushProperty name="height" value="0.05" units="cm"/>
+    </inkml:brush>
+  </inkml:definitions>
+  <inkml:trace contextRef="#ctx0" brushRef="#br0">0 1 24575,'0'0'0,"0"0"0,11 3 0,30 4 0,51 6 0,64 7 0,59 6 0,-6-3-8191</inkml:trace>
+</inkml:ink>
+</file>
+
+<file path=word/ink/ink57.xml><?xml version="1.0" encoding="utf-8"?>
+<inkml:ink xmlns:inkml="http://www.w3.org/2003/InkML">
+  <inkml:definitions>
+    <inkml:context xml:id="ctx0">
+      <inkml:inkSource xml:id="inkSrc0">
+        <inkml:traceFormat>
+          <inkml:channel name="X" type="integer" min="-2.14748E9" max="2.14748E9" units="cm"/>
+          <inkml:channel name="Y" type="integer" min="-2.14748E9" max="2.14748E9" units="cm"/>
+          <inkml:channel name="F" type="integer" max="32767" units="dev"/>
+        </inkml:traceFormat>
+        <inkml:channelProperties>
+          <inkml:channelProperty channel="X" name="resolution" value="1000" units="1/cm"/>
+          <inkml:channelProperty channel="Y" name="resolution" value="1000" units="1/cm"/>
+          <inkml:channelProperty channel="F" name="resolution" value="0" units="1/dev"/>
+        </inkml:channelProperties>
+      </inkml:inkSource>
+      <inkml:timestamp xml:id="ts0" timeString="2022-02-27T12:58:31.003"/>
+    </inkml:context>
+    <inkml:brush xml:id="br0">
+      <inkml:brushProperty name="width" value="0.05" units="cm"/>
+      <inkml:brushProperty name="height" value="0.05" units="cm"/>
+    </inkml:brush>
+  </inkml:definitions>
+  <inkml:trace contextRef="#ctx0" brushRef="#br0">0 153 24575,'0'0'0,"10"2"0,21 2 0,40 1 0,52-10 0,46-23 0,26-35 0,-21-5-8191</inkml:trace>
+</inkml:ink>
+</file>
+
+<file path=word/ink/ink58.xml><?xml version="1.0" encoding="utf-8"?>
+<inkml:ink xmlns:inkml="http://www.w3.org/2003/InkML">
+  <inkml:definitions>
+    <inkml:context xml:id="ctx0">
+      <inkml:inkSource xml:id="inkSrc0">
+        <inkml:traceFormat>
+          <inkml:channel name="X" type="integer" min="-2.14748E9" max="2.14748E9" units="cm"/>
+          <inkml:channel name="Y" type="integer" min="-2.14748E9" max="2.14748E9" units="cm"/>
+          <inkml:channel name="F" type="integer" max="32767" units="dev"/>
+        </inkml:traceFormat>
+        <inkml:channelProperties>
+          <inkml:channelProperty channel="X" name="resolution" value="1000" units="1/cm"/>
+          <inkml:channelProperty channel="Y" name="resolution" value="1000" units="1/cm"/>
+          <inkml:channelProperty channel="F" name="resolution" value="0" units="1/dev"/>
+        </inkml:channelProperties>
+      </inkml:inkSource>
+      <inkml:timestamp xml:id="ts0" timeString="2022-02-27T12:58:31.925"/>
+    </inkml:context>
+    <inkml:brush xml:id="br0">
+      <inkml:brushProperty name="width" value="0.05" units="cm"/>
+      <inkml:brushProperty name="height" value="0.05" units="cm"/>
+    </inkml:brush>
+  </inkml:definitions>
+  <inkml:trace contextRef="#ctx0" brushRef="#br0">1 198 24575,'0'0'0,"9"-1"0,16-4 0,25-6 0,26-5 0,22-4 0,11-3 0,1 0 0,-11-1 0,-15 2 0,-16 1 0,-11 3 0,-16 4-8191</inkml:trace>
+</inkml:ink>
+</file>
+
+<file path=word/ink/ink59.xml><?xml version="1.0" encoding="utf-8"?>
+<inkml:ink xmlns:inkml="http://www.w3.org/2003/InkML">
+  <inkml:definitions>
+    <inkml:context xml:id="ctx0">
+      <inkml:inkSource xml:id="inkSrc0">
+        <inkml:traceFormat>
+          <inkml:channel name="X" type="integer" min="-2.14748E9" max="2.14748E9" units="cm"/>
+          <inkml:channel name="Y" type="integer" min="-2.14748E9" max="2.14748E9" units="cm"/>
+          <inkml:channel name="F" type="integer" max="32767" units="dev"/>
+        </inkml:traceFormat>
+        <inkml:channelProperties>
+          <inkml:channelProperty channel="X" name="resolution" value="1000" units="1/cm"/>
+          <inkml:channelProperty channel="Y" name="resolution" value="1000" units="1/cm"/>
+          <inkml:channelProperty channel="F" name="resolution" value="0" units="1/dev"/>
+        </inkml:channelProperties>
+      </inkml:inkSource>
+      <inkml:timestamp xml:id="ts0" timeString="2022-02-27T12:58:32.378"/>
+    </inkml:context>
+    <inkml:brush xml:id="br0">
+      <inkml:brushProperty name="width" value="0.05" units="cm"/>
+      <inkml:brushProperty name="height" value="0.05" units="cm"/>
+    </inkml:brush>
+  </inkml:definitions>
+  <inkml:trace contextRef="#ctx0" brushRef="#br0">32 0 24575,'0'0'0,"-4"16"0,-2 25 0,-2 29 0,1 29 0,1 31 0,6 19 0,4 5 0,4-8 0,3-19 0,5-23 0,3-25 0,-2-25-8191</inkml:trace>
+</inkml:ink>
+</file>
+
+<file path=word/ink/ink6.xml><?xml version="1.0" encoding="utf-8"?>
+<inkml:ink xmlns:inkml="http://www.w3.org/2003/InkML">
+  <inkml:definitions>
+    <inkml:context xml:id="ctx0">
+      <inkml:inkSource xml:id="inkSrc0">
+        <inkml:traceFormat>
+          <inkml:channel name="X" type="integer" min="-2.14748E9" max="2.14748E9" units="cm"/>
+          <inkml:channel name="Y" type="integer" min="-2.14748E9" max="2.14748E9" units="cm"/>
+          <inkml:channel name="F" type="integer" max="32767" units="dev"/>
+        </inkml:traceFormat>
+        <inkml:channelProperties>
+          <inkml:channelProperty channel="X" name="resolution" value="1000" units="1/cm"/>
+          <inkml:channelProperty channel="Y" name="resolution" value="1000" units="1/cm"/>
+          <inkml:channelProperty channel="F" name="resolution" value="0" units="1/dev"/>
+        </inkml:channelProperties>
+      </inkml:inkSource>
+      <inkml:timestamp xml:id="ts0" timeString="2022-02-27T12:58:07.258"/>
+    </inkml:context>
+    <inkml:brush xml:id="br0">
+      <inkml:brushProperty name="width" value="0.05" units="cm"/>
+      <inkml:brushProperty name="height" value="0.05" units="cm"/>
+    </inkml:brush>
+  </inkml:definitions>
+  <inkml:trace contextRef="#ctx0" brushRef="#br0">1 282 24575,'14'13'0,"205"196"0,-183-170 0,-3 3 0,-1 0 0,45 80 0,-75-117 0,6 9 0,-1 0 0,5 16 0,-11-27 0,0 0 0,0 1 0,0-1 0,0 0 0,-1 0 0,1 1 0,-1-1 0,0 1 0,0-1 0,0 0 0,-1 1 0,1-1 0,-1 0 0,0 0 0,-2 6 0,3-7 0,-1-1 0,0 0 0,1 0 0,-1 0 0,0 0 0,0 0 0,0 0 0,0 0 0,0 0 0,0 0 0,0 0 0,0 0 0,0-1 0,0 1 0,0 0 0,0-1 0,-1 1 0,1-1 0,0 1 0,0-1 0,-3 1 0,2-1 0,-1 0 0,1 0 0,-1-1 0,1 1 0,-1 0 0,1-1 0,-1 0 0,1 1 0,-1-1 0,-3-2 0,-1-1 0,1 0 0,0 0 0,0 0 0,0-1 0,0 0 0,1 0 0,-6-7 0,2-2 0,1 0 0,0 0 0,0 0 0,2-1 0,0 0 0,1-1 0,0 1 0,1-1 0,1 0 0,1 0 0,-2-31 0,4-2 0,1 0 0,14-80 0,-5 65-341,4 1 0,2 0-1,40-98 1,-35 113-6485</inkml:trace>
+</inkml:ink>
+</file>
+
+<file path=word/ink/ink60.xml><?xml version="1.0" encoding="utf-8"?>
+<inkml:ink xmlns:inkml="http://www.w3.org/2003/InkML">
+  <inkml:definitions>
+    <inkml:context xml:id="ctx0">
+      <inkml:inkSource xml:id="inkSrc0">
+        <inkml:traceFormat>
+          <inkml:channel name="X" type="integer" min="-2.14748E9" max="2.14748E9" units="cm"/>
+          <inkml:channel name="Y" type="integer" min="-2.14748E9" max="2.14748E9" units="cm"/>
+          <inkml:channel name="F" type="integer" max="32767" units="dev"/>
+        </inkml:traceFormat>
+        <inkml:channelProperties>
+          <inkml:channelProperty channel="X" name="resolution" value="1000" units="1/cm"/>
+          <inkml:channelProperty channel="Y" name="resolution" value="1000" units="1/cm"/>
+          <inkml:channelProperty channel="F" name="resolution" value="0" units="1/dev"/>
+        </inkml:channelProperties>
+      </inkml:inkSource>
+      <inkml:timestamp xml:id="ts0" timeString="2022-02-27T12:58:32.737"/>
+    </inkml:context>
+    <inkml:brush xml:id="br0">
+      <inkml:brushProperty name="width" value="0.05" units="cm"/>
+      <inkml:brushProperty name="height" value="0.05" units="cm"/>
+    </inkml:brush>
+  </inkml:definitions>
+  <inkml:trace contextRef="#ctx0" brushRef="#br0">155 677 24575,'4'-21'0,"-4"11"0,0-1 0,0 0 0,-3-19 0,2 26 0,0 0 0,0 1 0,0-1 0,0 0 0,0 1 0,-1-1 0,1 1 0,-1-1 0,0 1 0,0 0 0,-1-1 0,1 1 0,-1 1 0,-2-4 0,3 5 0,1 0 0,0 0 0,-1 1 0,1-1 0,-1 1 0,1-1 0,-1 1 0,1-1 0,-1 1 0,1 0 0,-1 0 0,0 0 0,1 0 0,-1 0 0,1 0 0,-1 0 0,0 0 0,1 1 0,-1-1 0,1 0 0,-1 1 0,1 0 0,-1-1 0,1 1 0,0 0 0,-1 0 0,1-1 0,0 1 0,0 0 0,-1 1 0,1-1 0,-2 2 0,-3 3 0,0 1 0,1 0 0,0 0 0,-8 13 0,6-7 0,1 0 0,0 1 0,1-1 0,0 1 0,2 0 0,-4 22 0,5-28 0,1 1 0,1 0 0,-1 0 0,2 0 0,-1 0 0,1 0 0,1-1 0,-1 1 0,1 0 0,1-1 0,6 16 0,-7-21 4,0 0 0,0 0-1,0 0 1,0 0 0,1-1-1,-1 1 1,1-1 0,0 1-1,0-1 1,0 0 0,0 0-1,0 0 1,0-1 0,0 1-1,0-1 1,1 0 0,-1 1-1,1-2 1,-1 1 0,1 0-1,-1-1 1,1 1 0,-1-1-1,6 0 1,7-1-277,0-1 0,1-1 0,30-8 1,-38 9-94,63-19-6460</inkml:trace>
+  <inkml:trace contextRef="#ctx0" brushRef="#br0" timeOffset="1">573 0 24575,'0'0'0,"0"0"0,0 5 0,-1 12 0,0 23 0,-1 27 0,-4 31 0,-4 32 0,0 21 0,1 3 0,3-11 0,4-21 0,4-27 0,3-27 0,1-26-8191</inkml:trace>
+</inkml:ink>
+</file>
+
+<file path=word/ink/ink61.xml><?xml version="1.0" encoding="utf-8"?>
+<inkml:ink xmlns:inkml="http://www.w3.org/2003/InkML">
+  <inkml:definitions>
+    <inkml:context xml:id="ctx0">
+      <inkml:inkSource xml:id="inkSrc0">
+        <inkml:traceFormat>
+          <inkml:channel name="X" type="integer" min="-2.14748E9" max="2.14748E9" units="cm"/>
+          <inkml:channel name="Y" type="integer" min="-2.14748E9" max="2.14748E9" units="cm"/>
+          <inkml:channel name="F" type="integer" max="32767" units="dev"/>
+        </inkml:traceFormat>
+        <inkml:channelProperties>
+          <inkml:channelProperty channel="X" name="resolution" value="1000" units="1/cm"/>
+          <inkml:channelProperty channel="Y" name="resolution" value="1000" units="1/cm"/>
+          <inkml:channelProperty channel="F" name="resolution" value="0" units="1/dev"/>
+        </inkml:channelProperties>
+      </inkml:inkSource>
+      <inkml:timestamp xml:id="ts0" timeString="2022-02-27T12:58:33.065"/>
+    </inkml:context>
+    <inkml:brush xml:id="br0">
+      <inkml:brushProperty name="width" value="0.05" units="cm"/>
+      <inkml:brushProperty name="height" value="0.05" units="cm"/>
+    </inkml:brush>
+  </inkml:definitions>
+  <inkml:trace contextRef="#ctx0" brushRef="#br0">106 316 24575,'0'0'0,"2"-8"0,18-66 0,21-95 0,-41 168 0,2-6 0,-1 0 0,-1 0 0,1 1 0,-2-15 0,1 20 0,0 1 0,0-1 0,0 0 0,0 0 0,-1 1 0,1-1 0,0 0 0,0 1 0,-1-1 0,1 0 0,-1 1 0,1-1 0,0 0 0,-1 1 0,1-1 0,-1 1 0,0-1 0,1 1 0,-1-1 0,1 1 0,-2-1 0,1 0 0,0 1 0,-1 0 0,1 0 0,0 0 0,-1 0 0,1 0 0,0 0 0,0 0 0,-1 1 0,1-1 0,0 0 0,0 1 0,0-1 0,0 1 0,-1-1 0,1 1 0,0 0 0,-1 0 0,-9 7 0,1 0 0,0 1 0,1 0 0,0 1 0,0 0 0,1 0 0,0 1 0,-12 23 0,13-23 0,1 1 0,0 1 0,1-1 0,0 1 0,1 0 0,1 0 0,0 0 0,1 0 0,0 0 0,0 17 0,3-20 0,-1 0 0,2 1 0,-1-1 0,2 0 0,-1 0 0,1 0 0,1 0 0,0 0 0,0-1 0,1 0 0,0 0 0,1 0 0,-1 0 0,11 10 0,3 1-341,0-1 0,2-1-1,41 28 1,83 41-6485</inkml:trace>
+</inkml:ink>
+</file>
+
+<file path=word/ink/ink62.xml><?xml version="1.0" encoding="utf-8"?>
+<inkml:ink xmlns:inkml="http://www.w3.org/2003/InkML">
+  <inkml:definitions>
+    <inkml:context xml:id="ctx0">
+      <inkml:inkSource xml:id="inkSrc0">
+        <inkml:traceFormat>
+          <inkml:channel name="X" type="integer" min="-2.14748E9" max="2.14748E9" units="cm"/>
+          <inkml:channel name="Y" type="integer" min="-2.14748E9" max="2.14748E9" units="cm"/>
+          <inkml:channel name="F" type="integer" max="32767" units="dev"/>
+        </inkml:traceFormat>
+        <inkml:channelProperties>
+          <inkml:channelProperty channel="X" name="resolution" value="1000" units="1/cm"/>
+          <inkml:channelProperty channel="Y" name="resolution" value="1000" units="1/cm"/>
+          <inkml:channelProperty channel="F" name="resolution" value="0" units="1/dev"/>
+        </inkml:channelProperties>
+      </inkml:inkSource>
+      <inkml:timestamp xml:id="ts0" timeString="2022-02-27T12:59:52.493"/>
+    </inkml:context>
+    <inkml:brush xml:id="br0">
+      <inkml:brushProperty name="width" value="0.05" units="cm"/>
+      <inkml:brushProperty name="height" value="0.05" units="cm"/>
+    </inkml:brush>
+  </inkml:definitions>
+  <inkml:trace contextRef="#ctx0" brushRef="#br0">1 5 24575,'0'-5'0</inkml:trace>
+</inkml:ink>
+</file>
+
+<file path=word/ink/ink63.xml><?xml version="1.0" encoding="utf-8"?>
+<inkml:ink xmlns:inkml="http://www.w3.org/2003/InkML">
+  <inkml:definitions>
+    <inkml:context xml:id="ctx0">
+      <inkml:inkSource xml:id="inkSrc0">
+        <inkml:traceFormat>
+          <inkml:channel name="X" type="integer" min="-2.14748E9" max="2.14748E9" units="cm"/>
+          <inkml:channel name="Y" type="integer" min="-2.14748E9" max="2.14748E9" units="cm"/>
+          <inkml:channel name="F" type="integer" max="32767" units="dev"/>
+        </inkml:traceFormat>
+        <inkml:channelProperties>
+          <inkml:channelProperty channel="X" name="resolution" value="1000" units="1/cm"/>
+          <inkml:channelProperty channel="Y" name="resolution" value="1000" units="1/cm"/>
+          <inkml:channelProperty channel="F" name="resolution" value="0" units="1/dev"/>
+        </inkml:channelProperties>
+      </inkml:inkSource>
+      <inkml:timestamp xml:id="ts0" timeString="2022-02-27T12:59:51.751"/>
+    </inkml:context>
+    <inkml:brush xml:id="br0">
+      <inkml:brushProperty name="width" value="0.05" units="cm"/>
+      <inkml:brushProperty name="height" value="0.05" units="cm"/>
+    </inkml:brush>
+  </inkml:definitions>
+  <inkml:trace contextRef="#ctx0" brushRef="#br0">1 0 24575,'5'0'0</inkml:trace>
+</inkml:ink>
+</file>
+
+<file path=word/ink/ink64.xml><?xml version="1.0" encoding="utf-8"?>
+<inkml:ink xmlns:inkml="http://www.w3.org/2003/InkML">
+  <inkml:definitions>
+    <inkml:context xml:id="ctx0">
+      <inkml:inkSource xml:id="inkSrc0">
+        <inkml:traceFormat>
+          <inkml:channel name="X" type="integer" min="-2.14748E9" max="2.14748E9" units="cm"/>
+          <inkml:channel name="Y" type="integer" min="-2.14748E9" max="2.14748E9" units="cm"/>
+          <inkml:channel name="F" type="integer" max="32767" units="dev"/>
+        </inkml:traceFormat>
+        <inkml:channelProperties>
+          <inkml:channelProperty channel="X" name="resolution" value="1000" units="1/cm"/>
+          <inkml:channelProperty channel="Y" name="resolution" value="1000" units="1/cm"/>
+          <inkml:channelProperty channel="F" name="resolution" value="0" units="1/dev"/>
+        </inkml:channelProperties>
+      </inkml:inkSource>
+      <inkml:timestamp xml:id="ts0" timeString="2022-02-27T12:58:47.902"/>
+    </inkml:context>
+    <inkml:brush xml:id="br0">
+      <inkml:brushProperty name="width" value="0.05" units="cm"/>
+      <inkml:brushProperty name="height" value="0.05" units="cm"/>
+    </inkml:brush>
+  </inkml:definitions>
+  <inkml:trace contextRef="#ctx0" brushRef="#br0">1 1177 24575,'4'-17'0,"8"-13"0,29-54 0,322-511 0,-321 531 0,3-6 0,168-236 0,-212 305 0,0 0 0,-1 1 0,1-1 0,0 0 0,0 0 0,-1 1 0,1-1 0,0 1 0,0-1 0,0 1 0,0-1 0,0 1 0,0-1 0,0 1 0,0 0 0,0-1 0,0 1 0,0 0 0,0 0 0,0 0 0,0 0 0,0 0 0,0 0 0,0 0 0,0 0 0,0 0 0,0 0 0,0 1 0,0-1 0,0 0 0,0 1 0,0-1 0,0 1 0,0-1 0,-1 1 0,1-1 0,0 1 0,0 0 0,0 0 0,5 5 0,0 0 0,-1 0 0,1 0 0,4 10 0,-1-4 0,33 47 0,43 80 0,24 73 0,52 87 0,-133-254 0,2-2 0,1-1 0,3-1 0,54 50 0,-88-91 0,0 0 0,0 0 0,0 1 0,0-1 0,0 0 0,1 0 0,-1 0 0,0 0 0,0 0 0,0 0 0,0 0 0,0 1 0,0-1 0,1 0 0,-1 0 0,0 0 0,0 0 0,0 0 0,0 1 0,0-1 0,0 0 0,0 0 0,0 0 0,0 0 0,0 1 0,0-1 0,0 0 0,0 0 0,0 0 0,0 0 0,0 1 0,0-1 0,0 0 0,0 0 0,0 0 0,0 0 0,0 1 0,0-1 0,0 0 0,0 0 0,-1 0 0,-8 3 0,-22-4 0,22 1 0,-182-2 0,0 9 0,0 8 0,-201 43 0,338-46-1365,42-9-5461</inkml:trace>
+</inkml:ink>
+</file>
+
+<file path=word/ink/ink65.xml><?xml version="1.0" encoding="utf-8"?>
+<inkml:ink xmlns:inkml="http://www.w3.org/2003/InkML">
+  <inkml:definitions>
+    <inkml:context xml:id="ctx0">
+      <inkml:inkSource xml:id="inkSrc0">
+        <inkml:traceFormat>
+          <inkml:channel name="X" type="integer" min="-2.14748E9" max="2.14748E9" units="cm"/>
+          <inkml:channel name="Y" type="integer" min="-2.14748E9" max="2.14748E9" units="cm"/>
+          <inkml:channel name="F" type="integer" max="32767" units="dev"/>
+        </inkml:traceFormat>
+        <inkml:channelProperties>
+          <inkml:channelProperty channel="X" name="resolution" value="1000" units="1/cm"/>
+          <inkml:channelProperty channel="Y" name="resolution" value="1000" units="1/cm"/>
+          <inkml:channelProperty channel="F" name="resolution" value="0" units="1/dev"/>
+        </inkml:channelProperties>
+      </inkml:inkSource>
+      <inkml:timestamp xml:id="ts0" timeString="2022-02-27T12:58:49.786"/>
+    </inkml:context>
+    <inkml:brush xml:id="br0">
+      <inkml:brushProperty name="width" value="0.05" units="cm"/>
+      <inkml:brushProperty name="height" value="0.05" units="cm"/>
+    </inkml:brush>
+  </inkml:definitions>
+  <inkml:trace contextRef="#ctx0" brushRef="#br0">430 111 24575,'0'0'0,"0"0"0,0 0 0,-9-4 0,2 2 0,0 0 0,0 1 0,-1 0 0,1 0 0,0 0 0,0 1 0,-1 1 0,1-1 0,0 1 0,0 0 0,-1 1 0,1 0 0,-13 5 0,0 1 0,0 0 0,1 2 0,-28 18 0,31-17 0,1 1 0,0 1 0,1 0 0,0 1 0,1 0 0,0 1 0,2 0 0,-1 1 0,2 1 0,0 0 0,1 0 0,1 0 0,1 1 0,0 1 0,1-1 0,-3 20 0,5-11 0,0-1 0,2 1 0,1 0 0,1-1 0,1 1 0,1 0 0,2-1 0,0 1 0,2-1 0,1 0 0,11 28 0,-7-27 0,2 0 0,0-1 0,1 0 0,2-1 0,0-1 0,2 0 0,34 34 0,-42-47 0,2 0 0,0-1 0,0-1 0,1 0 0,0-1 0,0 0 0,1-1 0,0 0 0,0-2 0,0 1 0,1-2 0,0 0 0,0 0 0,0-1 0,1-1 0,19 0 0,-14-3 0,0-1 0,-1-1 0,0 0 0,0-2 0,0 0 0,0-1 0,28-13 0,-22 6 0,0-1 0,-1-1 0,-1-2 0,39-32 0,-24 12 0,-3-1 0,-1-2 0,-1-1 0,-3-2 0,38-68 0,-39 57 0,-2-2 0,25-72 0,-44 102 0,-1-1 0,-1 0 0,-1 0 0,-2 0 0,-1 0 0,-1-1 0,-2-41 0,-1 59 0,0 0 0,-1 0 0,0 0 0,-1 0 0,0 0 0,-1 0 0,0 1 0,0 0 0,-6-10 0,6 13 0,0 1 0,0 0 0,-1-1 0,0 1 0,0 1 0,0-1 0,0 1 0,-1 0 0,0 0 0,1 0 0,-1 1 0,-1 0 0,1 0 0,-10-2 0,-2 1 0,1 0 0,-1 2 0,1 0 0,-1 1 0,0 1 0,0 1 0,1 0 0,-1 1 0,-19 5 0,-14 6 0,-90 34 0,18 6-1365,12 0-5461</inkml:trace>
+</inkml:ink>
+</file>
+
+<file path=word/ink/ink66.xml><?xml version="1.0" encoding="utf-8"?>
+<inkml:ink xmlns:inkml="http://www.w3.org/2003/InkML">
+  <inkml:definitions>
+    <inkml:context xml:id="ctx0">
+      <inkml:inkSource xml:id="inkSrc0">
+        <inkml:traceFormat>
+          <inkml:channel name="X" type="integer" min="-2.14748E9" max="2.14748E9" units="cm"/>
+          <inkml:channel name="Y" type="integer" min="-2.14748E9" max="2.14748E9" units="cm"/>
+          <inkml:channel name="F" type="integer" max="32767" units="dev"/>
+        </inkml:traceFormat>
+        <inkml:channelProperties>
+          <inkml:channelProperty channel="X" name="resolution" value="1000" units="1/cm"/>
+          <inkml:channelProperty channel="Y" name="resolution" value="1000" units="1/cm"/>
+          <inkml:channelProperty channel="F" name="resolution" value="0" units="1/dev"/>
+        </inkml:channelProperties>
+      </inkml:inkSource>
+      <inkml:timestamp xml:id="ts0" timeString="2022-02-27T12:58:51.284"/>
+    </inkml:context>
+    <inkml:brush xml:id="br0">
+      <inkml:brushProperty name="width" value="0.05" units="cm"/>
+      <inkml:brushProperty name="height" value="0.05" units="cm"/>
+    </inkml:brush>
+  </inkml:definitions>
+  <inkml:trace contextRef="#ctx0" brushRef="#br0">296 1 24575,'0'0'0,"-6"3"0,-8 5 0,-13 9 0,-14 12 0,-11 12 0,-4 15 0,7 11 0,14 10 0,20 8 0,25 3 0,26-7 0,19-16 0,18-26 0,19-35 0,-5-19-8191</inkml:trace>
+</inkml:ink>
+</file>
+
+<file path=word/ink/ink67.xml><?xml version="1.0" encoding="utf-8"?>
+<inkml:ink xmlns:inkml="http://www.w3.org/2003/InkML">
+  <inkml:definitions>
+    <inkml:context xml:id="ctx0">
+      <inkml:inkSource xml:id="inkSrc0">
+        <inkml:traceFormat>
+          <inkml:channel name="X" type="integer" min="-2.14748E9" max="2.14748E9" units="cm"/>
+          <inkml:channel name="Y" type="integer" min="-2.14748E9" max="2.14748E9" units="cm"/>
+          <inkml:channel name="F" type="integer" max="32767" units="dev"/>
+        </inkml:traceFormat>
+        <inkml:channelProperties>
+          <inkml:channelProperty channel="X" name="resolution" value="1000" units="1/cm"/>
+          <inkml:channelProperty channel="Y" name="resolution" value="1000" units="1/cm"/>
+          <inkml:channelProperty channel="F" name="resolution" value="0" units="1/dev"/>
+        </inkml:channelProperties>
+      </inkml:inkSource>
+      <inkml:timestamp xml:id="ts0" timeString="2022-02-27T12:58:51.628"/>
+    </inkml:context>
+    <inkml:brush xml:id="br0">
+      <inkml:brushProperty name="width" value="0.05" units="cm"/>
+      <inkml:brushProperty name="height" value="0.05" units="cm"/>
+    </inkml:brush>
+  </inkml:definitions>
+  <inkml:trace contextRef="#ctx0" brushRef="#br0">1 1 24575,'0'0'0,"0"0"0,0 0 0,0 0 0,1 8 0,2 10 0,1 20 0,2 27 0,-1 25 0,1 14 0,1 2 0,2-5 0,3-7 0,-2-19-8191</inkml:trace>
+</inkml:ink>
+</file>
+
+<file path=word/ink/ink68.xml><?xml version="1.0" encoding="utf-8"?>
+<inkml:ink xmlns:inkml="http://www.w3.org/2003/InkML">
+  <inkml:definitions>
+    <inkml:context xml:id="ctx0">
+      <inkml:inkSource xml:id="inkSrc0">
+        <inkml:traceFormat>
+          <inkml:channel name="X" type="integer" min="-2.14748E9" max="2.14748E9" units="cm"/>
+          <inkml:channel name="Y" type="integer" min="-2.14748E9" max="2.14748E9" units="cm"/>
+          <inkml:channel name="F" type="integer" max="32767" units="dev"/>
+        </inkml:traceFormat>
+        <inkml:channelProperties>
+          <inkml:channelProperty channel="X" name="resolution" value="1000" units="1/cm"/>
+          <inkml:channelProperty channel="Y" name="resolution" value="1000" units="1/cm"/>
+          <inkml:channelProperty channel="F" name="resolution" value="0" units="1/dev"/>
+        </inkml:channelProperties>
+      </inkml:inkSource>
+      <inkml:timestamp xml:id="ts0" timeString="2022-02-27T12:58:51.972"/>
+    </inkml:context>
+    <inkml:brush xml:id="br0">
+      <inkml:brushProperty name="width" value="0.05" units="cm"/>
+      <inkml:brushProperty name="height" value="0.05" units="cm"/>
+    </inkml:brush>
+  </inkml:definitions>
+  <inkml:trace contextRef="#ctx0" brushRef="#br0">1 371 24575,'0'0'0,"0"0"0,4 7 0,2 6 0,2 4 0,0 0 0,-1-1 0,-1-3-8191</inkml:trace>
+  <inkml:trace contextRef="#ctx0" brushRef="#br0" timeOffset="1">108 1 24575,'0'0'0,"0"0"0,0 0 0,0 0 0,0 0 0</inkml:trace>
+</inkml:ink>
+</file>
+
+<file path=word/ink/ink69.xml><?xml version="1.0" encoding="utf-8"?>
+<inkml:ink xmlns:inkml="http://www.w3.org/2003/InkML">
+  <inkml:definitions>
+    <inkml:context xml:id="ctx0">
+      <inkml:inkSource xml:id="inkSrc0">
+        <inkml:traceFormat>
+          <inkml:channel name="X" type="integer" min="-2.14748E9" max="2.14748E9" units="cm"/>
+          <inkml:channel name="Y" type="integer" min="-2.14748E9" max="2.14748E9" units="cm"/>
+          <inkml:channel name="F" type="integer" max="32767" units="dev"/>
+        </inkml:traceFormat>
+        <inkml:channelProperties>
+          <inkml:channelProperty channel="X" name="resolution" value="1000" units="1/cm"/>
+          <inkml:channelProperty channel="Y" name="resolution" value="1000" units="1/cm"/>
+          <inkml:channelProperty channel="F" name="resolution" value="0" units="1/dev"/>
+        </inkml:channelProperties>
+      </inkml:inkSource>
+      <inkml:timestamp xml:id="ts0" timeString="2022-02-27T12:58:52.300"/>
+    </inkml:context>
+    <inkml:brush xml:id="br0">
+      <inkml:brushProperty name="width" value="0.05" units="cm"/>
+      <inkml:brushProperty name="height" value="0.05" units="cm"/>
+    </inkml:brush>
+  </inkml:definitions>
+  <inkml:trace contextRef="#ctx0" brushRef="#br0">1 361 24575,'0'0'0,"0"0"0,3-11 0,8-18 0,2-1 0,0 2 0,2 0 0,1 0 0,25-31 0,-30 45 0,0 1 0,1 1 0,1 0 0,0 0 0,1 2 0,-1-1 0,2 2 0,0 0 0,0 0 0,1 2 0,20-8 0,-27 11 0,1 1 0,-1 1 0,0 0 0,14-1 0,-19 2 0,-1 1 0,1 1 0,0-1 0,-1 1 0,1-1 0,-1 1 0,1 0 0,-1 0 0,1 0 0,-1 1 0,0-1 0,0 1 0,0 0 0,6 4 0,28 26 0,-18-15 0,24 18 0,-37-32 0,-1 1 0,0-1 0,1 0 0,0-1 0,0 1 0,-1-1 0,1 0 0,1 0 0,11 1 0,-5-3-1365,-4-2-5461</inkml:trace>
+</inkml:ink>
+</file>
+
+<file path=word/ink/ink7.xml><?xml version="1.0" encoding="utf-8"?>
+<inkml:ink xmlns:inkml="http://www.w3.org/2003/InkML">
+  <inkml:definitions>
+    <inkml:context xml:id="ctx0">
+      <inkml:inkSource xml:id="inkSrc0">
+        <inkml:traceFormat>
+          <inkml:channel name="X" type="integer" min="-2.14748E9" max="2.14748E9" units="cm"/>
+          <inkml:channel name="Y" type="integer" min="-2.14748E9" max="2.14748E9" units="cm"/>
+          <inkml:channel name="F" type="integer" max="32767" units="dev"/>
+        </inkml:traceFormat>
+        <inkml:channelProperties>
+          <inkml:channelProperty channel="X" name="resolution" value="1000" units="1/cm"/>
+          <inkml:channelProperty channel="Y" name="resolution" value="1000" units="1/cm"/>
+          <inkml:channelProperty channel="F" name="resolution" value="0" units="1/dev"/>
+        </inkml:channelProperties>
+      </inkml:inkSource>
+      <inkml:timestamp xml:id="ts0" timeString="2022-02-27T12:58:07.612"/>
+    </inkml:context>
+    <inkml:brush xml:id="br0">
+      <inkml:brushProperty name="width" value="0.05" units="cm"/>
+      <inkml:brushProperty name="height" value="0.05" units="cm"/>
+    </inkml:brush>
+  </inkml:definitions>
+  <inkml:trace contextRef="#ctx0" brushRef="#br0">28 125 24575,'0'3'0,"-1"1"0,0-1 0,0 1 0,0-1 0,0 0 0,-3 7 0,-4 9 0,5-9 0,1 1 0,0-1 0,0 1 0,1 0 0,1-1 0,0 1 0,0 0 0,1 0 0,0-1 0,1 1 0,0-1 0,1 1 0,0-1 0,1 0 0,0 0 0,0 0 0,1 0 0,0-1 0,1 0 0,0 0 0,1 0 0,-1-1 0,2 0 0,-1-1 0,1 1 0,0-1 0,1-1 0,-1 1 0,2-1 0,17 8 0,-13-8 0,0 0 0,1-1 0,0-1 0,0 0 0,0-1 0,31 2 0,-38-5 0,0 0 0,0 0 0,0 0 0,-1-1 0,1 0 0,0-1 0,0 0 0,-1 0 0,0 0 0,1-1 0,-1 0 0,0-1 0,0 1 0,0-1 0,9-8 0,-13 9 0,0 0 0,-1-1 0,1 1 0,-1-1 0,0 1 0,0-1 0,0 0 0,-1 1 0,1-1 0,-1 0 0,0 0 0,0 0 0,0 0 0,0 0 0,-1-1 0,0 1 0,0 0 0,0 0 0,0 0 0,-1 0 0,1 0 0,-1 0 0,0-1 0,-3-6 0,-3-8 0,-1 0 0,-1 0 0,-18-27 0,25 41 0,-18-27-119,3 6-130,2-1 0,0 0-1,2-1 1,-13-39 0,15 23-6577</inkml:trace>
+</inkml:ink>
+</file>
+
+<file path=word/ink/ink70.xml><?xml version="1.0" encoding="utf-8"?>
+<inkml:ink xmlns:inkml="http://www.w3.org/2003/InkML">
+  <inkml:definitions>
+    <inkml:context xml:id="ctx0">
+      <inkml:inkSource xml:id="inkSrc0">
+        <inkml:traceFormat>
+          <inkml:channel name="X" type="integer" min="-2.14748E9" max="2.14748E9" units="cm"/>
+          <inkml:channel name="Y" type="integer" min="-2.14748E9" max="2.14748E9" units="cm"/>
+          <inkml:channel name="F" type="integer" max="32767" units="dev"/>
+        </inkml:traceFormat>
+        <inkml:channelProperties>
+          <inkml:channelProperty channel="X" name="resolution" value="1000" units="1/cm"/>
+          <inkml:channelProperty channel="Y" name="resolution" value="1000" units="1/cm"/>
+          <inkml:channelProperty channel="F" name="resolution" value="0" units="1/dev"/>
+        </inkml:channelProperties>
+      </inkml:inkSource>
+      <inkml:timestamp xml:id="ts0" timeString="2022-02-27T12:58:52.691"/>
+    </inkml:context>
+    <inkml:brush xml:id="br0">
+      <inkml:brushProperty name="width" value="0.05" units="cm"/>
+      <inkml:brushProperty name="height" value="0.05" units="cm"/>
+    </inkml:brush>
+  </inkml:definitions>
+  <inkml:trace contextRef="#ctx0" brushRef="#br0">0 350 24575,'10'0'0,"0"-2"0,0 1 0,10-4 0,14-1 0,-25 5 0,33-3 0,-39 4 0,-1 0 0,1 0 0,-1 1 0,1-1 0,-1 0 0,1 1 0,-1 0 0,1-1 0,-1 1 0,0 0 0,1 0 0,-1 0 0,3 2 0,-7-1 0,-1-10 0,2-1 0,1-1 0,1 0 0,-1 0 0,2 1 0,-1-1 0,1 0 0,1 1 0,0-1 0,0 1 0,1 0 0,5-9 0,-1 2 0,1 1 0,0 0 0,2 1 0,-1 0 0,18-17 0,-7 12-455,1 2 0,35-24 0,-10 12-6371</inkml:trace>
+</inkml:ink>
+</file>
+
+<file path=word/ink/ink71.xml><?xml version="1.0" encoding="utf-8"?>
+<inkml:ink xmlns:inkml="http://www.w3.org/2003/InkML">
+  <inkml:definitions>
+    <inkml:context xml:id="ctx0">
+      <inkml:inkSource xml:id="inkSrc0">
+        <inkml:traceFormat>
+          <inkml:channel name="X" type="integer" min="-2.14748E9" max="2.14748E9" units="cm"/>
+          <inkml:channel name="Y" type="integer" min="-2.14748E9" max="2.14748E9" units="cm"/>
+          <inkml:channel name="F" type="integer" max="32767" units="dev"/>
+        </inkml:traceFormat>
+        <inkml:channelProperties>
+          <inkml:channelProperty channel="X" name="resolution" value="1000" units="1/cm"/>
+          <inkml:channelProperty channel="Y" name="resolution" value="1000" units="1/cm"/>
+          <inkml:channelProperty channel="F" name="resolution" value="0" units="1/dev"/>
+        </inkml:channelProperties>
+      </inkml:inkSource>
+      <inkml:timestamp xml:id="ts0" timeString="2022-02-27T12:58:53.394"/>
+    </inkml:context>
+    <inkml:brush xml:id="br0">
+      <inkml:brushProperty name="width" value="0.05" units="cm"/>
+      <inkml:brushProperty name="height" value="0.05" units="cm"/>
+    </inkml:brush>
+  </inkml:definitions>
+  <inkml:trace contextRef="#ctx0" brushRef="#br0">127 1 24575,'0'0'0,"0"0"0,-1 1 0,-28 64 0,-27 90 0,45-117 0,2 1 0,1 1 0,-4 72 0,11-95 0,2 0 0,0-1 0,1 1 0,0-1 0,1 0 0,1 1 0,1-1 0,12 28 0,-14-37 0,0 0 0,1-1 0,0 1 0,0-1 0,1 0 0,0 0 0,0-1 0,0 0 0,0 1 0,1-2 0,0 1 0,0-1 0,0 1 0,1-2 0,-1 1 0,1-1 0,0 0 0,0 0 0,0-1 0,1 0 0,13 2 0,-9-3-341,0-1 0,0 0-1,17-2 1,35-10-6485</inkml:trace>
+</inkml:ink>
+</file>
+
+<file path=word/ink/ink72.xml><?xml version="1.0" encoding="utf-8"?>
+<inkml:ink xmlns:inkml="http://www.w3.org/2003/InkML">
+  <inkml:definitions>
+    <inkml:context xml:id="ctx0">
+      <inkml:inkSource xml:id="inkSrc0">
+        <inkml:traceFormat>
+          <inkml:channel name="X" type="integer" min="-2.14748E9" max="2.14748E9" units="cm"/>
+          <inkml:channel name="Y" type="integer" min="-2.14748E9" max="2.14748E9" units="cm"/>
+          <inkml:channel name="F" type="integer" max="32767" units="dev"/>
+        </inkml:traceFormat>
+        <inkml:channelProperties>
+          <inkml:channelProperty channel="X" name="resolution" value="1000" units="1/cm"/>
+          <inkml:channelProperty channel="Y" name="resolution" value="1000" units="1/cm"/>
+          <inkml:channelProperty channel="F" name="resolution" value="0" units="1/dev"/>
+        </inkml:channelProperties>
+      </inkml:inkSource>
+      <inkml:timestamp xml:id="ts0" timeString="2022-02-27T12:58:53.757"/>
+    </inkml:context>
+    <inkml:brush xml:id="br0">
+      <inkml:brushProperty name="width" value="0.05" units="cm"/>
+      <inkml:brushProperty name="height" value="0.05" units="cm"/>
+    </inkml:brush>
+  </inkml:definitions>
+  <inkml:trace contextRef="#ctx0" brushRef="#br0">0 135 24575,'0'0'0,"10"0"0,21-1 0,34-6 0,31-6 0,22-9 0,15-6 0,7-6 0,-20 4-8191</inkml:trace>
+</inkml:ink>
+</file>
+
+<file path=word/ink/ink73.xml><?xml version="1.0" encoding="utf-8"?>
+<inkml:ink xmlns:inkml="http://www.w3.org/2003/InkML">
+  <inkml:definitions>
+    <inkml:context xml:id="ctx0">
+      <inkml:inkSource xml:id="inkSrc0">
+        <inkml:traceFormat>
+          <inkml:channel name="X" type="integer" min="-2.14748E9" max="2.14748E9" units="cm"/>
+          <inkml:channel name="Y" type="integer" min="-2.14748E9" max="2.14748E9" units="cm"/>
+          <inkml:channel name="F" type="integer" max="32767" units="dev"/>
+        </inkml:traceFormat>
+        <inkml:channelProperties>
+          <inkml:channelProperty channel="X" name="resolution" value="1000" units="1/cm"/>
+          <inkml:channelProperty channel="Y" name="resolution" value="1000" units="1/cm"/>
+          <inkml:channelProperty channel="F" name="resolution" value="0" units="1/dev"/>
+        </inkml:channelProperties>
+      </inkml:inkSource>
+      <inkml:timestamp xml:id="ts0" timeString="2022-02-27T12:58:54.154"/>
+    </inkml:context>
+    <inkml:brush xml:id="br0">
+      <inkml:brushProperty name="width" value="0.05" units="cm"/>
+      <inkml:brushProperty name="height" value="0.05" units="cm"/>
+    </inkml:brush>
+  </inkml:definitions>
+  <inkml:trace contextRef="#ctx0" brushRef="#br0">1 1 24575,'0'0'0,"0"0"0,0 0 0,0 7 0,1 8 0,1 7 0,1 4 0,-1-3-8191</inkml:trace>
+</inkml:ink>
+</file>
+
+<file path=word/ink/ink74.xml><?xml version="1.0" encoding="utf-8"?>
+<inkml:ink xmlns:inkml="http://www.w3.org/2003/InkML">
+  <inkml:definitions>
+    <inkml:context xml:id="ctx0">
+      <inkml:inkSource xml:id="inkSrc0">
+        <inkml:traceFormat>
+          <inkml:channel name="X" type="integer" min="-2.14748E9" max="2.14748E9" units="cm"/>
+          <inkml:channel name="Y" type="integer" min="-2.14748E9" max="2.14748E9" units="cm"/>
+          <inkml:channel name="F" type="integer" max="32767" units="dev"/>
+        </inkml:traceFormat>
+        <inkml:channelProperties>
+          <inkml:channelProperty channel="X" name="resolution" value="1000" units="1/cm"/>
+          <inkml:channelProperty channel="Y" name="resolution" value="1000" units="1/cm"/>
+          <inkml:channelProperty channel="F" name="resolution" value="0" units="1/dev"/>
+        </inkml:channelProperties>
+      </inkml:inkSource>
+      <inkml:timestamp xml:id="ts0" timeString="2022-02-27T12:58:54.524"/>
+    </inkml:context>
+    <inkml:brush xml:id="br0">
+      <inkml:brushProperty name="width" value="0.05" units="cm"/>
+      <inkml:brushProperty name="height" value="0.05" units="cm"/>
+    </inkml:brush>
+  </inkml:definitions>
+  <inkml:trace contextRef="#ctx0" brushRef="#br0">1 1 24575,'0'0'0,"0"0"0,0 0 0,0 0 0</inkml:trace>
+</inkml:ink>
+</file>
+
+<file path=word/ink/ink75.xml><?xml version="1.0" encoding="utf-8"?>
+<inkml:ink xmlns:inkml="http://www.w3.org/2003/InkML">
+  <inkml:definitions>
+    <inkml:context xml:id="ctx0">
+      <inkml:inkSource xml:id="inkSrc0">
+        <inkml:traceFormat>
+          <inkml:channel name="X" type="integer" min="-2.14748E9" max="2.14748E9" units="cm"/>
+          <inkml:channel name="Y" type="integer" min="-2.14748E9" max="2.14748E9" units="cm"/>
+          <inkml:channel name="F" type="integer" max="32767" units="dev"/>
+        </inkml:traceFormat>
+        <inkml:channelProperties>
+          <inkml:channelProperty channel="X" name="resolution" value="1000" units="1/cm"/>
+          <inkml:channelProperty channel="Y" name="resolution" value="1000" units="1/cm"/>
+          <inkml:channelProperty channel="F" name="resolution" value="0" units="1/dev"/>
+        </inkml:channelProperties>
+      </inkml:inkSource>
+      <inkml:timestamp xml:id="ts0" timeString="2022-02-27T12:58:55.008"/>
+    </inkml:context>
+    <inkml:brush xml:id="br0">
+      <inkml:brushProperty name="width" value="0.05" units="cm"/>
+      <inkml:brushProperty name="height" value="0.05" units="cm"/>
+    </inkml:brush>
+  </inkml:definitions>
+  <inkml:trace contextRef="#ctx0" brushRef="#br0">1 493 24575,'0'0'0,"0"0"0,3-12 0,8-20 0,2 1 0,1 0 0,1 2 0,25-37 0,87-101 0,-118 156 0,3-4 0,0 0 0,1 1 0,1 0 0,1 1 0,-1 1 0,18-11 0,-31 22 0,1 0 0,-1 0 0,1 1 0,-1-1 0,1 0 0,-1 1 0,1-1 0,-1 1 0,1 0 0,0-1 0,-1 1 0,1 0 0,0 0 0,-1 0 0,1 0 0,0 0 0,-1 0 0,1 1 0,-1-1 0,1 0 0,0 1 0,-1-1 0,1 1 0,-1 0 0,1 0 0,-1-1 0,0 1 0,3 2 0,0 1 0,1 1 0,-1 0 0,0 0 0,-1 0 0,7 12 0,1 1 0,-1-5 0,0 1 0,1-2 0,1 0 0,0 0 0,0-1 0,1 0 0,1-1 0,-1-1 0,2 0 0,15 7 0,3-2 0,1-1 0,0-1 0,57 11 0,-80-21 0,0 0 0,0 1 0,0 0 0,0 1 0,-1 1 0,1-1 0,-1 1 0,0 1 0,18 13 0,5 5-1365,-17-16-5461</inkml:trace>
+</inkml:ink>
+</file>
+
+<file path=word/ink/ink76.xml><?xml version="1.0" encoding="utf-8"?>
+<inkml:ink xmlns:inkml="http://www.w3.org/2003/InkML">
+  <inkml:definitions>
+    <inkml:context xml:id="ctx0">
+      <inkml:inkSource xml:id="inkSrc0">
+        <inkml:traceFormat>
+          <inkml:channel name="X" type="integer" min="-2.14748E9" max="2.14748E9" units="cm"/>
+          <inkml:channel name="Y" type="integer" min="-2.14748E9" max="2.14748E9" units="cm"/>
+          <inkml:channel name="F" type="integer" max="32767" units="dev"/>
+        </inkml:traceFormat>
+        <inkml:channelProperties>
+          <inkml:channelProperty channel="X" name="resolution" value="1000" units="1/cm"/>
+          <inkml:channelProperty channel="Y" name="resolution" value="1000" units="1/cm"/>
+          <inkml:channelProperty channel="F" name="resolution" value="0" units="1/dev"/>
+        </inkml:channelProperties>
+      </inkml:inkSource>
+      <inkml:timestamp xml:id="ts0" timeString="2022-02-27T12:58:55.363"/>
+    </inkml:context>
+    <inkml:brush xml:id="br0">
+      <inkml:brushProperty name="width" value="0.05" units="cm"/>
+      <inkml:brushProperty name="height" value="0.05" units="cm"/>
+    </inkml:brush>
+  </inkml:definitions>
+  <inkml:trace contextRef="#ctx0" brushRef="#br0">0 308 24575,'0'0'0,"10"-1"0,-2-2 0,-1 0 0,0 0 0,0-1 0,0 0 0,0 0 0,-1-1 0,0 0 0,0 0 0,0 0 0,0-1 0,-1 1 0,0-1 0,0-1 0,0 1 0,6-13 0,-4 7 0,-1-1 0,-1 1 0,0-1 0,0 0 0,-1 0 0,-1 0 0,0-1 0,1-17 0,-5-13 0,1 41 0,-1 1 0,1-1 0,0 0 0,-1 1 0,0-1 0,1 1 0,-1-1 0,0 1 0,0-1 0,-1 1 0,1 0 0,0-1 0,-3-2 0,4 5 0,-1 0 0,1 0 0,0 0 0,0 0 0,-1-1 0,1 1 0,0 0 0,0 0 0,-1 0 0,1 0 0,0 0 0,-1 0 0,1 0 0,0 0 0,0 0 0,-1 0 0,1 0 0,0 0 0,-1 0 0,1 0 0,0 0 0,0 1 0,-1-1 0,1 0 0,0 0 0,0 0 0,-1 0 0,1 0 0,0 1 0,0-1 0,-1 0 0,1 0 0,0 0 0,0 1 0,0-1 0,0 0 0,-1 0 0,1 1 0,0-1 0,0 0 0,0 0 0,0 1 0,0-1 0,0 0 0,0 1 0,0-1 0,0 0 0,0 0 0,0 1 0,0-1 0,0 0 0,0 1 0,0-1 0,0 0 0,-2 23 0,4-12 0,0 0 0,1-1 0,0 1 0,0-1 0,1 1 0,1-1 0,0 0 0,0 0 0,1-1 0,9 12 0,5 4 0,2 0 0,32 28 0,-21-24-170,2-1-1,1-2 0,2-1 1,0-2-1,1-1 0,1-3 1,81 28-1,-3-15-6655</inkml:trace>
+</inkml:ink>
+</file>
+
+<file path=word/ink/ink77.xml><?xml version="1.0" encoding="utf-8"?>
+<inkml:ink xmlns:inkml="http://www.w3.org/2003/InkML">
+  <inkml:definitions>
+    <inkml:context xml:id="ctx0">
+      <inkml:inkSource xml:id="inkSrc0">
+        <inkml:traceFormat>
+          <inkml:channel name="X" type="integer" min="-2.14748E9" max="2.14748E9" units="cm"/>
+          <inkml:channel name="Y" type="integer" min="-2.14748E9" max="2.14748E9" units="cm"/>
+          <inkml:channel name="F" type="integer" max="32767" units="dev"/>
+        </inkml:traceFormat>
+        <inkml:channelProperties>
+          <inkml:channelProperty channel="X" name="resolution" value="1000" units="1/cm"/>
+          <inkml:channelProperty channel="Y" name="resolution" value="1000" units="1/cm"/>
+          <inkml:channelProperty channel="F" name="resolution" value="0" units="1/dev"/>
+        </inkml:channelProperties>
+      </inkml:inkSource>
+      <inkml:timestamp xml:id="ts0" timeString="2022-02-27T12:58:55.706"/>
+    </inkml:context>
+    <inkml:brush xml:id="br0">
+      <inkml:brushProperty name="width" value="0.05" units="cm"/>
+      <inkml:brushProperty name="height" value="0.05" units="cm"/>
+    </inkml:brush>
+  </inkml:definitions>
+  <inkml:trace contextRef="#ctx0" brushRef="#br0">0 1 24575,'0'0'0,"0"0"0,0 0 0,0 0 0,0 0 0</inkml:trace>
+  <inkml:trace contextRef="#ctx0" brushRef="#br0" timeOffset="1">73 656 24575,'0'0'0,"0"0"0,5 4 0,5 1 0,4-1 0,-1-1-8191</inkml:trace>
+</inkml:ink>
+</file>
+
+<file path=word/ink/ink78.xml><?xml version="1.0" encoding="utf-8"?>
+<inkml:ink xmlns:inkml="http://www.w3.org/2003/InkML">
+  <inkml:definitions>
+    <inkml:context xml:id="ctx0">
+      <inkml:inkSource xml:id="inkSrc0">
+        <inkml:traceFormat>
+          <inkml:channel name="X" type="integer" min="-2.14748E9" max="2.14748E9" units="cm"/>
+          <inkml:channel name="Y" type="integer" min="-2.14748E9" max="2.14748E9" units="cm"/>
+          <inkml:channel name="F" type="integer" max="32767" units="dev"/>
+        </inkml:traceFormat>
+        <inkml:channelProperties>
+          <inkml:channelProperty channel="X" name="resolution" value="1000" units="1/cm"/>
+          <inkml:channelProperty channel="Y" name="resolution" value="1000" units="1/cm"/>
+          <inkml:channelProperty channel="F" name="resolution" value="0" units="1/dev"/>
+        </inkml:channelProperties>
+      </inkml:inkSource>
+      <inkml:timestamp xml:id="ts0" timeString="2022-02-27T12:58:57.535"/>
+    </inkml:context>
+    <inkml:brush xml:id="br0">
+      <inkml:brushProperty name="width" value="0.05" units="cm"/>
+      <inkml:brushProperty name="height" value="0.05" units="cm"/>
+    </inkml:brush>
+  </inkml:definitions>
+  <inkml:trace contextRef="#ctx0" brushRef="#br0">1 0 24575,'0'0'0,"3"11"0,7 15 0,7 18 0,6 15 0,3 17 0,3 12 0,1 6 0,-2-5 0,1-16 0,2-18 0,-4-20-8191</inkml:trace>
+</inkml:ink>
+</file>
+
+<file path=word/ink/ink79.xml><?xml version="1.0" encoding="utf-8"?>
+<inkml:ink xmlns:inkml="http://www.w3.org/2003/InkML">
+  <inkml:definitions>
+    <inkml:context xml:id="ctx0">
+      <inkml:inkSource xml:id="inkSrc0">
+        <inkml:traceFormat>
+          <inkml:channel name="X" type="integer" min="-2.14748E9" max="2.14748E9" units="cm"/>
+          <inkml:channel name="Y" type="integer" min="-2.14748E9" max="2.14748E9" units="cm"/>
+          <inkml:channel name="F" type="integer" max="32767" units="dev"/>
+        </inkml:traceFormat>
+        <inkml:channelProperties>
+          <inkml:channelProperty channel="X" name="resolution" value="1000" units="1/cm"/>
+          <inkml:channelProperty channel="Y" name="resolution" value="1000" units="1/cm"/>
+          <inkml:channelProperty channel="F" name="resolution" value="0" units="1/dev"/>
+        </inkml:channelProperties>
+      </inkml:inkSource>
+      <inkml:timestamp xml:id="ts0" timeString="2022-02-27T12:58:58.145"/>
+    </inkml:context>
+    <inkml:brush xml:id="br0">
+      <inkml:brushProperty name="width" value="0.05" units="cm"/>
+      <inkml:brushProperty name="height" value="0.05" units="cm"/>
+    </inkml:brush>
+  </inkml:definitions>
+  <inkml:trace contextRef="#ctx0" brushRef="#br0">1 189 24575,'0'0'0,"35"8"0,-26-8 0,0 0 0,0-1 0,0 0 0,16-5 0,-21 5 0,0 0 0,0 0 0,1-1 0,-2 1 0,1-1 0,0 0 0,0-1 0,0 1 0,-1 0 0,1-1 0,-1 0 0,4-4 0,-2-1 0,2-1 0,-6 9 0,0 1 0,0-1 0,0 0 0,0 0 0,0 0 0,0 1 0,0-1 0,0 0 0,-1 1 0,1-1 0,0 1 0,0-1 0,0 1 0,-1-1 0,1 1 0,0 0 0,0 0 0,112 114 0,-22-21 0,-90-93 0,0 0 0,1 1 0,-1-1 0,1 0 0,-1 0 0,1 0 0,-1 0 0,1 0 0,0-1 0,2 2 0,-3-2 0,0 0 0,-1 0 0,1 0 0,0 0 0,0 0 0,-1 0 0,1 0 0,0 0 0,0 0 0,-1-1 0,1 1 0,0 0 0,-1 0 0,1-1 0,0 1 0,-1 0 0,1-1 0,1 0 0,0-2 0,1 0 0,0 0 0,-1-1 0,0 1 0,0-1 0,0 0 0,3-6 0,-2 3 0,36-81 0,-17 36 0,2 2 0,31-50 0,-53 97-62,0 0 0,0 0 0,0 1 0,0 0 0,1-1 0,-1 1 0,1 0 0,0 0 0,-1 0 0,1 0 0,0 1 0,0-1-1,0 1 1,0 0 0,1 0 0,-1 0 0,0 0 0,0 0 0,1 1 0,-1-1 0,7 1 0,9 0-6764</inkml:trace>
+</inkml:ink>
+</file>
+
+<file path=word/ink/ink8.xml><?xml version="1.0" encoding="utf-8"?>
+<inkml:ink xmlns:inkml="http://www.w3.org/2003/InkML">
+  <inkml:definitions>
+    <inkml:context xml:id="ctx0">
+      <inkml:inkSource xml:id="inkSrc0">
+        <inkml:traceFormat>
+          <inkml:channel name="X" type="integer" min="-2.14748E9" max="2.14748E9" units="cm"/>
+          <inkml:channel name="Y" type="integer" min="-2.14748E9" max="2.14748E9" units="cm"/>
+          <inkml:channel name="F" type="integer" max="32767" units="dev"/>
+        </inkml:traceFormat>
+        <inkml:channelProperties>
+          <inkml:channelProperty channel="X" name="resolution" value="1000" units="1/cm"/>
+          <inkml:channelProperty channel="Y" name="resolution" value="1000" units="1/cm"/>
+          <inkml:channelProperty channel="F" name="resolution" value="0" units="1/dev"/>
+        </inkml:channelProperties>
+      </inkml:inkSource>
+      <inkml:timestamp xml:id="ts0" timeString="2022-02-27T12:58:07.971"/>
+    </inkml:context>
+    <inkml:brush xml:id="br0">
+      <inkml:brushProperty name="width" value="0.05" units="cm"/>
+      <inkml:brushProperty name="height" value="0.05" units="cm"/>
+    </inkml:brush>
+  </inkml:definitions>
+  <inkml:trace contextRef="#ctx0" brushRef="#br0">589 1 24575,'0'0'0,"-1"2"0,-51 85 0,-211 389 0,154-230 0,85-181 0,-29 125 0,49-172 0,1 0 0,0 0 0,2 0 0,0 0 0,2 32 0,0-46 0,-1 0 0,1 0 0,0 0 0,0 1 0,1-1 0,-1 0 0,1 0 0,0-1 0,0 1 0,0 0 0,0-1 0,1 1 0,-1-1 0,1 0 0,0 0 0,0 0 0,0 0 0,1 0 0,-1 0 0,0-1 0,1 0 0,0 0 0,0 0 0,-1 0 0,1 0 0,0-1 0,0 0 0,1 0 0,5 1 0,3-1 4,0 0-1,1 0 0,-1-2 1,1 0-1,-1 0 0,0-1 0,24-7 1,90-37-1396,19-21-5434</inkml:trace>
+  <inkml:trace contextRef="#ctx0" brushRef="#br0" timeOffset="1">71 492 24575,'0'0'0,"-7"3"0,-6 3 0,-3 2 0,1-1 0,3 0 0,4-2 0,24-3 0,40-1 0,50 3 0,47 3 0,33 2 0,11 2 0,-7 3 0,-37-1-8191</inkml:trace>
+</inkml:ink>
+</file>
+
+<file path=word/ink/ink80.xml><?xml version="1.0" encoding="utf-8"?>
+<inkml:ink xmlns:inkml="http://www.w3.org/2003/InkML">
+  <inkml:definitions>
+    <inkml:context xml:id="ctx0">
+      <inkml:inkSource xml:id="inkSrc0">
+        <inkml:traceFormat>
+          <inkml:channel name="X" type="integer" min="-2.14748E9" max="2.14748E9" units="cm"/>
+          <inkml:channel name="Y" type="integer" min="-2.14748E9" max="2.14748E9" units="cm"/>
+          <inkml:channel name="F" type="integer" max="32767" units="dev"/>
+        </inkml:traceFormat>
+        <inkml:channelProperties>
+          <inkml:channelProperty channel="X" name="resolution" value="1000" units="1/cm"/>
+          <inkml:channelProperty channel="Y" name="resolution" value="1000" units="1/cm"/>
+          <inkml:channelProperty channel="F" name="resolution" value="0" units="1/dev"/>
+        </inkml:channelProperties>
+      </inkml:inkSource>
+      <inkml:timestamp xml:id="ts0" timeString="2022-02-27T12:58:58.567"/>
+    </inkml:context>
+    <inkml:brush xml:id="br0">
+      <inkml:brushProperty name="width" value="0.05" units="cm"/>
+      <inkml:brushProperty name="height" value="0.05" units="cm"/>
+    </inkml:brush>
+  </inkml:definitions>
+  <inkml:trace contextRef="#ctx0" brushRef="#br0">0 1 24575,'2'9'0,"92"354"0,-49-203 0,-15-47 0,70 239 0,-92-328-455,1-1 0,23 41 0,-13-35-6371</inkml:trace>
+</inkml:ink>
+</file>
+
+<file path=word/ink/ink81.xml><?xml version="1.0" encoding="utf-8"?>
+<inkml:ink xmlns:inkml="http://www.w3.org/2003/InkML">
+  <inkml:definitions>
+    <inkml:context xml:id="ctx0">
+      <inkml:inkSource xml:id="inkSrc0">
+        <inkml:traceFormat>
+          <inkml:channel name="X" type="integer" min="-2.14748E9" max="2.14748E9" units="cm"/>
+          <inkml:channel name="Y" type="integer" min="-2.14748E9" max="2.14748E9" units="cm"/>
+          <inkml:channel name="F" type="integer" max="32767" units="dev"/>
+        </inkml:traceFormat>
+        <inkml:channelProperties>
+          <inkml:channelProperty channel="X" name="resolution" value="1000" units="1/cm"/>
+          <inkml:channelProperty channel="Y" name="resolution" value="1000" units="1/cm"/>
+          <inkml:channelProperty channel="F" name="resolution" value="0" units="1/dev"/>
+        </inkml:channelProperties>
+      </inkml:inkSource>
+      <inkml:timestamp xml:id="ts0" timeString="2022-02-27T12:58:59.390"/>
+    </inkml:context>
+    <inkml:brush xml:id="br0">
+      <inkml:brushProperty name="width" value="0.05" units="cm"/>
+      <inkml:brushProperty name="height" value="0.05" units="cm"/>
+    </inkml:brush>
+  </inkml:definitions>
+  <inkml:trace contextRef="#ctx0" brushRef="#br0">1 4 24575,'0'0'0,"0"0"0,0 0 0,0 0 0,0 0 0,5-3 0</inkml:trace>
+</inkml:ink>
+</file>
+
+<file path=word/ink/ink82.xml><?xml version="1.0" encoding="utf-8"?>
+<inkml:ink xmlns:inkml="http://www.w3.org/2003/InkML">
+  <inkml:definitions>
+    <inkml:context xml:id="ctx0">
+      <inkml:inkSource xml:id="inkSrc0">
+        <inkml:traceFormat>
+          <inkml:channel name="X" type="integer" min="-2.14748E9" max="2.14748E9" units="cm"/>
+          <inkml:channel name="Y" type="integer" min="-2.14748E9" max="2.14748E9" units="cm"/>
+          <inkml:channel name="F" type="integer" max="32767" units="dev"/>
+        </inkml:traceFormat>
+        <inkml:channelProperties>
+          <inkml:channelProperty channel="X" name="resolution" value="1000" units="1/cm"/>
+          <inkml:channelProperty channel="Y" name="resolution" value="1000" units="1/cm"/>
+          <inkml:channelProperty channel="F" name="resolution" value="0" units="1/dev"/>
+        </inkml:channelProperties>
+      </inkml:inkSource>
+      <inkml:timestamp xml:id="ts0" timeString="2022-02-27T12:58:59.825"/>
+    </inkml:context>
+    <inkml:brush xml:id="br0">
+      <inkml:brushProperty name="width" value="0.05" units="cm"/>
+      <inkml:brushProperty name="height" value="0.05" units="cm"/>
+    </inkml:brush>
+  </inkml:definitions>
+  <inkml:trace contextRef="#ctx0" brushRef="#br0">6 20 24575,'0'0'0,"-2"5"0,0 3 0,0 3 0,3-1 0,0-1 0,13-12 0,17-23 0,3-8-8191</inkml:trace>
+</inkml:ink>
+</file>
+
+<file path=word/ink/ink83.xml><?xml version="1.0" encoding="utf-8"?>
+<inkml:ink xmlns:inkml="http://www.w3.org/2003/InkML">
+  <inkml:definitions>
+    <inkml:context xml:id="ctx0">
+      <inkml:inkSource xml:id="inkSrc0">
+        <inkml:traceFormat>
+          <inkml:channel name="X" type="integer" min="-2.14748E9" max="2.14748E9" units="cm"/>
+          <inkml:channel name="Y" type="integer" min="-2.14748E9" max="2.14748E9" units="cm"/>
+          <inkml:channel name="F" type="integer" max="32767" units="dev"/>
+        </inkml:traceFormat>
+        <inkml:channelProperties>
+          <inkml:channelProperty channel="X" name="resolution" value="1000" units="1/cm"/>
+          <inkml:channelProperty channel="Y" name="resolution" value="1000" units="1/cm"/>
+          <inkml:channelProperty channel="F" name="resolution" value="0" units="1/dev"/>
+        </inkml:channelProperties>
+      </inkml:inkSource>
+      <inkml:timestamp xml:id="ts0" timeString="2022-02-27T12:59:00.154"/>
+    </inkml:context>
+    <inkml:brush xml:id="br0">
+      <inkml:brushProperty name="width" value="0.05" units="cm"/>
+      <inkml:brushProperty name="height" value="0.05" units="cm"/>
+    </inkml:brush>
+  </inkml:definitions>
+  <inkml:trace contextRef="#ctx0" brushRef="#br0">0 0 24575,'0'0'0,"1"7"0,0 3 0,1 2 0,1 1 0,2-2 0,-1-3 0,11-9 0,3-3-8191</inkml:trace>
+</inkml:ink>
+</file>
+
+<file path=word/ink/ink84.xml><?xml version="1.0" encoding="utf-8"?>
+<inkml:ink xmlns:inkml="http://www.w3.org/2003/InkML">
+  <inkml:definitions>
+    <inkml:context xml:id="ctx0">
+      <inkml:inkSource xml:id="inkSrc0">
+        <inkml:traceFormat>
+          <inkml:channel name="X" type="integer" min="-2.14748E9" max="2.14748E9" units="cm"/>
+          <inkml:channel name="Y" type="integer" min="-2.14748E9" max="2.14748E9" units="cm"/>
+          <inkml:channel name="F" type="integer" max="32767" units="dev"/>
+        </inkml:traceFormat>
+        <inkml:channelProperties>
+          <inkml:channelProperty channel="X" name="resolution" value="1000" units="1/cm"/>
+          <inkml:channelProperty channel="Y" name="resolution" value="1000" units="1/cm"/>
+          <inkml:channelProperty channel="F" name="resolution" value="0" units="1/dev"/>
+        </inkml:channelProperties>
+      </inkml:inkSource>
+      <inkml:timestamp xml:id="ts0" timeString="2022-02-27T12:59:00.873"/>
+    </inkml:context>
+    <inkml:brush xml:id="br0">
+      <inkml:brushProperty name="width" value="0.05" units="cm"/>
+      <inkml:brushProperty name="height" value="0.05" units="cm"/>
+    </inkml:brush>
+  </inkml:definitions>
+  <inkml:trace contextRef="#ctx0" brushRef="#br0">0 1 24575,'0'0'0</inkml:trace>
+</inkml:ink>
+</file>
+
+<file path=word/ink/ink85.xml><?xml version="1.0" encoding="utf-8"?>
+<inkml:ink xmlns:inkml="http://www.w3.org/2003/InkML">
+  <inkml:definitions>
+    <inkml:context xml:id="ctx0">
+      <inkml:inkSource xml:id="inkSrc0">
+        <inkml:traceFormat>
+          <inkml:channel name="X" type="integer" min="-2.14748E9" max="2.14748E9" units="cm"/>
+          <inkml:channel name="Y" type="integer" min="-2.14748E9" max="2.14748E9" units="cm"/>
+          <inkml:channel name="F" type="integer" max="32767" units="dev"/>
+        </inkml:traceFormat>
+        <inkml:channelProperties>
+          <inkml:channelProperty channel="X" name="resolution" value="1000" units="1/cm"/>
+          <inkml:channelProperty channel="Y" name="resolution" value="1000" units="1/cm"/>
+          <inkml:channelProperty channel="F" name="resolution" value="0" units="1/dev"/>
+        </inkml:channelProperties>
+      </inkml:inkSource>
+      <inkml:timestamp xml:id="ts0" timeString="2022-02-27T12:59:14.923"/>
+    </inkml:context>
+    <inkml:brush xml:id="br0">
+      <inkml:brushProperty name="width" value="0.05" units="cm"/>
+      <inkml:brushProperty name="height" value="0.05" units="cm"/>
+    </inkml:brush>
+  </inkml:definitions>
+  <inkml:trace contextRef="#ctx0" brushRef="#br0">162 174 24575,'4'-1'0,"-1"0"0,1-1 0,0 1 0,-1-1 0,7-4 0,13-6 0,28-7 0,2 3 0,0 2 0,0 2 0,1 3 0,0 2 0,89 0 0,-141 7 0,64 3 0,-61-2 0,0 0 0,1 0 0,-1 0 0,0 0 0,0 1 0,0 0 0,0 0 0,0 0 0,5 5 0,-8-7 0,-1 1 0,0 0 0,0 0 0,0 1 0,0-1 0,0 0 0,0 0 0,0 0 0,0 1 0,0-1 0,-1 0 0,1 1 0,-1-1 0,1 1 0,-1-1 0,1 1 0,-1-1 0,0 1 0,1-1 0,-1 1 0,0-1 0,0 1 0,0-1 0,-1 3 0,0 1 0,0-1 0,-1 1 0,1-1 0,-1 0 0,0 1 0,0-1 0,-4 4 0,-7 10 0,-1 0 0,-1-1 0,-1-1 0,0-1 0,-1 0 0,-1-1 0,0-1 0,-1-1 0,0 0 0,-1-2 0,0 0 0,-1-1 0,0-1 0,0-1 0,-1-1 0,-26 4 0,32-9 0,0 0 0,0-1 0,0-1 0,1 0 0,-1-1 0,0-1 0,1 0 0,-1-1 0,1-1 0,0-1 0,1 0 0,-1 0 0,1-2 0,0 0 0,1 0 0,0-1 0,-16-15 0,10 7 0,2-1 0,0 0 0,1-1 0,1-1 0,0 0 0,2-1 0,0-1 0,2 0 0,0 0 0,-10-35 0,15 33 0,15 43 0,78 315 0,-23 7 0,-60-322 0,17 111 0,12 66 0,-22-145 0,30 85 0,-36-125-136,0 1-1,0 0 1,1-1-1,1 0 1,-1 0-1,2-1 1,0 0-1,0 0 0,13 12 1,21 8-6690</inkml:trace>
+</inkml:ink>
+</file>
+
+<file path=word/ink/ink86.xml><?xml version="1.0" encoding="utf-8"?>
+<inkml:ink xmlns:inkml="http://www.w3.org/2003/InkML">
+  <inkml:definitions>
+    <inkml:context xml:id="ctx0">
+      <inkml:inkSource xml:id="inkSrc0">
+        <inkml:traceFormat>
+          <inkml:channel name="X" type="integer" min="-2.14748E9" max="2.14748E9" units="cm"/>
+          <inkml:channel name="Y" type="integer" min="-2.14748E9" max="2.14748E9" units="cm"/>
+          <inkml:channel name="F" type="integer" max="32767" units="dev"/>
+        </inkml:traceFormat>
+        <inkml:channelProperties>
+          <inkml:channelProperty channel="X" name="resolution" value="1000" units="1/cm"/>
+          <inkml:channelProperty channel="Y" name="resolution" value="1000" units="1/cm"/>
+          <inkml:channelProperty channel="F" name="resolution" value="0" units="1/dev"/>
+        </inkml:channelProperties>
+      </inkml:inkSource>
+      <inkml:timestamp xml:id="ts0" timeString="2022-02-27T12:59:15.267"/>
+    </inkml:context>
+    <inkml:brush xml:id="br0">
+      <inkml:brushProperty name="width" value="0.05" units="cm"/>
+      <inkml:brushProperty name="height" value="0.05" units="cm"/>
+    </inkml:brush>
+  </inkml:definitions>
+  <inkml:trace contextRef="#ctx0" brushRef="#br0">22 0 24575,'-2'14'0,"-1"7"0,-4 36 0,-2 110 0,9-151 0,1 0 0,1-1 0,0 1 0,1 0 0,1-1 0,0 1 0,2-1 0,-1-1 0,2 1 0,0-1 0,16 26 0,-19-35 0,0 0 0,1 0 0,-1 0 0,1 0 0,0-1 0,0 0 0,0 0 0,0 0 0,1-1 0,0 0 0,0 0 0,0 0 0,0-1 0,0 1 0,0-2 0,1 1 0,-1-1 0,9 1 0,-8-2 0,1 0 0,-1 0 0,0-1 0,0 0 0,0-1 0,0 0 0,0 0 0,-1 0 0,1-1 0,0 0 0,-1 0 0,0-1 0,0 0 0,0 0 0,0 0 0,8-9 0,-1 0 0,-1-1 0,0 0 0,-1 0 0,-1-1 0,0-1 0,-1 0 0,11-28 0,-12 23 0,0-1 0,-2 0 0,-1-1 0,0 1 0,2-39 0,-7 50 17,0 0 0,0 0 1,-1 0-1,-1 0 0,0 1 0,-4-14 0,5 21-70,1 1 0,-1-1 0,0 0 0,-1 0 0,1 1 0,0-1 0,-1 1 0,1-1 0,-1 1 0,0-1 0,0 1 0,0 0 0,0 0-1,0 0 1,0 0 0,-1 0 0,1 1 0,0-1 0,-1 1 0,0-1 0,1 1 0,-1 0 0,0 0 0,0 0 0,1 1 0,-1-1 0,-5 0 0,-2 2-6773</inkml:trace>
+</inkml:ink>
+</file>
+
+<file path=word/ink/ink87.xml><?xml version="1.0" encoding="utf-8"?>
+<inkml:ink xmlns:inkml="http://www.w3.org/2003/InkML">
+  <inkml:definitions>
+    <inkml:context xml:id="ctx0">
+      <inkml:inkSource xml:id="inkSrc0">
+        <inkml:traceFormat>
+          <inkml:channel name="X" type="integer" min="-2.14748E9" max="2.14748E9" units="cm"/>
+          <inkml:channel name="Y" type="integer" min="-2.14748E9" max="2.14748E9" units="cm"/>
+          <inkml:channel name="F" type="integer" max="32767" units="dev"/>
+        </inkml:traceFormat>
+        <inkml:channelProperties>
+          <inkml:channelProperty channel="X" name="resolution" value="1000" units="1/cm"/>
+          <inkml:channelProperty channel="Y" name="resolution" value="1000" units="1/cm"/>
+          <inkml:channelProperty channel="F" name="resolution" value="0" units="1/dev"/>
+        </inkml:channelProperties>
+      </inkml:inkSource>
+      <inkml:timestamp xml:id="ts0" timeString="2022-02-27T12:59:15.689"/>
+    </inkml:context>
+    <inkml:brush xml:id="br0">
+      <inkml:brushProperty name="width" value="0.05" units="cm"/>
+      <inkml:brushProperty name="height" value="0.05" units="cm"/>
+    </inkml:brush>
+  </inkml:definitions>
+  <inkml:trace contextRef="#ctx0" brushRef="#br0">190 0 24575,'-3'1'0,"0"0"0,0 1 0,1-1 0,-1 1 0,1 0 0,0-1 0,-1 1 0,1 0 0,-2 3 0,-5 3 0,-5 4 0,0 2 0,1 0 0,0 0 0,1 1 0,0 1 0,2 0 0,0 0 0,1 1 0,0 1 0,-10 31 0,14-34 0,1 0 0,1 0 0,0 1 0,2-1 0,-1 1 0,2-1 0,0 1 0,1 0 0,1-1 0,0 1 0,1-1 0,0 0 0,11 28 0,4-4 0,2-1 0,2-1 0,41 54 0,16 26 0,-77-113 0,0-1 0,0 1 0,0-1 0,-1 1 0,1 0 0,-1 0 0,0 0 0,0 0 0,0 0 0,-1 0 0,1 0 0,-1 0 0,0 0 0,0 4 0,-1-6 0,1 1 0,-1-1 0,0 0 0,0 0 0,0-1 0,0 1 0,0 0 0,-1 0 0,1 0 0,0-1 0,-1 1 0,1-1 0,-1 1 0,0-1 0,1 1 0,-1-1 0,0 0 0,0 0 0,0 0 0,0 0 0,0 0 0,0-1 0,0 1 0,0 0 0,0-1 0,-1 0 0,-1 1 0,1-1-59,1 1 0,0-1-1,-1 0 1,1 0-1,0 0 1,0 0 0,-1 0-1,1 0 1,0-1 0,-1 1-1,1-1 1,0 1 0,0-1-1,0 0 1,0 0-1,-1 0 1,1 0 0,0 0-1,1-1 1,-1 1 0,0-1-1,-3-2 1,-5-10-6767</inkml:trace>
+</inkml:ink>
+</file>
+
+<file path=word/ink/ink88.xml><?xml version="1.0" encoding="utf-8"?>
+<inkml:ink xmlns:inkml="http://www.w3.org/2003/InkML">
+  <inkml:definitions>
+    <inkml:context xml:id="ctx0">
+      <inkml:inkSource xml:id="inkSrc0">
+        <inkml:traceFormat>
+          <inkml:channel name="X" type="integer" min="-2.14748E9" max="2.14748E9" units="cm"/>
+          <inkml:channel name="Y" type="integer" min="-2.14748E9" max="2.14748E9" units="cm"/>
+          <inkml:channel name="F" type="integer" max="32767" units="dev"/>
+        </inkml:traceFormat>
+        <inkml:channelProperties>
+          <inkml:channelProperty channel="X" name="resolution" value="1000" units="1/cm"/>
+          <inkml:channelProperty channel="Y" name="resolution" value="1000" units="1/cm"/>
+          <inkml:channelProperty channel="F" name="resolution" value="0" units="1/dev"/>
+        </inkml:channelProperties>
+      </inkml:inkSource>
+      <inkml:timestamp xml:id="ts0" timeString="2022-02-27T12:59:16.033"/>
+    </inkml:context>
+    <inkml:brush xml:id="br0">
+      <inkml:brushProperty name="width" value="0.05" units="cm"/>
+      <inkml:brushProperty name="height" value="0.05" units="cm"/>
+    </inkml:brush>
+  </inkml:definitions>
+  <inkml:trace contextRef="#ctx0" brushRef="#br0">305 0 24575,'-4'11'0,"-66"140"0,21-51 0,-59 162 0,89-205 0,2 2 0,-15 101 0,29-136 0,1 0 0,2 0 0,0 0 0,2 0 0,0-1 0,2 1 0,0 0 0,11 31 0,-12-46 0,1-1 0,0 1 0,0-1 0,1 0 0,0 0 0,0 0 0,1-1 0,0 1 0,0-2 0,12 11 0,-13-13 0,1 0 0,0 0 0,1-1 0,-1 0 0,0 0 0,1 0 0,0-1 0,0 0 0,0-1 0,-1 1 0,1-1 0,1 0 0,-1-1 0,0 0 0,11-1 0,-6-1 9,1 0 1,0-1-1,-1 0 0,1-1 0,-1-1 1,0 0-1,-1 0 0,1-1 0,-1-1 0,0 0 1,-1 0-1,16-15 0,-9 7-221,-2-1 0,0 0 0,0-2-1,-2 0 1,0 0 0,14-28 0,-1-9-6614</inkml:trace>
+</inkml:ink>
+</file>
+
+<file path=word/ink/ink89.xml><?xml version="1.0" encoding="utf-8"?>
+<inkml:ink xmlns:inkml="http://www.w3.org/2003/InkML">
+  <inkml:definitions>
+    <inkml:context xml:id="ctx0">
+      <inkml:inkSource xml:id="inkSrc0">
+        <inkml:traceFormat>
+          <inkml:channel name="X" type="integer" min="-2.14748E9" max="2.14748E9" units="cm"/>
+          <inkml:channel name="Y" type="integer" min="-2.14748E9" max="2.14748E9" units="cm"/>
+          <inkml:channel name="F" type="integer" max="32767" units="dev"/>
+        </inkml:traceFormat>
+        <inkml:channelProperties>
+          <inkml:channelProperty channel="X" name="resolution" value="1000" units="1/cm"/>
+          <inkml:channelProperty channel="Y" name="resolution" value="1000" units="1/cm"/>
+          <inkml:channelProperty channel="F" name="resolution" value="0" units="1/dev"/>
+        </inkml:channelProperties>
+      </inkml:inkSource>
+      <inkml:timestamp xml:id="ts0" timeString="2022-02-27T12:59:16.392"/>
+    </inkml:context>
+    <inkml:brush xml:id="br0">
+      <inkml:brushProperty name="width" value="0.05" units="cm"/>
+      <inkml:brushProperty name="height" value="0.05" units="cm"/>
+    </inkml:brush>
+  </inkml:definitions>
+  <inkml:trace contextRef="#ctx0" brushRef="#br0">1 22 24575,'0'0'0,"0"0"0,0 0 0,0 0 0,17-1 0,31 0 0,30-2 0,28 0 0,14-2 0,0 1 0,-21 0-8191</inkml:trace>
+</inkml:ink>
+</file>
+
+<file path=word/ink/ink9.xml><?xml version="1.0" encoding="utf-8"?>
+<inkml:ink xmlns:inkml="http://www.w3.org/2003/InkML">
+  <inkml:definitions>
+    <inkml:context xml:id="ctx0">
+      <inkml:inkSource xml:id="inkSrc0">
+        <inkml:traceFormat>
+          <inkml:channel name="X" type="integer" min="-2.14748E9" max="2.14748E9" units="cm"/>
+          <inkml:channel name="Y" type="integer" min="-2.14748E9" max="2.14748E9" units="cm"/>
+          <inkml:channel name="F" type="integer" max="32767" units="dev"/>
+        </inkml:traceFormat>
+        <inkml:channelProperties>
+          <inkml:channelProperty channel="X" name="resolution" value="1000" units="1/cm"/>
+          <inkml:channelProperty channel="Y" name="resolution" value="1000" units="1/cm"/>
+          <inkml:channelProperty channel="F" name="resolution" value="0" units="1/dev"/>
+        </inkml:channelProperties>
+      </inkml:inkSource>
+      <inkml:timestamp xml:id="ts0" timeString="2022-02-27T12:58:08.784"/>
+    </inkml:context>
+    <inkml:brush xml:id="br0">
+      <inkml:brushProperty name="width" value="0.05" units="cm"/>
+      <inkml:brushProperty name="height" value="0.05" units="cm"/>
+    </inkml:brush>
+  </inkml:definitions>
+  <inkml:trace contextRef="#ctx0" brushRef="#br0">0 1 24575,'0'0'0,"3"8"0,4 6 0,5 1 0,5-3 0,4-10 0,-1-6-8191</inkml:trace>
+</inkml:ink>
+</file>
+
+<file path=word/ink/ink90.xml><?xml version="1.0" encoding="utf-8"?>
+<inkml:ink xmlns:inkml="http://www.w3.org/2003/InkML">
+  <inkml:definitions>
+    <inkml:context xml:id="ctx0">
+      <inkml:inkSource xml:id="inkSrc0">
+        <inkml:traceFormat>
+          <inkml:channel name="X" type="integer" min="-2.14748E9" max="2.14748E9" units="cm"/>
+          <inkml:channel name="Y" type="integer" min="-2.14748E9" max="2.14748E9" units="cm"/>
+          <inkml:channel name="F" type="integer" max="32767" units="dev"/>
+        </inkml:traceFormat>
+        <inkml:channelProperties>
+          <inkml:channelProperty channel="X" name="resolution" value="1000" units="1/cm"/>
+          <inkml:channelProperty channel="Y" name="resolution" value="1000" units="1/cm"/>
+          <inkml:channelProperty channel="F" name="resolution" value="0" units="1/dev"/>
+        </inkml:channelProperties>
+      </inkml:inkSource>
+      <inkml:timestamp xml:id="ts0" timeString="2022-02-27T12:59:16.720"/>
+    </inkml:context>
+    <inkml:brush xml:id="br0">
+      <inkml:brushProperty name="width" value="0.05" units="cm"/>
+      <inkml:brushProperty name="height" value="0.05" units="cm"/>
+    </inkml:brush>
+  </inkml:definitions>
+  <inkml:trace contextRef="#ctx0" brushRef="#br0">19 1 24575,'0'0'0,"0"6"0</inkml:trace>
+  <inkml:trace contextRef="#ctx0" brushRef="#br0" timeOffset="1">1 593 24575,'0'0'0,"0"0"0,0 0 0,0 0 0,0 0 0,0 0 0,0 0 0</inkml:trace>
+</inkml:ink>
+</file>
+
+<file path=word/ink/ink91.xml><?xml version="1.0" encoding="utf-8"?>
+<inkml:ink xmlns:inkml="http://www.w3.org/2003/InkML">
+  <inkml:definitions>
+    <inkml:context xml:id="ctx0">
+      <inkml:inkSource xml:id="inkSrc0">
+        <inkml:traceFormat>
+          <inkml:channel name="X" type="integer" min="-2.14748E9" max="2.14748E9" units="cm"/>
+          <inkml:channel name="Y" type="integer" min="-2.14748E9" max="2.14748E9" units="cm"/>
+          <inkml:channel name="F" type="integer" max="32767" units="dev"/>
+        </inkml:traceFormat>
+        <inkml:channelProperties>
+          <inkml:channelProperty channel="X" name="resolution" value="1000" units="1/cm"/>
+          <inkml:channelProperty channel="Y" name="resolution" value="1000" units="1/cm"/>
+          <inkml:channelProperty channel="F" name="resolution" value="0" units="1/dev"/>
+        </inkml:channelProperties>
+      </inkml:inkSource>
+      <inkml:timestamp xml:id="ts0" timeString="2022-02-27T12:59:21.972"/>
+    </inkml:context>
+    <inkml:brush xml:id="br0">
+      <inkml:brushProperty name="width" value="0.05" units="cm"/>
+      <inkml:brushProperty name="height" value="0.05" units="cm"/>
+    </inkml:brush>
+  </inkml:definitions>
+  <inkml:trace contextRef="#ctx0" brushRef="#br0">244 738 24575,'-7'0'0,"0"1"0,0 0 0,0 1 0,0-1 0,0 2 0,0-1 0,0 1 0,1 0 0,-11 6 0,-2 3 0,-29 23 0,34-22 0,-1 0 0,-15 18 0,26-26 0,0 0 0,0 1 0,0-1 0,0 1 0,1 0 0,0 0 0,1 0 0,-1 0 0,1 0 0,-2 8 0,4-13 0,0 0 0,0 0 0,-1 0 0,1 0 0,0 0 0,0 0 0,0 0 0,0 0 0,0 0 0,0 0 0,0 0 0,0 0 0,1 0 0,-1 0 0,0 0 0,1 0 0,-1 0 0,0 0 0,1 0 0,-1 0 0,1 0 0,0-1 0,-1 1 0,1 0 0,0 0 0,-1 0 0,1-1 0,1 2 0,0-2 0,-1 1 0,0-1 0,1 0 0,-1 0 0,0 0 0,1 0 0,-1 0 0,0-1 0,1 1 0,-1 0 0,0-1 0,0 1 0,1-1 0,-1 1 0,0-1 0,0 1 0,0-1 0,0 0 0,0 1 0,0-1 0,0 0 0,0 0 0,2-1 0,6-8 0,0 0 0,-1-1 0,0 1 0,0-1 0,12-24 0,26-70 0,-31 67 0,59-145 0,121-259 0,-189 430-227,0 0-1,2 0 1,-1 1-1,1 0 1,15-15-1,-2 9-6598</inkml:trace>
+</inkml:ink>
+</file>
+
+<file path=word/ink/ink92.xml><?xml version="1.0" encoding="utf-8"?>
+<inkml:ink xmlns:inkml="http://www.w3.org/2003/InkML">
+  <inkml:definitions>
+    <inkml:context xml:id="ctx0">
+      <inkml:inkSource xml:id="inkSrc0">
+        <inkml:traceFormat>
+          <inkml:channel name="X" type="integer" min="-2.14748E9" max="2.14748E9" units="cm"/>
+          <inkml:channel name="Y" type="integer" min="-2.14748E9" max="2.14748E9" units="cm"/>
+          <inkml:channel name="F" type="integer" max="32767" units="dev"/>
+        </inkml:traceFormat>
+        <inkml:channelProperties>
+          <inkml:channelProperty channel="X" name="resolution" value="1000" units="1/cm"/>
+          <inkml:channelProperty channel="Y" name="resolution" value="1000" units="1/cm"/>
+          <inkml:channelProperty channel="F" name="resolution" value="0" units="1/dev"/>
+        </inkml:channelProperties>
+      </inkml:inkSource>
+      <inkml:timestamp xml:id="ts0" timeString="2022-02-27T12:59:22.300"/>
+    </inkml:context>
+    <inkml:brush xml:id="br0">
+      <inkml:brushProperty name="width" value="0.05" units="cm"/>
+      <inkml:brushProperty name="height" value="0.05" units="cm"/>
+    </inkml:brush>
+  </inkml:definitions>
+  <inkml:trace contextRef="#ctx0" brushRef="#br0">3 554 24575,'0'0'0,"0"-2"0,7-198 0,-2 92 0,-9-123 0,1 219 0,-1 21 0,0 28 0,5-19 10,0 0 0,1 0 0,1 0 0,1 0 0,1 0 0,0-1 0,1 1 0,1-1 0,0-1 0,2 1 0,12 18 0,-5-12-222,0-1 0,2 0 0,1-2-1,0 0 1,2-1 0,37 28 0,36 14-6614</inkml:trace>
+</inkml:ink>
+</file>
+
+<file path=word/ink/ink93.xml><?xml version="1.0" encoding="utf-8"?>
+<inkml:ink xmlns:inkml="http://www.w3.org/2003/InkML">
+  <inkml:definitions>
+    <inkml:context xml:id="ctx0">
+      <inkml:inkSource xml:id="inkSrc0">
+        <inkml:traceFormat>
+          <inkml:channel name="X" type="integer" min="-2.14748E9" max="2.14748E9" units="cm"/>
+          <inkml:channel name="Y" type="integer" min="-2.14748E9" max="2.14748E9" units="cm"/>
+          <inkml:channel name="F" type="integer" max="32767" units="dev"/>
+        </inkml:traceFormat>
+        <inkml:channelProperties>
+          <inkml:channelProperty channel="X" name="resolution" value="1000" units="1/cm"/>
+          <inkml:channelProperty channel="Y" name="resolution" value="1000" units="1/cm"/>
+          <inkml:channelProperty channel="F" name="resolution" value="0" units="1/dev"/>
+        </inkml:channelProperties>
+      </inkml:inkSource>
+      <inkml:timestamp xml:id="ts0" timeString="2022-02-27T12:59:22.660"/>
+    </inkml:context>
+    <inkml:brush xml:id="br0">
+      <inkml:brushProperty name="width" value="0.05" units="cm"/>
+      <inkml:brushProperty name="height" value="0.05" units="cm"/>
+    </inkml:brush>
+  </inkml:definitions>
+  <inkml:trace contextRef="#ctx0" brushRef="#br0">314 0 24575,'0'0'0,"0"0"0,-5 11 0,-9 18 0,-15 28 0,-15 30 0,-10 20 0,-1 6 0,6-7 0,11-12 0,13-23-8191</inkml:trace>
+</inkml:ink>
+</file>
+
+<file path=word/ink/ink94.xml><?xml version="1.0" encoding="utf-8"?>
+<inkml:ink xmlns:inkml="http://www.w3.org/2003/InkML">
+  <inkml:definitions>
+    <inkml:context xml:id="ctx0">
+      <inkml:inkSource xml:id="inkSrc0">
+        <inkml:traceFormat>
+          <inkml:channel name="X" type="integer" min="-2.14748E9" max="2.14748E9" units="cm"/>
+          <inkml:channel name="Y" type="integer" min="-2.14748E9" max="2.14748E9" units="cm"/>
+          <inkml:channel name="F" type="integer" max="32767" units="dev"/>
+        </inkml:traceFormat>
+        <inkml:channelProperties>
+          <inkml:channelProperty channel="X" name="resolution" value="1000" units="1/cm"/>
+          <inkml:channelProperty channel="Y" name="resolution" value="1000" units="1/cm"/>
+          <inkml:channelProperty channel="F" name="resolution" value="0" units="1/dev"/>
+        </inkml:channelProperties>
+      </inkml:inkSource>
+      <inkml:timestamp xml:id="ts0" timeString="2022-02-27T12:59:23.057"/>
+    </inkml:context>
+    <inkml:brush xml:id="br0">
+      <inkml:brushProperty name="width" value="0.05" units="cm"/>
+      <inkml:brushProperty name="height" value="0.05" units="cm"/>
+    </inkml:brush>
+  </inkml:definitions>
+  <inkml:trace contextRef="#ctx0" brushRef="#br0">1 298 24575,'0'0'0,"0"0"0,0 0 0,9 4 0,15 0 0,23-4 0,24-5 0,24-2 0,23 3 0,-8 2-8191</inkml:trace>
+  <inkml:trace contextRef="#ctx0" brushRef="#br0" timeOffset="1">1274 213 24575,'3'1'0,"0"-1"0,0 1 0,-1-1 0,1 0 0,0 1 0,0-1 0,0 0 0,-1-1 0,5 0 0,0 1 0,6-2 0,0 1 0,0-2 0,-1 1 0,1-2 0,-1 0 0,0 0 0,0-1 0,0-1 0,-1 0 0,20-14 0,-26 17 0,1-1 0,-1-1 0,0 1 0,-1-1 0,1 1 0,-1-1 0,0-1 0,0 1 0,-1 0 0,1-1 0,-1 0 0,-1 0 0,1 0 0,-1 0 0,0 0 0,0-1 0,-1 1 0,1 0 0,-2-1 0,1 0 0,-1 1 0,0-1 0,0-7 0,-5-1 0,3 16 0,1 10 0,1 11 0,2 1 0,1-1 0,0 0 0,2 0 0,1-1 0,0 1 0,1-1 0,2-1 0,0 1 0,24 37 0,-26-48-170,0 1-1,1-2 0,0 1 1,0-1-1,1-1 0,1 1 1,10 7-1,17 5-6655</inkml:trace>
+</inkml:ink>
+</file>
+
+<file path=word/ink/ink95.xml><?xml version="1.0" encoding="utf-8"?>
+<inkml:ink xmlns:inkml="http://www.w3.org/2003/InkML">
+  <inkml:definitions>
+    <inkml:context xml:id="ctx0">
+      <inkml:inkSource xml:id="inkSrc0">
+        <inkml:traceFormat>
+          <inkml:channel name="X" type="integer" min="-2.14748E9" max="2.14748E9" units="cm"/>
+          <inkml:channel name="Y" type="integer" min="-2.14748E9" max="2.14748E9" units="cm"/>
+          <inkml:channel name="F" type="integer" max="32767" units="dev"/>
+        </inkml:traceFormat>
+        <inkml:channelProperties>
+          <inkml:channelProperty channel="X" name="resolution" value="1000" units="1/cm"/>
+          <inkml:channelProperty channel="Y" name="resolution" value="1000" units="1/cm"/>
+          <inkml:channelProperty channel="F" name="resolution" value="0" units="1/dev"/>
+        </inkml:channelProperties>
+      </inkml:inkSource>
+      <inkml:timestamp xml:id="ts0" timeString="2022-02-27T12:59:23.404"/>
+    </inkml:context>
+    <inkml:brush xml:id="br0">
+      <inkml:brushProperty name="width" value="0.05" units="cm"/>
+      <inkml:brushProperty name="height" value="0.05" units="cm"/>
+    </inkml:brush>
+  </inkml:definitions>
+  <inkml:trace contextRef="#ctx0" brushRef="#br0">29 181 24575,'-1'11'0,"-27"133"0,29-134 0,4-9 0,12-15 0,46-47 0,102-90 0,-143 134 0,0 2 0,1 0 0,1 1 0,0 1 0,1 2 0,30-11 0,-45 19 0,0 0 0,0 1 0,0 0 0,0 1 0,1 0 0,-1 0 0,0 1 0,1 0 0,-1 1 0,17 3 0,-19-2 0,-1 1 0,0-1 0,-1 1 0,1 1 0,0-1 0,-1 1 0,0 0 0,0 0 0,0 1 0,0 0 0,-1 0 0,0 0 0,0 0 0,0 1 0,6 10 0,2 7-61,17 37 0,-19-34-1182,1-1-5583</inkml:trace>
+</inkml:ink>
+</file>
+
+<file path=word/ink/ink96.xml><?xml version="1.0" encoding="utf-8"?>
+<inkml:ink xmlns:inkml="http://www.w3.org/2003/InkML">
+  <inkml:definitions>
+    <inkml:context xml:id="ctx0">
+      <inkml:inkSource xml:id="inkSrc0">
+        <inkml:traceFormat>
+          <inkml:channel name="X" type="integer" min="-2.14748E9" max="2.14748E9" units="cm"/>
+          <inkml:channel name="Y" type="integer" min="-2.14748E9" max="2.14748E9" units="cm"/>
+          <inkml:channel name="F" type="integer" max="32767" units="dev"/>
+        </inkml:traceFormat>
+        <inkml:channelProperties>
+          <inkml:channelProperty channel="X" name="resolution" value="1000" units="1/cm"/>
+          <inkml:channelProperty channel="Y" name="resolution" value="1000" units="1/cm"/>
+          <inkml:channelProperty channel="F" name="resolution" value="0" units="1/dev"/>
+        </inkml:channelProperties>
+      </inkml:inkSource>
+      <inkml:timestamp xml:id="ts0" timeString="2022-02-27T12:59:23.732"/>
+    </inkml:context>
+    <inkml:brush xml:id="br0">
+      <inkml:brushProperty name="width" value="0.05" units="cm"/>
+      <inkml:brushProperty name="height" value="0.05" units="cm"/>
+    </inkml:brush>
+  </inkml:definitions>
+  <inkml:trace contextRef="#ctx0" brushRef="#br0">145 1 24575,'0'0'0,"-1"1"0,-10 6 0,0 2 0,0-1 0,1 1 0,0 0 0,1 1 0,0 1 0,0-1 0,1 1 0,1 0 0,0 1 0,0 0 0,1 0 0,1 1 0,0-1 0,1 1 0,0 0 0,1 0 0,0 1 0,1-1 0,1 1 0,0-1 0,1 1 0,2 27 0,1-21-455,1 1 0,8 22 0,-6-25-6371</inkml:trace>
+</inkml:ink>
+</file>
+
+<file path=word/ink/ink97.xml><?xml version="1.0" encoding="utf-8"?>
+<inkml:ink xmlns:inkml="http://www.w3.org/2003/InkML">
+  <inkml:definitions>
+    <inkml:context xml:id="ctx0">
+      <inkml:inkSource xml:id="inkSrc0">
+        <inkml:traceFormat>
+          <inkml:channel name="X" type="integer" min="-2.14748E9" max="2.14748E9" units="cm"/>
+          <inkml:channel name="Y" type="integer" min="-2.14748E9" max="2.14748E9" units="cm"/>
+          <inkml:channel name="F" type="integer" max="32767" units="dev"/>
+        </inkml:traceFormat>
+        <inkml:channelProperties>
+          <inkml:channelProperty channel="X" name="resolution" value="1000" units="1/cm"/>
+          <inkml:channelProperty channel="Y" name="resolution" value="1000" units="1/cm"/>
+          <inkml:channelProperty channel="F" name="resolution" value="0" units="1/dev"/>
+        </inkml:channelProperties>
+      </inkml:inkSource>
+      <inkml:timestamp xml:id="ts0" timeString="2022-02-27T12:59:24.108"/>
+    </inkml:context>
+    <inkml:brush xml:id="br0">
+      <inkml:brushProperty name="width" value="0.05" units="cm"/>
+      <inkml:brushProperty name="height" value="0.05" units="cm"/>
+    </inkml:brush>
+  </inkml:definitions>
+  <inkml:trace contextRef="#ctx0" brushRef="#br0">1 338 24575,'11'-4'0,"0"0"0,-1-1 0,0-1 0,1 0 0,-2 0 0,1-1 0,-1 0 0,16-16 0,-11 8 0,0-1 0,-1 0 0,21-35 0,-28 40 0,0-1 0,0 1 0,-1-1 0,5-19 0,-9 27 0,0 1 0,0-1 0,-1 0 0,1 0 0,-1 1 0,0-1 0,0 0 0,0 0 0,0 0 0,-1 1 0,1-1 0,-1 0 0,0 0 0,0 1 0,-1-1 0,1 1 0,-1-1 0,0 1 0,-2-5 0,2 7 0,1-1 0,-1 1 0,1 0 0,-1-1 0,0 1 0,1 0 0,-1 0 0,0 0 0,0 0 0,0 0 0,0 0 0,0 0 0,0 1 0,0-1 0,0 1 0,0 0 0,0-1 0,0 1 0,0 0 0,0 0 0,-1 0 0,1 1 0,0-1 0,0 0 0,0 1 0,0 0 0,0-1 0,0 1 0,0 0 0,-3 2 0,-2 0 0,0 1 0,1 1 0,-1-1 0,1 1 0,0 0 0,0 1 0,-5 6 0,4-3 0,0-1 0,1 1 0,1 0 0,-1 1 0,2-1 0,-1 1 0,1 0 0,1 0 0,-1 0 0,2 0 0,0 1 0,0 0 0,1-1 0,-1 20 0,3-16 0,1 0 0,0 1 0,0-1 0,1 0 0,1 0 0,1 0 0,0-1 0,0 0 0,2 1 0,11 17 0,4 0-341,1-1 0,2-1-1,51 47 1,5-5-6485</inkml:trace>
+</inkml:ink>
+</file>
+
+<file path=word/ink/ink98.xml><?xml version="1.0" encoding="utf-8"?>
+<inkml:ink xmlns:inkml="http://www.w3.org/2003/InkML">
+  <inkml:definitions>
+    <inkml:context xml:id="ctx0">
+      <inkml:inkSource xml:id="inkSrc0">
+        <inkml:traceFormat>
+          <inkml:channel name="X" type="integer" min="-2.14748E9" max="2.14748E9" units="cm"/>
+          <inkml:channel name="Y" type="integer" min="-2.14748E9" max="2.14748E9" units="cm"/>
+          <inkml:channel name="F" type="integer" max="32767" units="dev"/>
+        </inkml:traceFormat>
+        <inkml:channelProperties>
+          <inkml:channelProperty channel="X" name="resolution" value="1000" units="1/cm"/>
+          <inkml:channelProperty channel="Y" name="resolution" value="1000" units="1/cm"/>
+          <inkml:channelProperty channel="F" name="resolution" value="0" units="1/dev"/>
+        </inkml:channelProperties>
+      </inkml:inkSource>
+      <inkml:timestamp xml:id="ts0" timeString="2022-02-27T12:59:25.440"/>
+    </inkml:context>
+    <inkml:brush xml:id="br0">
+      <inkml:brushProperty name="width" value="0.05" units="cm"/>
+      <inkml:brushProperty name="height" value="0.05" units="cm"/>
+    </inkml:brush>
+  </inkml:definitions>
+  <inkml:trace contextRef="#ctx0" brushRef="#br0">1 102 24575,'0'0'0,"0"0"0,0 0 0,0 0 0,0 0 0,17-3 0,34-3 0,38-5 0,35-4 0,26-4 0,16-6 0,-22 3-8191</inkml:trace>
+</inkml:ink>
+</file>
+
+<file path=word/ink/ink99.xml><?xml version="1.0" encoding="utf-8"?>
+<inkml:ink xmlns:inkml="http://www.w3.org/2003/InkML">
+  <inkml:definitions>
+    <inkml:context xml:id="ctx0">
+      <inkml:inkSource xml:id="inkSrc0">
+        <inkml:traceFormat>
+          <inkml:channel name="X" type="integer" min="-2.14748E9" max="2.14748E9" units="cm"/>
+          <inkml:channel name="Y" type="integer" min="-2.14748E9" max="2.14748E9" units="cm"/>
+          <inkml:channel name="F" type="integer" max="32767" units="dev"/>
+        </inkml:traceFormat>
+        <inkml:channelProperties>
+          <inkml:channelProperty channel="X" name="resolution" value="1000" units="1/cm"/>
+          <inkml:channelProperty channel="Y" name="resolution" value="1000" units="1/cm"/>
+          <inkml:channelProperty channel="F" name="resolution" value="0" units="1/dev"/>
+        </inkml:channelProperties>
+      </inkml:inkSource>
+      <inkml:timestamp xml:id="ts0" timeString="2022-02-27T12:59:25.771"/>
+    </inkml:context>
+    <inkml:brush xml:id="br0">
+      <inkml:brushProperty name="width" value="0.05" units="cm"/>
+      <inkml:brushProperty name="height" value="0.05" units="cm"/>
+    </inkml:brush>
+  </inkml:definitions>
+  <inkml:trace contextRef="#ctx0" brushRef="#br0">1 0 24575,'0'0'0,"0"7"0,3 11 0,1 18 0,5 23 0,4 27 0,2 17 0,-1 4 0,-1-6 0,-2-19-8191</inkml:trace>
+</inkml:ink>
+</file>
+
 <file path=word/theme/theme1.xml><?xml version="1.0" encoding="utf-8"?>
 <a:theme xmlns:a="http://schemas.openxmlformats.org/drawingml/2006/main" name="Office Theme">
   <a:themeElements>

</xml_diff>

<commit_message>
choice list is working well, pregame page is done as a standalone. also it is all saving to redux which is great
</commit_message>
<xml_diff>
--- a/input_data.docx
+++ b/input_data.docx
@@ -11015,7 +11015,7 @@
           </mc:Choice>
           <mc:Fallback>
             <w:pict>
-              <v:group w14:anchorId="730ED544" id="Canvas 63" o:spid="_x0000_s1026" editas="canvas" style="width:6in;height:252pt;mso-position-horizontal-relative:char;mso-position-vertical-relative:line" coordsize="54864,32004" o:gfxdata="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">
+              <v:group w14:anchorId="61770099" id="Canvas 63" o:spid="_x0000_s1026" editas="canvas" style="width:6in;height:252pt;mso-position-horizontal-relative:char;mso-position-vertical-relative:line" coordsize="54864,32004" o:gfxdata="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">
                 <v:shapetype id="_x0000_t75" coordsize="21600,21600" o:spt="75" o:preferrelative="t" path="m@4@5l@4@11@9@11@9@5xe" filled="f" stroked="f">
                   <v:stroke joinstyle="miter"/>
                   <v:formulas>
@@ -11240,7 +11240,7 @@
           </mc:Choice>
           <mc:Fallback>
             <w:pict>
-              <v:group w14:anchorId="7007AF91" id="Canvas 25" o:spid="_x0000_s1026" editas="canvas" style="width:6in;height:252pt;mso-position-horizontal-relative:char;mso-position-vertical-relative:line" coordsize="54864,32004" o:gfxdata="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">
+              <v:group w14:anchorId="32F3DF86" id="Canvas 25" o:spid="_x0000_s1026" editas="canvas" style="width:6in;height:252pt;mso-position-horizontal-relative:char;mso-position-vertical-relative:line" coordsize="54864,32004" o:gfxdata="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">
                 <v:shape id="_x0000_s1027" type="#_x0000_t75" style="position:absolute;width:54864;height:32004;visibility:visible;mso-wrap-style:square" filled="t">
                   <v:fill o:detectmouseclick="t"/>
                   <v:path o:connecttype="none"/>
@@ -11550,7 +11550,7 @@
           </mc:Choice>
           <mc:Fallback>
             <w:pict>
-              <v:group w14:anchorId="0F83919D" id="Canvas 40" o:spid="_x0000_s1026" editas="canvas" style="width:6in;height:252pt;mso-position-horizontal-relative:char;mso-position-vertical-relative:line" coordsize="54864,32004" o:gfxdata="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">
+              <v:group w14:anchorId="37CE567E" id="Canvas 40" o:spid="_x0000_s1026" editas="canvas" style="width:6in;height:252pt;mso-position-horizontal-relative:char;mso-position-vertical-relative:line" coordsize="54864,32004" o:gfxdata="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">
                 <v:shape id="_x0000_s1027" type="#_x0000_t75" style="position:absolute;width:54864;height:32004;visibility:visible;mso-wrap-style:square" filled="t">
                   <v:fill o:detectmouseclick="t"/>
                   <v:path o:connecttype="none"/>
@@ -11816,7 +11816,7 @@
           </mc:Choice>
           <mc:Fallback>
             <w:pict>
-              <v:group w14:anchorId="0E1DA27E" id="Canvas 75" o:spid="_x0000_s1026" editas="canvas" style="width:6in;height:252pt;mso-position-horizontal-relative:char;mso-position-vertical-relative:line" coordsize="54864,32004" o:gfxdata="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">
+              <v:group w14:anchorId="0FFC4B23" id="Canvas 75" o:spid="_x0000_s1026" editas="canvas" style="width:6in;height:252pt;mso-position-horizontal-relative:char;mso-position-vertical-relative:line" coordsize="54864,32004" o:gfxdata="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">
                 <v:shape id="_x0000_s1027" type="#_x0000_t75" style="position:absolute;width:54864;height:32004;visibility:visible;mso-wrap-style:square" filled="t">
                   <v:fill o:detectmouseclick="t"/>
                   <v:path o:connecttype="none"/>
@@ -11919,7 +11919,7 @@
           </mc:Choice>
           <mc:Fallback>
             <w:pict>
-              <v:shape w14:anchorId="112E0AA6" id="Ink 143" o:spid="_x0000_s1026" type="#_x0000_t75" style="position:absolute;margin-left:185.15pt;margin-top:36.6pt;width:1.45pt;height:1.55pt;z-index:251660288;visibility:visible;mso-wrap-style:square;mso-wrap-distance-left:9pt;mso-wrap-distance-top:0;mso-wrap-distance-right:9pt;mso-wrap-distance-bottom:0;mso-position-horizontal:absolute;mso-position-horizontal-relative:text;mso-position-vertical:absolute;mso-position-vertical-relative:text" o:gfxdata="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">
+              <v:shape w14:anchorId="450F093F" id="Ink 143" o:spid="_x0000_s1026" type="#_x0000_t75" style="position:absolute;margin-left:185.15pt;margin-top:36.6pt;width:1.45pt;height:1.55pt;z-index:251660288;visibility:visible;mso-wrap-style:square;mso-wrap-distance-left:9pt;mso-wrap-distance-top:0;mso-wrap-distance-right:9pt;mso-wrap-distance-bottom:0;mso-position-horizontal:absolute;mso-position-horizontal-relative:text;mso-position-vertical:absolute;mso-position-vertical-relative:text" o:gfxdata="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">
                 <v:imagedata r:id="rId83" o:title=""/>
               </v:shape>
             </w:pict>
@@ -11965,7 +11965,7 @@
           </mc:Choice>
           <mc:Fallback>
             <w:pict>
-              <v:shape w14:anchorId="78F14466" id="Ink 142" o:spid="_x0000_s1026" type="#_x0000_t75" style="position:absolute;margin-left:354.25pt;margin-top:83.6pt;width:1.55pt;height:1.45pt;z-index:251659264;visibility:visible;mso-wrap-style:square;mso-wrap-distance-left:9pt;mso-wrap-distance-top:0;mso-wrap-distance-right:9pt;mso-wrap-distance-bottom:0;mso-position-horizontal:absolute;mso-position-horizontal-relative:text;mso-position-vertical:absolute;mso-position-vertical-relative:text" o:gfxdata="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">
+              <v:shape w14:anchorId="732E000A" id="Ink 142" o:spid="_x0000_s1026" type="#_x0000_t75" style="position:absolute;margin-left:354.25pt;margin-top:83.6pt;width:1.55pt;height:1.45pt;z-index:251659264;visibility:visible;mso-wrap-style:square;mso-wrap-distance-left:9pt;mso-wrap-distance-top:0;mso-wrap-distance-right:9pt;mso-wrap-distance-bottom:0;mso-position-horizontal:absolute;mso-position-horizontal-relative:text;mso-position-vertical:absolute;mso-position-vertical-relative:text" o:gfxdata="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">
                 <v:imagedata r:id="rId83" o:title=""/>
               </v:shape>
             </w:pict>
@@ -12214,7 +12214,7 @@
           </mc:Choice>
           <mc:Fallback>
             <w:pict>
-              <v:group w14:anchorId="0DEB24FD" id="Canvas 91" o:spid="_x0000_s1026" editas="canvas" style="width:6in;height:252pt;mso-position-horizontal-relative:char;mso-position-vertical-relative:line" coordsize="54864,32004" o:gfxdata="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">
+              <v:group w14:anchorId="741EC3D1" id="Canvas 91" o:spid="_x0000_s1026" editas="canvas" style="width:6in;height:252pt;mso-position-horizontal-relative:char;mso-position-vertical-relative:line" coordsize="54864,32004" o:gfxdata="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">
                 <v:shape id="_x0000_s1027" type="#_x0000_t75" style="position:absolute;width:54864;height:32004;visibility:visible;mso-wrap-style:square" filled="t">
                   <v:fill o:detectmouseclick="t"/>
                   <v:path o:connecttype="none"/>
@@ -12607,7 +12607,7 @@
           </mc:Choice>
           <mc:Fallback>
             <w:pict>
-              <v:group w14:anchorId="522E1900" id="Canvas 113" o:spid="_x0000_s1026" editas="canvas" style="width:6in;height:252pt;mso-position-horizontal-relative:char;mso-position-vertical-relative:line" coordsize="54864,32004" o:gfxdata="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">
+              <v:group w14:anchorId="3FA11721" id="Canvas 113" o:spid="_x0000_s1026" editas="canvas" style="width:6in;height:252pt;mso-position-horizontal-relative:char;mso-position-vertical-relative:line" coordsize="54864,32004" o:gfxdata="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">
                 <v:shape id="_x0000_s1027" type="#_x0000_t75" style="position:absolute;width:54864;height:32004;visibility:visible;mso-wrap-style:square" filled="t">
                   <v:fill o:detectmouseclick="t"/>
                   <v:path o:connecttype="none"/>
@@ -12709,6 +12709,728 @@
           <w:lang w:val="en-US"/>
         </w:rPr>
       </w:pPr>
+      <w:r>
+        <w:rPr>
+          <w:lang w:val="en-US"/>
+        </w:rPr>
+        <w:br w:type="page"/>
+      </w:r>
+    </w:p>
+    <w:tbl>
+      <w:tblPr>
+        <w:tblStyle w:val="TableGrid"/>
+        <w:tblpPr w:leftFromText="180" w:rightFromText="180" w:vertAnchor="text" w:horzAnchor="margin" w:tblpX="-635" w:tblpY="323"/>
+        <w:tblW w:w="10302" w:type="dxa"/>
+        <w:tblLayout w:type="fixed"/>
+        <w:tblLook w:val="04A0" w:firstRow="1" w:lastRow="0" w:firstColumn="1" w:lastColumn="0" w:noHBand="0" w:noVBand="1"/>
+      </w:tblPr>
+      <w:tblGrid>
+        <w:gridCol w:w="10302"/>
+      </w:tblGrid>
+      <w:tr>
+        <w:trPr>
+          <w:trHeight w:val="289"/>
+        </w:trPr>
+        <w:tc>
+          <w:tcPr>
+            <w:tcW w:w="2965" w:type="dxa"/>
+          </w:tcPr>
+          <w:p>
+            <w:pPr>
+              <w:rPr>
+                <w:sz w:val="28"/>
+                <w:szCs w:val="28"/>
+                <w:highlight w:val="yellow"/>
+                <w:lang w:val="en-US"/>
+              </w:rPr>
+            </w:pPr>
+            <w:r>
+              <w:rPr>
+                <w:sz w:val="28"/>
+                <w:szCs w:val="28"/>
+                <w:highlight w:val="yellow"/>
+                <w:lang w:val="en-US"/>
+              </w:rPr>
+              <w:lastRenderedPageBreak/>
+              <w:t>// metadata</w:t>
+            </w:r>
+          </w:p>
+        </w:tc>
+      </w:tr>
+      <w:tr>
+        <w:trPr>
+          <w:trHeight w:val="433"/>
+        </w:trPr>
+        <w:tc>
+          <w:tcPr>
+            <w:tcW w:w="2965" w:type="dxa"/>
+          </w:tcPr>
+          <w:p>
+            <w:pPr>
+              <w:rPr>
+                <w:sz w:val="28"/>
+                <w:szCs w:val="28"/>
+                <w:lang w:val="en-US"/>
+              </w:rPr>
+            </w:pPr>
+            <w:proofErr w:type="spellStart"/>
+            <w:r>
+              <w:rPr>
+                <w:sz w:val="28"/>
+                <w:szCs w:val="28"/>
+                <w:lang w:val="en-US"/>
+              </w:rPr>
+              <w:t>compName</w:t>
+            </w:r>
+            <w:proofErr w:type="spellEnd"/>
+          </w:p>
+        </w:tc>
+      </w:tr>
+      <w:tr>
+        <w:trPr>
+          <w:trHeight w:val="433"/>
+        </w:trPr>
+        <w:tc>
+          <w:tcPr>
+            <w:tcW w:w="2965" w:type="dxa"/>
+          </w:tcPr>
+          <w:p>
+            <w:pPr>
+              <w:rPr>
+                <w:sz w:val="28"/>
+                <w:szCs w:val="28"/>
+                <w:lang w:val="en-US"/>
+              </w:rPr>
+            </w:pPr>
+            <w:proofErr w:type="spellStart"/>
+            <w:r>
+              <w:rPr>
+                <w:sz w:val="28"/>
+                <w:szCs w:val="28"/>
+                <w:lang w:val="en-US"/>
+              </w:rPr>
+              <w:t>matchType</w:t>
+            </w:r>
+            <w:proofErr w:type="spellEnd"/>
+          </w:p>
+        </w:tc>
+      </w:tr>
+      <w:tr>
+        <w:trPr>
+          <w:trHeight w:val="433"/>
+        </w:trPr>
+        <w:tc>
+          <w:tcPr>
+            <w:tcW w:w="2965" w:type="dxa"/>
+          </w:tcPr>
+          <w:p>
+            <w:pPr>
+              <w:rPr>
+                <w:sz w:val="28"/>
+                <w:szCs w:val="28"/>
+                <w:lang w:val="en-US"/>
+              </w:rPr>
+            </w:pPr>
+            <w:proofErr w:type="spellStart"/>
+            <w:r>
+              <w:rPr>
+                <w:sz w:val="28"/>
+                <w:szCs w:val="28"/>
+                <w:lang w:val="en-US"/>
+              </w:rPr>
+              <w:t>match</w:t>
+            </w:r>
+            <w:r>
+              <w:rPr>
+                <w:sz w:val="28"/>
+                <w:szCs w:val="28"/>
+                <w:lang w:val="en-US"/>
+              </w:rPr>
+              <w:t>Number</w:t>
+            </w:r>
+            <w:proofErr w:type="spellEnd"/>
+          </w:p>
+        </w:tc>
+      </w:tr>
+      <w:tr>
+        <w:trPr>
+          <w:trHeight w:val="733"/>
+        </w:trPr>
+        <w:tc>
+          <w:tcPr>
+            <w:tcW w:w="2965" w:type="dxa"/>
+          </w:tcPr>
+          <w:p>
+            <w:pPr>
+              <w:rPr>
+                <w:sz w:val="28"/>
+                <w:szCs w:val="28"/>
+                <w:lang w:val="en-US"/>
+              </w:rPr>
+            </w:pPr>
+            <w:proofErr w:type="spellStart"/>
+            <w:r>
+              <w:rPr>
+                <w:sz w:val="28"/>
+                <w:szCs w:val="28"/>
+                <w:lang w:val="en-US"/>
+              </w:rPr>
+              <w:t>teamNumber</w:t>
+            </w:r>
+            <w:proofErr w:type="spellEnd"/>
+          </w:p>
+        </w:tc>
+      </w:tr>
+      <w:tr>
+        <w:trPr>
+          <w:trHeight w:val="433"/>
+        </w:trPr>
+        <w:tc>
+          <w:tcPr>
+            <w:tcW w:w="2965" w:type="dxa"/>
+          </w:tcPr>
+          <w:p>
+            <w:pPr>
+              <w:rPr>
+                <w:sz w:val="28"/>
+                <w:szCs w:val="28"/>
+                <w:lang w:val="en-US"/>
+              </w:rPr>
+            </w:pPr>
+            <w:proofErr w:type="spellStart"/>
+            <w:r>
+              <w:rPr>
+                <w:sz w:val="28"/>
+                <w:szCs w:val="28"/>
+                <w:lang w:val="en-US"/>
+              </w:rPr>
+              <w:t>scouterName</w:t>
+            </w:r>
+            <w:proofErr w:type="spellEnd"/>
+          </w:p>
+        </w:tc>
+      </w:tr>
+      <w:tr>
+        <w:trPr>
+          <w:trHeight w:val="433"/>
+        </w:trPr>
+        <w:tc>
+          <w:tcPr>
+            <w:tcW w:w="2965" w:type="dxa"/>
+          </w:tcPr>
+          <w:p>
+            <w:pPr>
+              <w:rPr>
+                <w:sz w:val="28"/>
+                <w:szCs w:val="28"/>
+                <w:lang w:val="en-US"/>
+              </w:rPr>
+            </w:pPr>
+            <w:proofErr w:type="spellStart"/>
+            <w:r>
+              <w:rPr>
+                <w:sz w:val="28"/>
+                <w:szCs w:val="28"/>
+                <w:lang w:val="en-US"/>
+              </w:rPr>
+              <w:t>whenCaptured</w:t>
+            </w:r>
+            <w:proofErr w:type="spellEnd"/>
+          </w:p>
+        </w:tc>
+      </w:tr>
+      <w:tr>
+        <w:trPr>
+          <w:trHeight w:val="744"/>
+        </w:trPr>
+        <w:tc>
+          <w:tcPr>
+            <w:tcW w:w="2965" w:type="dxa"/>
+          </w:tcPr>
+          <w:p>
+            <w:pPr>
+              <w:rPr>
+                <w:sz w:val="28"/>
+                <w:szCs w:val="28"/>
+                <w:lang w:val="en-US"/>
+              </w:rPr>
+            </w:pPr>
+            <w:proofErr w:type="spellStart"/>
+            <w:r>
+              <w:rPr>
+                <w:sz w:val="28"/>
+                <w:szCs w:val="28"/>
+                <w:lang w:val="en-US"/>
+              </w:rPr>
+              <w:t>scouterTeamNumber</w:t>
+            </w:r>
+            <w:proofErr w:type="spellEnd"/>
+          </w:p>
+        </w:tc>
+      </w:tr>
+      <w:tr>
+        <w:trPr>
+          <w:trHeight w:val="744"/>
+        </w:trPr>
+        <w:tc>
+          <w:tcPr>
+            <w:tcW w:w="2965" w:type="dxa"/>
+          </w:tcPr>
+          <w:p>
+            <w:pPr>
+              <w:rPr>
+                <w:sz w:val="28"/>
+                <w:szCs w:val="28"/>
+                <w:lang w:val="en-US"/>
+              </w:rPr>
+            </w:pPr>
+            <w:proofErr w:type="spellStart"/>
+            <w:r>
+              <w:rPr>
+                <w:sz w:val="28"/>
+                <w:szCs w:val="28"/>
+                <w:lang w:val="en-US"/>
+              </w:rPr>
+              <w:t>driverStation</w:t>
+            </w:r>
+            <w:proofErr w:type="spellEnd"/>
+          </w:p>
+        </w:tc>
+      </w:tr>
+    </w:tbl>
+    <w:p>
+      <w:pPr>
+        <w:rPr>
+          <w:lang w:val="en-US"/>
+        </w:rPr>
+      </w:pPr>
+      <w:r>
+        <w:rPr>
+          <w:noProof/>
+          <w:lang w:val="en-US"/>
+        </w:rPr>
+        <mc:AlternateContent>
+          <mc:Choice Requires="wpi">
+            <w:drawing>
+              <wp:anchor distT="0" distB="0" distL="114300" distR="114300" simplePos="0" relativeHeight="251661312" behindDoc="0" locked="0" layoutInCell="1" allowOverlap="1" wp14:anchorId="5605E5E2" wp14:editId="3ADA8B34">
+                <wp:simplePos x="0" y="0"/>
+                <wp:positionH relativeFrom="column">
+                  <wp:posOffset>6168323</wp:posOffset>
+                </wp:positionH>
+                <wp:positionV relativeFrom="paragraph">
+                  <wp:posOffset>4490889</wp:posOffset>
+                </wp:positionV>
+                <wp:extent cx="360" cy="360"/>
+                <wp:effectExtent l="38100" t="38100" r="57150" b="57150"/>
+                <wp:wrapNone/>
+                <wp:docPr id="173" name="Ink 173"/>
+                <wp:cNvGraphicFramePr/>
+                <a:graphic xmlns:a="http://schemas.openxmlformats.org/drawingml/2006/main">
+                  <a:graphicData uri="http://schemas.microsoft.com/office/word/2010/wordprocessingInk">
+                    <w14:contentPart bwMode="auto" r:id="rId224">
+                      <w14:nvContentPartPr>
+                        <w14:cNvContentPartPr/>
+                      </w14:nvContentPartPr>
+                      <w14:xfrm>
+                        <a:off x="0" y="0"/>
+                        <a:ext cx="360" cy="360"/>
+                      </w14:xfrm>
+                    </w14:contentPart>
+                  </a:graphicData>
+                </a:graphic>
+              </wp:anchor>
+            </w:drawing>
+          </mc:Choice>
+          <mc:Fallback>
+            <w:pict>
+              <v:shape w14:anchorId="131A3769" id="Ink 173" o:spid="_x0000_s1026" type="#_x0000_t75" style="position:absolute;margin-left:485pt;margin-top:352.9pt;width:1.45pt;height:1.45pt;z-index:251661312;visibility:visible;mso-wrap-style:square;mso-wrap-distance-left:9pt;mso-wrap-distance-top:0;mso-wrap-distance-right:9pt;mso-wrap-distance-bottom:0;mso-position-horizontal:absolute;mso-position-horizontal-relative:text;mso-position-vertical:absolute;mso-position-vertical-relative:text" o:gfxdata="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">
+                <v:imagedata r:id="rId83" o:title=""/>
+              </v:shape>
+            </w:pict>
+          </mc:Fallback>
+        </mc:AlternateContent>
+      </w:r>
+      <w:r>
+        <w:rPr>
+          <w:noProof/>
+          <w:lang w:val="en-US"/>
+        </w:rPr>
+        <mc:AlternateContent>
+          <mc:Choice Requires="wpc">
+            <w:drawing>
+              <wp:inline distT="0" distB="0" distL="0" distR="0" wp14:anchorId="0020B00A" wp14:editId="2667B6C9">
+                <wp:extent cx="5486400" cy="3200400"/>
+                <wp:effectExtent l="0" t="0" r="0" b="0"/>
+                <wp:docPr id="144" name="Canvas 144"/>
+                <wp:cNvGraphicFramePr>
+                  <a:graphicFrameLocks xmlns:a="http://schemas.openxmlformats.org/drawingml/2006/main" noChangeAspect="1"/>
+                </wp:cNvGraphicFramePr>
+                <a:graphic xmlns:a="http://schemas.openxmlformats.org/drawingml/2006/main">
+                  <a:graphicData uri="http://schemas.microsoft.com/office/word/2010/wordprocessingCanvas">
+                    <wpc:wpc>
+                      <wpc:bg>
+                        <a:solidFill>
+                          <a:prstClr val="white"/>
+                        </a:solidFill>
+                      </wpc:bg>
+                      <wpc:whole/>
+                      <w14:contentPart bwMode="auto" r:id="rId225">
+                        <w14:nvContentPartPr>
+                          <w14:cNvPr id="145" name="Ink 145"/>
+                          <w14:cNvContentPartPr/>
+                        </w14:nvContentPartPr>
+                        <w14:xfrm>
+                          <a:off x="760043" y="372573"/>
+                          <a:ext cx="237960" cy="277560"/>
+                        </w14:xfrm>
+                      </w14:contentPart>
+                      <w14:contentPart bwMode="auto" r:id="rId226">
+                        <w14:nvContentPartPr>
+                          <w14:cNvPr id="146" name="Ink 146"/>
+                          <w14:cNvContentPartPr/>
+                        </w14:nvContentPartPr>
+                        <w14:xfrm>
+                          <a:off x="1005563" y="331533"/>
+                          <a:ext cx="332280" cy="83520"/>
+                        </w14:xfrm>
+                      </w14:contentPart>
+                      <w14:contentPart bwMode="auto" r:id="rId227">
+                        <w14:nvContentPartPr>
+                          <w14:cNvPr id="147" name="Ink 147"/>
+                          <w14:cNvContentPartPr/>
+                        </w14:nvContentPartPr>
+                        <w14:xfrm>
+                          <a:off x="1160363" y="414693"/>
+                          <a:ext cx="29520" cy="216720"/>
+                        </w14:xfrm>
+                      </w14:contentPart>
+                      <w14:contentPart bwMode="auto" r:id="rId228">
+                        <w14:nvContentPartPr>
+                          <w14:cNvPr id="148" name="Ink 148"/>
+                          <w14:cNvContentPartPr/>
+                        </w14:nvContentPartPr>
+                        <w14:xfrm>
+                          <a:off x="1399403" y="351333"/>
+                          <a:ext cx="71280" cy="280440"/>
+                        </w14:xfrm>
+                      </w14:contentPart>
+                      <w14:contentPart bwMode="auto" r:id="rId229">
+                        <w14:nvContentPartPr>
+                          <w14:cNvPr id="149" name="Ink 149"/>
+                          <w14:cNvContentPartPr/>
+                        </w14:nvContentPartPr>
+                        <w14:xfrm>
+                          <a:off x="1406603" y="323613"/>
+                          <a:ext cx="252720" cy="242280"/>
+                        </w14:xfrm>
+                      </w14:contentPart>
+                      <w14:contentPart bwMode="auto" r:id="rId230">
+                        <w14:nvContentPartPr>
+                          <w14:cNvPr id="150" name="Ink 150"/>
+                          <w14:cNvContentPartPr/>
+                        </w14:nvContentPartPr>
+                        <w14:xfrm>
+                          <a:off x="1863803" y="393813"/>
+                          <a:ext cx="2880" cy="2880"/>
+                        </w14:xfrm>
+                      </w14:contentPart>
+                      <w14:contentPart bwMode="auto" r:id="rId231">
+                        <w14:nvContentPartPr>
+                          <w14:cNvPr id="151" name="Ink 151"/>
+                          <w14:cNvContentPartPr/>
+                        </w14:nvContentPartPr>
+                        <w14:xfrm>
+                          <a:off x="1898723" y="624573"/>
+                          <a:ext cx="1440" cy="1440"/>
+                        </w14:xfrm>
+                      </w14:contentPart>
+                      <w14:contentPart bwMode="auto" r:id="rId232">
+                        <w14:nvContentPartPr>
+                          <w14:cNvPr id="152" name="Ink 152"/>
+                          <w14:cNvContentPartPr/>
+                        </w14:nvContentPartPr>
+                        <w14:xfrm>
+                          <a:off x="2193563" y="334053"/>
+                          <a:ext cx="619200" cy="456120"/>
+                        </w14:xfrm>
+                      </w14:contentPart>
+                      <w14:contentPart bwMode="auto" r:id="rId233">
+                        <w14:nvContentPartPr>
+                          <w14:cNvPr id="153" name="Ink 153"/>
+                          <w14:cNvContentPartPr/>
+                        </w14:nvContentPartPr>
+                        <w14:xfrm>
+                          <a:off x="3184283" y="428871"/>
+                          <a:ext cx="262440" cy="255960"/>
+                        </w14:xfrm>
+                      </w14:contentPart>
+                      <w14:contentPart bwMode="auto" r:id="rId234">
+                        <w14:nvContentPartPr>
+                          <w14:cNvPr id="154" name="Ink 154"/>
+                          <w14:cNvContentPartPr/>
+                        </w14:nvContentPartPr>
+                        <w14:xfrm>
+                          <a:off x="3456443" y="367671"/>
+                          <a:ext cx="274680" cy="384840"/>
+                        </w14:xfrm>
+                      </w14:contentPart>
+                      <w14:contentPart bwMode="auto" r:id="rId235">
+                        <w14:nvContentPartPr>
+                          <w14:cNvPr id="155" name="Ink 155"/>
+                          <w14:cNvContentPartPr/>
+                        </w14:nvContentPartPr>
+                        <w14:xfrm>
+                          <a:off x="4059083" y="447951"/>
+                          <a:ext cx="769320" cy="397440"/>
+                        </w14:xfrm>
+                      </w14:contentPart>
+                      <w14:contentPart bwMode="auto" r:id="rId236">
+                        <w14:nvContentPartPr>
+                          <w14:cNvPr id="156" name="Ink 156"/>
+                          <w14:cNvContentPartPr/>
+                        </w14:nvContentPartPr>
+                        <w14:xfrm>
+                          <a:off x="637283" y="1168450"/>
+                          <a:ext cx="444960" cy="371880"/>
+                        </w14:xfrm>
+                      </w14:contentPart>
+                      <w14:contentPart bwMode="auto" r:id="rId237">
+                        <w14:nvContentPartPr>
+                          <w14:cNvPr id="157" name="Ink 157"/>
+                          <w14:cNvContentPartPr/>
+                        </w14:nvContentPartPr>
+                        <w14:xfrm>
+                          <a:off x="251363" y="1309210"/>
+                          <a:ext cx="60840" cy="165600"/>
+                        </w14:xfrm>
+                      </w14:contentPart>
+                      <w14:contentPart bwMode="auto" r:id="rId238">
+                        <w14:nvContentPartPr>
+                          <w14:cNvPr id="158" name="Ink 158"/>
+                          <w14:cNvContentPartPr/>
+                        </w14:nvContentPartPr>
+                        <w14:xfrm>
+                          <a:off x="372323" y="1212730"/>
+                          <a:ext cx="164520" cy="271440"/>
+                        </w14:xfrm>
+                      </w14:contentPart>
+                      <w14:contentPart bwMode="auto" r:id="rId239">
+                        <w14:nvContentPartPr>
+                          <w14:cNvPr id="159" name="Ink 159"/>
+                          <w14:cNvContentPartPr/>
+                        </w14:nvContentPartPr>
+                        <w14:xfrm>
+                          <a:off x="1631603" y="1218490"/>
+                          <a:ext cx="412920" cy="250920"/>
+                        </w14:xfrm>
+                      </w14:contentPart>
+                      <w14:contentPart bwMode="auto" r:id="rId240">
+                        <w14:nvContentPartPr>
+                          <w14:cNvPr id="160" name="Ink 160"/>
+                          <w14:cNvContentPartPr/>
+                        </w14:nvContentPartPr>
+                        <w14:xfrm>
+                          <a:off x="2131283" y="1103290"/>
+                          <a:ext cx="383400" cy="92880"/>
+                        </w14:xfrm>
+                      </w14:contentPart>
+                      <w14:contentPart bwMode="auto" r:id="rId241">
+                        <w14:nvContentPartPr>
+                          <w14:cNvPr id="161" name="Ink 161"/>
+                          <w14:cNvContentPartPr/>
+                        </w14:nvContentPartPr>
+                        <w14:xfrm>
+                          <a:off x="2306603" y="1139290"/>
+                          <a:ext cx="29520" cy="293400"/>
+                        </w14:xfrm>
+                      </w14:contentPart>
+                      <w14:contentPart bwMode="auto" r:id="rId242">
+                        <w14:nvContentPartPr>
+                          <w14:cNvPr id="162" name="Ink 162"/>
+                          <w14:cNvContentPartPr/>
+                        </w14:nvContentPartPr>
+                        <w14:xfrm>
+                          <a:off x="2513603" y="1207690"/>
+                          <a:ext cx="497160" cy="389880"/>
+                        </w14:xfrm>
+                      </w14:contentPart>
+                      <w14:contentPart bwMode="auto" r:id="rId243">
+                        <w14:nvContentPartPr>
+                          <w14:cNvPr id="165" name="Ink 165"/>
+                          <w14:cNvContentPartPr/>
+                        </w14:nvContentPartPr>
+                        <w14:xfrm>
+                          <a:off x="3649043" y="1118410"/>
+                          <a:ext cx="258120" cy="390240"/>
+                        </w14:xfrm>
+                      </w14:contentPart>
+                      <w14:contentPart bwMode="auto" r:id="rId244">
+                        <w14:nvContentPartPr>
+                          <w14:cNvPr id="166" name="Ink 166"/>
+                          <w14:cNvContentPartPr/>
+                        </w14:nvContentPartPr>
+                        <w14:xfrm>
+                          <a:off x="4064483" y="1209130"/>
+                          <a:ext cx="551520" cy="374400"/>
+                        </w14:xfrm>
+                      </w14:contentPart>
+                      <w14:contentPart bwMode="auto" r:id="rId245">
+                        <w14:nvContentPartPr>
+                          <w14:cNvPr id="167" name="Ink 167"/>
+                          <w14:cNvContentPartPr/>
+                        </w14:nvContentPartPr>
+                        <w14:xfrm>
+                          <a:off x="3277163" y="1093708"/>
+                          <a:ext cx="213840" cy="341280"/>
+                        </w14:xfrm>
+                      </w14:contentPart>
+                      <w14:contentPart bwMode="auto" r:id="rId246">
+                        <w14:nvContentPartPr>
+                          <w14:cNvPr id="168" name="Ink 168"/>
+                          <w14:cNvContentPartPr/>
+                        </w14:nvContentPartPr>
+                        <w14:xfrm>
+                          <a:off x="541523" y="2026274"/>
+                          <a:ext cx="680040" cy="179280"/>
+                        </w14:xfrm>
+                      </w14:contentPart>
+                      <w14:contentPart bwMode="auto" r:id="rId247">
+                        <w14:nvContentPartPr>
+                          <w14:cNvPr id="169" name="Ink 169"/>
+                          <w14:cNvContentPartPr/>
+                        </w14:nvContentPartPr>
+                        <w14:xfrm>
+                          <a:off x="836003" y="2194394"/>
+                          <a:ext cx="9720" cy="364680"/>
+                        </w14:xfrm>
+                      </w14:contentPart>
+                      <w14:contentPart bwMode="auto" r:id="rId248">
+                        <w14:nvContentPartPr>
+                          <w14:cNvPr id="170" name="Ink 170"/>
+                          <w14:cNvContentPartPr/>
+                        </w14:nvContentPartPr>
+                        <w14:xfrm>
+                          <a:off x="1265843" y="2040674"/>
+                          <a:ext cx="349200" cy="512640"/>
+                        </w14:xfrm>
+                      </w14:contentPart>
+                      <w14:contentPart bwMode="auto" r:id="rId249">
+                        <w14:nvContentPartPr>
+                          <w14:cNvPr id="171" name="Ink 171"/>
+                          <w14:cNvContentPartPr/>
+                        </w14:nvContentPartPr>
+                        <w14:xfrm>
+                          <a:off x="2610083" y="2194394"/>
+                          <a:ext cx="1054800" cy="353160"/>
+                        </w14:xfrm>
+                      </w14:contentPart>
+                      <w14:contentPart bwMode="auto" r:id="rId250">
+                        <w14:nvContentPartPr>
+                          <w14:cNvPr id="172" name="Ink 172"/>
+                          <w14:cNvContentPartPr/>
+                        </w14:nvContentPartPr>
+                        <w14:xfrm>
+                          <a:off x="2382203" y="1729274"/>
+                          <a:ext cx="1346040" cy="911520"/>
+                        </w14:xfrm>
+                      </w14:contentPart>
+                    </wpc:wpc>
+                  </a:graphicData>
+                </a:graphic>
+              </wp:inline>
+            </w:drawing>
+          </mc:Choice>
+          <mc:Fallback>
+            <w:pict>
+              <v:group w14:anchorId="73367014" id="Canvas 144" o:spid="_x0000_s1026" editas="canvas" style="width:6in;height:252pt;mso-position-horizontal-relative:char;mso-position-vertical-relative:line" coordsize="54864,32004" o:gfxdata="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">
+                <v:shape id="_x0000_s1027" type="#_x0000_t75" style="position:absolute;width:54864;height:32004;visibility:visible;mso-wrap-style:square" filled="t">
+                  <v:fill o:detectmouseclick="t"/>
+                  <v:path o:connecttype="none"/>
+                </v:shape>
+                <v:shape id="Ink 145" o:spid="_x0000_s1028" type="#_x0000_t75" style="position:absolute;left:7514;top:3635;width:2556;height:2952;visibility:visible;mso-wrap-style:square" o:gfxdata="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">
+                  <v:imagedata r:id="rId251" o:title=""/>
+                </v:shape>
+                <v:shape id="Ink 146" o:spid="_x0000_s1029" type="#_x0000_t75" style="position:absolute;left:9965;top:3228;width:3499;height:1012;visibility:visible;mso-wrap-style:square" o:gfxdata="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">
+                  <v:imagedata r:id="rId252" o:title=""/>
+                </v:shape>
+                <v:shape id="Ink 147" o:spid="_x0000_s1030" type="#_x0000_t75" style="position:absolute;left:11513;top:4060;width:472;height:2344;visibility:visible;mso-wrap-style:square" o:gfxdata="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">
+                  <v:imagedata r:id="rId253" o:title=""/>
+                </v:shape>
+                <v:shape id="Ink 148" o:spid="_x0000_s1031" type="#_x0000_t75" style="position:absolute;left:13907;top:3426;width:889;height:2981;visibility:visible;mso-wrap-style:square" o:gfxdata="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">
+                  <v:imagedata r:id="rId254" o:title=""/>
+                </v:shape>
+                <v:shape id="Ink 149" o:spid="_x0000_s1032" type="#_x0000_t75" style="position:absolute;left:13979;top:3146;width:2704;height:2599;visibility:visible;mso-wrap-style:square" o:gfxdata="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">
+                  <v:imagedata r:id="rId255" o:title=""/>
+                </v:shape>
+                <v:shape id="Ink 150" o:spid="_x0000_s1033" type="#_x0000_t75" style="position:absolute;left:18548;top:3848;width:205;height:205;visibility:visible;mso-wrap-style:square" o:gfxdata="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">
+                  <v:imagedata r:id="rId83" o:title=""/>
+                </v:shape>
+                <v:shape id="Ink 151" o:spid="_x0000_s1034" type="#_x0000_t75" style="position:absolute;left:18900;top:6155;width:191;height:191;visibility:visible;mso-wrap-style:square" o:gfxdata="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">
+                  <v:imagedata r:id="rId256" o:title=""/>
+                </v:shape>
+                <v:shape id="Ink 152" o:spid="_x0000_s1035" type="#_x0000_t75" style="position:absolute;left:21849;top:3250;width:6368;height:4738;visibility:visible;mso-wrap-style:square" o:gfxdata="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">
+                  <v:imagedata r:id="rId257" o:title=""/>
+                </v:shape>
+                <v:shape id="Ink 153" o:spid="_x0000_s1036" type="#_x0000_t75" style="position:absolute;left:31752;top:4198;width:2801;height:2736;visibility:visible;mso-wrap-style:square" o:gfxdata="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">
+                  <v:imagedata r:id="rId258" o:title=""/>
+                </v:shape>
+                <v:shape id="Ink 154" o:spid="_x0000_s1037" type="#_x0000_t75" style="position:absolute;left:34474;top:3586;width:2923;height:4025;visibility:visible;mso-wrap-style:square" o:gfxdata="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">
+                  <v:imagedata r:id="rId259" o:title=""/>
+                </v:shape>
+                <v:shape id="Ink 155" o:spid="_x0000_s1038" type="#_x0000_t75" style="position:absolute;left:40500;top:4389;width:7870;height:4151;visibility:visible;mso-wrap-style:square" o:gfxdata="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">
+                  <v:imagedata r:id="rId260" o:title=""/>
+                </v:shape>
+                <v:shape id="Ink 156" o:spid="_x0000_s1039" type="#_x0000_t75" style="position:absolute;left:6286;top:11598;width:4626;height:3895;visibility:visible;mso-wrap-style:square" o:gfxdata="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">
+                  <v:imagedata r:id="rId261" o:title=""/>
+                </v:shape>
+                <v:shape id="Ink 157" o:spid="_x0000_s1040" type="#_x0000_t75" style="position:absolute;left:2423;top:13005;width:785;height:1833;visibility:visible;mso-wrap-style:square" o:gfxdata="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">
+                  <v:imagedata r:id="rId262" o:title=""/>
+                </v:shape>
+                <v:shape id="Ink 158" o:spid="_x0000_s1041" type="#_x0000_t75" style="position:absolute;left:3633;top:12037;width:1821;height:2891;visibility:visible;mso-wrap-style:square" o:gfxdata="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">
+                  <v:imagedata r:id="rId263" o:title=""/>
+                </v:shape>
+                <v:shape id="Ink 159" o:spid="_x0000_s1042" type="#_x0000_t75" style="position:absolute;left:16229;top:12098;width:4306;height:2686;visibility:visible;mso-wrap-style:square" o:gfxdata="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">
+                  <v:imagedata r:id="rId264" o:title=""/>
+                </v:shape>
+                <v:shape id="Ink 160" o:spid="_x0000_s1043" type="#_x0000_t75" style="position:absolute;left:21222;top:10942;width:4011;height:1106;visibility:visible;mso-wrap-style:square" o:gfxdata="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">
+                  <v:imagedata r:id="rId265" o:title=""/>
+                </v:shape>
+                <v:shape id="Ink 161" o:spid="_x0000_s1044" type="#_x0000_t75" style="position:absolute;left:22979;top:11302;width:472;height:3111;visibility:visible;mso-wrap-style:square" o:gfxdata="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">
+                  <v:imagedata r:id="rId266" o:title=""/>
+                </v:shape>
+                <v:shape id="Ink 162" o:spid="_x0000_s1045" type="#_x0000_t75" style="position:absolute;left:25046;top:11986;width:5148;height:4076;visibility:visible;mso-wrap-style:square" o:gfxdata="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">
+                  <v:imagedata r:id="rId267" o:title=""/>
+                </v:shape>
+                <v:shape id="Ink 165" o:spid="_x0000_s1046" type="#_x0000_t75" style="position:absolute;left:36400;top:11094;width:2758;height:4078;visibility:visible;mso-wrap-style:square" o:gfxdata="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">
+                  <v:imagedata r:id="rId268" o:title=""/>
+                </v:shape>
+                <v:shape id="Ink 166" o:spid="_x0000_s1047" type="#_x0000_t75" style="position:absolute;left:40558;top:12001;width:5692;height:3920;visibility:visible;mso-wrap-style:square" o:gfxdata="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">
+                  <v:imagedata r:id="rId269" o:title=""/>
+                </v:shape>
+                <v:shape id="Ink 167" o:spid="_x0000_s1048" type="#_x0000_t75" style="position:absolute;left:32685;top:10850;width:2315;height:3589;visibility:visible;mso-wrap-style:square" o:gfxdata="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">
+                  <v:imagedata r:id="rId270" o:title=""/>
+                </v:shape>
+                <v:shape id="Ink 168" o:spid="_x0000_s1049" type="#_x0000_t75" style="position:absolute;left:5325;top:20172;width:6977;height:1969;visibility:visible;mso-wrap-style:square" o:gfxdata="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">
+                  <v:imagedata r:id="rId271" o:title=""/>
+                </v:shape>
+                <v:shape id="Ink 169" o:spid="_x0000_s1050" type="#_x0000_t75" style="position:absolute;left:8273;top:21857;width:274;height:3823;visibility:visible;mso-wrap-style:square" o:gfxdata="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">
+                  <v:imagedata r:id="rId272" o:title=""/>
+                </v:shape>
+                <v:shape id="Ink 170" o:spid="_x0000_s1051" type="#_x0000_t75" style="position:absolute;left:12572;top:20320;width:3668;height:5303;visibility:visible;mso-wrap-style:square" o:gfxdata="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">
+                  <v:imagedata r:id="rId273" o:title=""/>
+                </v:shape>
+                <v:shape id="Ink 171" o:spid="_x0000_s1052" type="#_x0000_t75" style="position:absolute;left:26014;top:21857;width:10724;height:3708;visibility:visible;mso-wrap-style:square" o:gfxdata="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">
+                  <v:imagedata r:id="rId274" o:title=""/>
+                </v:shape>
+                <v:shape id="Ink 172" o:spid="_x0000_s1053" type="#_x0000_t75" style="position:absolute;left:23735;top:17202;width:13637;height:9292;visibility:visible;mso-wrap-style:square" o:gfxdata="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">
+                  <v:imagedata r:id="rId275" o:title=""/>
+                </v:shape>
+                <w10:anchorlock/>
+              </v:group>
+            </w:pict>
+          </mc:Fallback>
+        </mc:AlternateContent>
+      </w:r>
     </w:p>
     <w:sectPr>
       <w:pgSz w:w="11906" w:h="16838"/>
@@ -13301,6 +14023,7 @@
   <w:style w:type="paragraph" w:default="1" w:styleId="Normal">
     <w:name w:val="Normal"/>
     <w:qFormat/>
+    <w:rsid w:val="00FE01C2"/>
   </w:style>
   <w:style w:type="character" w:default="1" w:styleId="DefaultParagraphFont">
     <w:name w:val="Default Paragraph Font"/>
@@ -13844,6 +14567,195 @@
 </inkml:ink>
 </file>
 
+<file path=word/ink/ink113.xml><?xml version="1.0" encoding="utf-8"?>
+<inkml:ink xmlns:inkml="http://www.w3.org/2003/InkML">
+  <inkml:definitions>
+    <inkml:context xml:id="ctx0">
+      <inkml:inkSource xml:id="inkSrc0">
+        <inkml:traceFormat>
+          <inkml:channel name="X" type="integer" min="-2.14748E9" max="2.14748E9" units="cm"/>
+          <inkml:channel name="Y" type="integer" min="-2.14748E9" max="2.14748E9" units="cm"/>
+          <inkml:channel name="F" type="integer" max="32767" units="dev"/>
+        </inkml:traceFormat>
+        <inkml:channelProperties>
+          <inkml:channelProperty channel="X" name="resolution" value="1000" units="1/cm"/>
+          <inkml:channelProperty channel="Y" name="resolution" value="1000" units="1/cm"/>
+          <inkml:channelProperty channel="F" name="resolution" value="0" units="1/dev"/>
+        </inkml:channelProperties>
+      </inkml:inkSource>
+      <inkml:timestamp xml:id="ts0" timeString="2022-02-27T14:21:19.463"/>
+    </inkml:context>
+    <inkml:brush xml:id="br0">
+      <inkml:brushProperty name="width" value="0.05" units="cm"/>
+      <inkml:brushProperty name="height" value="0.05" units="cm"/>
+    </inkml:brush>
+  </inkml:definitions>
+  <inkml:trace contextRef="#ctx0" brushRef="#br0">1 1 24575,'0'0'-8191</inkml:trace>
+</inkml:ink>
+</file>
+
+<file path=word/ink/ink114.xml><?xml version="1.0" encoding="utf-8"?>
+<inkml:ink xmlns:inkml="http://www.w3.org/2003/InkML">
+  <inkml:definitions>
+    <inkml:context xml:id="ctx0">
+      <inkml:inkSource xml:id="inkSrc0">
+        <inkml:traceFormat>
+          <inkml:channel name="X" type="integer" min="-2.14748E9" max="2.14748E9" units="cm"/>
+          <inkml:channel name="Y" type="integer" min="-2.14748E9" max="2.14748E9" units="cm"/>
+          <inkml:channel name="F" type="integer" max="32767" units="dev"/>
+        </inkml:traceFormat>
+        <inkml:channelProperties>
+          <inkml:channelProperty channel="X" name="resolution" value="1000" units="1/cm"/>
+          <inkml:channelProperty channel="Y" name="resolution" value="1000" units="1/cm"/>
+          <inkml:channelProperty channel="F" name="resolution" value="0" units="1/dev"/>
+        </inkml:channelProperties>
+      </inkml:inkSource>
+      <inkml:timestamp xml:id="ts0" timeString="2022-02-27T14:17:31.609"/>
+    </inkml:context>
+    <inkml:brush xml:id="br0">
+      <inkml:brushProperty name="width" value="0.05" units="cm"/>
+      <inkml:brushProperty name="height" value="0.05" units="cm"/>
+    </inkml:brush>
+  </inkml:definitions>
+  <inkml:trace contextRef="#ctx0" brushRef="#br0">449 0 24575,'-18'1'0,"0"0"0,1 0 0,0 2 0,-1 0 0,1 1 0,0 1 0,0 1 0,-31 14 0,44-17 0,0 0 0,0 0 0,0 0 0,0 1 0,1-1 0,0 1 0,-1 0 0,1 0 0,1 0 0,-1 0 0,0 1 0,1-1 0,0 1 0,0-1 0,1 1 0,-1 0 0,1 0 0,0 0 0,0 0 0,0 0 0,1 7 0,-1-4 0,1 1 0,0 0 0,1 0 0,0 0 0,0 0 0,1-1 0,0 1 0,1-1 0,0 1 0,0-1 0,6 12 0,-5-16 0,-1 1 0,1-1 0,0 0 0,0 0 0,0 0 0,0-1 0,1 1 0,-1-1 0,1 0 0,6 2 0,56 24 0,-44-21 0,8 4 0,0-2 0,0 0 0,1-3 0,43 6 0,-59-12 0,-11-1 0,-1 0 0,1 0 0,0 1 0,0-1 0,0 1 0,0 0 0,-1 0 0,1 1 0,0-1 0,-1 1 0,1 0 0,-1 0 0,4 4 0,-7-6 0,-1 1 0,0-1 0,0 1 0,0-1 0,0 1 0,0-1 0,0 1 0,0-1 0,0 1 0,0-1 0,0 1 0,0-1 0,0 1 0,0-1 0,0 1 0,0-1 0,0 1 0,-1-1 0,1 1 0,0-1 0,0 1 0,-1-1 0,1 1 0,0-1 0,-1 1 0,1-1 0,0 0 0,-1 1 0,1-1 0,-1 0 0,1 1 0,-1-1 0,1 0 0,-1 1 0,1-1 0,-1 0 0,1 0 0,-1 0 0,-25 15 0,21-12 0,-151 75 0,57-30 0,-149 97 0,230-134-455,0-1 0,-37 15 0,30-15-6371</inkml:trace>
+</inkml:ink>
+</file>
+
+<file path=word/ink/ink115.xml><?xml version="1.0" encoding="utf-8"?>
+<inkml:ink xmlns:inkml="http://www.w3.org/2003/InkML">
+  <inkml:definitions>
+    <inkml:context xml:id="ctx0">
+      <inkml:inkSource xml:id="inkSrc0">
+        <inkml:traceFormat>
+          <inkml:channel name="X" type="integer" min="-2.14748E9" max="2.14748E9" units="cm"/>
+          <inkml:channel name="Y" type="integer" min="-2.14748E9" max="2.14748E9" units="cm"/>
+          <inkml:channel name="F" type="integer" max="32767" units="dev"/>
+        </inkml:traceFormat>
+        <inkml:channelProperties>
+          <inkml:channelProperty channel="X" name="resolution" value="1000" units="1/cm"/>
+          <inkml:channelProperty channel="Y" name="resolution" value="1000" units="1/cm"/>
+          <inkml:channelProperty channel="F" name="resolution" value="0" units="1/dev"/>
+        </inkml:channelProperties>
+      </inkml:inkSource>
+      <inkml:timestamp xml:id="ts0" timeString="2022-02-27T14:17:32.376"/>
+    </inkml:context>
+    <inkml:brush xml:id="br0">
+      <inkml:brushProperty name="width" value="0.05" units="cm"/>
+      <inkml:brushProperty name="height" value="0.05" units="cm"/>
+    </inkml:brush>
+  </inkml:definitions>
+  <inkml:trace contextRef="#ctx0" brushRef="#br0">0 232 24575,'44'0'0,"146"-4"0,-147 1 0,0-2 0,60-15 0,151-67 0,-129 41 0,-109 41-120,-6 2-35,0 0-1,-1-1 0,1 0 1,-1-1-1,0 1 0,0-2 1,14-10-1,-8 0-6670</inkml:trace>
+</inkml:ink>
+</file>
+
+<file path=word/ink/ink116.xml><?xml version="1.0" encoding="utf-8"?>
+<inkml:ink xmlns:inkml="http://www.w3.org/2003/InkML">
+  <inkml:definitions>
+    <inkml:context xml:id="ctx0">
+      <inkml:inkSource xml:id="inkSrc0">
+        <inkml:traceFormat>
+          <inkml:channel name="X" type="integer" min="-2.14748E9" max="2.14748E9" units="cm"/>
+          <inkml:channel name="Y" type="integer" min="-2.14748E9" max="2.14748E9" units="cm"/>
+          <inkml:channel name="F" type="integer" max="32767" units="dev"/>
+        </inkml:traceFormat>
+        <inkml:channelProperties>
+          <inkml:channelProperty channel="X" name="resolution" value="1000" units="1/cm"/>
+          <inkml:channelProperty channel="Y" name="resolution" value="1000" units="1/cm"/>
+          <inkml:channelProperty channel="F" name="resolution" value="0" units="1/dev"/>
+        </inkml:channelProperties>
+      </inkml:inkSource>
+      <inkml:timestamp xml:id="ts0" timeString="2022-02-27T14:17:32.891"/>
+    </inkml:context>
+    <inkml:brush xml:id="br0">
+      <inkml:brushProperty name="width" value="0.05" units="cm"/>
+      <inkml:brushProperty name="height" value="0.05" units="cm"/>
+    </inkml:brush>
+  </inkml:definitions>
+  <inkml:trace contextRef="#ctx0" brushRef="#br0">0 1 24575,'0'10'0,"0"10"0,0 5 0,0 4 0,0 8 0,7 11 0,2 7 0,0 7 0,-2-3 0,4-5 0,1-8 0,-2-6 0,-3-6 0,-2-3 0,-2-2 0,-2-7-8191</inkml:trace>
+</inkml:ink>
+</file>
+
+<file path=word/ink/ink117.xml><?xml version="1.0" encoding="utf-8"?>
+<inkml:ink xmlns:inkml="http://www.w3.org/2003/InkML">
+  <inkml:definitions>
+    <inkml:context xml:id="ctx0">
+      <inkml:inkSource xml:id="inkSrc0">
+        <inkml:traceFormat>
+          <inkml:channel name="X" type="integer" min="-2.14748E9" max="2.14748E9" units="cm"/>
+          <inkml:channel name="Y" type="integer" min="-2.14748E9" max="2.14748E9" units="cm"/>
+          <inkml:channel name="F" type="integer" max="32767" units="dev"/>
+        </inkml:traceFormat>
+        <inkml:channelProperties>
+          <inkml:channelProperty channel="X" name="resolution" value="1000" units="1/cm"/>
+          <inkml:channelProperty channel="Y" name="resolution" value="1000" units="1/cm"/>
+          <inkml:channelProperty channel="F" name="resolution" value="0" units="1/dev"/>
+        </inkml:channelProperties>
+      </inkml:inkSource>
+      <inkml:timestamp xml:id="ts0" timeString="2022-02-27T14:17:34.179"/>
+    </inkml:context>
+    <inkml:brush xml:id="br0">
+      <inkml:brushProperty name="width" value="0.05" units="cm"/>
+      <inkml:brushProperty name="height" value="0.05" units="cm"/>
+    </inkml:brush>
+  </inkml:definitions>
+  <inkml:trace contextRef="#ctx0" brushRef="#br0">1 1 24575,'2'0'0,"-1"0"0,1 1 0,-1-1 0,1 1 0,0 0 0,-1-1 0,1 1 0,-1 0 0,1 0 0,-1 0 0,1 0 0,-1 0 0,0 0 0,0 0 0,0 0 0,2 3 0,16 23 0,-18-27 0,4 10 0,0 0 0,0 0 0,-1 1 0,-1-1 0,0 1 0,0 0 0,1 13 0,4 83 0,-5-50 0,1 0 0,3-1 0,25 100 0,-22-122-112,32 104-1141,-30-105-5573</inkml:trace>
+</inkml:ink>
+</file>
+
+<file path=word/ink/ink118.xml><?xml version="1.0" encoding="utf-8"?>
+<inkml:ink xmlns:inkml="http://www.w3.org/2003/InkML">
+  <inkml:definitions>
+    <inkml:context xml:id="ctx0">
+      <inkml:inkSource xml:id="inkSrc0">
+        <inkml:traceFormat>
+          <inkml:channel name="X" type="integer" min="-2.14748E9" max="2.14748E9" units="cm"/>
+          <inkml:channel name="Y" type="integer" min="-2.14748E9" max="2.14748E9" units="cm"/>
+          <inkml:channel name="F" type="integer" max="32767" units="dev"/>
+        </inkml:traceFormat>
+        <inkml:channelProperties>
+          <inkml:channelProperty channel="X" name="resolution" value="1000" units="1/cm"/>
+          <inkml:channelProperty channel="Y" name="resolution" value="1000" units="1/cm"/>
+          <inkml:channelProperty channel="F" name="resolution" value="0" units="1/dev"/>
+        </inkml:channelProperties>
+      </inkml:inkSource>
+      <inkml:timestamp xml:id="ts0" timeString="2022-02-27T14:17:35.423"/>
+    </inkml:context>
+    <inkml:brush xml:id="br0">
+      <inkml:brushProperty name="width" value="0.05" units="cm"/>
+      <inkml:brushProperty name="height" value="0.05" units="cm"/>
+    </inkml:brush>
+  </inkml:definitions>
+  <inkml:trace contextRef="#ctx0" brushRef="#br0">1 0 24575,'4'4'0,"0"-1"0,0 0 0,1 0 0,-1 0 0,6 2 0,17 13 0,2 8 0,-2 2 0,-1 0 0,30 45 0,22 24 0,-35-44 0,68 109 0,-27-33 0,-81-125 0,0-1 0,0 1 0,0 0 0,1-1 0,-1 0 0,1 1 0,0-1 0,6 3 0,-8-5 0,-1-1 0,0 1 0,0-1 0,0 1 0,0-1 0,0 0 0,0 0 0,0 0 0,0 1 0,1-1 0,-1 0 0,0 0 0,0-1 0,0 1 0,0 0 0,0 0 0,1-1 0,-1 1 0,0 0 0,0-1 0,0 1 0,0-1 0,0 1 0,0-1 0,0 0 0,0 1 0,-1-1 0,1 0 0,0 0 0,0 0 0,0 1 0,-1-1 0,1 0 0,0 0 0,-1 0 0,1 0 0,-1 0 0,1 0 0,-1 0 0,0-1 0,1 0 0,4-13 0,0 0 0,-2-1 0,4-27 0,0 4 0,5-27 0,6-101 0,-14 133 34,0-1 0,18-61 0,-1 5-1501,-16 66-5359</inkml:trace>
+</inkml:ink>
+</file>
+
+<file path=word/ink/ink119.xml><?xml version="1.0" encoding="utf-8"?>
+<inkml:ink xmlns:inkml="http://www.w3.org/2003/InkML">
+  <inkml:definitions>
+    <inkml:context xml:id="ctx0">
+      <inkml:inkSource xml:id="inkSrc0">
+        <inkml:traceFormat>
+          <inkml:channel name="X" type="integer" min="-2.14748E9" max="2.14748E9" units="cm"/>
+          <inkml:channel name="Y" type="integer" min="-2.14748E9" max="2.14748E9" units="cm"/>
+          <inkml:channel name="F" type="integer" max="32767" units="dev"/>
+        </inkml:traceFormat>
+        <inkml:channelProperties>
+          <inkml:channelProperty channel="X" name="resolution" value="1000" units="1/cm"/>
+          <inkml:channelProperty channel="Y" name="resolution" value="1000" units="1/cm"/>
+          <inkml:channelProperty channel="F" name="resolution" value="0" units="1/dev"/>
+        </inkml:channelProperties>
+      </inkml:inkSource>
+      <inkml:timestamp xml:id="ts0" timeString="2022-02-27T14:17:35.844"/>
+    </inkml:context>
+    <inkml:brush xml:id="br0">
+      <inkml:brushProperty name="width" value="0.05" units="cm"/>
+      <inkml:brushProperty name="height" value="0.05" units="cm"/>
+    </inkml:brush>
+  </inkml:definitions>
+  <inkml:trace contextRef="#ctx0" brushRef="#br0">0 0 24575,'7'7'0</inkml:trace>
+</inkml:ink>
+</file>
+
 <file path=word/ink/ink12.xml><?xml version="1.0" encoding="utf-8"?>
 <inkml:ink xmlns:inkml="http://www.w3.org/2003/InkML">
   <inkml:definitions>
@@ -13871,6 +14783,276 @@
 </inkml:ink>
 </file>
 
+<file path=word/ink/ink120.xml><?xml version="1.0" encoding="utf-8"?>
+<inkml:ink xmlns:inkml="http://www.w3.org/2003/InkML">
+  <inkml:definitions>
+    <inkml:context xml:id="ctx0">
+      <inkml:inkSource xml:id="inkSrc0">
+        <inkml:traceFormat>
+          <inkml:channel name="X" type="integer" min="-2.14748E9" max="2.14748E9" units="cm"/>
+          <inkml:channel name="Y" type="integer" min="-2.14748E9" max="2.14748E9" units="cm"/>
+          <inkml:channel name="F" type="integer" max="32767" units="dev"/>
+        </inkml:traceFormat>
+        <inkml:channelProperties>
+          <inkml:channelProperty channel="X" name="resolution" value="1000" units="1/cm"/>
+          <inkml:channelProperty channel="Y" name="resolution" value="1000" units="1/cm"/>
+          <inkml:channelProperty channel="F" name="resolution" value="0" units="1/dev"/>
+        </inkml:channelProperties>
+      </inkml:inkSource>
+      <inkml:timestamp xml:id="ts0" timeString="2022-02-27T14:17:36.274"/>
+    </inkml:context>
+    <inkml:brush xml:id="br0">
+      <inkml:brushProperty name="width" value="0.05" units="cm"/>
+      <inkml:brushProperty name="height" value="0.05" units="cm"/>
+    </inkml:brush>
+  </inkml:definitions>
+  <inkml:trace contextRef="#ctx0" brushRef="#br0">1 4 24575,'3'-4'0</inkml:trace>
+</inkml:ink>
+</file>
+
+<file path=word/ink/ink121.xml><?xml version="1.0" encoding="utf-8"?>
+<inkml:ink xmlns:inkml="http://www.w3.org/2003/InkML">
+  <inkml:definitions>
+    <inkml:context xml:id="ctx0">
+      <inkml:inkSource xml:id="inkSrc0">
+        <inkml:traceFormat>
+          <inkml:channel name="X" type="integer" min="-2.14748E9" max="2.14748E9" units="cm"/>
+          <inkml:channel name="Y" type="integer" min="-2.14748E9" max="2.14748E9" units="cm"/>
+          <inkml:channel name="F" type="integer" max="32767" units="dev"/>
+        </inkml:traceFormat>
+        <inkml:channelProperties>
+          <inkml:channelProperty channel="X" name="resolution" value="1000" units="1/cm"/>
+          <inkml:channelProperty channel="Y" name="resolution" value="1000" units="1/cm"/>
+          <inkml:channelProperty channel="F" name="resolution" value="0" units="1/dev"/>
+        </inkml:channelProperties>
+      </inkml:inkSource>
+      <inkml:timestamp xml:id="ts0" timeString="2022-02-27T14:17:38.642"/>
+    </inkml:context>
+    <inkml:brush xml:id="br0">
+      <inkml:brushProperty name="width" value="0.05" units="cm"/>
+      <inkml:brushProperty name="height" value="0.05" units="cm"/>
+    </inkml:brush>
+  </inkml:definitions>
+  <inkml:trace contextRef="#ctx0" brushRef="#br0">1624 88 24575,'-43'1'0,"-1"2"0,1 1 0,1 3 0,-1 2 0,-52 17 0,-118 53 0,5-1 0,-53 22 0,243-93 0,-22 8 0,-1-2 0,-1-2 0,-82 11 0,46-6 0,59-11 0,0 0 0,0-2 0,0 0 0,-1-1 0,1-1 0,-25-2 0,6-7 0,30 6 0,0 0 0,0 0 0,-1 1 0,1 0 0,0 1 0,-13 0 0,19 0 0,1 1 0,0-1 0,0 1 0,0-1 0,0 1 0,0-1 0,0 1 0,0-1 0,0 1 0,1 0 0,-1-1 0,0 1 0,0 0 0,0 0 0,1 0 0,-1 0 0,0 0 0,1 0 0,-1 0 0,1 0 0,-1 0 0,1 0 0,0 0 0,-1 0 0,1 0 0,0 0 0,0 2 0,-1 33 0,1-31 0,5 49 0,23 93 0,-20-107 0,40 158 0,-20-89 0,-24-91 0,1-1 0,0 0 0,2 0 0,10 21 0,-14-33 0,-1-1 0,1 0 0,0 0 0,0 0 0,0 0 0,0 0 0,1-1 0,0 1 0,0-1 0,0 0 0,0 0 0,0 0 0,0-1 0,1 0 0,-1 0 0,1 0 0,0 0 0,0-1 0,9 3 0,18-2 0,0-2 0,-1-1 0,1-1 0,54-11 0,-9 1 0,68-8 0,-56 5 0,1 5 0,140 0 0,21 39 0,-166-16 0,147 4 0,-229-17 0,1 0 0,-1 0 0,1 0 0,-1 0 0,1-1 0,-1 0 0,0 1 0,1-1 0,-1-1 0,0 1 0,0 0 0,0-1 0,0 1 0,5-5 0,-6 5 0,-1-1 0,0 0 0,0 0 0,0 0 0,0 0 0,0 0 0,0-1 0,-1 1 0,1 0 0,-1 0 0,1 0 0,-1-1 0,0 1 0,0 0 0,0 0 0,0-1 0,0 1 0,-1 0 0,1 0 0,0-1 0,-1 1 0,0 0 0,-1-4 0,-12-29 0,-1 1 0,-2 0 0,-30-47 0,6 12 0,-102-205 0,124 237 0,-10-27 0,3-2 0,3-1 0,-22-105 0,-5-39-1365,45 184-5461</inkml:trace>
+</inkml:ink>
+</file>
+
+<file path=word/ink/ink122.xml><?xml version="1.0" encoding="utf-8"?>
+<inkml:ink xmlns:inkml="http://www.w3.org/2003/InkML">
+  <inkml:definitions>
+    <inkml:context xml:id="ctx0">
+      <inkml:inkSource xml:id="inkSrc0">
+        <inkml:traceFormat>
+          <inkml:channel name="X" type="integer" min="-2.14748E9" max="2.14748E9" units="cm"/>
+          <inkml:channel name="Y" type="integer" min="-2.14748E9" max="2.14748E9" units="cm"/>
+          <inkml:channel name="F" type="integer" max="32767" units="dev"/>
+        </inkml:traceFormat>
+        <inkml:channelProperties>
+          <inkml:channelProperty channel="X" name="resolution" value="1000" units="1/cm"/>
+          <inkml:channelProperty channel="Y" name="resolution" value="1000" units="1/cm"/>
+          <inkml:channelProperty channel="F" name="resolution" value="0" units="1/dev"/>
+        </inkml:channelProperties>
+      </inkml:inkSource>
+      <inkml:timestamp xml:id="ts0" timeString="2022-02-27T14:17:43.126"/>
+    </inkml:context>
+    <inkml:brush xml:id="br0">
+      <inkml:brushProperty name="width" value="0.05" units="cm"/>
+      <inkml:brushProperty name="height" value="0.05" units="cm"/>
+    </inkml:brush>
+  </inkml:definitions>
+  <inkml:trace contextRef="#ctx0" brushRef="#br0">729 0 24575,'-17'0'0,"-263"12"0,250-8 0,1 1 0,0 2 0,1 0 0,-1 2 0,2 1 0,-1 1 0,-36 21 0,46-21 0,5-4 0,0 0 0,1 1 0,0 1 0,-17 14 0,28-21 0,-1 0 0,0 0 0,0 0 0,0 0 0,1 0 0,-1 0 0,1 0 0,0 1 0,0-1 0,0 0 0,0 1 0,0-1 0,0 1 0,0-1 0,1 1 0,0-1 0,-1 1 0,1 0 0,0-1 0,0 1 0,0-1 0,0 1 0,1 0 0,-1-1 0,1 1 0,0-1 0,0 1 0,-1-1 0,2 0 0,-1 1 0,2 2 0,6 7 0,1 0 0,1-2 0,0 1 0,0-1 0,1-1 0,0 0 0,21 11 0,6 2 0,69 27 0,20 10 0,-114-51 0,11 5 0,0 2 0,28 23 0,-48-34 0,0 0 0,0 0 0,0 1 0,-1-1 0,0 1 0,0 0 0,0 1 0,0-1 0,-1 1 0,0-1 0,0 1 0,-1 0 0,1 0 0,-1 0 0,-1 0 0,2 7 0,-3-10 0,1-1 0,-1 1 0,0-1 0,-1 1 0,1-1 0,0 1 0,-1-1 0,1 1 0,-1-1 0,0 0 0,1 1 0,-1-1 0,0 0 0,-1 0 0,1 0 0,0 1 0,-1-1 0,-2 2 0,2-1 0,-1-1 0,-1 1 0,1-1 0,0 0 0,0 0 0,-1 0 0,1-1 0,-1 1 0,0-1 0,-6 2 0,-6-1 0,0 0 0,0 0 0,0-2 0,-25-1 0,-72-12 0,-39 0 0,136 13-103,-3-1-78,-1 1 1,0 0 0,1 2 0,-1 0-1,1 2 1,-22 5 0,22-1-6646</inkml:trace>
+</inkml:ink>
+</file>
+
+<file path=word/ink/ink123.xml><?xml version="1.0" encoding="utf-8"?>
+<inkml:ink xmlns:inkml="http://www.w3.org/2003/InkML">
+  <inkml:definitions>
+    <inkml:context xml:id="ctx0">
+      <inkml:inkSource xml:id="inkSrc0">
+        <inkml:traceFormat>
+          <inkml:channel name="X" type="integer" min="-2.14748E9" max="2.14748E9" units="cm"/>
+          <inkml:channel name="Y" type="integer" min="-2.14748E9" max="2.14748E9" units="cm"/>
+          <inkml:channel name="F" type="integer" max="32767" units="dev"/>
+        </inkml:traceFormat>
+        <inkml:channelProperties>
+          <inkml:channelProperty channel="X" name="resolution" value="1000" units="1/cm"/>
+          <inkml:channelProperty channel="Y" name="resolution" value="1000" units="1/cm"/>
+          <inkml:channelProperty channel="F" name="resolution" value="0" units="1/dev"/>
+        </inkml:channelProperties>
+      </inkml:inkSource>
+      <inkml:timestamp xml:id="ts0" timeString="2022-02-27T14:17:45.456"/>
+    </inkml:context>
+    <inkml:brush xml:id="br0">
+      <inkml:brushProperty name="width" value="0.05" units="cm"/>
+      <inkml:brushProperty name="height" value="0.05" units="cm"/>
+    </inkml:brush>
+  </inkml:definitions>
+  <inkml:trace contextRef="#ctx0" brushRef="#br0">226 1069 24575,'0'-7'0,"-1"0"0,0 1 0,-1-1 0,1 0 0,-2 1 0,-3-11 0,-2-4 0,-46-163 0,-41-265 0,64 307 0,12 63 0,18 73 0,0-1 0,0 0 0,0 0 0,1-12 0,-1 18 0,1 1 0,0-1 0,1 0 0,-1 0 0,0 1 0,0-1 0,0 0 0,0 0 0,1 1 0,-1-1 0,0 0 0,0 0 0,1 1 0,-1-1 0,1 0 0,-1 1 0,1-1 0,-1 1 0,1-1 0,-1 1 0,1-1 0,-1 1 0,1-1 0,0 1 0,-1-1 0,1 1 0,0 0 0,-1-1 0,1 1 0,0 0 0,0-1 0,-1 1 0,1 0 0,0 0 0,0 0 0,0 0 0,-1 0 0,1 0 0,0 0 0,0 0 0,-1 0 0,1 0 0,0 0 0,0 1 0,-1-1 0,1 0 0,0 1 0,0-1 0,-1 0 0,1 1 0,-1-1 0,2 1 0,23 11 0,0 2 0,-2 0 0,1 1 0,-2 2 0,0 0 0,-1 2 0,24 25 0,1 12 0,49 76 0,-20-25 0,47 45 0,15 19 0,-135-168 0,0 0 0,1 0 0,-1 0 0,1 0 0,0 0 0,4 3 0,-7-6 0,1 0 0,-1 1 0,1-1 0,-1 0 0,0 0 0,1 0 0,-1 0 0,1 1 0,-1-1 0,0 0 0,1 0 0,-1 0 0,1 0 0,-1 0 0,0 0 0,1 0 0,-1 0 0,1 0 0,-1 0 0,1-1 0,-1 1 0,0 0 0,1 0 0,0-1 0,0 1 0,-1-1 0,1 0 0,0 0 0,0 0 0,-1 0 0,1 0 0,-1 0 0,1 0 0,-1 0 0,1 0 0,-1 0 0,0 0 0,1-3 0,3-14 0,-2 0 0,0-1 0,-1 0 0,0 1 0,-2-1 0,-5-34 0,-32-113 0,20 97 0,15 57 0,-57-273 0,52 238-7,-4-43-1351,11 69-5468</inkml:trace>
+</inkml:ink>
+</file>
+
+<file path=word/ink/ink124.xml><?xml version="1.0" encoding="utf-8"?>
+<inkml:ink xmlns:inkml="http://www.w3.org/2003/InkML">
+  <inkml:definitions>
+    <inkml:context xml:id="ctx0">
+      <inkml:inkSource xml:id="inkSrc0">
+        <inkml:traceFormat>
+          <inkml:channel name="X" type="integer" min="-2.14748E9" max="2.14748E9" units="cm"/>
+          <inkml:channel name="Y" type="integer" min="-2.14748E9" max="2.14748E9" units="cm"/>
+          <inkml:channel name="F" type="integer" max="32767" units="dev"/>
+        </inkml:traceFormat>
+        <inkml:channelProperties>
+          <inkml:channelProperty channel="X" name="resolution" value="1000" units="1/cm"/>
+          <inkml:channelProperty channel="Y" name="resolution" value="1000" units="1/cm"/>
+          <inkml:channelProperty channel="F" name="resolution" value="0" units="1/dev"/>
+        </inkml:channelProperties>
+      </inkml:inkSource>
+      <inkml:timestamp xml:id="ts0" timeString="2022-02-27T14:17:47.768"/>
+    </inkml:context>
+    <inkml:brush xml:id="br0">
+      <inkml:brushProperty name="width" value="0.05" units="cm"/>
+      <inkml:brushProperty name="height" value="0.05" units="cm"/>
+    </inkml:brush>
+  </inkml:definitions>
+  <inkml:trace contextRef="#ctx0" brushRef="#br0">1601 6 24575,'-137'-1'0,"21"-2"0,1 6 0,-119 17 0,-204 72 0,372-77 0,-1-3 0,-112 6 0,103-18 0,-26 2 0,99-2 0,0 1 0,-1-1 0,1 1 0,0 0 0,0 0 0,0 0 0,0 0 0,0 1 0,0-1 0,0 1 0,0 0 0,1-1 0,-1 1 0,1 1 0,-1-1 0,1 0 0,0 0 0,-1 1 0,2 0 0,-1-1 0,0 1 0,0 0 0,1 0 0,-1 0 0,1 0 0,0 0 0,0 0 0,0 0 0,0 0 0,1 1 0,-1-1 0,1 5 0,-1 9 0,1 0 0,1 0 0,0 0 0,7 31 0,19 81 0,35 242 0,-60-341 0,0-1 0,9 43 0,-10-64 0,1 0 0,1 0 0,0 0 0,0-1 0,0 1 0,1-1 0,0 1 0,1-1 0,9 11 0,-11-15 0,-1-1 0,2 1 0,-1-1 0,0 0 0,0 0 0,1 0 0,-1 0 0,1-1 0,0 1 0,-1-1 0,1 0 0,7 1 0,51 3 0,-46-5 0,52 0 0,0-3 0,107-20 0,133-44 0,-46-19 0,-102 29 0,-117 45 0,0 2 0,1 2 0,86-6 0,134 15 0,-29 1 0,-232-2 0,1 0 0,-1 0 0,1-1 0,-1 1 0,1-1 0,-1 0 0,1 0 0,-1 0 0,0-1 0,4-1 0,-6 2 0,0 0 0,-1 1 0,1-1 0,0 0 0,0 0 0,-1 1 0,1-1 0,-1 0 0,1 0 0,-1 0 0,1 0 0,-1 0 0,0 0 0,1 0 0,-1 0 0,0 0 0,0 0 0,1 0 0,-1 0 0,0 0 0,0 0 0,0 0 0,0 0 0,-1 0 0,1 0 0,0 0 0,0 0 0,-1 0 0,1 0 0,0 0 0,-1 0 0,1 0 0,-1 0 0,1 0 0,-1 0 0,0 1 0,-1-3 0,-77-98 0,45 48 0,2-1 0,3-2 0,1-1 0,4-1 0,-29-102 0,12 43 0,14 40 0,16 51-1365,-1 6-5461</inkml:trace>
+</inkml:ink>
+</file>
+
+<file path=word/ink/ink125.xml><?xml version="1.0" encoding="utf-8"?>
+<inkml:ink xmlns:inkml="http://www.w3.org/2003/InkML">
+  <inkml:definitions>
+    <inkml:context xml:id="ctx0">
+      <inkml:inkSource xml:id="inkSrc0">
+        <inkml:traceFormat>
+          <inkml:channel name="X" type="integer" min="-2.14748E9" max="2.14748E9" units="cm"/>
+          <inkml:channel name="Y" type="integer" min="-2.14748E9" max="2.14748E9" units="cm"/>
+          <inkml:channel name="F" type="integer" max="32767" units="dev"/>
+        </inkml:traceFormat>
+        <inkml:channelProperties>
+          <inkml:channelProperty channel="X" name="resolution" value="1000" units="1/cm"/>
+          <inkml:channelProperty channel="Y" name="resolution" value="1000" units="1/cm"/>
+          <inkml:channelProperty channel="F" name="resolution" value="0" units="1/dev"/>
+        </inkml:channelProperties>
+      </inkml:inkSource>
+      <inkml:timestamp xml:id="ts0" timeString="2022-02-27T14:18:12.278"/>
+    </inkml:context>
+    <inkml:brush xml:id="br0">
+      <inkml:brushProperty name="width" value="0.05" units="cm"/>
+      <inkml:brushProperty name="height" value="0.05" units="cm"/>
+    </inkml:brush>
+  </inkml:definitions>
+  <inkml:trace contextRef="#ctx0" brushRef="#br0">985 213 24575,'-45'1'0,"1"2"0,0 1 0,0 3 0,1 2 0,-60 19 0,29-4 0,-110 37 0,134-42 0,-77 42 0,64-28 0,30-16 0,-45 29 0,74-43 0,1 1 0,-1-1 0,1 1 0,0 0 0,0 0 0,0 0 0,1 0 0,-1 0 0,1 1 0,0-1 0,0 1 0,0-1 0,1 1 0,0 0 0,-1 5 0,-1 11 0,0 0 0,2 25 0,0-27 0,0 15 0,-1-14 0,1-1 0,1 1 0,1 0 0,0-1 0,9 38 0,-9-54 0,1 0 0,-1 0 0,1 0 0,-1 0 0,1 0 0,0-1 0,0 1 0,0-1 0,1 0 0,-1 1 0,0-1 0,1 0 0,0 0 0,-1-1 0,1 1 0,0-1 0,0 1 0,0-1 0,0 0 0,0 0 0,0 0 0,6 1 0,6 0 0,0 0 0,0-1 0,25-2 0,-26 0 0,28 0 0,-9-1 0,61 5 0,64 19 0,46 6 0,-90-12 0,-63-7 0,0-3 0,69 0 0,-115-6 0,-1 0 0,0-1 0,1 0 0,-1 0 0,0 0 0,0-1 0,0 1 0,0-1 0,0 0 0,0 0 0,-1 0 0,1 0 0,-1-1 0,1 0 0,-1 0 0,0 0 0,0 0 0,0 0 0,0 0 0,-1-1 0,1 1 0,-1-1 0,0 0 0,0 0 0,0 0 0,1-5 0,3-11 0,0 1 0,-2-1 0,0 0 0,1-26 0,-4 36 0,5-40 0,1 0 0,3 0 0,24-70 0,-29 104 0,0-1 0,-1 0 0,-1 0 0,0-1 0,-2 1 0,1-27 0,-4 17 0,-1-1 0,-1 0 0,-10-35 0,-16-64 0,18 73 0,10 41 0,0 0 0,-9-23 0,11 34 0,-1 1 0,1 0 0,-1 0 0,1 0 0,-1 0 0,0-1 0,1 1 0,-1 0 0,0 0 0,0 0 0,0 0 0,0 1 0,0-1 0,0 0 0,0 0 0,0 1 0,0-1 0,0 0 0,0 1 0,-1-1 0,1 1 0,0-1 0,-2 1 0,1 0 0,-1 0 0,1 0 0,0 0 0,-1 0 0,1 1 0,0-1 0,-1 1 0,1-1 0,0 1 0,-1 0 0,-2 2 0,-6 3 0,1 1 0,-1 0 0,-15 16 0,25-22 0,-78 80 124,29-27-1613,29-33-5337</inkml:trace>
+</inkml:ink>
+</file>
+
+<file path=word/ink/ink126.xml><?xml version="1.0" encoding="utf-8"?>
+<inkml:ink xmlns:inkml="http://www.w3.org/2003/InkML">
+  <inkml:definitions>
+    <inkml:context xml:id="ctx0">
+      <inkml:inkSource xml:id="inkSrc0">
+        <inkml:traceFormat>
+          <inkml:channel name="X" type="integer" min="-2.14748E9" max="2.14748E9" units="cm"/>
+          <inkml:channel name="Y" type="integer" min="-2.14748E9" max="2.14748E9" units="cm"/>
+          <inkml:channel name="F" type="integer" max="32767" units="dev"/>
+        </inkml:traceFormat>
+        <inkml:channelProperties>
+          <inkml:channelProperty channel="X" name="resolution" value="1000" units="1/cm"/>
+          <inkml:channelProperty channel="Y" name="resolution" value="1000" units="1/cm"/>
+          <inkml:channelProperty channel="F" name="resolution" value="0" units="1/dev"/>
+        </inkml:channelProperties>
+      </inkml:inkSource>
+      <inkml:timestamp xml:id="ts0" timeString="2022-02-27T14:18:13.606"/>
+    </inkml:context>
+    <inkml:brush xml:id="br0">
+      <inkml:brushProperty name="width" value="0.05" units="cm"/>
+      <inkml:brushProperty name="height" value="0.05" units="cm"/>
+    </inkml:brush>
+  </inkml:definitions>
+  <inkml:trace contextRef="#ctx0" brushRef="#br0">123 17 24575,'-1'-1'0,"1"0"0,0 1 0,0-1 0,-1 1 0,1-1 0,-1 0 0,1 1 0,0-1 0,-1 1 0,1-1 0,-1 1 0,1-1 0,-1 1 0,1 0 0,-1-1 0,0 1 0,1 0 0,-1-1 0,1 1 0,-1 0 0,0 0 0,1 0 0,-1-1 0,0 1 0,0 0 0,-21-4 0,19 4 0,0-1 0,0 1 0,0 0 0,1 0 0,-1 0 0,0 0 0,0 0 0,0 0 0,1 1 0,-1-1 0,0 1 0,1 0 0,-1 0 0,0 0 0,1 0 0,-1 0 0,1 0 0,-1 1 0,1-1 0,0 1 0,0 0 0,-1 0 0,1 0 0,1 0 0,-1 0 0,0 0 0,0 0 0,1 1 0,-1-1 0,1 1 0,0-1 0,0 1 0,0-1 0,0 1 0,0 0 0,0-1 0,1 1 0,-1 5 0,-2 7 0,2 0 0,0 1 0,0-1 0,1 1 0,1-1 0,1 0 0,0 1 0,1-1 0,0 0 0,2 0 0,0-1 0,0 1 0,1-1 0,1 0 0,0-1 0,1 1 0,13 15 0,59 70-1365,-67-82-5461</inkml:trace>
+</inkml:ink>
+</file>
+
+<file path=word/ink/ink127.xml><?xml version="1.0" encoding="utf-8"?>
+<inkml:ink xmlns:inkml="http://www.w3.org/2003/InkML">
+  <inkml:definitions>
+    <inkml:context xml:id="ctx0">
+      <inkml:inkSource xml:id="inkSrc0">
+        <inkml:traceFormat>
+          <inkml:channel name="X" type="integer" min="-2.14748E9" max="2.14748E9" units="cm"/>
+          <inkml:channel name="Y" type="integer" min="-2.14748E9" max="2.14748E9" units="cm"/>
+          <inkml:channel name="F" type="integer" max="32767" units="dev"/>
+        </inkml:traceFormat>
+        <inkml:channelProperties>
+          <inkml:channelProperty channel="X" name="resolution" value="1000" units="1/cm"/>
+          <inkml:channelProperty channel="Y" name="resolution" value="1000" units="1/cm"/>
+          <inkml:channelProperty channel="F" name="resolution" value="0" units="1/dev"/>
+        </inkml:channelProperties>
+      </inkml:inkSource>
+      <inkml:timestamp xml:id="ts0" timeString="2022-02-27T14:18:14.684"/>
+    </inkml:context>
+    <inkml:brush xml:id="br0">
+      <inkml:brushProperty name="width" value="0.05" units="cm"/>
+      <inkml:brushProperty name="height" value="0.05" units="cm"/>
+    </inkml:brush>
+  </inkml:definitions>
+  <inkml:trace contextRef="#ctx0" brushRef="#br0">2 657 24575,'-2'-68'0,"5"-78"0,-3 143 0,1 0 0,-1-1 0,1 1 0,0 0 0,0-1 0,0 1 0,1 0 0,-1 0 0,1 0 0,0 0 0,2-4 0,-3 6 0,0 0 0,0 1 0,0-1 0,0 0 0,0 0 0,0 1 0,0-1 0,0 1 0,0-1 0,0 1 0,0-1 0,0 1 0,0-1 0,0 1 0,0 0 0,0 0 0,1 0 0,-1 0 0,0-1 0,0 2 0,0-1 0,1 0 0,-1 0 0,0 0 0,0 0 0,0 1 0,0-1 0,0 0 0,0 1 0,0-1 0,0 1 0,0 0 0,0-1 0,0 1 0,0 0 0,2 1 0,4 5 0,1 0 0,-1 0 0,-1 1 0,1 0 0,-1 0 0,6 11 0,29 59 0,-40-76 0,84 183 0,-85-183 0,1-1 0,-1 1 0,1 0 0,0-1 0,-1 1 0,1-1 0,0 0 0,0 1 0,0-1 0,0 0 0,1 1 0,-1-1 0,0 0 0,0 0 0,1 0 0,2 1 0,-3-2 0,0 0 0,0 0 0,0-1 0,0 1 0,0-1 0,0 1 0,0-1 0,0 0 0,-1 1 0,1-1 0,0 0 0,0 1 0,0-1 0,-1 0 0,1 0 0,0 0 0,-1 0 0,1 0 0,-1 0 0,1 1 0,-1-1 0,1-1 0,-1 1 0,0 0 0,1 0 0,-1-1 0,18-49 0,15-73 0,-19 66 0,27-151 0,-16 70 0,-16 102-485,18-46 0,-24 77 90,6-19-6431</inkml:trace>
+</inkml:ink>
+</file>
+
+<file path=word/ink/ink128.xml><?xml version="1.0" encoding="utf-8"?>
+<inkml:ink xmlns:inkml="http://www.w3.org/2003/InkML">
+  <inkml:definitions>
+    <inkml:context xml:id="ctx0">
+      <inkml:inkSource xml:id="inkSrc0">
+        <inkml:traceFormat>
+          <inkml:channel name="X" type="integer" min="-2.14748E9" max="2.14748E9" units="cm"/>
+          <inkml:channel name="Y" type="integer" min="-2.14748E9" max="2.14748E9" units="cm"/>
+          <inkml:channel name="F" type="integer" max="32767" units="dev"/>
+        </inkml:traceFormat>
+        <inkml:channelProperties>
+          <inkml:channelProperty channel="X" name="resolution" value="1000" units="1/cm"/>
+          <inkml:channelProperty channel="Y" name="resolution" value="1000" units="1/cm"/>
+          <inkml:channelProperty channel="F" name="resolution" value="0" units="1/dev"/>
+        </inkml:channelProperties>
+      </inkml:inkSource>
+      <inkml:timestamp xml:id="ts0" timeString="2022-02-27T14:18:17.827"/>
+    </inkml:context>
+    <inkml:brush xml:id="br0">
+      <inkml:brushProperty name="width" value="0.05" units="cm"/>
+      <inkml:brushProperty name="height" value="0.05" units="cm"/>
+    </inkml:brush>
+  </inkml:definitions>
+  <inkml:trace contextRef="#ctx0" brushRef="#br0">1 660 24575,'6'0'0,"0"1"0,0 0 0,0 0 0,0 1 0,0 0 0,0 0 0,0 0 0,10 6 0,25 9 0,-40-17 0,1 0 0,0 0 0,0 1 0,-1-2 0,1 1 0,0 0 0,0 0 0,-1 0 0,1-1 0,0 1 0,0-1 0,-1 0 0,1 1 0,-1-1 0,1 0 0,-1 0 0,1 0 0,-1 0 0,1 0 0,-1 0 0,0 0 0,1-1 0,0-1 0,4-4 0,-1-1 0,0 1 0,6-11 0,-9 13 0,112-237 0,-46 89 0,-34 75 0,-16 36 0,24-43 0,-42 84 0,1-1 0,0 1 0,0-1 0,0 1 0,0-1 0,0 1 0,0-1 0,0 1 0,0 0 0,1 0 0,-1 0 0,1-1 0,-1 1 0,0 0 0,1 1 0,0-1 0,-1 0 0,1 0 0,0 1 0,-1-1 0,1 1 0,0-1 0,-1 1 0,4 0 0,-3 0 0,1 1 0,0 0 0,0 0 0,-1 0 0,1 0 0,0 0 0,-1 1 0,1-1 0,-1 1 0,0-1 0,1 1 0,-1 0 0,0 0 0,2 3 0,11 13 0,-1 1 0,-1 0 0,0 1 0,-2 0 0,0 1 0,11 33 0,18 33 0,-14-35 0,20 61 0,-44-108 0,-1 0 0,1-1 0,1 1 0,-1-1 0,0 1 0,1-1 0,4 4 0,-7-8 0,0 1 0,1-1 0,-1 1 0,0-1 0,1 0 0,-1 1 0,1-1 0,-1 0 0,1 0 0,-1 1 0,1-1 0,-1 0 0,1 0 0,-1 0 0,1 0 0,-1 0 0,1 1 0,-1-1 0,1 0 0,-1 0 0,1 0 0,0-1 0,-1 1 0,1 0 0,-1 0 0,1 0 0,1-1 0,-1 0 0,0 0 0,0 0 0,1 0 0,-1-1 0,0 1 0,0 0 0,0 0 0,-1-1 0,1 1 0,0 0 0,0-1 0,0-2 0,17-44 0,18-84 0,-6 18 0,13-33 0,-43 145 0,1 0 0,-1-1 0,1 1 0,0 0 0,0 0 0,0 0 0,0-1 0,0 1 0,0 0 0,0 0 0,1 1 0,-1-1 0,1 0 0,0 0 0,-1 1 0,1-1 0,3-1 0,-4 2 0,1 1 0,-1 0 0,1 0 0,0 0 0,-1 0 0,1 0 0,0 0 0,-1 0 0,1 0 0,-1 1 0,1-1 0,-1 0 0,1 1 0,0 0 0,-1-1 0,0 1 0,1 0 0,-1 0 0,1-1 0,-1 1 0,0 0 0,0 0 0,1 1 0,-1-1 0,1 2 0,6 5 0,-1 1 0,0 0 0,0 0 0,-1 1 0,0 0 0,-1 0 0,0 0 0,-1 1 0,4 12 0,4 17 0,6 45 0,9 103 0,-24-173 17,1 1-1,1-1 1,10 24-1,1 1-1447,-8-15-5395</inkml:trace>
+</inkml:ink>
+</file>
+
+<file path=word/ink/ink129.xml><?xml version="1.0" encoding="utf-8"?>
+<inkml:ink xmlns:inkml="http://www.w3.org/2003/InkML">
+  <inkml:definitions>
+    <inkml:context xml:id="ctx0">
+      <inkml:inkSource xml:id="inkSrc0">
+        <inkml:traceFormat>
+          <inkml:channel name="X" type="integer" min="-2.14748E9" max="2.14748E9" units="cm"/>
+          <inkml:channel name="Y" type="integer" min="-2.14748E9" max="2.14748E9" units="cm"/>
+          <inkml:channel name="F" type="integer" max="32767" units="dev"/>
+        </inkml:traceFormat>
+        <inkml:channelProperties>
+          <inkml:channelProperty channel="X" name="resolution" value="1000" units="1/cm"/>
+          <inkml:channelProperty channel="Y" name="resolution" value="1000" units="1/cm"/>
+          <inkml:channelProperty channel="F" name="resolution" value="0" units="1/dev"/>
+        </inkml:channelProperties>
+      </inkml:inkSource>
+      <inkml:timestamp xml:id="ts0" timeString="2022-02-27T14:18:18.577"/>
+    </inkml:context>
+    <inkml:brush xml:id="br0">
+      <inkml:brushProperty name="width" value="0.05" units="cm"/>
+      <inkml:brushProperty name="height" value="0.05" units="cm"/>
+    </inkml:brush>
+  </inkml:definitions>
+  <inkml:trace contextRef="#ctx0" brushRef="#br0">0 257 24575,'14'-13'0,"1"0"0,-1 1 0,2 1 0,0 0 0,0 1 0,1 1 0,29-12 0,12-1 0,61-13 0,-72 23 0,181-34 0,-135 29 0,-54 8 0,0 3 0,52-3 0,-66 8-120,55 2 373,-70-1-467,-1 2 0,1-1 0,0 1 0,-1 0 0,0 1 0,10 4 0,-4 1-6612</inkml:trace>
+</inkml:ink>
+</file>
+
 <file path=word/ink/ink13.xml><?xml version="1.0" encoding="utf-8"?>
 <inkml:ink xmlns:inkml="http://www.w3.org/2003/InkML">
   <inkml:definitions>
@@ -13895,6 +15077,276 @@
     </inkml:brush>
   </inkml:definitions>
   <inkml:trace contextRef="#ctx0" brushRef="#br0">27 0 24575,'0'0'0,"-27"0"0,94 13 0,374 22-12,3-25-814,-420-9 733,998-3-1400,67 2 465,1642 158-1293,-1692-44 1470,284 27 179,-1075-116 894,136 12 429,-7-19-688,-254-20-1694</inkml:trace>
+</inkml:ink>
+</file>
+
+<file path=word/ink/ink130.xml><?xml version="1.0" encoding="utf-8"?>
+<inkml:ink xmlns:inkml="http://www.w3.org/2003/InkML">
+  <inkml:definitions>
+    <inkml:context xml:id="ctx0">
+      <inkml:inkSource xml:id="inkSrc0">
+        <inkml:traceFormat>
+          <inkml:channel name="X" type="integer" min="-2.14748E9" max="2.14748E9" units="cm"/>
+          <inkml:channel name="Y" type="integer" min="-2.14748E9" max="2.14748E9" units="cm"/>
+          <inkml:channel name="F" type="integer" max="32767" units="dev"/>
+        </inkml:traceFormat>
+        <inkml:channelProperties>
+          <inkml:channelProperty channel="X" name="resolution" value="1000" units="1/cm"/>
+          <inkml:channelProperty channel="Y" name="resolution" value="1000" units="1/cm"/>
+          <inkml:channelProperty channel="F" name="resolution" value="0" units="1/dev"/>
+        </inkml:channelProperties>
+      </inkml:inkSource>
+      <inkml:timestamp xml:id="ts0" timeString="2022-02-27T14:18:19.936"/>
+    </inkml:context>
+    <inkml:brush xml:id="br0">
+      <inkml:brushProperty name="width" value="0.05" units="cm"/>
+      <inkml:brushProperty name="height" value="0.05" units="cm"/>
+    </inkml:brush>
+  </inkml:definitions>
+  <inkml:trace contextRef="#ctx0" brushRef="#br0">1 0 24575,'0'5'0,"1"1"0,0-1 0,0 0 0,0 1 0,4 6 0,2 12 0,15 83 0,-4 1 0,7 166 0,-27-35-1365,1-216-5461</inkml:trace>
+</inkml:ink>
+</file>
+
+<file path=word/ink/ink131.xml><?xml version="1.0" encoding="utf-8"?>
+<inkml:ink xmlns:inkml="http://www.w3.org/2003/InkML">
+  <inkml:definitions>
+    <inkml:context xml:id="ctx0">
+      <inkml:inkSource xml:id="inkSrc0">
+        <inkml:traceFormat>
+          <inkml:channel name="X" type="integer" min="-2.14748E9" max="2.14748E9" units="cm"/>
+          <inkml:channel name="Y" type="integer" min="-2.14748E9" max="2.14748E9" units="cm"/>
+          <inkml:channel name="F" type="integer" max="32767" units="dev"/>
+        </inkml:traceFormat>
+        <inkml:channelProperties>
+          <inkml:channelProperty channel="X" name="resolution" value="1000" units="1/cm"/>
+          <inkml:channelProperty channel="Y" name="resolution" value="1000" units="1/cm"/>
+          <inkml:channelProperty channel="F" name="resolution" value="0" units="1/dev"/>
+        </inkml:channelProperties>
+      </inkml:inkSource>
+      <inkml:timestamp xml:id="ts0" timeString="2022-02-27T14:18:21.858"/>
+    </inkml:context>
+    <inkml:brush xml:id="br0">
+      <inkml:brushProperty name="width" value="0.05" units="cm"/>
+      <inkml:brushProperty name="height" value="0.05" units="cm"/>
+    </inkml:brush>
+  </inkml:definitions>
+  <inkml:trace contextRef="#ctx0" brushRef="#br0">1244 182 24575,'-29'1'0,"0"2"0,0 0 0,1 2 0,0 1 0,-30 11 0,-132 57 0,89-31 0,-3 2 0,62-25 0,-1-2 0,-1-2 0,-50 11 0,-169 20 0,210-44 0,40-3 0,-1 0 0,1 1 0,-1 1 0,-20 5 0,33-7 0,0 0 0,0 1 0,0-1 0,0 1 0,0-1 0,0 0 0,0 1 0,0 0 0,0-1 0,0 1 0,1-1 0,-1 1 0,0 0 0,0 0 0,0 0 0,1-1 0,-1 1 0,0 0 0,1 0 0,-1 0 0,1 0 0,-1 0 0,1 0 0,0 0 0,-1 0 0,1 0 0,0 0 0,0 0 0,0 1 0,-1-1 0,1 0 0,0 0 0,0 0 0,1 0 0,-1 0 0,0 0 0,0 0 0,1 0 0,-1 0 0,0 0 0,1 0 0,0 2 0,3 5 0,1 0 0,0 0 0,0 0 0,9 10 0,2 4 0,-8-8 0,-1 1 0,-1 0 0,0 0 0,-1 0 0,6 31 0,3 81 0,-10-63 0,-3-58 0,0 0 0,0 0 0,1 1 0,0-2 0,0 1 0,0 0 0,1 0 0,0-1 0,0 1 0,0-1 0,0 0 0,1 0 0,0 0 0,0 0 0,1-1 0,-1 0 0,1 0 0,0 0 0,0 0 0,0-1 0,0 0 0,1 0 0,0 0 0,10 3 0,-2-1 0,-1-1 0,1-1 0,0-1 0,0 1 0,1-2 0,-1 0 0,0-1 0,0-1 0,25-3 0,15-8 0,70-25 0,25-6 0,-105 31 0,0-3 0,-2-1 0,60-31 0,45-19 0,-125 59 0,0 2 0,1 0 0,0 2 0,-1 0 0,1 2 0,36 1 0,1 0 0,-58 0 0,0 0 0,0 0 0,0 0 0,0-1 0,0 1 0,0 0 0,0-1 0,0 1 0,-1-1 0,1 0 0,0 0 0,0 1 0,0-1 0,-1 0 0,1 0 0,0-1 0,-1 1 0,3-2 0,-4 1 0,1 1 0,0-1 0,-1 1 0,1-1 0,-1 1 0,1-1 0,-1 1 0,0-1 0,0 1 0,0-1 0,0 0 0,0 1 0,0-1 0,0 1 0,0-1 0,-1 0 0,1 1 0,0-1 0,-1 1 0,0-1 0,1 1 0,-2-3 0,-13-28 0,1-1 0,2-1 0,-14-62 0,8 2 0,5 0 0,-3-126 0,18 95-1365,-2 100-5461</inkml:trace>
+</inkml:ink>
+</file>
+
+<file path=word/ink/ink132.xml><?xml version="1.0" encoding="utf-8"?>
+<inkml:ink xmlns:inkml="http://www.w3.org/2003/InkML">
+  <inkml:definitions>
+    <inkml:context xml:id="ctx0">
+      <inkml:inkSource xml:id="inkSrc0">
+        <inkml:traceFormat>
+          <inkml:channel name="X" type="integer" min="-2.14748E9" max="2.14748E9" units="cm"/>
+          <inkml:channel name="Y" type="integer" min="-2.14748E9" max="2.14748E9" units="cm"/>
+          <inkml:channel name="F" type="integer" max="32767" units="dev"/>
+        </inkml:traceFormat>
+        <inkml:channelProperties>
+          <inkml:channelProperty channel="X" name="resolution" value="1000" units="1/cm"/>
+          <inkml:channelProperty channel="Y" name="resolution" value="1000" units="1/cm"/>
+          <inkml:channelProperty channel="F" name="resolution" value="0" units="1/dev"/>
+        </inkml:channelProperties>
+      </inkml:inkSource>
+      <inkml:timestamp xml:id="ts0" timeString="2022-02-27T14:18:31.423"/>
+    </inkml:context>
+    <inkml:brush xml:id="br0">
+      <inkml:brushProperty name="width" value="0.05" units="cm"/>
+      <inkml:brushProperty name="height" value="0.05" units="cm"/>
+    </inkml:brush>
+  </inkml:definitions>
+  <inkml:trace contextRef="#ctx0" brushRef="#br0">44 1075 24575,'-1'-4'0,"0"0"0,0 0 0,0 0 0,0 0 0,0 0 0,-1 0 0,0 1 0,-2-5 0,-7-16 0,6 3 0,0 0 0,1-1 0,-1-40 0,6-69 0,2 53 0,-2 26 0,3-1 0,17-83 0,-17 111 0,2 0 0,2 1 0,0 0 0,15-31 0,-18 42 0,1 0 0,-2-1 0,5-20 0,7-23 0,-12 45 0,-1 1 0,0-1 0,1-16 0,-3 18 0,1 0 0,0 0 0,0 1 0,1-1 0,4-9 0,-7 18 0,1-1 0,-1 1 0,1 0 0,-1 0 0,1 0 0,0 0 0,-1 0 0,1 0 0,0 0 0,0 0 0,0 0 0,0 0 0,0 0 0,0 1 0,0-1 0,0 0 0,0 0 0,0 1 0,0-1 0,1 1 0,-1 0 0,0-1 0,0 1 0,1 0 0,-1-1 0,2 1 0,-1 1 0,0-1 0,1 1 0,-1-1 0,0 1 0,0 0 0,1 0 0,-1 0 0,0 0 0,0 1 0,0-1 0,0 0 0,0 1 0,1 1 0,6 6 0,-1 0 0,-1 0 0,0 0 0,10 16 0,12 29 0,-2 1 0,27 79 0,-45-99 0,-1 0 0,-1 1 0,3 54 0,3 25 0,14-10 0,-17-73 0,10 66 0,-15-68 0,16 54 0,-1-11 0,-12-44 0,-7-29 0,-1 0 0,0 0 0,0 0 0,0 1 0,0-1 0,0 0 0,0 0 0,0 0 0,1 0 0,-1 0 0,0 0 0,0 0 0,0 0 0,0 0 0,1 0 0,-1 0 0,0 0 0,0 0 0,0 0 0,0 0 0,0 0 0,1 0 0,-1 0 0,0 0 0,0 0 0,0 0 0,0 0 0,0 0 0,1 0 0,-1 0 0,0 0 0,0 0 0,0 0 0,0-1 0,0 1 0,0 0 0,1 0 0,-1 0 0,0 0 0,0 0 0,0 0 0,0 0 0,0-1 0,0 1 0,0 0 0,0 0 0,0 0 0,8-19 0,1-11 0,-3 0 0,0 0 0,1-34 0,-1-96 0,2-25 0,9 59 0,36-135 0,-51 256-57,1-12-161,1 1 0,1 0 0,1 0 0,0 1 0,12-22 0,4 3-6608</inkml:trace>
+</inkml:ink>
+</file>
+
+<file path=word/ink/ink133.xml><?xml version="1.0" encoding="utf-8"?>
+<inkml:ink xmlns:inkml="http://www.w3.org/2003/InkML">
+  <inkml:definitions>
+    <inkml:context xml:id="ctx0">
+      <inkml:inkSource xml:id="inkSrc0">
+        <inkml:traceFormat>
+          <inkml:channel name="X" type="integer" min="-2.14748E9" max="2.14748E9" units="cm"/>
+          <inkml:channel name="Y" type="integer" min="-2.14748E9" max="2.14748E9" units="cm"/>
+          <inkml:channel name="F" type="integer" max="32767" units="dev"/>
+        </inkml:traceFormat>
+        <inkml:channelProperties>
+          <inkml:channelProperty channel="X" name="resolution" value="1000" units="1/cm"/>
+          <inkml:channelProperty channel="Y" name="resolution" value="1000" units="1/cm"/>
+          <inkml:channelProperty channel="F" name="resolution" value="0" units="1/dev"/>
+        </inkml:channelProperties>
+      </inkml:inkSource>
+      <inkml:timestamp xml:id="ts0" timeString="2022-02-27T14:18:34.768"/>
+    </inkml:context>
+    <inkml:brush xml:id="br0">
+      <inkml:brushProperty name="width" value="0.05" units="cm"/>
+      <inkml:brushProperty name="height" value="0.05" units="cm"/>
+    </inkml:brush>
+  </inkml:definitions>
+  <inkml:trace contextRef="#ctx0" brushRef="#br0">1430 100 24575,'-26'2'0,"0"1"0,0 1 0,1 1 0,0 1 0,-28 11 0,-20 5 0,7-6 0,-102 10 0,81-11 0,-13 2 0,58-14 0,0 3 0,-81 21 0,-212 91 0,292-106 0,-8 3 0,47-13 0,1-1 0,-1 1 0,1 0 0,0 0 0,0 0 0,0 1 0,0-1 0,0 1 0,0-1 0,1 1 0,-4 5 0,-4 11 0,2 0 0,0 0 0,1 0 0,1 1 0,-6 34 0,9-40 0,-7 42 0,2 1 0,3 0 0,4 84 0,1-137 0,0 0 0,0 0 0,1 1 0,-1-1 0,1 0 0,0 0 0,1 0 0,-1 0 0,1 0 0,-1 0 0,1 0 0,0 0 0,3 3 0,-1-3 0,0 0 0,0 0 0,0 0 0,1-1 0,-1 1 0,1-1 0,0 0 0,0-1 0,8 4 0,-2-1 0,1-1 0,0-1 0,-1 0 0,1-1 0,0 0 0,0-1 0,1 0 0,13-1 0,11-3 0,49-10 0,-18 2 0,62-9 0,108-11 0,245 27 0,-269 6 0,-208-2 0,1 1 0,1-2 0,-1 1 0,1-1 0,12-2 0,-19 2 0,1 1 0,-1-1 0,1 1 0,-1-1 0,0 1 0,1-1 0,-1 0 0,0 0 0,0 0 0,1 0 0,-1 0 0,0 0 0,0 0 0,0 0 0,0 0 0,0 0 0,0 0 0,-1-1 0,1 1 0,0 0 0,-1-1 0,1 1 0,-1-1 0,1 1 0,-1-1 0,1 1 0,-1 0 0,0-1 0,0-2 0,-1-15 0,0-1 0,-8-33 0,-1-15 0,5-268 0,6 199 0,-2 120 0,-1 1 0,-1 0 0,-1 0 0,0 0 0,-8-21 0,-8-27 0,15 35-10,3 18-329,0 0 0,-1 1 1,-4-13-1,-3 2-6487</inkml:trace>
+</inkml:ink>
+</file>
+
+<file path=word/ink/ink134.xml><?xml version="1.0" encoding="utf-8"?>
+<inkml:ink xmlns:inkml="http://www.w3.org/2003/InkML">
+  <inkml:definitions>
+    <inkml:context xml:id="ctx0">
+      <inkml:inkSource xml:id="inkSrc0">
+        <inkml:traceFormat>
+          <inkml:channel name="X" type="integer" min="-2.14748E9" max="2.14748E9" units="cm"/>
+          <inkml:channel name="Y" type="integer" min="-2.14748E9" max="2.14748E9" units="cm"/>
+          <inkml:channel name="F" type="integer" max="32767" units="dev"/>
+        </inkml:traceFormat>
+        <inkml:channelProperties>
+          <inkml:channelProperty channel="X" name="resolution" value="1000" units="1/cm"/>
+          <inkml:channelProperty channel="Y" name="resolution" value="1000" units="1/cm"/>
+          <inkml:channelProperty channel="F" name="resolution" value="0" units="1/dev"/>
+        </inkml:channelProperties>
+      </inkml:inkSource>
+      <inkml:timestamp xml:id="ts0" timeString="2022-02-27T14:18:50.804"/>
+    </inkml:context>
+    <inkml:brush xml:id="br0">
+      <inkml:brushProperty name="width" value="0.05" units="cm"/>
+      <inkml:brushProperty name="height" value="0.05" units="cm"/>
+    </inkml:brush>
+  </inkml:definitions>
+  <inkml:trace contextRef="#ctx0" brushRef="#br0">41 948 24575,'-4'-5'0,"0"0"0,1 0 0,-1 0 0,1 0 0,0-1 0,1 1 0,0-1 0,-1 1 0,2-1 0,-1 0 0,1 0 0,-1-7 0,-1-12 0,0-40 0,3 39 0,0 17 0,1-94 0,0 89 0,1-1 0,1 1 0,0 0 0,1 0 0,5-14 0,24-50 0,-22 51 0,10-34 0,5-12 0,43-93 0,-68 164 0,0 0 0,0-1 0,0 1 0,1 0 0,-1 0 0,0-1 0,1 1 0,0 0 0,-1 0 0,1 1 0,0-1 0,0 0 0,0 1 0,0-1 0,1 1 0,-1 0 0,0-1 0,1 1 0,-1 0 0,0 0 0,1 1 0,4-2 0,-4 2 0,-1 0 0,1 1 0,0-1 0,0 1 0,-1-1 0,1 1 0,-1 0 0,1 0 0,-1 0 0,1 1 0,-1-1 0,1 1 0,-1-1 0,0 1 0,0 0 0,0-1 0,0 1 0,0 0 0,0 0 0,0 1 0,1 3 0,4 7 0,0 0 0,-1 0 0,-1 1 0,0 0 0,-1 0 0,-1 1 0,3 18 0,0 3 0,2 5 0,-1 0 0,0 79 0,-6-119 0,2-6 0,5-19 0,9-32 0,-15 51 0,56-195 0,-45 163 0,9-54 0,-11 42 0,-11 47 0,0 1 0,1-1 0,-1 0 0,1 1 0,-1-1 0,1 1 0,-1-1 0,1 1 0,0-1 0,0 1 0,0-1 0,0 1 0,0-1 0,0 1 0,0 0 0,1 0 0,-1 0 0,0 0 0,3-2 0,-3 3 0,1-1 0,-1 1 0,0 0 0,0 0 0,1 0 0,-1 0 0,0 0 0,0 0 0,1 0 0,-1 1 0,0-1 0,0 0 0,1 1 0,-1-1 0,0 1 0,0-1 0,0 1 0,0-1 0,0 1 0,2 1 0,1 1 0,0 1 0,0 0 0,0 0 0,0 0 0,-1 1 0,1-1 0,-1 1 0,0 0 0,-1 0 0,5 8 0,-3 2 0,0 1 0,-1-1 0,-1 1 0,1 26 0,-5 67 0,-1-46 0,3 12 0,-2 60 0,0-114 0,0 0 0,-2 0 0,0 0 0,-9 25 0,-9 2 0,16-36 0,0 1 0,1 0 0,-6 21 0,-5 50-1365,12-58-5461</inkml:trace>
+</inkml:ink>
+</file>
+
+<file path=word/ink/ink135.xml><?xml version="1.0" encoding="utf-8"?>
+<inkml:ink xmlns:inkml="http://www.w3.org/2003/InkML">
+  <inkml:definitions>
+    <inkml:context xml:id="ctx0">
+      <inkml:inkSource xml:id="inkSrc0">
+        <inkml:traceFormat>
+          <inkml:channel name="X" type="integer" min="-2.14748E9" max="2.14748E9" units="cm"/>
+          <inkml:channel name="Y" type="integer" min="-2.14748E9" max="2.14748E9" units="cm"/>
+          <inkml:channel name="F" type="integer" max="32767" units="dev"/>
+        </inkml:traceFormat>
+        <inkml:channelProperties>
+          <inkml:channelProperty channel="X" name="resolution" value="1000" units="1/cm"/>
+          <inkml:channelProperty channel="Y" name="resolution" value="1000" units="1/cm"/>
+          <inkml:channelProperty channel="F" name="resolution" value="0" units="1/dev"/>
+        </inkml:channelProperties>
+      </inkml:inkSource>
+      <inkml:timestamp xml:id="ts0" timeString="2022-02-27T14:19:59.773"/>
+    </inkml:context>
+    <inkml:brush xml:id="br0">
+      <inkml:brushProperty name="width" value="0.05" units="cm"/>
+      <inkml:brushProperty name="height" value="0.05" units="cm"/>
+    </inkml:brush>
+  </inkml:definitions>
+  <inkml:trace contextRef="#ctx0" brushRef="#br0">0 350 24575,'5'8'0,"0"-1"0,0 0 0,1-1 0,-1 1 0,2-1 0,-1 0 0,1-1 0,-1 1 0,2-1 0,-1-1 0,0 1 0,1-1 0,0-1 0,0 1 0,0-1 0,11 2 0,11 3 0,0-2 0,1-1 0,37 2 0,-13-4 0,104 11 0,-113-7 0,0-3 0,0-1 0,83-7 0,-96 0 0,0-1 0,0-2 0,-1-1 0,0-1 0,-1-2 0,33-16 0,223-131 9,-27 13 40,-202 117-523,1 2-1,96-28 1,-109 42-6352</inkml:trace>
+</inkml:ink>
+</file>
+
+<file path=word/ink/ink136.xml><?xml version="1.0" encoding="utf-8"?>
+<inkml:ink xmlns:inkml="http://www.w3.org/2003/InkML">
+  <inkml:definitions>
+    <inkml:context xml:id="ctx0">
+      <inkml:inkSource xml:id="inkSrc0">
+        <inkml:traceFormat>
+          <inkml:channel name="X" type="integer" min="-2.14748E9" max="2.14748E9" units="cm"/>
+          <inkml:channel name="Y" type="integer" min="-2.14748E9" max="2.14748E9" units="cm"/>
+          <inkml:channel name="F" type="integer" max="32767" units="dev"/>
+        </inkml:traceFormat>
+        <inkml:channelProperties>
+          <inkml:channelProperty channel="X" name="resolution" value="1000" units="1/cm"/>
+          <inkml:channelProperty channel="Y" name="resolution" value="1000" units="1/cm"/>
+          <inkml:channelProperty channel="F" name="resolution" value="0" units="1/dev"/>
+        </inkml:channelProperties>
+      </inkml:inkSource>
+      <inkml:timestamp xml:id="ts0" timeString="2022-02-27T14:20:00.551"/>
+    </inkml:context>
+    <inkml:brush xml:id="br0">
+      <inkml:brushProperty name="width" value="0.05" units="cm"/>
+      <inkml:brushProperty name="height" value="0.05" units="cm"/>
+    </inkml:brush>
+  </inkml:definitions>
+  <inkml:trace contextRef="#ctx0" brushRef="#br0">23 1 24575,'-2'2'0,"1"0"0,-1 0 0,1 0 0,0 0 0,0 0 0,-1 0 0,2 1 0,-1-1 0,0 0 0,0 1 0,0 4 0,-3 31 0,4-27 0,-4 374 0,6-214 0,-4-78 0,5 103 0,-1-184-341,0 0 0,0 0-1,6 15 1,1-4-6485</inkml:trace>
+</inkml:ink>
+</file>
+
+<file path=word/ink/ink137.xml><?xml version="1.0" encoding="utf-8"?>
+<inkml:ink xmlns:inkml="http://www.w3.org/2003/InkML">
+  <inkml:definitions>
+    <inkml:context xml:id="ctx0">
+      <inkml:inkSource xml:id="inkSrc0">
+        <inkml:traceFormat>
+          <inkml:channel name="X" type="integer" min="-2.14748E9" max="2.14748E9" units="cm"/>
+          <inkml:channel name="Y" type="integer" min="-2.14748E9" max="2.14748E9" units="cm"/>
+          <inkml:channel name="F" type="integer" max="32767" units="dev"/>
+        </inkml:traceFormat>
+        <inkml:channelProperties>
+          <inkml:channelProperty channel="X" name="resolution" value="1000" units="1/cm"/>
+          <inkml:channelProperty channel="Y" name="resolution" value="1000" units="1/cm"/>
+          <inkml:channelProperty channel="F" name="resolution" value="0" units="1/dev"/>
+        </inkml:channelProperties>
+      </inkml:inkSource>
+      <inkml:timestamp xml:id="ts0" timeString="2022-02-27T14:20:02.114"/>
+    </inkml:context>
+    <inkml:brush xml:id="br0">
+      <inkml:brushProperty name="width" value="0.05" units="cm"/>
+      <inkml:brushProperty name="height" value="0.05" units="cm"/>
+    </inkml:brush>
+  </inkml:definitions>
+  <inkml:trace contextRef="#ctx0" brushRef="#br0">1 1424 24575,'1'-55'0,"2"1"0,3 0 0,1 1 0,4 0 0,32-99 0,-9 54 0,82-217 0,-98 268 0,-2 0 0,-2-1 0,12-69 0,-25 110 0,1-1 0,0 1 0,0 0 0,0 0 0,5-8 0,-6 14 0,-1 0 0,1 0 0,-1-1 0,1 1 0,-1 0 0,1 0 0,0 0 0,0 0 0,0 0 0,0 0 0,0 0 0,0 1 0,0-1 0,0 0 0,0 0 0,0 1 0,0-1 0,0 1 0,0-1 0,1 1 0,-1-1 0,0 1 0,0 0 0,1-1 0,-1 1 0,0 0 0,0 0 0,1 0 0,-1 0 0,0 0 0,1 0 0,-1 1 0,0-1 0,0 0 0,1 1 0,-1-1 0,0 0 0,2 2 0,1 1 0,1 0 0,-1 1 0,0-1 0,0 1 0,-1 0 0,1 0 0,-1 1 0,0-1 0,0 1 0,0-1 0,-1 1 0,3 7 0,6 13 0,7 31 0,-11-33 0,35 117 0,-17-53 0,68 159 0,-72-202 0,93 209 0,-99-211 0,-9-21 0,2-1 0,0 0 0,1-1 0,12 19 0,-19-36 0,-1 0 0,0 0 0,1 0 0,-1 0 0,1 0 0,-1-1 0,1 1 0,0-1 0,0 1 0,0-1 0,0 0 0,0 1 0,0-1 0,0 0 0,0 0 0,4 1 0,-4-2 0,-1 0 0,1-1 0,0 1 0,-1 0 0,1 0 0,0-1 0,-1 1 0,1-1 0,-1 0 0,1 1 0,-1-1 0,1 0 0,-1 0 0,0 0 0,1 0 0,-1 0 0,0 0 0,0 0 0,0 0 0,0-1 0,0 1 0,0 0 0,0-1 0,1-1 0,4-8 0,0 1 0,-1-1 0,0-1 0,-1 1 0,0-1 0,-1 1 0,3-19 0,5-88 0,-10 112 0,4-171 0,6-77 0,12-300 0,-23 519-682,7-49-1,-3 58-6143</inkml:trace>
+</inkml:ink>
+</file>
+
+<file path=word/ink/ink138.xml><?xml version="1.0" encoding="utf-8"?>
+<inkml:ink xmlns:inkml="http://www.w3.org/2003/InkML">
+  <inkml:definitions>
+    <inkml:context xml:id="ctx0">
+      <inkml:inkSource xml:id="inkSrc0">
+        <inkml:traceFormat>
+          <inkml:channel name="X" type="integer" min="-2.14748E9" max="2.14748E9" units="cm"/>
+          <inkml:channel name="Y" type="integer" min="-2.14748E9" max="2.14748E9" units="cm"/>
+          <inkml:channel name="F" type="integer" max="32767" units="dev"/>
+        </inkml:traceFormat>
+        <inkml:channelProperties>
+          <inkml:channelProperty channel="X" name="resolution" value="1000" units="1/cm"/>
+          <inkml:channelProperty channel="Y" name="resolution" value="1000" units="1/cm"/>
+          <inkml:channelProperty channel="F" name="resolution" value="0" units="1/dev"/>
+        </inkml:channelProperties>
+      </inkml:inkSource>
+      <inkml:timestamp xml:id="ts0" timeString="2022-02-27T14:20:03.481"/>
+    </inkml:context>
+    <inkml:brush xml:id="br0">
+      <inkml:brushProperty name="width" value="0.05" units="cm"/>
+      <inkml:brushProperty name="height" value="0.05" units="cm"/>
+    </inkml:brush>
+  </inkml:definitions>
+  <inkml:trace contextRef="#ctx0" brushRef="#br0">2930 1 24575,'-36'2'0,"0"2"0,1 1 0,-53 15 0,52-11 0,-97 27 0,-168 69 0,236-77 0,-93 56 0,-55 51 0,59-35 0,-16 16 0,-66 38 0,160-113 0,-118 44 0,159-72 0,-2-2 0,1-2 0,-1-1 0,-1-2 0,-70 3 0,-185-12 0,270 2 0,1-1 0,0-1 0,0-1 0,0-1 0,0-1 0,-28-11 0,-1-5 0,-67-38 0,110 55 30,1 1 0,-1-1 0,-13-12 0,19 15-101,0 1 1,1-1-1,-1 0 0,1 0 0,0 0 1,-1 0-1,1 0 0,0 0 1,0 0-1,0 0 0,1 0 0,-1 0 1,0 0-1,1-1 0,-1 1 1,1 0-1,0-1 0,0 1 0,0 0 1,0-4-1,6-15-6755</inkml:trace>
+</inkml:ink>
+</file>
+
+<file path=word/ink/ink139.xml><?xml version="1.0" encoding="utf-8"?>
+<inkml:ink xmlns:inkml="http://www.w3.org/2003/InkML">
+  <inkml:definitions>
+    <inkml:context xml:id="ctx0">
+      <inkml:inkSource xml:id="inkSrc0">
+        <inkml:traceFormat>
+          <inkml:channel name="X" type="integer" min="-2.14748E9" max="2.14748E9" units="cm"/>
+          <inkml:channel name="Y" type="integer" min="-2.14748E9" max="2.14748E9" units="cm"/>
+          <inkml:channel name="F" type="integer" max="32767" units="dev"/>
+        </inkml:traceFormat>
+        <inkml:channelProperties>
+          <inkml:channelProperty channel="X" name="resolution" value="1000" units="1/cm"/>
+          <inkml:channelProperty channel="Y" name="resolution" value="1000" units="1/cm"/>
+          <inkml:channelProperty channel="F" name="resolution" value="0" units="1/dev"/>
+        </inkml:channelProperties>
+      </inkml:inkSource>
+      <inkml:timestamp xml:id="ts0" timeString="2022-02-27T14:20:06.179"/>
+    </inkml:context>
+    <inkml:brush xml:id="br0">
+      <inkml:brushProperty name="width" value="0.05" units="cm"/>
+      <inkml:brushProperty name="height" value="0.05" units="cm"/>
+    </inkml:brush>
+  </inkml:definitions>
+  <inkml:trace contextRef="#ctx0" brushRef="#br0">3739 1155 24575,'-1'-1'0,"1"-1"0,-1 0 0,0 1 0,0-1 0,1 1 0,-1-1 0,0 1 0,0 0 0,-1-1 0,1 1 0,-3-3 0,-3-3 0,-49-67 0,2-2 0,4-2 0,4-2 0,-38-90 0,-14-126 0,10 22 0,85 269 0,1 0 0,-1 0 0,0 0 0,0 1 0,0-1 0,0 1 0,-1-1 0,0 1 0,0 0 0,0 1 0,0-1 0,-1 1 0,0 0 0,1 0 0,-1 0 0,0 1 0,0-1 0,-1 1 0,1 0 0,0 1 0,-1-1 0,1 1 0,-1 0 0,1 1 0,-8-1 0,-7 1 0,0 1 0,0 0 0,0 2 0,0 0 0,-36 11 0,-1 5 0,1 2 0,-58 32 0,-104 67 0,110-60 0,33-17 0,-316 158 0,111-105 0,78-29 0,157-52 0,-1-1 0,-1-2 0,0-3 0,-1-1 0,1-3 0,-1-2 0,-56-3 0,89 0 0,-132-11 0,129 8 0,0-1 0,0-1 0,0 0 0,1-1 0,0-1 0,-17-9 0,-41-25 0,-3 4 0,-88-30 0,147 61 0,0 2 0,0 0 0,-1 1 0,-24-1 0,-78 6 0,50 0 0,63-2 0,-1 0 0,0 0 0,0 1 0,-16 3 0,25-4 0,-1 0 0,1 1 0,-1-1 0,1 1 0,0-1 0,-1 1 0,1-1 0,-1 1 0,1 0 0,0-1 0,0 1 0,-1 0 0,1 0 0,0 0 0,0 0 0,0 0 0,0 0 0,0 1 0,0-1 0,0 0 0,0 0 0,1 1 0,-1-1 0,0 0 0,1 1 0,-1-1 0,1 1 0,0-1 0,-1 1 0,1-1 0,0 2 0,1 5 0,0 0 0,0 0 0,1-1 0,0 1 0,0-1 0,1 0 0,4 11 0,32 51 0,-18-34 0,20 43 0,46 125 0,8 95 0,-50-53 0,-19-87 0,-6 26 0,0-1 0,-9-107 0,-3 1 0,-3 129 0,-6-199 0,1-2 0,0 0 0,0 1 0,0-1 0,1 0 0,0 0 0,1 7 0,-1-11 0,-1 0 0,0-1 0,1 1 0,-1-1 0,0 1 0,1 0 0,-1-1 0,0 1 0,1-1 0,-1 1 0,1-1 0,-1 1 0,1-1 0,0 0 0,-1 1 0,1-1 0,-1 0 0,1 1 0,0-1 0,-1 0 0,2 1 0,0-1 0,-1 0 0,1 0 0,-1 0 0,1-1 0,-1 1 0,1 0 0,-1-1 0,1 1 0,-1-1 0,1 1 0,-1-1 0,0 0 0,3-1 0,54-36 0,-2-2 0,59-56 0,7-5 0,-2 0 0,7-6 0,-111 97 0,-1 0 0,2 1 0,-1 1 0,1 0 0,0 1 0,1 1 0,-1 1 0,1 0 0,19-1 0,14-1 0,-1 3 0,54 3 0,-91 1-341,0 1 0,1 1-1,13 3 1,8 4-6485</inkml:trace>
 </inkml:ink>
 </file>
 

</xml_diff>

<commit_message>
all screens are working and all data for version1 is present
</commit_message>
<xml_diff>
--- a/input_data.docx
+++ b/input_data.docx
@@ -27,17 +27,18 @@
       <w:tblPr>
         <w:tblStyle w:val="TableGrid"/>
         <w:tblpPr w:leftFromText="180" w:rightFromText="180" w:vertAnchor="text" w:horzAnchor="margin" w:tblpX="-635" w:tblpY="323"/>
-        <w:tblW w:w="10302" w:type="dxa"/>
+        <w:tblW w:w="10165" w:type="dxa"/>
         <w:tblLayout w:type="fixed"/>
         <w:tblLook w:val="04A0" w:firstRow="1" w:lastRow="0" w:firstColumn="1" w:lastColumn="0" w:noHBand="0" w:noVBand="1"/>
       </w:tblPr>
       <w:tblGrid>
         <w:gridCol w:w="2965"/>
         <w:gridCol w:w="810"/>
-        <w:gridCol w:w="1890"/>
-        <w:gridCol w:w="1530"/>
-        <w:gridCol w:w="990"/>
-        <w:gridCol w:w="2117"/>
+        <w:gridCol w:w="810"/>
+        <w:gridCol w:w="900"/>
+        <w:gridCol w:w="900"/>
+        <w:gridCol w:w="900"/>
+        <w:gridCol w:w="2880"/>
       </w:tblGrid>
       <w:tr>
         <w:trPr>
@@ -78,7 +79,6 @@
           </w:tcPr>
           <w:p>
             <w:pPr>
-              <w:spacing w:after="160" w:line="259" w:lineRule="auto"/>
               <w:rPr>
                 <w:b/>
                 <w:bCs/>
@@ -97,13 +97,13 @@
                 <w:u w:val="single"/>
                 <w:lang w:val="en-US"/>
               </w:rPr>
-              <w:t>Type</w:t>
-            </w:r>
-          </w:p>
-        </w:tc>
-        <w:tc>
-          <w:tcPr>
-            <w:tcW w:w="1890" w:type="dxa"/>
+              <w:t>Done?</w:t>
+            </w:r>
+          </w:p>
+        </w:tc>
+        <w:tc>
+          <w:tcPr>
+            <w:tcW w:w="810" w:type="dxa"/>
           </w:tcPr>
           <w:p>
             <w:pPr>
@@ -126,13 +126,13 @@
                 <w:u w:val="single"/>
                 <w:lang w:val="en-US"/>
               </w:rPr>
-              <w:t>Size</w:t>
-            </w:r>
-          </w:p>
-        </w:tc>
-        <w:tc>
-          <w:tcPr>
-            <w:tcW w:w="1530" w:type="dxa"/>
+              <w:t>Type</w:t>
+            </w:r>
+          </w:p>
+        </w:tc>
+        <w:tc>
+          <w:tcPr>
+            <w:tcW w:w="900" w:type="dxa"/>
           </w:tcPr>
           <w:p>
             <w:pPr>
@@ -155,16 +155,17 @@
                 <w:u w:val="single"/>
                 <w:lang w:val="en-US"/>
               </w:rPr>
-              <w:t>Initial Value</w:t>
-            </w:r>
-          </w:p>
-        </w:tc>
-        <w:tc>
-          <w:tcPr>
-            <w:tcW w:w="990" w:type="dxa"/>
-          </w:tcPr>
-          <w:p>
-            <w:pPr>
+              <w:t>Size</w:t>
+            </w:r>
+          </w:p>
+        </w:tc>
+        <w:tc>
+          <w:tcPr>
+            <w:tcW w:w="900" w:type="dxa"/>
+          </w:tcPr>
+          <w:p>
+            <w:pPr>
+              <w:spacing w:after="160" w:line="259" w:lineRule="auto"/>
               <w:rPr>
                 <w:b/>
                 <w:bCs/>
@@ -183,13 +184,41 @@
                 <w:u w:val="single"/>
                 <w:lang w:val="en-US"/>
               </w:rPr>
+              <w:t>Initial Value</w:t>
+            </w:r>
+          </w:p>
+        </w:tc>
+        <w:tc>
+          <w:tcPr>
+            <w:tcW w:w="900" w:type="dxa"/>
+          </w:tcPr>
+          <w:p>
+            <w:pPr>
+              <w:rPr>
+                <w:b/>
+                <w:bCs/>
+                <w:sz w:val="28"/>
+                <w:szCs w:val="28"/>
+                <w:u w:val="single"/>
+                <w:lang w:val="en-US"/>
+              </w:rPr>
+            </w:pPr>
+            <w:r>
+              <w:rPr>
+                <w:b/>
+                <w:bCs/>
+                <w:sz w:val="28"/>
+                <w:szCs w:val="28"/>
+                <w:u w:val="single"/>
+                <w:lang w:val="en-US"/>
+              </w:rPr>
               <w:t>Must Have?</w:t>
             </w:r>
           </w:p>
         </w:tc>
         <w:tc>
           <w:tcPr>
-            <w:tcW w:w="2117" w:type="dxa"/>
+            <w:tcW w:w="2880" w:type="dxa"/>
           </w:tcPr>
           <w:p>
             <w:pPr>
@@ -261,49 +290,63 @@
         </w:tc>
         <w:tc>
           <w:tcPr>
-            <w:tcW w:w="1890" w:type="dxa"/>
-          </w:tcPr>
-          <w:p>
-            <w:pPr>
-              <w:rPr>
-                <w:sz w:val="28"/>
-                <w:szCs w:val="28"/>
-                <w:lang w:val="en-US"/>
-              </w:rPr>
-            </w:pPr>
-          </w:p>
-        </w:tc>
-        <w:tc>
-          <w:tcPr>
-            <w:tcW w:w="1530" w:type="dxa"/>
-          </w:tcPr>
-          <w:p>
-            <w:pPr>
-              <w:rPr>
-                <w:sz w:val="28"/>
-                <w:szCs w:val="28"/>
-                <w:lang w:val="en-US"/>
-              </w:rPr>
-            </w:pPr>
-          </w:p>
-        </w:tc>
-        <w:tc>
-          <w:tcPr>
-            <w:tcW w:w="990" w:type="dxa"/>
-          </w:tcPr>
-          <w:p>
-            <w:pPr>
-              <w:rPr>
-                <w:sz w:val="28"/>
-                <w:szCs w:val="28"/>
-                <w:lang w:val="en-US"/>
-              </w:rPr>
-            </w:pPr>
-          </w:p>
-        </w:tc>
-        <w:tc>
-          <w:tcPr>
-            <w:tcW w:w="2117" w:type="dxa"/>
+            <w:tcW w:w="810" w:type="dxa"/>
+          </w:tcPr>
+          <w:p>
+            <w:pPr>
+              <w:rPr>
+                <w:sz w:val="28"/>
+                <w:szCs w:val="28"/>
+                <w:lang w:val="en-US"/>
+              </w:rPr>
+            </w:pPr>
+          </w:p>
+        </w:tc>
+        <w:tc>
+          <w:tcPr>
+            <w:tcW w:w="900" w:type="dxa"/>
+          </w:tcPr>
+          <w:p>
+            <w:pPr>
+              <w:rPr>
+                <w:sz w:val="28"/>
+                <w:szCs w:val="28"/>
+                <w:lang w:val="en-US"/>
+              </w:rPr>
+            </w:pPr>
+          </w:p>
+        </w:tc>
+        <w:tc>
+          <w:tcPr>
+            <w:tcW w:w="900" w:type="dxa"/>
+          </w:tcPr>
+          <w:p>
+            <w:pPr>
+              <w:rPr>
+                <w:sz w:val="28"/>
+                <w:szCs w:val="28"/>
+                <w:lang w:val="en-US"/>
+              </w:rPr>
+            </w:pPr>
+          </w:p>
+        </w:tc>
+        <w:tc>
+          <w:tcPr>
+            <w:tcW w:w="900" w:type="dxa"/>
+          </w:tcPr>
+          <w:p>
+            <w:pPr>
+              <w:rPr>
+                <w:sz w:val="28"/>
+                <w:szCs w:val="28"/>
+                <w:lang w:val="en-US"/>
+              </w:rPr>
+            </w:pPr>
+          </w:p>
+        </w:tc>
+        <w:tc>
+          <w:tcPr>
+            <w:tcW w:w="2880" w:type="dxa"/>
           </w:tcPr>
           <w:p>
             <w:pPr>
@@ -350,6 +393,28 @@
           </w:tcPr>
           <w:p>
             <w:pPr>
+              <w:rPr>
+                <w:sz w:val="28"/>
+                <w:szCs w:val="28"/>
+                <w:lang w:val="en-US"/>
+              </w:rPr>
+            </w:pPr>
+            <w:r>
+              <w:rPr>
+                <w:sz w:val="28"/>
+                <w:szCs w:val="28"/>
+                <w:lang w:val="en-US"/>
+              </w:rPr>
+              <w:t>1</w:t>
+            </w:r>
+          </w:p>
+        </w:tc>
+        <w:tc>
+          <w:tcPr>
+            <w:tcW w:w="810" w:type="dxa"/>
+          </w:tcPr>
+          <w:p>
+            <w:pPr>
               <w:spacing w:after="160" w:line="259" w:lineRule="auto"/>
               <w:rPr>
                 <w:sz w:val="28"/>
@@ -369,7 +434,7 @@
         </w:tc>
         <w:tc>
           <w:tcPr>
-            <w:tcW w:w="1890" w:type="dxa"/>
+            <w:tcW w:w="900" w:type="dxa"/>
           </w:tcPr>
           <w:p>
             <w:pPr>
@@ -392,7 +457,7 @@
         </w:tc>
         <w:tc>
           <w:tcPr>
-            <w:tcW w:w="1530" w:type="dxa"/>
+            <w:tcW w:w="900" w:type="dxa"/>
           </w:tcPr>
           <w:p>
             <w:pPr>
@@ -415,7 +480,7 @@
         </w:tc>
         <w:tc>
           <w:tcPr>
-            <w:tcW w:w="990" w:type="dxa"/>
+            <w:tcW w:w="900" w:type="dxa"/>
           </w:tcPr>
           <w:p>
             <w:pPr>
@@ -437,7 +502,7 @@
         </w:tc>
         <w:tc>
           <w:tcPr>
-            <w:tcW w:w="2117" w:type="dxa"/>
+            <w:tcW w:w="2880" w:type="dxa"/>
           </w:tcPr>
           <w:p>
             <w:pPr>
@@ -497,13 +562,35 @@
                 <w:szCs w:val="28"/>
                 <w:lang w:val="en-US"/>
               </w:rPr>
+              <w:t>1</w:t>
+            </w:r>
+          </w:p>
+        </w:tc>
+        <w:tc>
+          <w:tcPr>
+            <w:tcW w:w="810" w:type="dxa"/>
+          </w:tcPr>
+          <w:p>
+            <w:pPr>
+              <w:rPr>
+                <w:sz w:val="28"/>
+                <w:szCs w:val="28"/>
+                <w:lang w:val="en-US"/>
+              </w:rPr>
+            </w:pPr>
+            <w:r>
+              <w:rPr>
+                <w:sz w:val="28"/>
+                <w:szCs w:val="28"/>
+                <w:lang w:val="en-US"/>
+              </w:rPr>
               <w:t>str</w:t>
             </w:r>
           </w:p>
         </w:tc>
         <w:tc>
           <w:tcPr>
-            <w:tcW w:w="1890" w:type="dxa"/>
+            <w:tcW w:w="900" w:type="dxa"/>
           </w:tcPr>
           <w:p>
             <w:pPr>
@@ -525,7 +612,7 @@
         </w:tc>
         <w:tc>
           <w:tcPr>
-            <w:tcW w:w="1530" w:type="dxa"/>
+            <w:tcW w:w="900" w:type="dxa"/>
           </w:tcPr>
           <w:p>
             <w:pPr>
@@ -547,7 +634,7 @@
         </w:tc>
         <w:tc>
           <w:tcPr>
-            <w:tcW w:w="990" w:type="dxa"/>
+            <w:tcW w:w="900" w:type="dxa"/>
           </w:tcPr>
           <w:p>
             <w:pPr>
@@ -569,7 +656,7 @@
         </w:tc>
         <w:tc>
           <w:tcPr>
-            <w:tcW w:w="2117" w:type="dxa"/>
+            <w:tcW w:w="2880" w:type="dxa"/>
           </w:tcPr>
           <w:p>
             <w:pPr>
@@ -642,6 +729,28 @@
           </w:tcPr>
           <w:p>
             <w:pPr>
+              <w:rPr>
+                <w:sz w:val="28"/>
+                <w:szCs w:val="28"/>
+                <w:lang w:val="en-US"/>
+              </w:rPr>
+            </w:pPr>
+            <w:r>
+              <w:rPr>
+                <w:sz w:val="28"/>
+                <w:szCs w:val="28"/>
+                <w:lang w:val="en-US"/>
+              </w:rPr>
+              <w:t>1</w:t>
+            </w:r>
+          </w:p>
+        </w:tc>
+        <w:tc>
+          <w:tcPr>
+            <w:tcW w:w="810" w:type="dxa"/>
+          </w:tcPr>
+          <w:p>
+            <w:pPr>
               <w:spacing w:after="160" w:line="259" w:lineRule="auto"/>
               <w:rPr>
                 <w:sz w:val="28"/>
@@ -661,7 +770,7 @@
         </w:tc>
         <w:tc>
           <w:tcPr>
-            <w:tcW w:w="1890" w:type="dxa"/>
+            <w:tcW w:w="900" w:type="dxa"/>
           </w:tcPr>
           <w:p>
             <w:pPr>
@@ -684,7 +793,7 @@
         </w:tc>
         <w:tc>
           <w:tcPr>
-            <w:tcW w:w="1530" w:type="dxa"/>
+            <w:tcW w:w="900" w:type="dxa"/>
           </w:tcPr>
           <w:p>
             <w:pPr>
@@ -707,7 +816,7 @@
         </w:tc>
         <w:tc>
           <w:tcPr>
-            <w:tcW w:w="990" w:type="dxa"/>
+            <w:tcW w:w="900" w:type="dxa"/>
           </w:tcPr>
           <w:p>
             <w:pPr>
@@ -729,7 +838,7 @@
         </w:tc>
         <w:tc>
           <w:tcPr>
-            <w:tcW w:w="2117" w:type="dxa"/>
+            <w:tcW w:w="2880" w:type="dxa"/>
           </w:tcPr>
           <w:p>
             <w:pPr>
@@ -785,6 +894,28 @@
           </w:tcPr>
           <w:p>
             <w:pPr>
+              <w:rPr>
+                <w:sz w:val="28"/>
+                <w:szCs w:val="28"/>
+                <w:lang w:val="en-US"/>
+              </w:rPr>
+            </w:pPr>
+            <w:r>
+              <w:rPr>
+                <w:sz w:val="28"/>
+                <w:szCs w:val="28"/>
+                <w:lang w:val="en-US"/>
+              </w:rPr>
+              <w:t>1</w:t>
+            </w:r>
+          </w:p>
+        </w:tc>
+        <w:tc>
+          <w:tcPr>
+            <w:tcW w:w="810" w:type="dxa"/>
+          </w:tcPr>
+          <w:p>
+            <w:pPr>
               <w:spacing w:after="160" w:line="259" w:lineRule="auto"/>
               <w:rPr>
                 <w:sz w:val="28"/>
@@ -804,7 +935,7 @@
         </w:tc>
         <w:tc>
           <w:tcPr>
-            <w:tcW w:w="1890" w:type="dxa"/>
+            <w:tcW w:w="900" w:type="dxa"/>
           </w:tcPr>
           <w:p>
             <w:pPr>
@@ -827,7 +958,7 @@
         </w:tc>
         <w:tc>
           <w:tcPr>
-            <w:tcW w:w="1530" w:type="dxa"/>
+            <w:tcW w:w="900" w:type="dxa"/>
           </w:tcPr>
           <w:p>
             <w:pPr>
@@ -850,7 +981,7 @@
         </w:tc>
         <w:tc>
           <w:tcPr>
-            <w:tcW w:w="990" w:type="dxa"/>
+            <w:tcW w:w="900" w:type="dxa"/>
           </w:tcPr>
           <w:p>
             <w:pPr>
@@ -872,7 +1003,7 @@
         </w:tc>
         <w:tc>
           <w:tcPr>
-            <w:tcW w:w="2117" w:type="dxa"/>
+            <w:tcW w:w="2880" w:type="dxa"/>
           </w:tcPr>
           <w:p>
             <w:pPr>
@@ -946,6 +1077,28 @@
           </w:tcPr>
           <w:p>
             <w:pPr>
+              <w:rPr>
+                <w:sz w:val="28"/>
+                <w:szCs w:val="28"/>
+                <w:lang w:val="en-US"/>
+              </w:rPr>
+            </w:pPr>
+            <w:r>
+              <w:rPr>
+                <w:sz w:val="28"/>
+                <w:szCs w:val="28"/>
+                <w:lang w:val="en-US"/>
+              </w:rPr>
+              <w:t>1</w:t>
+            </w:r>
+          </w:p>
+        </w:tc>
+        <w:tc>
+          <w:tcPr>
+            <w:tcW w:w="810" w:type="dxa"/>
+          </w:tcPr>
+          <w:p>
+            <w:pPr>
               <w:spacing w:after="160" w:line="259" w:lineRule="auto"/>
               <w:rPr>
                 <w:sz w:val="28"/>
@@ -965,7 +1118,7 @@
         </w:tc>
         <w:tc>
           <w:tcPr>
-            <w:tcW w:w="1890" w:type="dxa"/>
+            <w:tcW w:w="900" w:type="dxa"/>
           </w:tcPr>
           <w:p>
             <w:pPr>
@@ -988,7 +1141,7 @@
         </w:tc>
         <w:tc>
           <w:tcPr>
-            <w:tcW w:w="1530" w:type="dxa"/>
+            <w:tcW w:w="900" w:type="dxa"/>
           </w:tcPr>
           <w:p>
             <w:pPr>
@@ -1011,7 +1164,7 @@
         </w:tc>
         <w:tc>
           <w:tcPr>
-            <w:tcW w:w="990" w:type="dxa"/>
+            <w:tcW w:w="900" w:type="dxa"/>
           </w:tcPr>
           <w:p>
             <w:pPr>
@@ -1033,7 +1186,7 @@
         </w:tc>
         <w:tc>
           <w:tcPr>
-            <w:tcW w:w="2117" w:type="dxa"/>
+            <w:tcW w:w="2880" w:type="dxa"/>
           </w:tcPr>
           <w:p>
             <w:pPr>
@@ -1081,6 +1234,30 @@
           </w:tcPr>
           <w:p>
             <w:pPr>
+              <w:rPr>
+                <w:sz w:val="28"/>
+                <w:szCs w:val="28"/>
+                <w:lang w:val="en-US"/>
+              </w:rPr>
+            </w:pPr>
+            <w:r>
+              <w:rPr>
+                <w:color w:val="FF0000"/>
+                <w:sz w:val="28"/>
+                <w:szCs w:val="28"/>
+                <w:highlight w:val="yellow"/>
+                <w:lang w:val="en-US"/>
+              </w:rPr>
+              <w:t>0</w:t>
+            </w:r>
+          </w:p>
+        </w:tc>
+        <w:tc>
+          <w:tcPr>
+            <w:tcW w:w="810" w:type="dxa"/>
+          </w:tcPr>
+          <w:p>
+            <w:pPr>
               <w:spacing w:after="160" w:line="259" w:lineRule="auto"/>
               <w:rPr>
                 <w:sz w:val="28"/>
@@ -1108,7 +1285,7 @@
         </w:tc>
         <w:tc>
           <w:tcPr>
-            <w:tcW w:w="1890" w:type="dxa"/>
+            <w:tcW w:w="900" w:type="dxa"/>
           </w:tcPr>
           <w:p>
             <w:pPr>
@@ -1139,7 +1316,7 @@
         </w:tc>
         <w:tc>
           <w:tcPr>
-            <w:tcW w:w="1530" w:type="dxa"/>
+            <w:tcW w:w="900" w:type="dxa"/>
           </w:tcPr>
           <w:p>
             <w:pPr>
@@ -1162,21 +1339,21 @@
         </w:tc>
         <w:tc>
           <w:tcPr>
-            <w:tcW w:w="990" w:type="dxa"/>
-          </w:tcPr>
-          <w:p>
-            <w:pPr>
-              <w:rPr>
-                <w:sz w:val="28"/>
-                <w:szCs w:val="28"/>
-                <w:lang w:val="en-US"/>
-              </w:rPr>
-            </w:pPr>
-          </w:p>
-        </w:tc>
-        <w:tc>
-          <w:tcPr>
-            <w:tcW w:w="2117" w:type="dxa"/>
+            <w:tcW w:w="900" w:type="dxa"/>
+          </w:tcPr>
+          <w:p>
+            <w:pPr>
+              <w:rPr>
+                <w:sz w:val="28"/>
+                <w:szCs w:val="28"/>
+                <w:lang w:val="en-US"/>
+              </w:rPr>
+            </w:pPr>
+          </w:p>
+        </w:tc>
+        <w:tc>
+          <w:tcPr>
+            <w:tcW w:w="2880" w:type="dxa"/>
           </w:tcPr>
           <w:p>
             <w:pPr>
@@ -1193,16 +1370,7 @@
                 <w:szCs w:val="28"/>
                 <w:lang w:val="en-US"/>
               </w:rPr>
-              <w:t xml:space="preserve">initial value is first founding </w:t>
-            </w:r>
-            <w:r>
-              <w:rPr>
-                <w:sz w:val="28"/>
-                <w:szCs w:val="28"/>
-                <w:lang w:val="en-US"/>
-              </w:rPr>
-              <w:lastRenderedPageBreak/>
-              <w:t>date (time is 0…)</w:t>
+              <w:t>initial value is first founding date (time is 0…)</w:t>
             </w:r>
           </w:p>
         </w:tc>
@@ -1230,15 +1398,91 @@
                 <w:szCs w:val="28"/>
                 <w:lang w:val="en-US"/>
               </w:rPr>
+              <w:t>scouterTeamNumber</w:t>
+            </w:r>
+            <w:proofErr w:type="spellEnd"/>
+          </w:p>
+        </w:tc>
+        <w:tc>
+          <w:tcPr>
+            <w:tcW w:w="810" w:type="dxa"/>
+          </w:tcPr>
+          <w:p>
+            <w:pPr>
+              <w:rPr>
+                <w:sz w:val="28"/>
+                <w:szCs w:val="28"/>
+                <w:lang w:val="en-US"/>
+              </w:rPr>
+            </w:pPr>
+            <w:r>
+              <w:rPr>
+                <w:sz w:val="28"/>
+                <w:szCs w:val="28"/>
+                <w:lang w:val="en-US"/>
+              </w:rPr>
+              <w:t>1</w:t>
+            </w:r>
+          </w:p>
+        </w:tc>
+        <w:tc>
+          <w:tcPr>
+            <w:tcW w:w="810" w:type="dxa"/>
+          </w:tcPr>
+          <w:p>
+            <w:pPr>
+              <w:spacing w:after="160" w:line="259" w:lineRule="auto"/>
+              <w:rPr>
+                <w:sz w:val="28"/>
+                <w:szCs w:val="28"/>
+                <w:lang w:val="en-US"/>
+              </w:rPr>
+            </w:pPr>
+            <w:r>
+              <w:rPr>
+                <w:sz w:val="28"/>
+                <w:szCs w:val="28"/>
+                <w:lang w:val="en-US"/>
+              </w:rPr>
+              <w:t>int</w:t>
+            </w:r>
+          </w:p>
+        </w:tc>
+        <w:tc>
+          <w:tcPr>
+            <w:tcW w:w="900" w:type="dxa"/>
+          </w:tcPr>
+          <w:p>
+            <w:pPr>
+              <w:spacing w:after="160" w:line="259" w:lineRule="auto"/>
+              <w:rPr>
+                <w:sz w:val="28"/>
+                <w:szCs w:val="28"/>
+                <w:lang w:val="en-US"/>
+              </w:rPr>
+            </w:pPr>
+            <w:r>
+              <w:rPr>
+                <w:sz w:val="28"/>
+                <w:szCs w:val="28"/>
+                <w:lang w:val="en-US"/>
+              </w:rPr>
+              <w:t>6 digits deci</w:t>
+            </w:r>
+            <w:r>
+              <w:rPr>
+                <w:sz w:val="28"/>
+                <w:szCs w:val="28"/>
+                <w:lang w:val="en-US"/>
+              </w:rPr>
               <w:lastRenderedPageBreak/>
-              <w:t>scouterTeamNumber</w:t>
-            </w:r>
-            <w:proofErr w:type="spellEnd"/>
-          </w:p>
-        </w:tc>
-        <w:tc>
-          <w:tcPr>
-            <w:tcW w:w="810" w:type="dxa"/>
+              <w:t>mal (+-)</w:t>
+            </w:r>
+          </w:p>
+        </w:tc>
+        <w:tc>
+          <w:tcPr>
+            <w:tcW w:w="900" w:type="dxa"/>
           </w:tcPr>
           <w:p>
             <w:pPr>
@@ -1255,59 +1499,14 @@
                 <w:szCs w:val="28"/>
                 <w:lang w:val="en-US"/>
               </w:rPr>
-              <w:t>int</w:t>
-            </w:r>
-          </w:p>
-        </w:tc>
-        <w:tc>
-          <w:tcPr>
-            <w:tcW w:w="1890" w:type="dxa"/>
-          </w:tcPr>
-          <w:p>
-            <w:pPr>
-              <w:spacing w:after="160" w:line="259" w:lineRule="auto"/>
-              <w:rPr>
-                <w:sz w:val="28"/>
-                <w:szCs w:val="28"/>
-                <w:lang w:val="en-US"/>
-              </w:rPr>
-            </w:pPr>
-            <w:r>
-              <w:rPr>
-                <w:sz w:val="28"/>
-                <w:szCs w:val="28"/>
-                <w:lang w:val="en-US"/>
-              </w:rPr>
-              <w:t>6 digits decimal (+-)</w:t>
-            </w:r>
-          </w:p>
-        </w:tc>
-        <w:tc>
-          <w:tcPr>
-            <w:tcW w:w="1530" w:type="dxa"/>
-          </w:tcPr>
-          <w:p>
-            <w:pPr>
-              <w:spacing w:after="160" w:line="259" w:lineRule="auto"/>
-              <w:rPr>
-                <w:sz w:val="28"/>
-                <w:szCs w:val="28"/>
-                <w:lang w:val="en-US"/>
-              </w:rPr>
-            </w:pPr>
-            <w:r>
-              <w:rPr>
-                <w:sz w:val="28"/>
-                <w:szCs w:val="28"/>
-                <w:lang w:val="en-US"/>
-              </w:rPr>
+              <w:lastRenderedPageBreak/>
               <w:t>0</w:t>
             </w:r>
           </w:p>
         </w:tc>
         <w:tc>
           <w:tcPr>
-            <w:tcW w:w="990" w:type="dxa"/>
+            <w:tcW w:w="900" w:type="dxa"/>
           </w:tcPr>
           <w:p>
             <w:pPr>
@@ -1329,7 +1528,7 @@
         </w:tc>
         <w:tc>
           <w:tcPr>
-            <w:tcW w:w="2117" w:type="dxa"/>
+            <w:tcW w:w="2880" w:type="dxa"/>
           </w:tcPr>
           <w:p>
             <w:pPr>
@@ -1406,6 +1605,30 @@
               <w:rPr>
                 <w:sz w:val="28"/>
                 <w:szCs w:val="28"/>
+                <w:highlight w:val="yellow"/>
+                <w:lang w:val="en-US"/>
+              </w:rPr>
+            </w:pPr>
+            <w:r>
+              <w:rPr>
+                <w:sz w:val="28"/>
+                <w:szCs w:val="28"/>
+                <w:highlight w:val="yellow"/>
+                <w:lang w:val="en-US"/>
+              </w:rPr>
+              <w:t>0</w:t>
+            </w:r>
+          </w:p>
+        </w:tc>
+        <w:tc>
+          <w:tcPr>
+            <w:tcW w:w="810" w:type="dxa"/>
+          </w:tcPr>
+          <w:p>
+            <w:pPr>
+              <w:rPr>
+                <w:sz w:val="28"/>
+                <w:szCs w:val="28"/>
                 <w:lang w:val="en-US"/>
               </w:rPr>
             </w:pPr>
@@ -1421,7 +1644,7 @@
         </w:tc>
         <w:tc>
           <w:tcPr>
-            <w:tcW w:w="1890" w:type="dxa"/>
+            <w:tcW w:w="900" w:type="dxa"/>
           </w:tcPr>
           <w:p>
             <w:pPr>
@@ -1443,7 +1666,7 @@
         </w:tc>
         <w:tc>
           <w:tcPr>
-            <w:tcW w:w="1530" w:type="dxa"/>
+            <w:tcW w:w="900" w:type="dxa"/>
           </w:tcPr>
           <w:p>
             <w:pPr>
@@ -1465,21 +1688,21 @@
         </w:tc>
         <w:tc>
           <w:tcPr>
-            <w:tcW w:w="990" w:type="dxa"/>
-          </w:tcPr>
-          <w:p>
-            <w:pPr>
-              <w:rPr>
-                <w:sz w:val="28"/>
-                <w:szCs w:val="28"/>
-                <w:lang w:val="en-US"/>
-              </w:rPr>
-            </w:pPr>
-          </w:p>
-        </w:tc>
-        <w:tc>
-          <w:tcPr>
-            <w:tcW w:w="2117" w:type="dxa"/>
+            <w:tcW w:w="900" w:type="dxa"/>
+          </w:tcPr>
+          <w:p>
+            <w:pPr>
+              <w:rPr>
+                <w:sz w:val="28"/>
+                <w:szCs w:val="28"/>
+                <w:lang w:val="en-US"/>
+              </w:rPr>
+            </w:pPr>
+          </w:p>
+        </w:tc>
+        <w:tc>
+          <w:tcPr>
+            <w:tcW w:w="2880" w:type="dxa"/>
           </w:tcPr>
           <w:p>
             <w:pPr>
@@ -1526,6 +1749,20 @@
           </w:tcPr>
           <w:p>
             <w:pPr>
+              <w:rPr>
+                <w:sz w:val="28"/>
+                <w:szCs w:val="28"/>
+                <w:lang w:val="en-US"/>
+              </w:rPr>
+            </w:pPr>
+          </w:p>
+        </w:tc>
+        <w:tc>
+          <w:tcPr>
+            <w:tcW w:w="810" w:type="dxa"/>
+          </w:tcPr>
+          <w:p>
+            <w:pPr>
               <w:spacing w:after="160" w:line="259" w:lineRule="auto"/>
               <w:rPr>
                 <w:sz w:val="28"/>
@@ -1537,7 +1774,7 @@
         </w:tc>
         <w:tc>
           <w:tcPr>
-            <w:tcW w:w="1890" w:type="dxa"/>
+            <w:tcW w:w="900" w:type="dxa"/>
           </w:tcPr>
           <w:p>
             <w:pPr>
@@ -1552,7 +1789,7 @@
         </w:tc>
         <w:tc>
           <w:tcPr>
-            <w:tcW w:w="1530" w:type="dxa"/>
+            <w:tcW w:w="900" w:type="dxa"/>
           </w:tcPr>
           <w:p>
             <w:pPr>
@@ -1567,21 +1804,21 @@
         </w:tc>
         <w:tc>
           <w:tcPr>
-            <w:tcW w:w="990" w:type="dxa"/>
-          </w:tcPr>
-          <w:p>
-            <w:pPr>
-              <w:rPr>
-                <w:sz w:val="28"/>
-                <w:szCs w:val="28"/>
-                <w:lang w:val="en-US"/>
-              </w:rPr>
-            </w:pPr>
-          </w:p>
-        </w:tc>
-        <w:tc>
-          <w:tcPr>
-            <w:tcW w:w="2117" w:type="dxa"/>
+            <w:tcW w:w="900" w:type="dxa"/>
+          </w:tcPr>
+          <w:p>
+            <w:pPr>
+              <w:rPr>
+                <w:sz w:val="28"/>
+                <w:szCs w:val="28"/>
+                <w:lang w:val="en-US"/>
+              </w:rPr>
+            </w:pPr>
+          </w:p>
+        </w:tc>
+        <w:tc>
+          <w:tcPr>
+            <w:tcW w:w="2880" w:type="dxa"/>
           </w:tcPr>
           <w:p>
             <w:pPr>
@@ -1640,6 +1877,29 @@
               <w:rPr>
                 <w:sz w:val="28"/>
                 <w:szCs w:val="28"/>
+                <w:highlight w:val="yellow"/>
+                <w:lang w:val="en-US"/>
+              </w:rPr>
+              <w:t>0</w:t>
+            </w:r>
+          </w:p>
+        </w:tc>
+        <w:tc>
+          <w:tcPr>
+            <w:tcW w:w="810" w:type="dxa"/>
+          </w:tcPr>
+          <w:p>
+            <w:pPr>
+              <w:rPr>
+                <w:sz w:val="28"/>
+                <w:szCs w:val="28"/>
+                <w:lang w:val="en-US"/>
+              </w:rPr>
+            </w:pPr>
+            <w:r>
+              <w:rPr>
+                <w:sz w:val="28"/>
+                <w:szCs w:val="28"/>
                 <w:lang w:val="en-US"/>
               </w:rPr>
               <w:t>Int?</w:t>
@@ -1648,7 +1908,7 @@
         </w:tc>
         <w:tc>
           <w:tcPr>
-            <w:tcW w:w="1890" w:type="dxa"/>
+            <w:tcW w:w="900" w:type="dxa"/>
           </w:tcPr>
           <w:p>
             <w:pPr>
@@ -1670,7 +1930,7 @@
         </w:tc>
         <w:tc>
           <w:tcPr>
-            <w:tcW w:w="1530" w:type="dxa"/>
+            <w:tcW w:w="900" w:type="dxa"/>
           </w:tcPr>
           <w:p>
             <w:pPr>
@@ -1692,21 +1952,21 @@
         </w:tc>
         <w:tc>
           <w:tcPr>
-            <w:tcW w:w="990" w:type="dxa"/>
-          </w:tcPr>
-          <w:p>
-            <w:pPr>
-              <w:rPr>
-                <w:sz w:val="28"/>
-                <w:szCs w:val="28"/>
-                <w:lang w:val="en-US"/>
-              </w:rPr>
-            </w:pPr>
-          </w:p>
-        </w:tc>
-        <w:tc>
-          <w:tcPr>
-            <w:tcW w:w="2117" w:type="dxa"/>
+            <w:tcW w:w="900" w:type="dxa"/>
+          </w:tcPr>
+          <w:p>
+            <w:pPr>
+              <w:rPr>
+                <w:sz w:val="28"/>
+                <w:szCs w:val="28"/>
+                <w:lang w:val="en-US"/>
+              </w:rPr>
+            </w:pPr>
+          </w:p>
+        </w:tc>
+        <w:tc>
+          <w:tcPr>
+            <w:tcW w:w="2880" w:type="dxa"/>
           </w:tcPr>
           <w:p>
             <w:pPr>
@@ -1761,6 +2021,28 @@
           </w:tcPr>
           <w:p>
             <w:pPr>
+              <w:rPr>
+                <w:sz w:val="28"/>
+                <w:szCs w:val="28"/>
+                <w:lang w:val="en-US"/>
+              </w:rPr>
+            </w:pPr>
+            <w:r>
+              <w:rPr>
+                <w:sz w:val="28"/>
+                <w:szCs w:val="28"/>
+                <w:lang w:val="en-US"/>
+              </w:rPr>
+              <w:t>1</w:t>
+            </w:r>
+          </w:p>
+        </w:tc>
+        <w:tc>
+          <w:tcPr>
+            <w:tcW w:w="810" w:type="dxa"/>
+          </w:tcPr>
+          <w:p>
+            <w:pPr>
               <w:spacing w:after="160" w:line="259" w:lineRule="auto"/>
               <w:rPr>
                 <w:sz w:val="28"/>
@@ -1780,7 +2062,7 @@
         </w:tc>
         <w:tc>
           <w:tcPr>
-            <w:tcW w:w="1890" w:type="dxa"/>
+            <w:tcW w:w="900" w:type="dxa"/>
           </w:tcPr>
           <w:p>
             <w:pPr>
@@ -1803,7 +2085,7 @@
         </w:tc>
         <w:tc>
           <w:tcPr>
-            <w:tcW w:w="1530" w:type="dxa"/>
+            <w:tcW w:w="900" w:type="dxa"/>
           </w:tcPr>
           <w:p>
             <w:pPr>
@@ -1826,21 +2108,21 @@
         </w:tc>
         <w:tc>
           <w:tcPr>
-            <w:tcW w:w="990" w:type="dxa"/>
-          </w:tcPr>
-          <w:p>
-            <w:pPr>
-              <w:rPr>
-                <w:sz w:val="28"/>
-                <w:szCs w:val="28"/>
-                <w:lang w:val="en-US"/>
-              </w:rPr>
-            </w:pPr>
-          </w:p>
-        </w:tc>
-        <w:tc>
-          <w:tcPr>
-            <w:tcW w:w="2117" w:type="dxa"/>
+            <w:tcW w:w="900" w:type="dxa"/>
+          </w:tcPr>
+          <w:p>
+            <w:pPr>
+              <w:rPr>
+                <w:sz w:val="28"/>
+                <w:szCs w:val="28"/>
+                <w:lang w:val="en-US"/>
+              </w:rPr>
+            </w:pPr>
+          </w:p>
+        </w:tc>
+        <w:tc>
+          <w:tcPr>
+            <w:tcW w:w="2880" w:type="dxa"/>
           </w:tcPr>
           <w:p>
             <w:pPr>
@@ -1888,6 +2170,28 @@
           </w:tcPr>
           <w:p>
             <w:pPr>
+              <w:rPr>
+                <w:sz w:val="28"/>
+                <w:szCs w:val="28"/>
+                <w:lang w:val="en-US"/>
+              </w:rPr>
+            </w:pPr>
+            <w:r>
+              <w:rPr>
+                <w:sz w:val="28"/>
+                <w:szCs w:val="28"/>
+                <w:lang w:val="en-US"/>
+              </w:rPr>
+              <w:t>1</w:t>
+            </w:r>
+          </w:p>
+        </w:tc>
+        <w:tc>
+          <w:tcPr>
+            <w:tcW w:w="810" w:type="dxa"/>
+          </w:tcPr>
+          <w:p>
+            <w:pPr>
               <w:spacing w:after="160" w:line="259" w:lineRule="auto"/>
               <w:rPr>
                 <w:sz w:val="28"/>
@@ -1907,7 +2211,7 @@
         </w:tc>
         <w:tc>
           <w:tcPr>
-            <w:tcW w:w="1890" w:type="dxa"/>
+            <w:tcW w:w="900" w:type="dxa"/>
           </w:tcPr>
           <w:p>
             <w:pPr>
@@ -1930,7 +2234,7 @@
         </w:tc>
         <w:tc>
           <w:tcPr>
-            <w:tcW w:w="1530" w:type="dxa"/>
+            <w:tcW w:w="900" w:type="dxa"/>
           </w:tcPr>
           <w:p>
             <w:pPr>
@@ -1953,21 +2257,21 @@
         </w:tc>
         <w:tc>
           <w:tcPr>
-            <w:tcW w:w="990" w:type="dxa"/>
-          </w:tcPr>
-          <w:p>
-            <w:pPr>
-              <w:rPr>
-                <w:sz w:val="28"/>
-                <w:szCs w:val="28"/>
-                <w:lang w:val="en-US"/>
-              </w:rPr>
-            </w:pPr>
-          </w:p>
-        </w:tc>
-        <w:tc>
-          <w:tcPr>
-            <w:tcW w:w="2117" w:type="dxa"/>
+            <w:tcW w:w="900" w:type="dxa"/>
+          </w:tcPr>
+          <w:p>
+            <w:pPr>
+              <w:rPr>
+                <w:sz w:val="28"/>
+                <w:szCs w:val="28"/>
+                <w:lang w:val="en-US"/>
+              </w:rPr>
+            </w:pPr>
+          </w:p>
+        </w:tc>
+        <w:tc>
+          <w:tcPr>
+            <w:tcW w:w="2880" w:type="dxa"/>
           </w:tcPr>
           <w:p>
             <w:pPr>
@@ -2015,6 +2319,28 @@
           </w:tcPr>
           <w:p>
             <w:pPr>
+              <w:rPr>
+                <w:sz w:val="28"/>
+                <w:szCs w:val="28"/>
+                <w:lang w:val="en-US"/>
+              </w:rPr>
+            </w:pPr>
+            <w:r>
+              <w:rPr>
+                <w:sz w:val="28"/>
+                <w:szCs w:val="28"/>
+                <w:lang w:val="en-US"/>
+              </w:rPr>
+              <w:t>1</w:t>
+            </w:r>
+          </w:p>
+        </w:tc>
+        <w:tc>
+          <w:tcPr>
+            <w:tcW w:w="810" w:type="dxa"/>
+          </w:tcPr>
+          <w:p>
+            <w:pPr>
               <w:spacing w:after="160" w:line="259" w:lineRule="auto"/>
               <w:rPr>
                 <w:sz w:val="28"/>
@@ -2034,7 +2360,7 @@
         </w:tc>
         <w:tc>
           <w:tcPr>
-            <w:tcW w:w="1890" w:type="dxa"/>
+            <w:tcW w:w="900" w:type="dxa"/>
           </w:tcPr>
           <w:p>
             <w:pPr>
@@ -2057,7 +2383,7 @@
         </w:tc>
         <w:tc>
           <w:tcPr>
-            <w:tcW w:w="1530" w:type="dxa"/>
+            <w:tcW w:w="900" w:type="dxa"/>
           </w:tcPr>
           <w:p>
             <w:pPr>
@@ -2080,21 +2406,21 @@
         </w:tc>
         <w:tc>
           <w:tcPr>
-            <w:tcW w:w="990" w:type="dxa"/>
-          </w:tcPr>
-          <w:p>
-            <w:pPr>
-              <w:rPr>
-                <w:sz w:val="28"/>
-                <w:szCs w:val="28"/>
-                <w:lang w:val="en-US"/>
-              </w:rPr>
-            </w:pPr>
-          </w:p>
-        </w:tc>
-        <w:tc>
-          <w:tcPr>
-            <w:tcW w:w="2117" w:type="dxa"/>
+            <w:tcW w:w="900" w:type="dxa"/>
+          </w:tcPr>
+          <w:p>
+            <w:pPr>
+              <w:rPr>
+                <w:sz w:val="28"/>
+                <w:szCs w:val="28"/>
+                <w:lang w:val="en-US"/>
+              </w:rPr>
+            </w:pPr>
+          </w:p>
+        </w:tc>
+        <w:tc>
+          <w:tcPr>
+            <w:tcW w:w="2880" w:type="dxa"/>
           </w:tcPr>
           <w:p>
             <w:pPr>
@@ -2154,27 +2480,49 @@
                 <w:szCs w:val="28"/>
                 <w:lang w:val="en-US"/>
               </w:rPr>
+              <w:t>1</w:t>
+            </w:r>
+          </w:p>
+        </w:tc>
+        <w:tc>
+          <w:tcPr>
+            <w:tcW w:w="810" w:type="dxa"/>
+          </w:tcPr>
+          <w:p>
+            <w:pPr>
+              <w:rPr>
+                <w:sz w:val="28"/>
+                <w:szCs w:val="28"/>
+                <w:lang w:val="en-US"/>
+              </w:rPr>
+            </w:pPr>
+            <w:r>
+              <w:rPr>
+                <w:sz w:val="28"/>
+                <w:szCs w:val="28"/>
+                <w:lang w:val="en-US"/>
+              </w:rPr>
               <w:t>bool</w:t>
             </w:r>
           </w:p>
         </w:tc>
         <w:tc>
           <w:tcPr>
-            <w:tcW w:w="1890" w:type="dxa"/>
-          </w:tcPr>
-          <w:p>
-            <w:pPr>
-              <w:rPr>
-                <w:sz w:val="28"/>
-                <w:szCs w:val="28"/>
-                <w:lang w:val="en-US"/>
-              </w:rPr>
-            </w:pPr>
-          </w:p>
-        </w:tc>
-        <w:tc>
-          <w:tcPr>
-            <w:tcW w:w="1530" w:type="dxa"/>
+            <w:tcW w:w="900" w:type="dxa"/>
+          </w:tcPr>
+          <w:p>
+            <w:pPr>
+              <w:rPr>
+                <w:sz w:val="28"/>
+                <w:szCs w:val="28"/>
+                <w:lang w:val="en-US"/>
+              </w:rPr>
+            </w:pPr>
+          </w:p>
+        </w:tc>
+        <w:tc>
+          <w:tcPr>
+            <w:tcW w:w="900" w:type="dxa"/>
           </w:tcPr>
           <w:p>
             <w:pPr>
@@ -2196,21 +2544,21 @@
         </w:tc>
         <w:tc>
           <w:tcPr>
-            <w:tcW w:w="990" w:type="dxa"/>
-          </w:tcPr>
-          <w:p>
-            <w:pPr>
-              <w:rPr>
-                <w:sz w:val="28"/>
-                <w:szCs w:val="28"/>
-                <w:lang w:val="en-US"/>
-              </w:rPr>
-            </w:pPr>
-          </w:p>
-        </w:tc>
-        <w:tc>
-          <w:tcPr>
-            <w:tcW w:w="2117" w:type="dxa"/>
+            <w:tcW w:w="900" w:type="dxa"/>
+          </w:tcPr>
+          <w:p>
+            <w:pPr>
+              <w:rPr>
+                <w:sz w:val="28"/>
+                <w:szCs w:val="28"/>
+                <w:lang w:val="en-US"/>
+              </w:rPr>
+            </w:pPr>
+          </w:p>
+        </w:tc>
+        <w:tc>
+          <w:tcPr>
+            <w:tcW w:w="2880" w:type="dxa"/>
           </w:tcPr>
           <w:p>
             <w:pPr>
@@ -2285,27 +2633,49 @@
                 <w:szCs w:val="28"/>
                 <w:lang w:val="en-US"/>
               </w:rPr>
+              <w:t>1</w:t>
+            </w:r>
+          </w:p>
+        </w:tc>
+        <w:tc>
+          <w:tcPr>
+            <w:tcW w:w="810" w:type="dxa"/>
+          </w:tcPr>
+          <w:p>
+            <w:pPr>
+              <w:rPr>
+                <w:sz w:val="28"/>
+                <w:szCs w:val="28"/>
+                <w:lang w:val="en-US"/>
+              </w:rPr>
+            </w:pPr>
+            <w:r>
+              <w:rPr>
+                <w:sz w:val="28"/>
+                <w:szCs w:val="28"/>
+                <w:lang w:val="en-US"/>
+              </w:rPr>
               <w:t>bool</w:t>
             </w:r>
           </w:p>
         </w:tc>
         <w:tc>
           <w:tcPr>
-            <w:tcW w:w="1890" w:type="dxa"/>
-          </w:tcPr>
-          <w:p>
-            <w:pPr>
-              <w:rPr>
-                <w:sz w:val="28"/>
-                <w:szCs w:val="28"/>
-                <w:lang w:val="en-US"/>
-              </w:rPr>
-            </w:pPr>
-          </w:p>
-        </w:tc>
-        <w:tc>
-          <w:tcPr>
-            <w:tcW w:w="1530" w:type="dxa"/>
+            <w:tcW w:w="900" w:type="dxa"/>
+          </w:tcPr>
+          <w:p>
+            <w:pPr>
+              <w:rPr>
+                <w:sz w:val="28"/>
+                <w:szCs w:val="28"/>
+                <w:lang w:val="en-US"/>
+              </w:rPr>
+            </w:pPr>
+          </w:p>
+        </w:tc>
+        <w:tc>
+          <w:tcPr>
+            <w:tcW w:w="900" w:type="dxa"/>
           </w:tcPr>
           <w:p>
             <w:pPr>
@@ -2327,21 +2697,21 @@
         </w:tc>
         <w:tc>
           <w:tcPr>
-            <w:tcW w:w="990" w:type="dxa"/>
-          </w:tcPr>
-          <w:p>
-            <w:pPr>
-              <w:rPr>
-                <w:sz w:val="28"/>
-                <w:szCs w:val="28"/>
-                <w:lang w:val="en-US"/>
-              </w:rPr>
-            </w:pPr>
-          </w:p>
-        </w:tc>
-        <w:tc>
-          <w:tcPr>
-            <w:tcW w:w="2117" w:type="dxa"/>
+            <w:tcW w:w="900" w:type="dxa"/>
+          </w:tcPr>
+          <w:p>
+            <w:pPr>
+              <w:rPr>
+                <w:sz w:val="28"/>
+                <w:szCs w:val="28"/>
+                <w:lang w:val="en-US"/>
+              </w:rPr>
+            </w:pPr>
+          </w:p>
+        </w:tc>
+        <w:tc>
+          <w:tcPr>
+            <w:tcW w:w="2880" w:type="dxa"/>
           </w:tcPr>
           <w:p>
             <w:pPr>
@@ -2388,6 +2758,28 @@
           </w:tcPr>
           <w:p>
             <w:pPr>
+              <w:rPr>
+                <w:sz w:val="28"/>
+                <w:szCs w:val="28"/>
+                <w:lang w:val="en-US"/>
+              </w:rPr>
+            </w:pPr>
+            <w:r>
+              <w:rPr>
+                <w:sz w:val="28"/>
+                <w:szCs w:val="28"/>
+                <w:lang w:val="en-US"/>
+              </w:rPr>
+              <w:t>1</w:t>
+            </w:r>
+          </w:p>
+        </w:tc>
+        <w:tc>
+          <w:tcPr>
+            <w:tcW w:w="810" w:type="dxa"/>
+          </w:tcPr>
+          <w:p>
+            <w:pPr>
               <w:spacing w:after="160" w:line="259" w:lineRule="auto"/>
               <w:rPr>
                 <w:sz w:val="28"/>
@@ -2407,7 +2799,7 @@
         </w:tc>
         <w:tc>
           <w:tcPr>
-            <w:tcW w:w="1890" w:type="dxa"/>
+            <w:tcW w:w="900" w:type="dxa"/>
           </w:tcPr>
           <w:p>
             <w:pPr>
@@ -2422,7 +2814,7 @@
         </w:tc>
         <w:tc>
           <w:tcPr>
-            <w:tcW w:w="1530" w:type="dxa"/>
+            <w:tcW w:w="900" w:type="dxa"/>
           </w:tcPr>
           <w:p>
             <w:pPr>
@@ -2445,21 +2837,21 @@
         </w:tc>
         <w:tc>
           <w:tcPr>
-            <w:tcW w:w="990" w:type="dxa"/>
-          </w:tcPr>
-          <w:p>
-            <w:pPr>
-              <w:rPr>
-                <w:sz w:val="28"/>
-                <w:szCs w:val="28"/>
-                <w:lang w:val="en-US"/>
-              </w:rPr>
-            </w:pPr>
-          </w:p>
-        </w:tc>
-        <w:tc>
-          <w:tcPr>
-            <w:tcW w:w="2117" w:type="dxa"/>
+            <w:tcW w:w="900" w:type="dxa"/>
+          </w:tcPr>
+          <w:p>
+            <w:pPr>
+              <w:rPr>
+                <w:sz w:val="28"/>
+                <w:szCs w:val="28"/>
+                <w:lang w:val="en-US"/>
+              </w:rPr>
+            </w:pPr>
+          </w:p>
+        </w:tc>
+        <w:tc>
+          <w:tcPr>
+            <w:tcW w:w="2880" w:type="dxa"/>
           </w:tcPr>
           <w:p>
             <w:pPr>
@@ -2517,6 +2909,29 @@
               <w:rPr>
                 <w:sz w:val="28"/>
                 <w:szCs w:val="28"/>
+                <w:highlight w:val="yellow"/>
+                <w:lang w:val="en-US"/>
+              </w:rPr>
+              <w:t>0</w:t>
+            </w:r>
+          </w:p>
+        </w:tc>
+        <w:tc>
+          <w:tcPr>
+            <w:tcW w:w="810" w:type="dxa"/>
+          </w:tcPr>
+          <w:p>
+            <w:pPr>
+              <w:rPr>
+                <w:sz w:val="28"/>
+                <w:szCs w:val="28"/>
+                <w:lang w:val="en-US"/>
+              </w:rPr>
+            </w:pPr>
+            <w:r>
+              <w:rPr>
+                <w:sz w:val="28"/>
+                <w:szCs w:val="28"/>
                 <w:lang w:val="en-US"/>
               </w:rPr>
               <w:t>List of Int?</w:t>
@@ -2525,7 +2940,7 @@
         </w:tc>
         <w:tc>
           <w:tcPr>
-            <w:tcW w:w="1890" w:type="dxa"/>
+            <w:tcW w:w="900" w:type="dxa"/>
           </w:tcPr>
           <w:p>
             <w:pPr>
@@ -2547,7 +2962,7 @@
         </w:tc>
         <w:tc>
           <w:tcPr>
-            <w:tcW w:w="1530" w:type="dxa"/>
+            <w:tcW w:w="900" w:type="dxa"/>
           </w:tcPr>
           <w:p>
             <w:pPr>
@@ -2569,21 +2984,21 @@
         </w:tc>
         <w:tc>
           <w:tcPr>
-            <w:tcW w:w="990" w:type="dxa"/>
-          </w:tcPr>
-          <w:p>
-            <w:pPr>
-              <w:rPr>
-                <w:sz w:val="28"/>
-                <w:szCs w:val="28"/>
-                <w:lang w:val="en-US"/>
-              </w:rPr>
-            </w:pPr>
-          </w:p>
-        </w:tc>
-        <w:tc>
-          <w:tcPr>
-            <w:tcW w:w="2117" w:type="dxa"/>
+            <w:tcW w:w="900" w:type="dxa"/>
+          </w:tcPr>
+          <w:p>
+            <w:pPr>
+              <w:rPr>
+                <w:sz w:val="28"/>
+                <w:szCs w:val="28"/>
+                <w:lang w:val="en-US"/>
+              </w:rPr>
+            </w:pPr>
+          </w:p>
+        </w:tc>
+        <w:tc>
+          <w:tcPr>
+            <w:tcW w:w="2880" w:type="dxa"/>
           </w:tcPr>
           <w:p>
             <w:pPr>
@@ -2650,27 +3065,49 @@
                 <w:szCs w:val="28"/>
                 <w:lang w:val="en-US"/>
               </w:rPr>
+              <w:t>1</w:t>
+            </w:r>
+          </w:p>
+        </w:tc>
+        <w:tc>
+          <w:tcPr>
+            <w:tcW w:w="810" w:type="dxa"/>
+          </w:tcPr>
+          <w:p>
+            <w:pPr>
+              <w:rPr>
+                <w:sz w:val="28"/>
+                <w:szCs w:val="28"/>
+                <w:lang w:val="en-US"/>
+              </w:rPr>
+            </w:pPr>
+            <w:r>
+              <w:rPr>
+                <w:sz w:val="28"/>
+                <w:szCs w:val="28"/>
+                <w:lang w:val="en-US"/>
+              </w:rPr>
               <w:t>bool</w:t>
             </w:r>
           </w:p>
         </w:tc>
         <w:tc>
           <w:tcPr>
-            <w:tcW w:w="1890" w:type="dxa"/>
-          </w:tcPr>
-          <w:p>
-            <w:pPr>
-              <w:rPr>
-                <w:sz w:val="28"/>
-                <w:szCs w:val="28"/>
-                <w:lang w:val="en-US"/>
-              </w:rPr>
-            </w:pPr>
-          </w:p>
-        </w:tc>
-        <w:tc>
-          <w:tcPr>
-            <w:tcW w:w="1530" w:type="dxa"/>
+            <w:tcW w:w="900" w:type="dxa"/>
+          </w:tcPr>
+          <w:p>
+            <w:pPr>
+              <w:rPr>
+                <w:sz w:val="28"/>
+                <w:szCs w:val="28"/>
+                <w:lang w:val="en-US"/>
+              </w:rPr>
+            </w:pPr>
+          </w:p>
+        </w:tc>
+        <w:tc>
+          <w:tcPr>
+            <w:tcW w:w="900" w:type="dxa"/>
           </w:tcPr>
           <w:p>
             <w:pPr>
@@ -2692,21 +3129,21 @@
         </w:tc>
         <w:tc>
           <w:tcPr>
-            <w:tcW w:w="990" w:type="dxa"/>
-          </w:tcPr>
-          <w:p>
-            <w:pPr>
-              <w:rPr>
-                <w:sz w:val="28"/>
-                <w:szCs w:val="28"/>
-                <w:lang w:val="en-US"/>
-              </w:rPr>
-            </w:pPr>
-          </w:p>
-        </w:tc>
-        <w:tc>
-          <w:tcPr>
-            <w:tcW w:w="2117" w:type="dxa"/>
+            <w:tcW w:w="900" w:type="dxa"/>
+          </w:tcPr>
+          <w:p>
+            <w:pPr>
+              <w:rPr>
+                <w:sz w:val="28"/>
+                <w:szCs w:val="28"/>
+                <w:lang w:val="en-US"/>
+              </w:rPr>
+            </w:pPr>
+          </w:p>
+        </w:tc>
+        <w:tc>
+          <w:tcPr>
+            <w:tcW w:w="2880" w:type="dxa"/>
           </w:tcPr>
           <w:p>
             <w:pPr>
@@ -2765,13 +3202,35 @@
                 <w:szCs w:val="28"/>
                 <w:lang w:val="en-US"/>
               </w:rPr>
+              <w:t>1</w:t>
+            </w:r>
+          </w:p>
+        </w:tc>
+        <w:tc>
+          <w:tcPr>
+            <w:tcW w:w="810" w:type="dxa"/>
+          </w:tcPr>
+          <w:p>
+            <w:pPr>
+              <w:rPr>
+                <w:sz w:val="28"/>
+                <w:szCs w:val="28"/>
+                <w:lang w:val="en-US"/>
+              </w:rPr>
+            </w:pPr>
+            <w:r>
+              <w:rPr>
+                <w:sz w:val="28"/>
+                <w:szCs w:val="28"/>
+                <w:lang w:val="en-US"/>
+              </w:rPr>
               <w:t>str</w:t>
             </w:r>
           </w:p>
         </w:tc>
         <w:tc>
           <w:tcPr>
-            <w:tcW w:w="1890" w:type="dxa"/>
+            <w:tcW w:w="900" w:type="dxa"/>
           </w:tcPr>
           <w:p>
             <w:pPr>
@@ -2793,7 +3252,7 @@
         </w:tc>
         <w:tc>
           <w:tcPr>
-            <w:tcW w:w="1530" w:type="dxa"/>
+            <w:tcW w:w="900" w:type="dxa"/>
           </w:tcPr>
           <w:p>
             <w:pPr>
@@ -2815,21 +3274,21 @@
         </w:tc>
         <w:tc>
           <w:tcPr>
-            <w:tcW w:w="990" w:type="dxa"/>
-          </w:tcPr>
-          <w:p>
-            <w:pPr>
-              <w:rPr>
-                <w:sz w:val="28"/>
-                <w:szCs w:val="28"/>
-                <w:lang w:val="en-US"/>
-              </w:rPr>
-            </w:pPr>
-          </w:p>
-        </w:tc>
-        <w:tc>
-          <w:tcPr>
-            <w:tcW w:w="2117" w:type="dxa"/>
+            <w:tcW w:w="900" w:type="dxa"/>
+          </w:tcPr>
+          <w:p>
+            <w:pPr>
+              <w:rPr>
+                <w:sz w:val="28"/>
+                <w:szCs w:val="28"/>
+                <w:lang w:val="en-US"/>
+              </w:rPr>
+            </w:pPr>
+          </w:p>
+        </w:tc>
+        <w:tc>
+          <w:tcPr>
+            <w:tcW w:w="2880" w:type="dxa"/>
           </w:tcPr>
           <w:p>
             <w:pPr>
@@ -2876,6 +3335,20 @@
           </w:tcPr>
           <w:p>
             <w:pPr>
+              <w:rPr>
+                <w:sz w:val="28"/>
+                <w:szCs w:val="28"/>
+                <w:lang w:val="en-US"/>
+              </w:rPr>
+            </w:pPr>
+          </w:p>
+        </w:tc>
+        <w:tc>
+          <w:tcPr>
+            <w:tcW w:w="810" w:type="dxa"/>
+          </w:tcPr>
+          <w:p>
+            <w:pPr>
               <w:spacing w:after="160" w:line="259" w:lineRule="auto"/>
               <w:rPr>
                 <w:sz w:val="28"/>
@@ -2887,7 +3360,7 @@
         </w:tc>
         <w:tc>
           <w:tcPr>
-            <w:tcW w:w="1890" w:type="dxa"/>
+            <w:tcW w:w="900" w:type="dxa"/>
           </w:tcPr>
           <w:p>
             <w:pPr>
@@ -2902,7 +3375,7 @@
         </w:tc>
         <w:tc>
           <w:tcPr>
-            <w:tcW w:w="1530" w:type="dxa"/>
+            <w:tcW w:w="900" w:type="dxa"/>
           </w:tcPr>
           <w:p>
             <w:pPr>
@@ -2917,21 +3390,21 @@
         </w:tc>
         <w:tc>
           <w:tcPr>
-            <w:tcW w:w="990" w:type="dxa"/>
-          </w:tcPr>
-          <w:p>
-            <w:pPr>
-              <w:rPr>
-                <w:sz w:val="28"/>
-                <w:szCs w:val="28"/>
-                <w:lang w:val="en-US"/>
-              </w:rPr>
-            </w:pPr>
-          </w:p>
-        </w:tc>
-        <w:tc>
-          <w:tcPr>
-            <w:tcW w:w="2117" w:type="dxa"/>
+            <w:tcW w:w="900" w:type="dxa"/>
+          </w:tcPr>
+          <w:p>
+            <w:pPr>
+              <w:rPr>
+                <w:sz w:val="28"/>
+                <w:szCs w:val="28"/>
+                <w:lang w:val="en-US"/>
+              </w:rPr>
+            </w:pPr>
+          </w:p>
+        </w:tc>
+        <w:tc>
+          <w:tcPr>
+            <w:tcW w:w="2880" w:type="dxa"/>
           </w:tcPr>
           <w:p>
             <w:pPr>
@@ -2968,6 +3441,7 @@
                 <w:szCs w:val="28"/>
                 <w:lang w:val="en-US"/>
               </w:rPr>
+              <w:lastRenderedPageBreak/>
               <w:t>ballsInUpperTele</w:t>
             </w:r>
             <w:proofErr w:type="spellEnd"/>
@@ -2979,6 +3453,28 @@
           </w:tcPr>
           <w:p>
             <w:pPr>
+              <w:rPr>
+                <w:sz w:val="28"/>
+                <w:szCs w:val="28"/>
+                <w:lang w:val="en-US"/>
+              </w:rPr>
+            </w:pPr>
+            <w:r>
+              <w:rPr>
+                <w:sz w:val="28"/>
+                <w:szCs w:val="28"/>
+                <w:lang w:val="en-US"/>
+              </w:rPr>
+              <w:t>1</w:t>
+            </w:r>
+          </w:p>
+        </w:tc>
+        <w:tc>
+          <w:tcPr>
+            <w:tcW w:w="810" w:type="dxa"/>
+          </w:tcPr>
+          <w:p>
+            <w:pPr>
               <w:spacing w:after="160" w:line="259" w:lineRule="auto"/>
               <w:rPr>
                 <w:sz w:val="28"/>
@@ -2998,7 +3494,7 @@
         </w:tc>
         <w:tc>
           <w:tcPr>
-            <w:tcW w:w="1890" w:type="dxa"/>
+            <w:tcW w:w="900" w:type="dxa"/>
           </w:tcPr>
           <w:p>
             <w:pPr>
@@ -3021,7 +3517,7 @@
         </w:tc>
         <w:tc>
           <w:tcPr>
-            <w:tcW w:w="1530" w:type="dxa"/>
+            <w:tcW w:w="900" w:type="dxa"/>
           </w:tcPr>
           <w:p>
             <w:pPr>
@@ -3044,21 +3540,21 @@
         </w:tc>
         <w:tc>
           <w:tcPr>
-            <w:tcW w:w="990" w:type="dxa"/>
-          </w:tcPr>
-          <w:p>
-            <w:pPr>
-              <w:rPr>
-                <w:sz w:val="28"/>
-                <w:szCs w:val="28"/>
-                <w:lang w:val="en-US"/>
-              </w:rPr>
-            </w:pPr>
-          </w:p>
-        </w:tc>
-        <w:tc>
-          <w:tcPr>
-            <w:tcW w:w="2117" w:type="dxa"/>
+            <w:tcW w:w="900" w:type="dxa"/>
+          </w:tcPr>
+          <w:p>
+            <w:pPr>
+              <w:rPr>
+                <w:sz w:val="28"/>
+                <w:szCs w:val="28"/>
+                <w:lang w:val="en-US"/>
+              </w:rPr>
+            </w:pPr>
+          </w:p>
+        </w:tc>
+        <w:tc>
+          <w:tcPr>
+            <w:tcW w:w="2880" w:type="dxa"/>
           </w:tcPr>
           <w:p>
             <w:pPr>
@@ -3114,6 +3610,28 @@
           </w:tcPr>
           <w:p>
             <w:pPr>
+              <w:rPr>
+                <w:sz w:val="28"/>
+                <w:szCs w:val="28"/>
+                <w:lang w:val="en-US"/>
+              </w:rPr>
+            </w:pPr>
+            <w:r>
+              <w:rPr>
+                <w:sz w:val="28"/>
+                <w:szCs w:val="28"/>
+                <w:lang w:val="en-US"/>
+              </w:rPr>
+              <w:t>1</w:t>
+            </w:r>
+          </w:p>
+        </w:tc>
+        <w:tc>
+          <w:tcPr>
+            <w:tcW w:w="810" w:type="dxa"/>
+          </w:tcPr>
+          <w:p>
+            <w:pPr>
               <w:spacing w:after="160" w:line="259" w:lineRule="auto"/>
               <w:rPr>
                 <w:sz w:val="28"/>
@@ -3133,7 +3651,7 @@
         </w:tc>
         <w:tc>
           <w:tcPr>
-            <w:tcW w:w="1890" w:type="dxa"/>
+            <w:tcW w:w="900" w:type="dxa"/>
           </w:tcPr>
           <w:p>
             <w:pPr>
@@ -3156,7 +3674,7 @@
         </w:tc>
         <w:tc>
           <w:tcPr>
-            <w:tcW w:w="1530" w:type="dxa"/>
+            <w:tcW w:w="900" w:type="dxa"/>
           </w:tcPr>
           <w:p>
             <w:pPr>
@@ -3179,21 +3697,21 @@
         </w:tc>
         <w:tc>
           <w:tcPr>
-            <w:tcW w:w="990" w:type="dxa"/>
-          </w:tcPr>
-          <w:p>
-            <w:pPr>
-              <w:rPr>
-                <w:sz w:val="28"/>
-                <w:szCs w:val="28"/>
-                <w:lang w:val="en-US"/>
-              </w:rPr>
-            </w:pPr>
-          </w:p>
-        </w:tc>
-        <w:tc>
-          <w:tcPr>
-            <w:tcW w:w="2117" w:type="dxa"/>
+            <w:tcW w:w="900" w:type="dxa"/>
+          </w:tcPr>
+          <w:p>
+            <w:pPr>
+              <w:rPr>
+                <w:sz w:val="28"/>
+                <w:szCs w:val="28"/>
+                <w:lang w:val="en-US"/>
+              </w:rPr>
+            </w:pPr>
+          </w:p>
+        </w:tc>
+        <w:tc>
+          <w:tcPr>
+            <w:tcW w:w="2880" w:type="dxa"/>
           </w:tcPr>
           <w:p>
             <w:pPr>
@@ -3241,6 +3759,28 @@
           </w:tcPr>
           <w:p>
             <w:pPr>
+              <w:rPr>
+                <w:sz w:val="28"/>
+                <w:szCs w:val="28"/>
+                <w:lang w:val="en-US"/>
+              </w:rPr>
+            </w:pPr>
+            <w:r>
+              <w:rPr>
+                <w:sz w:val="28"/>
+                <w:szCs w:val="28"/>
+                <w:lang w:val="en-US"/>
+              </w:rPr>
+              <w:t>1</w:t>
+            </w:r>
+          </w:p>
+        </w:tc>
+        <w:tc>
+          <w:tcPr>
+            <w:tcW w:w="810" w:type="dxa"/>
+          </w:tcPr>
+          <w:p>
+            <w:pPr>
               <w:spacing w:after="160" w:line="259" w:lineRule="auto"/>
               <w:rPr>
                 <w:sz w:val="28"/>
@@ -3260,7 +3800,7 @@
         </w:tc>
         <w:tc>
           <w:tcPr>
-            <w:tcW w:w="1890" w:type="dxa"/>
+            <w:tcW w:w="900" w:type="dxa"/>
           </w:tcPr>
           <w:p>
             <w:pPr>
@@ -3283,7 +3823,7 @@
         </w:tc>
         <w:tc>
           <w:tcPr>
-            <w:tcW w:w="1530" w:type="dxa"/>
+            <w:tcW w:w="900" w:type="dxa"/>
           </w:tcPr>
           <w:p>
             <w:pPr>
@@ -3306,21 +3846,21 @@
         </w:tc>
         <w:tc>
           <w:tcPr>
-            <w:tcW w:w="990" w:type="dxa"/>
-          </w:tcPr>
-          <w:p>
-            <w:pPr>
-              <w:rPr>
-                <w:sz w:val="28"/>
-                <w:szCs w:val="28"/>
-                <w:lang w:val="en-US"/>
-              </w:rPr>
-            </w:pPr>
-          </w:p>
-        </w:tc>
-        <w:tc>
-          <w:tcPr>
-            <w:tcW w:w="2117" w:type="dxa"/>
+            <w:tcW w:w="900" w:type="dxa"/>
+          </w:tcPr>
+          <w:p>
+            <w:pPr>
+              <w:rPr>
+                <w:sz w:val="28"/>
+                <w:szCs w:val="28"/>
+                <w:lang w:val="en-US"/>
+              </w:rPr>
+            </w:pPr>
+          </w:p>
+        </w:tc>
+        <w:tc>
+          <w:tcPr>
+            <w:tcW w:w="2880" w:type="dxa"/>
           </w:tcPr>
           <w:p>
             <w:pPr>
@@ -3358,7 +3898,6 @@
                 <w:highlight w:val="yellow"/>
                 <w:lang w:val="en-US"/>
               </w:rPr>
-              <w:lastRenderedPageBreak/>
               <w:t>// end game</w:t>
             </w:r>
           </w:p>
@@ -3369,6 +3908,20 @@
           </w:tcPr>
           <w:p>
             <w:pPr>
+              <w:rPr>
+                <w:sz w:val="28"/>
+                <w:szCs w:val="28"/>
+                <w:lang w:val="en-US"/>
+              </w:rPr>
+            </w:pPr>
+          </w:p>
+        </w:tc>
+        <w:tc>
+          <w:tcPr>
+            <w:tcW w:w="810" w:type="dxa"/>
+          </w:tcPr>
+          <w:p>
+            <w:pPr>
               <w:spacing w:after="160" w:line="259" w:lineRule="auto"/>
               <w:rPr>
                 <w:sz w:val="28"/>
@@ -3380,7 +3933,7 @@
         </w:tc>
         <w:tc>
           <w:tcPr>
-            <w:tcW w:w="1890" w:type="dxa"/>
+            <w:tcW w:w="900" w:type="dxa"/>
           </w:tcPr>
           <w:p>
             <w:pPr>
@@ -3395,7 +3948,7 @@
         </w:tc>
         <w:tc>
           <w:tcPr>
-            <w:tcW w:w="1530" w:type="dxa"/>
+            <w:tcW w:w="900" w:type="dxa"/>
           </w:tcPr>
           <w:p>
             <w:pPr>
@@ -3410,21 +3963,21 @@
         </w:tc>
         <w:tc>
           <w:tcPr>
-            <w:tcW w:w="990" w:type="dxa"/>
-          </w:tcPr>
-          <w:p>
-            <w:pPr>
-              <w:rPr>
-                <w:sz w:val="28"/>
-                <w:szCs w:val="28"/>
-                <w:lang w:val="en-US"/>
-              </w:rPr>
-            </w:pPr>
-          </w:p>
-        </w:tc>
-        <w:tc>
-          <w:tcPr>
-            <w:tcW w:w="2117" w:type="dxa"/>
+            <w:tcW w:w="900" w:type="dxa"/>
+          </w:tcPr>
+          <w:p>
+            <w:pPr>
+              <w:rPr>
+                <w:sz w:val="28"/>
+                <w:szCs w:val="28"/>
+                <w:lang w:val="en-US"/>
+              </w:rPr>
+            </w:pPr>
+          </w:p>
+        </w:tc>
+        <w:tc>
+          <w:tcPr>
+            <w:tcW w:w="2880" w:type="dxa"/>
           </w:tcPr>
           <w:p>
             <w:pPr>
@@ -3472,6 +4025,28 @@
           </w:tcPr>
           <w:p>
             <w:pPr>
+              <w:rPr>
+                <w:sz w:val="28"/>
+                <w:szCs w:val="28"/>
+                <w:lang w:val="en-US"/>
+              </w:rPr>
+            </w:pPr>
+            <w:r>
+              <w:rPr>
+                <w:sz w:val="28"/>
+                <w:szCs w:val="28"/>
+                <w:lang w:val="en-US"/>
+              </w:rPr>
+              <w:t>1</w:t>
+            </w:r>
+          </w:p>
+        </w:tc>
+        <w:tc>
+          <w:tcPr>
+            <w:tcW w:w="810" w:type="dxa"/>
+          </w:tcPr>
+          <w:p>
+            <w:pPr>
               <w:spacing w:after="160" w:line="259" w:lineRule="auto"/>
               <w:rPr>
                 <w:sz w:val="28"/>
@@ -3491,7 +4066,7 @@
         </w:tc>
         <w:tc>
           <w:tcPr>
-            <w:tcW w:w="1890" w:type="dxa"/>
+            <w:tcW w:w="900" w:type="dxa"/>
           </w:tcPr>
           <w:p>
             <w:pPr>
@@ -3514,7 +4089,7 @@
         </w:tc>
         <w:tc>
           <w:tcPr>
-            <w:tcW w:w="1530" w:type="dxa"/>
+            <w:tcW w:w="900" w:type="dxa"/>
           </w:tcPr>
           <w:p>
             <w:pPr>
@@ -3537,21 +4112,21 @@
         </w:tc>
         <w:tc>
           <w:tcPr>
-            <w:tcW w:w="990" w:type="dxa"/>
-          </w:tcPr>
-          <w:p>
-            <w:pPr>
-              <w:rPr>
-                <w:sz w:val="28"/>
-                <w:szCs w:val="28"/>
-                <w:lang w:val="en-US"/>
-              </w:rPr>
-            </w:pPr>
-          </w:p>
-        </w:tc>
-        <w:tc>
-          <w:tcPr>
-            <w:tcW w:w="2117" w:type="dxa"/>
+            <w:tcW w:w="900" w:type="dxa"/>
+          </w:tcPr>
+          <w:p>
+            <w:pPr>
+              <w:rPr>
+                <w:sz w:val="28"/>
+                <w:szCs w:val="28"/>
+                <w:lang w:val="en-US"/>
+              </w:rPr>
+            </w:pPr>
+          </w:p>
+        </w:tc>
+        <w:tc>
+          <w:tcPr>
+            <w:tcW w:w="2880" w:type="dxa"/>
           </w:tcPr>
           <w:p>
             <w:pPr>
@@ -3599,6 +4174,28 @@
           </w:tcPr>
           <w:p>
             <w:pPr>
+              <w:rPr>
+                <w:sz w:val="28"/>
+                <w:szCs w:val="28"/>
+                <w:lang w:val="en-US"/>
+              </w:rPr>
+            </w:pPr>
+            <w:r>
+              <w:rPr>
+                <w:sz w:val="28"/>
+                <w:szCs w:val="28"/>
+                <w:lang w:val="en-US"/>
+              </w:rPr>
+              <w:t>1</w:t>
+            </w:r>
+          </w:p>
+        </w:tc>
+        <w:tc>
+          <w:tcPr>
+            <w:tcW w:w="810" w:type="dxa"/>
+          </w:tcPr>
+          <w:p>
+            <w:pPr>
               <w:spacing w:after="160" w:line="259" w:lineRule="auto"/>
               <w:rPr>
                 <w:sz w:val="28"/>
@@ -3618,7 +4215,7 @@
         </w:tc>
         <w:tc>
           <w:tcPr>
-            <w:tcW w:w="1890" w:type="dxa"/>
+            <w:tcW w:w="900" w:type="dxa"/>
           </w:tcPr>
           <w:p>
             <w:pPr>
@@ -3633,7 +4230,7 @@
         </w:tc>
         <w:tc>
           <w:tcPr>
-            <w:tcW w:w="1530" w:type="dxa"/>
+            <w:tcW w:w="900" w:type="dxa"/>
           </w:tcPr>
           <w:p>
             <w:pPr>
@@ -3656,21 +4253,21 @@
         </w:tc>
         <w:tc>
           <w:tcPr>
-            <w:tcW w:w="990" w:type="dxa"/>
-          </w:tcPr>
-          <w:p>
-            <w:pPr>
-              <w:rPr>
-                <w:sz w:val="28"/>
-                <w:szCs w:val="28"/>
-                <w:lang w:val="en-US"/>
-              </w:rPr>
-            </w:pPr>
-          </w:p>
-        </w:tc>
-        <w:tc>
-          <w:tcPr>
-            <w:tcW w:w="2117" w:type="dxa"/>
+            <w:tcW w:w="900" w:type="dxa"/>
+          </w:tcPr>
+          <w:p>
+            <w:pPr>
+              <w:rPr>
+                <w:sz w:val="28"/>
+                <w:szCs w:val="28"/>
+                <w:lang w:val="en-US"/>
+              </w:rPr>
+            </w:pPr>
+          </w:p>
+        </w:tc>
+        <w:tc>
+          <w:tcPr>
+            <w:tcW w:w="2880" w:type="dxa"/>
           </w:tcPr>
           <w:p>
             <w:pPr>
@@ -3718,6 +4315,29 @@
           </w:tcPr>
           <w:p>
             <w:pPr>
+              <w:rPr>
+                <w:sz w:val="28"/>
+                <w:szCs w:val="28"/>
+                <w:lang w:val="en-US"/>
+              </w:rPr>
+            </w:pPr>
+            <w:r>
+              <w:rPr>
+                <w:sz w:val="28"/>
+                <w:szCs w:val="28"/>
+                <w:highlight w:val="yellow"/>
+                <w:lang w:val="en-US"/>
+              </w:rPr>
+              <w:t>0.5</w:t>
+            </w:r>
+          </w:p>
+        </w:tc>
+        <w:tc>
+          <w:tcPr>
+            <w:tcW w:w="810" w:type="dxa"/>
+          </w:tcPr>
+          <w:p>
+            <w:pPr>
               <w:spacing w:after="160" w:line="259" w:lineRule="auto"/>
               <w:rPr>
                 <w:sz w:val="28"/>
@@ -3737,7 +4357,7 @@
         </w:tc>
         <w:tc>
           <w:tcPr>
-            <w:tcW w:w="1890" w:type="dxa"/>
+            <w:tcW w:w="900" w:type="dxa"/>
           </w:tcPr>
           <w:p>
             <w:pPr>
@@ -3760,7 +4380,7 @@
         </w:tc>
         <w:tc>
           <w:tcPr>
-            <w:tcW w:w="1530" w:type="dxa"/>
+            <w:tcW w:w="900" w:type="dxa"/>
           </w:tcPr>
           <w:p>
             <w:pPr>
@@ -3783,21 +4403,21 @@
         </w:tc>
         <w:tc>
           <w:tcPr>
-            <w:tcW w:w="990" w:type="dxa"/>
-          </w:tcPr>
-          <w:p>
-            <w:pPr>
-              <w:rPr>
-                <w:sz w:val="28"/>
-                <w:szCs w:val="28"/>
-                <w:lang w:val="en-US"/>
-              </w:rPr>
-            </w:pPr>
-          </w:p>
-        </w:tc>
-        <w:tc>
-          <w:tcPr>
-            <w:tcW w:w="2117" w:type="dxa"/>
+            <w:tcW w:w="900" w:type="dxa"/>
+          </w:tcPr>
+          <w:p>
+            <w:pPr>
+              <w:rPr>
+                <w:sz w:val="28"/>
+                <w:szCs w:val="28"/>
+                <w:lang w:val="en-US"/>
+              </w:rPr>
+            </w:pPr>
+          </w:p>
+        </w:tc>
+        <w:tc>
+          <w:tcPr>
+            <w:tcW w:w="2880" w:type="dxa"/>
           </w:tcPr>
           <w:p>
             <w:pPr>
@@ -3853,6 +4473,20 @@
           </w:tcPr>
           <w:p>
             <w:pPr>
+              <w:rPr>
+                <w:sz w:val="28"/>
+                <w:szCs w:val="28"/>
+                <w:lang w:val="en-US"/>
+              </w:rPr>
+            </w:pPr>
+          </w:p>
+        </w:tc>
+        <w:tc>
+          <w:tcPr>
+            <w:tcW w:w="810" w:type="dxa"/>
+          </w:tcPr>
+          <w:p>
+            <w:pPr>
               <w:spacing w:after="160" w:line="259" w:lineRule="auto"/>
               <w:rPr>
                 <w:sz w:val="28"/>
@@ -3864,7 +4498,7 @@
         </w:tc>
         <w:tc>
           <w:tcPr>
-            <w:tcW w:w="1890" w:type="dxa"/>
+            <w:tcW w:w="900" w:type="dxa"/>
           </w:tcPr>
           <w:p>
             <w:pPr>
@@ -3879,7 +4513,7 @@
         </w:tc>
         <w:tc>
           <w:tcPr>
-            <w:tcW w:w="1530" w:type="dxa"/>
+            <w:tcW w:w="900" w:type="dxa"/>
           </w:tcPr>
           <w:p>
             <w:pPr>
@@ -3894,21 +4528,21 @@
         </w:tc>
         <w:tc>
           <w:tcPr>
-            <w:tcW w:w="990" w:type="dxa"/>
-          </w:tcPr>
-          <w:p>
-            <w:pPr>
-              <w:rPr>
-                <w:sz w:val="28"/>
-                <w:szCs w:val="28"/>
-                <w:lang w:val="en-US"/>
-              </w:rPr>
-            </w:pPr>
-          </w:p>
-        </w:tc>
-        <w:tc>
-          <w:tcPr>
-            <w:tcW w:w="2117" w:type="dxa"/>
+            <w:tcW w:w="900" w:type="dxa"/>
+          </w:tcPr>
+          <w:p>
+            <w:pPr>
+              <w:rPr>
+                <w:sz w:val="28"/>
+                <w:szCs w:val="28"/>
+                <w:lang w:val="en-US"/>
+              </w:rPr>
+            </w:pPr>
+          </w:p>
+        </w:tc>
+        <w:tc>
+          <w:tcPr>
+            <w:tcW w:w="2880" w:type="dxa"/>
           </w:tcPr>
           <w:p>
             <w:pPr>
@@ -3956,6 +4590,28 @@
           </w:tcPr>
           <w:p>
             <w:pPr>
+              <w:rPr>
+                <w:sz w:val="28"/>
+                <w:szCs w:val="28"/>
+                <w:lang w:val="en-US"/>
+              </w:rPr>
+            </w:pPr>
+            <w:r>
+              <w:rPr>
+                <w:sz w:val="28"/>
+                <w:szCs w:val="28"/>
+                <w:lang w:val="en-US"/>
+              </w:rPr>
+              <w:t>1</w:t>
+            </w:r>
+          </w:p>
+        </w:tc>
+        <w:tc>
+          <w:tcPr>
+            <w:tcW w:w="810" w:type="dxa"/>
+          </w:tcPr>
+          <w:p>
+            <w:pPr>
               <w:spacing w:after="160" w:line="259" w:lineRule="auto"/>
               <w:rPr>
                 <w:sz w:val="28"/>
@@ -3975,7 +4631,7 @@
         </w:tc>
         <w:tc>
           <w:tcPr>
-            <w:tcW w:w="1890" w:type="dxa"/>
+            <w:tcW w:w="900" w:type="dxa"/>
           </w:tcPr>
           <w:p>
             <w:pPr>
@@ -3998,7 +4654,7 @@
         </w:tc>
         <w:tc>
           <w:tcPr>
-            <w:tcW w:w="1530" w:type="dxa"/>
+            <w:tcW w:w="900" w:type="dxa"/>
           </w:tcPr>
           <w:p>
             <w:pPr>
@@ -4021,21 +4677,21 @@
         </w:tc>
         <w:tc>
           <w:tcPr>
-            <w:tcW w:w="990" w:type="dxa"/>
-          </w:tcPr>
-          <w:p>
-            <w:pPr>
-              <w:rPr>
-                <w:sz w:val="28"/>
-                <w:szCs w:val="28"/>
-                <w:lang w:val="en-US"/>
-              </w:rPr>
-            </w:pPr>
-          </w:p>
-        </w:tc>
-        <w:tc>
-          <w:tcPr>
-            <w:tcW w:w="2117" w:type="dxa"/>
+            <w:tcW w:w="900" w:type="dxa"/>
+          </w:tcPr>
+          <w:p>
+            <w:pPr>
+              <w:rPr>
+                <w:sz w:val="28"/>
+                <w:szCs w:val="28"/>
+                <w:lang w:val="en-US"/>
+              </w:rPr>
+            </w:pPr>
+          </w:p>
+        </w:tc>
+        <w:tc>
+          <w:tcPr>
+            <w:tcW w:w="2880" w:type="dxa"/>
           </w:tcPr>
           <w:p>
             <w:pPr>
@@ -4091,6 +4747,28 @@
           </w:tcPr>
           <w:p>
             <w:pPr>
+              <w:rPr>
+                <w:sz w:val="28"/>
+                <w:szCs w:val="28"/>
+                <w:lang w:val="en-US"/>
+              </w:rPr>
+            </w:pPr>
+            <w:r>
+              <w:rPr>
+                <w:sz w:val="28"/>
+                <w:szCs w:val="28"/>
+                <w:lang w:val="en-US"/>
+              </w:rPr>
+              <w:t>1</w:t>
+            </w:r>
+          </w:p>
+        </w:tc>
+        <w:tc>
+          <w:tcPr>
+            <w:tcW w:w="810" w:type="dxa"/>
+          </w:tcPr>
+          <w:p>
+            <w:pPr>
               <w:spacing w:after="160" w:line="259" w:lineRule="auto"/>
               <w:rPr>
                 <w:sz w:val="28"/>
@@ -4110,7 +4788,7 @@
         </w:tc>
         <w:tc>
           <w:tcPr>
-            <w:tcW w:w="1890" w:type="dxa"/>
+            <w:tcW w:w="900" w:type="dxa"/>
           </w:tcPr>
           <w:p>
             <w:pPr>
@@ -4133,7 +4811,7 @@
         </w:tc>
         <w:tc>
           <w:tcPr>
-            <w:tcW w:w="1530" w:type="dxa"/>
+            <w:tcW w:w="900" w:type="dxa"/>
           </w:tcPr>
           <w:p>
             <w:pPr>
@@ -4156,21 +4834,21 @@
         </w:tc>
         <w:tc>
           <w:tcPr>
-            <w:tcW w:w="990" w:type="dxa"/>
-          </w:tcPr>
-          <w:p>
-            <w:pPr>
-              <w:rPr>
-                <w:sz w:val="28"/>
-                <w:szCs w:val="28"/>
-                <w:lang w:val="en-US"/>
-              </w:rPr>
-            </w:pPr>
-          </w:p>
-        </w:tc>
-        <w:tc>
-          <w:tcPr>
-            <w:tcW w:w="2117" w:type="dxa"/>
+            <w:tcW w:w="900" w:type="dxa"/>
+          </w:tcPr>
+          <w:p>
+            <w:pPr>
+              <w:rPr>
+                <w:sz w:val="28"/>
+                <w:szCs w:val="28"/>
+                <w:lang w:val="en-US"/>
+              </w:rPr>
+            </w:pPr>
+          </w:p>
+        </w:tc>
+        <w:tc>
+          <w:tcPr>
+            <w:tcW w:w="2880" w:type="dxa"/>
           </w:tcPr>
           <w:p>
             <w:pPr>
@@ -4226,6 +4904,28 @@
           </w:tcPr>
           <w:p>
             <w:pPr>
+              <w:rPr>
+                <w:sz w:val="28"/>
+                <w:szCs w:val="28"/>
+                <w:lang w:val="en-US"/>
+              </w:rPr>
+            </w:pPr>
+            <w:r>
+              <w:rPr>
+                <w:sz w:val="28"/>
+                <w:szCs w:val="28"/>
+                <w:lang w:val="en-US"/>
+              </w:rPr>
+              <w:t>1</w:t>
+            </w:r>
+          </w:p>
+        </w:tc>
+        <w:tc>
+          <w:tcPr>
+            <w:tcW w:w="810" w:type="dxa"/>
+          </w:tcPr>
+          <w:p>
+            <w:pPr>
               <w:spacing w:after="160" w:line="259" w:lineRule="auto"/>
               <w:rPr>
                 <w:sz w:val="28"/>
@@ -4245,7 +4945,7 @@
         </w:tc>
         <w:tc>
           <w:tcPr>
-            <w:tcW w:w="1890" w:type="dxa"/>
+            <w:tcW w:w="900" w:type="dxa"/>
           </w:tcPr>
           <w:p>
             <w:pPr>
@@ -4268,7 +4968,7 @@
         </w:tc>
         <w:tc>
           <w:tcPr>
-            <w:tcW w:w="1530" w:type="dxa"/>
+            <w:tcW w:w="900" w:type="dxa"/>
           </w:tcPr>
           <w:p>
             <w:pPr>
@@ -4291,21 +4991,21 @@
         </w:tc>
         <w:tc>
           <w:tcPr>
-            <w:tcW w:w="990" w:type="dxa"/>
-          </w:tcPr>
-          <w:p>
-            <w:pPr>
-              <w:rPr>
-                <w:sz w:val="28"/>
-                <w:szCs w:val="28"/>
-                <w:lang w:val="en-US"/>
-              </w:rPr>
-            </w:pPr>
-          </w:p>
-        </w:tc>
-        <w:tc>
-          <w:tcPr>
-            <w:tcW w:w="2117" w:type="dxa"/>
+            <w:tcW w:w="900" w:type="dxa"/>
+          </w:tcPr>
+          <w:p>
+            <w:pPr>
+              <w:rPr>
+                <w:sz w:val="28"/>
+                <w:szCs w:val="28"/>
+                <w:lang w:val="en-US"/>
+              </w:rPr>
+            </w:pPr>
+          </w:p>
+        </w:tc>
+        <w:tc>
+          <w:tcPr>
+            <w:tcW w:w="2880" w:type="dxa"/>
           </w:tcPr>
           <w:p>
             <w:pPr>
@@ -4371,6 +5071,29 @@
               <w:rPr>
                 <w:sz w:val="28"/>
                 <w:szCs w:val="28"/>
+                <w:highlight w:val="yellow"/>
+                <w:lang w:val="en-US"/>
+              </w:rPr>
+              <w:t>0</w:t>
+            </w:r>
+          </w:p>
+        </w:tc>
+        <w:tc>
+          <w:tcPr>
+            <w:tcW w:w="810" w:type="dxa"/>
+          </w:tcPr>
+          <w:p>
+            <w:pPr>
+              <w:rPr>
+                <w:sz w:val="28"/>
+                <w:szCs w:val="28"/>
+                <w:lang w:val="en-US"/>
+              </w:rPr>
+            </w:pPr>
+            <w:r>
+              <w:rPr>
+                <w:sz w:val="28"/>
+                <w:szCs w:val="28"/>
                 <w:lang w:val="en-US"/>
               </w:rPr>
               <w:t>List of Int?</w:t>
@@ -4379,65 +5102,75 @@
         </w:tc>
         <w:tc>
           <w:tcPr>
-            <w:tcW w:w="1890" w:type="dxa"/>
-          </w:tcPr>
-          <w:p>
-            <w:pPr>
-              <w:rPr>
-                <w:sz w:val="28"/>
-                <w:szCs w:val="28"/>
-                <w:lang w:val="en-US"/>
-              </w:rPr>
-            </w:pPr>
-            <w:r>
-              <w:rPr>
-                <w:sz w:val="28"/>
-                <w:szCs w:val="28"/>
-                <w:lang w:val="en-US"/>
-              </w:rPr>
-              <w:t>Small int (&lt; 1000), list size by size of options?</w:t>
-            </w:r>
-          </w:p>
-        </w:tc>
-        <w:tc>
-          <w:tcPr>
-            <w:tcW w:w="1530" w:type="dxa"/>
-          </w:tcPr>
-          <w:p>
-            <w:pPr>
-              <w:rPr>
-                <w:sz w:val="28"/>
-                <w:szCs w:val="28"/>
-                <w:lang w:val="en-US"/>
-              </w:rPr>
-            </w:pPr>
-            <w:r>
-              <w:rPr>
-                <w:sz w:val="28"/>
-                <w:szCs w:val="28"/>
-                <w:lang w:val="en-US"/>
-              </w:rPr>
+            <w:tcW w:w="900" w:type="dxa"/>
+          </w:tcPr>
+          <w:p>
+            <w:pPr>
+              <w:rPr>
+                <w:sz w:val="28"/>
+                <w:szCs w:val="28"/>
+                <w:lang w:val="en-US"/>
+              </w:rPr>
+            </w:pPr>
+            <w:r>
+              <w:rPr>
+                <w:sz w:val="28"/>
+                <w:szCs w:val="28"/>
+                <w:lang w:val="en-US"/>
+              </w:rPr>
+              <w:t xml:space="preserve">Small int (&lt; 1000), list size by </w:t>
+            </w:r>
+            <w:r>
+              <w:rPr>
+                <w:sz w:val="28"/>
+                <w:szCs w:val="28"/>
+                <w:lang w:val="en-US"/>
+              </w:rPr>
+              <w:lastRenderedPageBreak/>
+              <w:t>size of options?</w:t>
+            </w:r>
+          </w:p>
+        </w:tc>
+        <w:tc>
+          <w:tcPr>
+            <w:tcW w:w="900" w:type="dxa"/>
+          </w:tcPr>
+          <w:p>
+            <w:pPr>
+              <w:rPr>
+                <w:sz w:val="28"/>
+                <w:szCs w:val="28"/>
+                <w:lang w:val="en-US"/>
+              </w:rPr>
+            </w:pPr>
+            <w:r>
+              <w:rPr>
+                <w:sz w:val="28"/>
+                <w:szCs w:val="28"/>
+                <w:lang w:val="en-US"/>
+              </w:rPr>
+              <w:lastRenderedPageBreak/>
               <w:t>[]</w:t>
             </w:r>
           </w:p>
         </w:tc>
         <w:tc>
           <w:tcPr>
-            <w:tcW w:w="990" w:type="dxa"/>
-          </w:tcPr>
-          <w:p>
-            <w:pPr>
-              <w:rPr>
-                <w:sz w:val="28"/>
-                <w:szCs w:val="28"/>
-                <w:lang w:val="en-US"/>
-              </w:rPr>
-            </w:pPr>
-          </w:p>
-        </w:tc>
-        <w:tc>
-          <w:tcPr>
-            <w:tcW w:w="2117" w:type="dxa"/>
+            <w:tcW w:w="900" w:type="dxa"/>
+          </w:tcPr>
+          <w:p>
+            <w:pPr>
+              <w:rPr>
+                <w:sz w:val="28"/>
+                <w:szCs w:val="28"/>
+                <w:lang w:val="en-US"/>
+              </w:rPr>
+            </w:pPr>
+          </w:p>
+        </w:tc>
+        <w:tc>
+          <w:tcPr>
+            <w:tcW w:w="2880" w:type="dxa"/>
           </w:tcPr>
           <w:p>
             <w:pPr>
@@ -4495,6 +5228,30 @@
               <w:rPr>
                 <w:sz w:val="28"/>
                 <w:szCs w:val="28"/>
+                <w:highlight w:val="yellow"/>
+                <w:lang w:val="en-US"/>
+              </w:rPr>
+            </w:pPr>
+            <w:r>
+              <w:rPr>
+                <w:sz w:val="28"/>
+                <w:szCs w:val="28"/>
+                <w:highlight w:val="yellow"/>
+                <w:lang w:val="en-US"/>
+              </w:rPr>
+              <w:t>0</w:t>
+            </w:r>
+          </w:p>
+        </w:tc>
+        <w:tc>
+          <w:tcPr>
+            <w:tcW w:w="810" w:type="dxa"/>
+          </w:tcPr>
+          <w:p>
+            <w:pPr>
+              <w:rPr>
+                <w:sz w:val="28"/>
+                <w:szCs w:val="28"/>
                 <w:lang w:val="en-US"/>
               </w:rPr>
             </w:pPr>
@@ -4510,7 +5267,7 @@
         </w:tc>
         <w:tc>
           <w:tcPr>
-            <w:tcW w:w="1890" w:type="dxa"/>
+            <w:tcW w:w="900" w:type="dxa"/>
           </w:tcPr>
           <w:p>
             <w:pPr>
@@ -4532,7 +5289,7 @@
         </w:tc>
         <w:tc>
           <w:tcPr>
-            <w:tcW w:w="1530" w:type="dxa"/>
+            <w:tcW w:w="900" w:type="dxa"/>
           </w:tcPr>
           <w:p>
             <w:pPr>
@@ -4554,21 +5311,21 @@
         </w:tc>
         <w:tc>
           <w:tcPr>
-            <w:tcW w:w="990" w:type="dxa"/>
-          </w:tcPr>
-          <w:p>
-            <w:pPr>
-              <w:rPr>
-                <w:sz w:val="28"/>
-                <w:szCs w:val="28"/>
-                <w:lang w:val="en-US"/>
-              </w:rPr>
-            </w:pPr>
-          </w:p>
-        </w:tc>
-        <w:tc>
-          <w:tcPr>
-            <w:tcW w:w="2117" w:type="dxa"/>
+            <w:tcW w:w="900" w:type="dxa"/>
+          </w:tcPr>
+          <w:p>
+            <w:pPr>
+              <w:rPr>
+                <w:sz w:val="28"/>
+                <w:szCs w:val="28"/>
+                <w:lang w:val="en-US"/>
+              </w:rPr>
+            </w:pPr>
+          </w:p>
+        </w:tc>
+        <w:tc>
+          <w:tcPr>
+            <w:tcW w:w="2880" w:type="dxa"/>
           </w:tcPr>
           <w:p>
             <w:pPr>
@@ -4635,13 +5392,35 @@
                 <w:szCs w:val="28"/>
                 <w:lang w:val="en-US"/>
               </w:rPr>
+              <w:t>1</w:t>
+            </w:r>
+          </w:p>
+        </w:tc>
+        <w:tc>
+          <w:tcPr>
+            <w:tcW w:w="810" w:type="dxa"/>
+          </w:tcPr>
+          <w:p>
+            <w:pPr>
+              <w:rPr>
+                <w:sz w:val="28"/>
+                <w:szCs w:val="28"/>
+                <w:lang w:val="en-US"/>
+              </w:rPr>
+            </w:pPr>
+            <w:r>
+              <w:rPr>
+                <w:sz w:val="28"/>
+                <w:szCs w:val="28"/>
+                <w:lang w:val="en-US"/>
+              </w:rPr>
               <w:t>Int</w:t>
             </w:r>
           </w:p>
         </w:tc>
         <w:tc>
           <w:tcPr>
-            <w:tcW w:w="1890" w:type="dxa"/>
+            <w:tcW w:w="900" w:type="dxa"/>
           </w:tcPr>
           <w:p>
             <w:pPr>
@@ -4663,7 +5442,7 @@
         </w:tc>
         <w:tc>
           <w:tcPr>
-            <w:tcW w:w="1530" w:type="dxa"/>
+            <w:tcW w:w="900" w:type="dxa"/>
           </w:tcPr>
           <w:p>
             <w:pPr>
@@ -4685,21 +5464,21 @@
         </w:tc>
         <w:tc>
           <w:tcPr>
-            <w:tcW w:w="990" w:type="dxa"/>
-          </w:tcPr>
-          <w:p>
-            <w:pPr>
-              <w:rPr>
-                <w:sz w:val="28"/>
-                <w:szCs w:val="28"/>
-                <w:lang w:val="en-US"/>
-              </w:rPr>
-            </w:pPr>
-          </w:p>
-        </w:tc>
-        <w:tc>
-          <w:tcPr>
-            <w:tcW w:w="2117" w:type="dxa"/>
+            <w:tcW w:w="900" w:type="dxa"/>
+          </w:tcPr>
+          <w:p>
+            <w:pPr>
+              <w:rPr>
+                <w:sz w:val="28"/>
+                <w:szCs w:val="28"/>
+                <w:lang w:val="en-US"/>
+              </w:rPr>
+            </w:pPr>
+          </w:p>
+        </w:tc>
+        <w:tc>
+          <w:tcPr>
+            <w:tcW w:w="2880" w:type="dxa"/>
           </w:tcPr>
           <w:p>
             <w:pPr>
@@ -4766,13 +5545,35 @@
                 <w:szCs w:val="28"/>
                 <w:lang w:val="en-US"/>
               </w:rPr>
+              <w:t>1</w:t>
+            </w:r>
+          </w:p>
+        </w:tc>
+        <w:tc>
+          <w:tcPr>
+            <w:tcW w:w="810" w:type="dxa"/>
+          </w:tcPr>
+          <w:p>
+            <w:pPr>
+              <w:rPr>
+                <w:sz w:val="28"/>
+                <w:szCs w:val="28"/>
+                <w:lang w:val="en-US"/>
+              </w:rPr>
+            </w:pPr>
+            <w:r>
+              <w:rPr>
+                <w:sz w:val="28"/>
+                <w:szCs w:val="28"/>
+                <w:lang w:val="en-US"/>
+              </w:rPr>
               <w:t>Int</w:t>
             </w:r>
           </w:p>
         </w:tc>
         <w:tc>
           <w:tcPr>
-            <w:tcW w:w="1890" w:type="dxa"/>
+            <w:tcW w:w="900" w:type="dxa"/>
           </w:tcPr>
           <w:p>
             <w:pPr>
@@ -4794,7 +5595,7 @@
         </w:tc>
         <w:tc>
           <w:tcPr>
-            <w:tcW w:w="1530" w:type="dxa"/>
+            <w:tcW w:w="900" w:type="dxa"/>
           </w:tcPr>
           <w:p>
             <w:pPr>
@@ -4816,21 +5617,21 @@
         </w:tc>
         <w:tc>
           <w:tcPr>
-            <w:tcW w:w="990" w:type="dxa"/>
-          </w:tcPr>
-          <w:p>
-            <w:pPr>
-              <w:rPr>
-                <w:sz w:val="28"/>
-                <w:szCs w:val="28"/>
-                <w:lang w:val="en-US"/>
-              </w:rPr>
-            </w:pPr>
-          </w:p>
-        </w:tc>
-        <w:tc>
-          <w:tcPr>
-            <w:tcW w:w="2117" w:type="dxa"/>
+            <w:tcW w:w="900" w:type="dxa"/>
+          </w:tcPr>
+          <w:p>
+            <w:pPr>
+              <w:rPr>
+                <w:sz w:val="28"/>
+                <w:szCs w:val="28"/>
+                <w:lang w:val="en-US"/>
+              </w:rPr>
+            </w:pPr>
+          </w:p>
+        </w:tc>
+        <w:tc>
+          <w:tcPr>
+            <w:tcW w:w="2880" w:type="dxa"/>
           </w:tcPr>
           <w:p>
             <w:pPr>
@@ -4915,13 +5716,35 @@
                 <w:szCs w:val="28"/>
                 <w:lang w:val="en-US"/>
               </w:rPr>
+              <w:t>1</w:t>
+            </w:r>
+          </w:p>
+        </w:tc>
+        <w:tc>
+          <w:tcPr>
+            <w:tcW w:w="810" w:type="dxa"/>
+          </w:tcPr>
+          <w:p>
+            <w:pPr>
+              <w:rPr>
+                <w:sz w:val="28"/>
+                <w:szCs w:val="28"/>
+                <w:lang w:val="en-US"/>
+              </w:rPr>
+            </w:pPr>
+            <w:r>
+              <w:rPr>
+                <w:sz w:val="28"/>
+                <w:szCs w:val="28"/>
+                <w:lang w:val="en-US"/>
+              </w:rPr>
               <w:t>str</w:t>
             </w:r>
           </w:p>
         </w:tc>
         <w:tc>
           <w:tcPr>
-            <w:tcW w:w="1890" w:type="dxa"/>
+            <w:tcW w:w="900" w:type="dxa"/>
           </w:tcPr>
           <w:p>
             <w:pPr>
@@ -4943,7 +5766,7 @@
         </w:tc>
         <w:tc>
           <w:tcPr>
-            <w:tcW w:w="1530" w:type="dxa"/>
+            <w:tcW w:w="900" w:type="dxa"/>
           </w:tcPr>
           <w:p>
             <w:pPr>
@@ -4965,21 +5788,21 @@
         </w:tc>
         <w:tc>
           <w:tcPr>
-            <w:tcW w:w="990" w:type="dxa"/>
-          </w:tcPr>
-          <w:p>
-            <w:pPr>
-              <w:rPr>
-                <w:sz w:val="28"/>
-                <w:szCs w:val="28"/>
-                <w:lang w:val="en-US"/>
-              </w:rPr>
-            </w:pPr>
-          </w:p>
-        </w:tc>
-        <w:tc>
-          <w:tcPr>
-            <w:tcW w:w="2117" w:type="dxa"/>
+            <w:tcW w:w="900" w:type="dxa"/>
+          </w:tcPr>
+          <w:p>
+            <w:pPr>
+              <w:rPr>
+                <w:sz w:val="28"/>
+                <w:szCs w:val="28"/>
+                <w:lang w:val="en-US"/>
+              </w:rPr>
+            </w:pPr>
+          </w:p>
+        </w:tc>
+        <w:tc>
+          <w:tcPr>
+            <w:tcW w:w="2880" w:type="dxa"/>
           </w:tcPr>
           <w:p>
             <w:pPr>
@@ -5038,13 +5861,35 @@
                 <w:szCs w:val="28"/>
                 <w:lang w:val="en-US"/>
               </w:rPr>
+              <w:t>1</w:t>
+            </w:r>
+          </w:p>
+        </w:tc>
+        <w:tc>
+          <w:tcPr>
+            <w:tcW w:w="810" w:type="dxa"/>
+          </w:tcPr>
+          <w:p>
+            <w:pPr>
+              <w:rPr>
+                <w:sz w:val="28"/>
+                <w:szCs w:val="28"/>
+                <w:lang w:val="en-US"/>
+              </w:rPr>
+            </w:pPr>
+            <w:r>
+              <w:rPr>
+                <w:sz w:val="28"/>
+                <w:szCs w:val="28"/>
+                <w:lang w:val="en-US"/>
+              </w:rPr>
               <w:t>Int</w:t>
             </w:r>
           </w:p>
         </w:tc>
         <w:tc>
           <w:tcPr>
-            <w:tcW w:w="1890" w:type="dxa"/>
+            <w:tcW w:w="900" w:type="dxa"/>
           </w:tcPr>
           <w:p>
             <w:pPr>
@@ -5066,7 +5911,7 @@
         </w:tc>
         <w:tc>
           <w:tcPr>
-            <w:tcW w:w="1530" w:type="dxa"/>
+            <w:tcW w:w="900" w:type="dxa"/>
           </w:tcPr>
           <w:p>
             <w:pPr>
@@ -5088,21 +5933,21 @@
         </w:tc>
         <w:tc>
           <w:tcPr>
-            <w:tcW w:w="990" w:type="dxa"/>
-          </w:tcPr>
-          <w:p>
-            <w:pPr>
-              <w:rPr>
-                <w:sz w:val="28"/>
-                <w:szCs w:val="28"/>
-                <w:lang w:val="en-US"/>
-              </w:rPr>
-            </w:pPr>
-          </w:p>
-        </w:tc>
-        <w:tc>
-          <w:tcPr>
-            <w:tcW w:w="2117" w:type="dxa"/>
+            <w:tcW w:w="900" w:type="dxa"/>
+          </w:tcPr>
+          <w:p>
+            <w:pPr>
+              <w:rPr>
+                <w:sz w:val="28"/>
+                <w:szCs w:val="28"/>
+                <w:lang w:val="en-US"/>
+              </w:rPr>
+            </w:pPr>
+          </w:p>
+        </w:tc>
+        <w:tc>
+          <w:tcPr>
+            <w:tcW w:w="2880" w:type="dxa"/>
           </w:tcPr>
           <w:p>
             <w:pPr>
@@ -5166,49 +6011,63 @@
         </w:tc>
         <w:tc>
           <w:tcPr>
-            <w:tcW w:w="1890" w:type="dxa"/>
-          </w:tcPr>
-          <w:p>
-            <w:pPr>
-              <w:rPr>
-                <w:sz w:val="28"/>
-                <w:szCs w:val="28"/>
-                <w:lang w:val="en-US"/>
-              </w:rPr>
-            </w:pPr>
-          </w:p>
-        </w:tc>
-        <w:tc>
-          <w:tcPr>
-            <w:tcW w:w="1530" w:type="dxa"/>
-          </w:tcPr>
-          <w:p>
-            <w:pPr>
-              <w:rPr>
-                <w:sz w:val="28"/>
-                <w:szCs w:val="28"/>
-                <w:lang w:val="en-US"/>
-              </w:rPr>
-            </w:pPr>
-          </w:p>
-        </w:tc>
-        <w:tc>
-          <w:tcPr>
-            <w:tcW w:w="990" w:type="dxa"/>
-          </w:tcPr>
-          <w:p>
-            <w:pPr>
-              <w:rPr>
-                <w:sz w:val="28"/>
-                <w:szCs w:val="28"/>
-                <w:lang w:val="en-US"/>
-              </w:rPr>
-            </w:pPr>
-          </w:p>
-        </w:tc>
-        <w:tc>
-          <w:tcPr>
-            <w:tcW w:w="2117" w:type="dxa"/>
+            <w:tcW w:w="810" w:type="dxa"/>
+          </w:tcPr>
+          <w:p>
+            <w:pPr>
+              <w:rPr>
+                <w:sz w:val="28"/>
+                <w:szCs w:val="28"/>
+                <w:lang w:val="en-US"/>
+              </w:rPr>
+            </w:pPr>
+          </w:p>
+        </w:tc>
+        <w:tc>
+          <w:tcPr>
+            <w:tcW w:w="900" w:type="dxa"/>
+          </w:tcPr>
+          <w:p>
+            <w:pPr>
+              <w:rPr>
+                <w:sz w:val="28"/>
+                <w:szCs w:val="28"/>
+                <w:lang w:val="en-US"/>
+              </w:rPr>
+            </w:pPr>
+          </w:p>
+        </w:tc>
+        <w:tc>
+          <w:tcPr>
+            <w:tcW w:w="900" w:type="dxa"/>
+          </w:tcPr>
+          <w:p>
+            <w:pPr>
+              <w:rPr>
+                <w:sz w:val="28"/>
+                <w:szCs w:val="28"/>
+                <w:lang w:val="en-US"/>
+              </w:rPr>
+            </w:pPr>
+          </w:p>
+        </w:tc>
+        <w:tc>
+          <w:tcPr>
+            <w:tcW w:w="900" w:type="dxa"/>
+          </w:tcPr>
+          <w:p>
+            <w:pPr>
+              <w:rPr>
+                <w:sz w:val="28"/>
+                <w:szCs w:val="28"/>
+                <w:lang w:val="en-US"/>
+              </w:rPr>
+            </w:pPr>
+          </w:p>
+        </w:tc>
+        <w:tc>
+          <w:tcPr>
+            <w:tcW w:w="2880" w:type="dxa"/>
           </w:tcPr>
           <w:p>
             <w:pPr>
@@ -5267,27 +6126,49 @@
                 <w:szCs w:val="28"/>
                 <w:lang w:val="en-US"/>
               </w:rPr>
+              <w:t>1</w:t>
+            </w:r>
+          </w:p>
+        </w:tc>
+        <w:tc>
+          <w:tcPr>
+            <w:tcW w:w="810" w:type="dxa"/>
+          </w:tcPr>
+          <w:p>
+            <w:pPr>
+              <w:rPr>
+                <w:sz w:val="28"/>
+                <w:szCs w:val="28"/>
+                <w:lang w:val="en-US"/>
+              </w:rPr>
+            </w:pPr>
+            <w:r>
+              <w:rPr>
+                <w:sz w:val="28"/>
+                <w:szCs w:val="28"/>
+                <w:lang w:val="en-US"/>
+              </w:rPr>
               <w:t>Bool</w:t>
             </w:r>
           </w:p>
         </w:tc>
         <w:tc>
           <w:tcPr>
-            <w:tcW w:w="1890" w:type="dxa"/>
-          </w:tcPr>
-          <w:p>
-            <w:pPr>
-              <w:rPr>
-                <w:sz w:val="28"/>
-                <w:szCs w:val="28"/>
-                <w:lang w:val="en-US"/>
-              </w:rPr>
-            </w:pPr>
-          </w:p>
-        </w:tc>
-        <w:tc>
-          <w:tcPr>
-            <w:tcW w:w="1530" w:type="dxa"/>
+            <w:tcW w:w="900" w:type="dxa"/>
+          </w:tcPr>
+          <w:p>
+            <w:pPr>
+              <w:rPr>
+                <w:sz w:val="28"/>
+                <w:szCs w:val="28"/>
+                <w:lang w:val="en-US"/>
+              </w:rPr>
+            </w:pPr>
+          </w:p>
+        </w:tc>
+        <w:tc>
+          <w:tcPr>
+            <w:tcW w:w="900" w:type="dxa"/>
           </w:tcPr>
           <w:p>
             <w:pPr>
@@ -5309,21 +6190,21 @@
         </w:tc>
         <w:tc>
           <w:tcPr>
-            <w:tcW w:w="990" w:type="dxa"/>
-          </w:tcPr>
-          <w:p>
-            <w:pPr>
-              <w:rPr>
-                <w:sz w:val="28"/>
-                <w:szCs w:val="28"/>
-                <w:lang w:val="en-US"/>
-              </w:rPr>
-            </w:pPr>
-          </w:p>
-        </w:tc>
-        <w:tc>
-          <w:tcPr>
-            <w:tcW w:w="2117" w:type="dxa"/>
+            <w:tcW w:w="900" w:type="dxa"/>
+          </w:tcPr>
+          <w:p>
+            <w:pPr>
+              <w:rPr>
+                <w:sz w:val="28"/>
+                <w:szCs w:val="28"/>
+                <w:lang w:val="en-US"/>
+              </w:rPr>
+            </w:pPr>
+          </w:p>
+        </w:tc>
+        <w:tc>
+          <w:tcPr>
+            <w:tcW w:w="2880" w:type="dxa"/>
           </w:tcPr>
           <w:p>
             <w:pPr>
@@ -5382,27 +6263,49 @@
                 <w:szCs w:val="28"/>
                 <w:lang w:val="en-US"/>
               </w:rPr>
+              <w:t>1</w:t>
+            </w:r>
+          </w:p>
+        </w:tc>
+        <w:tc>
+          <w:tcPr>
+            <w:tcW w:w="810" w:type="dxa"/>
+          </w:tcPr>
+          <w:p>
+            <w:pPr>
+              <w:rPr>
+                <w:sz w:val="28"/>
+                <w:szCs w:val="28"/>
+                <w:lang w:val="en-US"/>
+              </w:rPr>
+            </w:pPr>
+            <w:r>
+              <w:rPr>
+                <w:sz w:val="28"/>
+                <w:szCs w:val="28"/>
+                <w:lang w:val="en-US"/>
+              </w:rPr>
               <w:t>bool</w:t>
             </w:r>
           </w:p>
         </w:tc>
         <w:tc>
           <w:tcPr>
-            <w:tcW w:w="1890" w:type="dxa"/>
-          </w:tcPr>
-          <w:p>
-            <w:pPr>
-              <w:rPr>
-                <w:sz w:val="28"/>
-                <w:szCs w:val="28"/>
-                <w:lang w:val="en-US"/>
-              </w:rPr>
-            </w:pPr>
-          </w:p>
-        </w:tc>
-        <w:tc>
-          <w:tcPr>
-            <w:tcW w:w="1530" w:type="dxa"/>
+            <w:tcW w:w="900" w:type="dxa"/>
+          </w:tcPr>
+          <w:p>
+            <w:pPr>
+              <w:rPr>
+                <w:sz w:val="28"/>
+                <w:szCs w:val="28"/>
+                <w:lang w:val="en-US"/>
+              </w:rPr>
+            </w:pPr>
+          </w:p>
+        </w:tc>
+        <w:tc>
+          <w:tcPr>
+            <w:tcW w:w="900" w:type="dxa"/>
           </w:tcPr>
           <w:p>
             <w:pPr>
@@ -5424,21 +6327,21 @@
         </w:tc>
         <w:tc>
           <w:tcPr>
-            <w:tcW w:w="990" w:type="dxa"/>
-          </w:tcPr>
-          <w:p>
-            <w:pPr>
-              <w:rPr>
-                <w:sz w:val="28"/>
-                <w:szCs w:val="28"/>
-                <w:lang w:val="en-US"/>
-              </w:rPr>
-            </w:pPr>
-          </w:p>
-        </w:tc>
-        <w:tc>
-          <w:tcPr>
-            <w:tcW w:w="2117" w:type="dxa"/>
+            <w:tcW w:w="900" w:type="dxa"/>
+          </w:tcPr>
+          <w:p>
+            <w:pPr>
+              <w:rPr>
+                <w:sz w:val="28"/>
+                <w:szCs w:val="28"/>
+                <w:lang w:val="en-US"/>
+              </w:rPr>
+            </w:pPr>
+          </w:p>
+        </w:tc>
+        <w:tc>
+          <w:tcPr>
+            <w:tcW w:w="2880" w:type="dxa"/>
           </w:tcPr>
           <w:p>
             <w:pPr>
@@ -11015,7 +11918,7 @@
           </mc:Choice>
           <mc:Fallback>
             <w:pict>
-              <v:group w14:anchorId="61770099" id="Canvas 63" o:spid="_x0000_s1026" editas="canvas" style="width:6in;height:252pt;mso-position-horizontal-relative:char;mso-position-vertical-relative:line" coordsize="54864,32004" o:gfxdata="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">
+              <v:group w14:anchorId="27C3C4E6" id="Canvas 63" o:spid="_x0000_s1026" editas="canvas" style="width:6in;height:252pt;mso-position-horizontal-relative:char;mso-position-vertical-relative:line" coordsize="54864,32004" o:gfxdata="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">
                 <v:shapetype id="_x0000_t75" coordsize="21600,21600" o:spt="75" o:preferrelative="t" path="m@4@5l@4@11@9@11@9@5xe" filled="f" stroked="f">
                   <v:stroke joinstyle="miter"/>
                   <v:formulas>
@@ -11240,7 +12143,7 @@
           </mc:Choice>
           <mc:Fallback>
             <w:pict>
-              <v:group w14:anchorId="32F3DF86" id="Canvas 25" o:spid="_x0000_s1026" editas="canvas" style="width:6in;height:252pt;mso-position-horizontal-relative:char;mso-position-vertical-relative:line" coordsize="54864,32004" o:gfxdata="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">
+              <v:group w14:anchorId="256D290C" id="Canvas 25" o:spid="_x0000_s1026" editas="canvas" style="width:6in;height:252pt;mso-position-horizontal-relative:char;mso-position-vertical-relative:line" coordsize="54864,32004" o:gfxdata="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">
                 <v:shape id="_x0000_s1027" type="#_x0000_t75" style="position:absolute;width:54864;height:32004;visibility:visible;mso-wrap-style:square" filled="t">
                   <v:fill o:detectmouseclick="t"/>
                   <v:path o:connecttype="none"/>
@@ -11550,7 +12453,7 @@
           </mc:Choice>
           <mc:Fallback>
             <w:pict>
-              <v:group w14:anchorId="37CE567E" id="Canvas 40" o:spid="_x0000_s1026" editas="canvas" style="width:6in;height:252pt;mso-position-horizontal-relative:char;mso-position-vertical-relative:line" coordsize="54864,32004" o:gfxdata="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">
+              <v:group w14:anchorId="75C5EA18" id="Canvas 40" o:spid="_x0000_s1026" editas="canvas" style="width:6in;height:252pt;mso-position-horizontal-relative:char;mso-position-vertical-relative:line" coordsize="54864,32004" o:gfxdata="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">
                 <v:shape id="_x0000_s1027" type="#_x0000_t75" style="position:absolute;width:54864;height:32004;visibility:visible;mso-wrap-style:square" filled="t">
                   <v:fill o:detectmouseclick="t"/>
                   <v:path o:connecttype="none"/>
@@ -11816,7 +12719,7 @@
           </mc:Choice>
           <mc:Fallback>
             <w:pict>
-              <v:group w14:anchorId="0FFC4B23" id="Canvas 75" o:spid="_x0000_s1026" editas="canvas" style="width:6in;height:252pt;mso-position-horizontal-relative:char;mso-position-vertical-relative:line" coordsize="54864,32004" o:gfxdata="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">
+              <v:group w14:anchorId="01E770B6" id="Canvas 75" o:spid="_x0000_s1026" editas="canvas" style="width:6in;height:252pt;mso-position-horizontal-relative:char;mso-position-vertical-relative:line" coordsize="54864,32004" o:gfxdata="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">
                 <v:shape id="_x0000_s1027" type="#_x0000_t75" style="position:absolute;width:54864;height:32004;visibility:visible;mso-wrap-style:square" filled="t">
                   <v:fill o:detectmouseclick="t"/>
                   <v:path o:connecttype="none"/>
@@ -11919,7 +12822,7 @@
           </mc:Choice>
           <mc:Fallback>
             <w:pict>
-              <v:shape w14:anchorId="450F093F" id="Ink 143" o:spid="_x0000_s1026" type="#_x0000_t75" style="position:absolute;margin-left:185.15pt;margin-top:36.6pt;width:1.45pt;height:1.55pt;z-index:251660288;visibility:visible;mso-wrap-style:square;mso-wrap-distance-left:9pt;mso-wrap-distance-top:0;mso-wrap-distance-right:9pt;mso-wrap-distance-bottom:0;mso-position-horizontal:absolute;mso-position-horizontal-relative:text;mso-position-vertical:absolute;mso-position-vertical-relative:text" o:gfxdata="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">
+              <v:shape w14:anchorId="4E2A3A48" id="Ink 143" o:spid="_x0000_s1026" type="#_x0000_t75" style="position:absolute;margin-left:185.15pt;margin-top:36.6pt;width:1.45pt;height:1.55pt;z-index:251660288;visibility:visible;mso-wrap-style:square;mso-wrap-distance-left:9pt;mso-wrap-distance-top:0;mso-wrap-distance-right:9pt;mso-wrap-distance-bottom:0;mso-position-horizontal:absolute;mso-position-horizontal-relative:text;mso-position-vertical:absolute;mso-position-vertical-relative:text" o:gfxdata="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">
                 <v:imagedata r:id="rId83" o:title=""/>
               </v:shape>
             </w:pict>
@@ -11965,7 +12868,7 @@
           </mc:Choice>
           <mc:Fallback>
             <w:pict>
-              <v:shape w14:anchorId="732E000A" id="Ink 142" o:spid="_x0000_s1026" type="#_x0000_t75" style="position:absolute;margin-left:354.25pt;margin-top:83.6pt;width:1.55pt;height:1.45pt;z-index:251659264;visibility:visible;mso-wrap-style:square;mso-wrap-distance-left:9pt;mso-wrap-distance-top:0;mso-wrap-distance-right:9pt;mso-wrap-distance-bottom:0;mso-position-horizontal:absolute;mso-position-horizontal-relative:text;mso-position-vertical:absolute;mso-position-vertical-relative:text" o:gfxdata="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">
+              <v:shape w14:anchorId="09E7B3FC" id="Ink 142" o:spid="_x0000_s1026" type="#_x0000_t75" style="position:absolute;margin-left:354.25pt;margin-top:83.6pt;width:1.55pt;height:1.45pt;z-index:251659264;visibility:visible;mso-wrap-style:square;mso-wrap-distance-left:9pt;mso-wrap-distance-top:0;mso-wrap-distance-right:9pt;mso-wrap-distance-bottom:0;mso-position-horizontal:absolute;mso-position-horizontal-relative:text;mso-position-vertical:absolute;mso-position-vertical-relative:text" o:gfxdata="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">
                 <v:imagedata r:id="rId83" o:title=""/>
               </v:shape>
             </w:pict>
@@ -12214,7 +13117,7 @@
           </mc:Choice>
           <mc:Fallback>
             <w:pict>
-              <v:group w14:anchorId="741EC3D1" id="Canvas 91" o:spid="_x0000_s1026" editas="canvas" style="width:6in;height:252pt;mso-position-horizontal-relative:char;mso-position-vertical-relative:line" coordsize="54864,32004" o:gfxdata="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">
+              <v:group w14:anchorId="63A7DDCE" id="Canvas 91" o:spid="_x0000_s1026" editas="canvas" style="width:6in;height:252pt;mso-position-horizontal-relative:char;mso-position-vertical-relative:line" coordsize="54864,32004" o:gfxdata="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">
                 <v:shape id="_x0000_s1027" type="#_x0000_t75" style="position:absolute;width:54864;height:32004;visibility:visible;mso-wrap-style:square" filled="t">
                   <v:fill o:detectmouseclick="t"/>
                   <v:path o:connecttype="none"/>
@@ -12607,7 +13510,7 @@
           </mc:Choice>
           <mc:Fallback>
             <w:pict>
-              <v:group w14:anchorId="3FA11721" id="Canvas 113" o:spid="_x0000_s1026" editas="canvas" style="width:6in;height:252pt;mso-position-horizontal-relative:char;mso-position-vertical-relative:line" coordsize="54864,32004" o:gfxdata="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">
+              <v:group w14:anchorId="781EA2D6" id="Canvas 113" o:spid="_x0000_s1026" editas="canvas" style="width:6in;height:252pt;mso-position-horizontal-relative:char;mso-position-vertical-relative:line" coordsize="54864,32004" o:gfxdata="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">
                 <v:shape id="_x0000_s1027" type="#_x0000_t75" style="position:absolute;width:54864;height:32004;visibility:visible;mso-wrap-style:square" filled="t">
                   <v:fill o:detectmouseclick="t"/>
                   <v:path o:connecttype="none"/>
@@ -13043,7 +13946,7 @@
           </mc:Choice>
           <mc:Fallback>
             <w:pict>
-              <v:shape w14:anchorId="131A3769" id="Ink 173" o:spid="_x0000_s1026" type="#_x0000_t75" style="position:absolute;margin-left:485pt;margin-top:352.9pt;width:1.45pt;height:1.45pt;z-index:251661312;visibility:visible;mso-wrap-style:square;mso-wrap-distance-left:9pt;mso-wrap-distance-top:0;mso-wrap-distance-right:9pt;mso-wrap-distance-bottom:0;mso-position-horizontal:absolute;mso-position-horizontal-relative:text;mso-position-vertical:absolute;mso-position-vertical-relative:text" o:gfxdata="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">
+              <v:shape w14:anchorId="1236D53F" id="Ink 173" o:spid="_x0000_s1026" type="#_x0000_t75" style="position:absolute;margin-left:485pt;margin-top:352.9pt;width:1.45pt;height:1.45pt;z-index:251661312;visibility:visible;mso-wrap-style:square;mso-wrap-distance-left:9pt;mso-wrap-distance-top:0;mso-wrap-distance-right:9pt;mso-wrap-distance-bottom:0;mso-position-horizontal:absolute;mso-position-horizontal-relative:text;mso-position-vertical:absolute;mso-position-vertical-relative:text" o:gfxdata="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">
                 <v:imagedata r:id="rId83" o:title=""/>
               </v:shape>
             </w:pict>
@@ -13342,7 +14245,7 @@
           </mc:Choice>
           <mc:Fallback>
             <w:pict>
-              <v:group w14:anchorId="73367014" id="Canvas 144" o:spid="_x0000_s1026" editas="canvas" style="width:6in;height:252pt;mso-position-horizontal-relative:char;mso-position-vertical-relative:line" coordsize="54864,32004" o:gfxdata="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">
+              <v:group w14:anchorId="12BE93F8" id="Canvas 144" o:spid="_x0000_s1026" editas="canvas" style="width:6in;height:252pt;mso-position-horizontal-relative:char;mso-position-vertical-relative:line" coordsize="54864,32004" o:gfxdata="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">
                 <v:shape id="_x0000_s1027" type="#_x0000_t75" style="position:absolute;width:54864;height:32004;visibility:visible;mso-wrap-style:square" filled="t">
                   <v:fill o:detectmouseclick="t"/>
                   <v:path o:connecttype="none"/>

</xml_diff>